<commit_message>
Version 3 Updated with notes from Togetherness
</commit_message>
<xml_diff>
--- a/Songbook.docx
+++ b/Songbook.docx
@@ -940,7 +940,10 @@
     <w:p/>
     <w:p>
       <w:r>
-        <w:t>June 2025, Version 2</w:t>
+        <w:t xml:space="preserve">June 2025, Version </w:t>
+      </w:r>
+      <w:r>
+        <w:t>3</w:t>
       </w:r>
     </w:p>
     <w:p>
@@ -1133,119 +1136,188 @@
           <w:b w:val="0"/>
           <w:bCs w:val="0"/>
         </w:rPr>
-        <w:t xml:space="preserve">For I spent all </w:t>
-      </w:r>
-      <w:proofErr w:type="gramStart"/>
-      <w:r>
+        <w:t xml:space="preserve">For I spent all me tin down on South Street sipping gin </w:t>
+      </w:r>
+    </w:p>
+    <w:p>
+      <w:pPr>
+        <w:pStyle w:val="NoSpacing"/>
         <w:rPr>
           <w:rStyle w:val="Strong"/>
           <w:b w:val="0"/>
           <w:bCs w:val="0"/>
         </w:rPr>
+      </w:pPr>
+      <w:r>
+        <w:rPr>
+          <w:rStyle w:val="Strong"/>
+          <w:b w:val="0"/>
+          <w:bCs w:val="0"/>
+        </w:rPr>
+        <w:t>C                                                         G7      C</w:t>
+      </w:r>
+    </w:p>
+    <w:p>
+      <w:pPr>
+        <w:pBdr>
+          <w:top w:val="dashed" w:sz="8" w:space="1" w:color="auto"/>
+          <w:left w:val="dashed" w:sz="8" w:space="4" w:color="auto"/>
+          <w:bottom w:val="dashed" w:sz="8" w:space="1" w:color="auto"/>
+          <w:right w:val="dashed" w:sz="8" w:space="4" w:color="auto"/>
+        </w:pBdr>
+        <w:rPr>
+          <w:rStyle w:val="Strong"/>
+          <w:b w:val="0"/>
+          <w:bCs w:val="0"/>
+        </w:rPr>
+      </w:pPr>
+      <w:r>
+        <w:rPr>
+          <w:rStyle w:val="Strong"/>
+          <w:b w:val="0"/>
+          <w:bCs w:val="0"/>
+        </w:rPr>
+        <w:t>And across the western ocean I must wander</w:t>
+      </w:r>
+    </w:p>
+    <w:p/>
+    <w:p>
+      <w:r>
+        <w:t xml:space="preserve">Where are </w:t>
+      </w:r>
+      <w:proofErr w:type="spellStart"/>
+      <w:r>
         <w:t>me</w:t>
       </w:r>
-      <w:proofErr w:type="gramEnd"/>
-      <w:r>
-        <w:rPr>
-          <w:rStyle w:val="Strong"/>
-          <w:b w:val="0"/>
-          <w:bCs w:val="0"/>
-        </w:rPr>
-        <w:t xml:space="preserve"> </w:t>
-      </w:r>
-      <w:proofErr w:type="gramStart"/>
-      <w:r>
-        <w:rPr>
-          <w:rStyle w:val="Strong"/>
-          <w:b w:val="0"/>
-          <w:bCs w:val="0"/>
-        </w:rPr>
-        <w:t>tin</w:t>
-      </w:r>
-      <w:proofErr w:type="gramEnd"/>
-      <w:r>
-        <w:rPr>
-          <w:rStyle w:val="Strong"/>
-          <w:b w:val="0"/>
-          <w:bCs w:val="0"/>
-        </w:rPr>
-        <w:t xml:space="preserve"> down on South Street sipping gin </w:t>
-      </w:r>
-    </w:p>
-    <w:p>
-      <w:pPr>
-        <w:pStyle w:val="NoSpacing"/>
-        <w:rPr>
-          <w:rStyle w:val="Strong"/>
-          <w:b w:val="0"/>
-          <w:bCs w:val="0"/>
-        </w:rPr>
-      </w:pPr>
-      <w:r>
-        <w:rPr>
-          <w:rStyle w:val="Strong"/>
-          <w:b w:val="0"/>
-          <w:bCs w:val="0"/>
-        </w:rPr>
-        <w:t>C                                                         G7      C</w:t>
-      </w:r>
-    </w:p>
-    <w:p>
-      <w:pPr>
-        <w:pBdr>
-          <w:top w:val="dashed" w:sz="8" w:space="1" w:color="auto"/>
-          <w:left w:val="dashed" w:sz="8" w:space="4" w:color="auto"/>
-          <w:bottom w:val="dashed" w:sz="8" w:space="1" w:color="auto"/>
-          <w:right w:val="dashed" w:sz="8" w:space="4" w:color="auto"/>
-        </w:pBdr>
-        <w:rPr>
-          <w:rStyle w:val="Strong"/>
-          <w:b w:val="0"/>
-          <w:bCs w:val="0"/>
-        </w:rPr>
-      </w:pPr>
-      <w:r>
-        <w:rPr>
-          <w:rStyle w:val="Strong"/>
-          <w:b w:val="0"/>
-          <w:bCs w:val="0"/>
-        </w:rPr>
-        <w:t>And across the western ocean I must wander</w:t>
+      <w:proofErr w:type="spellEnd"/>
+      <w:r>
+        <w:t xml:space="preserve"> boots, me noggin', noggin' boots,</w:t>
+      </w:r>
+    </w:p>
+    <w:p>
+      <w:r>
+        <w:t>They're all gone for beer and tobacco</w:t>
+      </w:r>
+    </w:p>
+    <w:p>
+      <w:r>
+        <w:t xml:space="preserve">For the heels they are worn out and the toes are kicked about </w:t>
+      </w:r>
+    </w:p>
+    <w:p>
+      <w:r>
+        <w:t>And the soles are looking out for better weather.</w:t>
       </w:r>
     </w:p>
     <w:p/>
     <w:p>
-      <w:r>
-        <w:t xml:space="preserve">Where are </w:t>
+      <w:pPr>
+        <w:pBdr>
+          <w:top w:val="dashed" w:sz="8" w:space="1" w:color="auto"/>
+          <w:left w:val="dashed" w:sz="8" w:space="4" w:color="auto"/>
+          <w:bottom w:val="dashed" w:sz="8" w:space="1" w:color="auto"/>
+          <w:right w:val="dashed" w:sz="8" w:space="4" w:color="auto"/>
+        </w:pBdr>
+        <w:rPr>
+          <w:rStyle w:val="IntenseReference"/>
+        </w:rPr>
+      </w:pPr>
+      <w:r>
+        <w:rPr>
+          <w:rStyle w:val="IntenseReference"/>
+        </w:rPr>
+        <w:t>CHORUS</w:t>
+      </w:r>
+    </w:p>
+    <w:p>
+      <w:r>
+        <w:br w:type="page"/>
+      </w:r>
+    </w:p>
+    <w:p/>
+    <w:p>
+      <w:r>
+        <w:t xml:space="preserve">Where is me shirt me noggin </w:t>
       </w:r>
       <w:proofErr w:type="spellStart"/>
-      <w:proofErr w:type="gramStart"/>
-      <w:r>
-        <w:t>me</w:t>
+      <w:r>
+        <w:t>noggin</w:t>
       </w:r>
       <w:proofErr w:type="spellEnd"/>
-      <w:proofErr w:type="gramEnd"/>
-      <w:r>
-        <w:t xml:space="preserve"> boots, me noggin', noggin' boots,</w:t>
-      </w:r>
-    </w:p>
-    <w:p>
-      <w:r>
-        <w:t>They're all gone for beer and tobacco</w:t>
-      </w:r>
-    </w:p>
-    <w:p>
-      <w:r>
-        <w:t xml:space="preserve">For the heels they are worn out and the toes are kicked about </w:t>
-      </w:r>
-    </w:p>
-    <w:p>
-      <w:r>
-        <w:t>And the soles are looking out for better weather.</w:t>
+      <w:r>
+        <w:t xml:space="preserve"> shirt</w:t>
+      </w:r>
+    </w:p>
+    <w:p>
+      <w:r>
+        <w:t>All gone for beer and tobacco</w:t>
+      </w:r>
+    </w:p>
+    <w:p>
+      <w:r>
+        <w:t xml:space="preserve">For the collar is wore out and the front is knocked about </w:t>
+      </w:r>
+    </w:p>
+    <w:p>
+      <w:r>
+        <w:t>And the tail is look-in out for better weather</w:t>
+      </w:r>
+    </w:p>
+    <w:p>
+      <w:pPr>
+        <w:rPr>
+          <w:rStyle w:val="IntenseReference"/>
+        </w:rPr>
+      </w:pPr>
+    </w:p>
+    <w:p>
+      <w:pPr>
+        <w:pBdr>
+          <w:top w:val="dashed" w:sz="8" w:space="1" w:color="auto"/>
+          <w:left w:val="dashed" w:sz="8" w:space="4" w:color="auto"/>
+          <w:bottom w:val="dashed" w:sz="8" w:space="1" w:color="auto"/>
+          <w:right w:val="dashed" w:sz="8" w:space="4" w:color="auto"/>
+        </w:pBdr>
+        <w:rPr>
+          <w:rStyle w:val="IntenseReference"/>
+        </w:rPr>
+      </w:pPr>
+      <w:r>
+        <w:rPr>
+          <w:rStyle w:val="IntenseReference"/>
+        </w:rPr>
+        <w:t>CHORUS</w:t>
       </w:r>
     </w:p>
     <w:p/>
     <w:p>
+      <w:r>
+        <w:t>I'm sick in the head and I haven't been to bed,</w:t>
+      </w:r>
+    </w:p>
+    <w:p>
+      <w:r>
+        <w:t xml:space="preserve">Since first I came ashore from me slumber, </w:t>
+      </w:r>
+    </w:p>
+    <w:p>
+      <w:r>
+        <w:t>For I spent all me dough on me ladies don't you know</w:t>
+      </w:r>
+    </w:p>
+    <w:p>
+      <w:r>
+        <w:t>Far across the western ocean I must wander</w:t>
+      </w:r>
+    </w:p>
+    <w:p>
+      <w:pPr>
+        <w:rPr>
+          <w:rStyle w:val="IntenseReference"/>
+        </w:rPr>
+      </w:pPr>
+    </w:p>
+    <w:p>
       <w:pPr>
         <w:pBdr>
           <w:top w:val="dashed" w:sz="8" w:space="1" w:color="auto"/>
@@ -1262,127 +1334,6 @@
           <w:rStyle w:val="IntenseReference"/>
         </w:rPr>
         <w:t>CHORUS</w:t>
-      </w:r>
-    </w:p>
-    <w:p>
-      <w:r>
-        <w:br w:type="page"/>
-      </w:r>
-    </w:p>
-    <w:p/>
-    <w:p>
-      <w:r>
-        <w:t xml:space="preserve">Where is </w:t>
-      </w:r>
-      <w:proofErr w:type="gramStart"/>
-      <w:r>
-        <w:t>me</w:t>
-      </w:r>
-      <w:proofErr w:type="gramEnd"/>
-      <w:r>
-        <w:t xml:space="preserve"> shirt me noggin </w:t>
-      </w:r>
-      <w:proofErr w:type="spellStart"/>
-      <w:r>
-        <w:t>noggin</w:t>
-      </w:r>
-      <w:proofErr w:type="spellEnd"/>
-      <w:r>
-        <w:t xml:space="preserve"> shirt</w:t>
-      </w:r>
-    </w:p>
-    <w:p>
-      <w:r>
-        <w:t>All gone for beer and tobacco</w:t>
-      </w:r>
-    </w:p>
-    <w:p>
-      <w:r>
-        <w:t xml:space="preserve">For the collar is </w:t>
-      </w:r>
-      <w:proofErr w:type="gramStart"/>
-      <w:r>
-        <w:t>wore</w:t>
-      </w:r>
-      <w:proofErr w:type="gramEnd"/>
-      <w:r>
-        <w:t xml:space="preserve"> out and the front is knocked about </w:t>
-      </w:r>
-    </w:p>
-    <w:p>
-      <w:r>
-        <w:t>And the tail is look-in out for better weather</w:t>
-      </w:r>
-    </w:p>
-    <w:p>
-      <w:pPr>
-        <w:rPr>
-          <w:rStyle w:val="IntenseReference"/>
-        </w:rPr>
-      </w:pPr>
-    </w:p>
-    <w:p>
-      <w:pPr>
-        <w:pBdr>
-          <w:top w:val="dashed" w:sz="8" w:space="1" w:color="auto"/>
-          <w:left w:val="dashed" w:sz="8" w:space="4" w:color="auto"/>
-          <w:bottom w:val="dashed" w:sz="8" w:space="1" w:color="auto"/>
-          <w:right w:val="dashed" w:sz="8" w:space="4" w:color="auto"/>
-        </w:pBdr>
-        <w:rPr>
-          <w:rStyle w:val="IntenseReference"/>
-        </w:rPr>
-      </w:pPr>
-      <w:r>
-        <w:rPr>
-          <w:rStyle w:val="IntenseReference"/>
-        </w:rPr>
-        <w:t>CHORUS</w:t>
-      </w:r>
-    </w:p>
-    <w:p/>
-    <w:p>
-      <w:r>
-        <w:t xml:space="preserve">I'm </w:t>
-      </w:r>
-      <w:proofErr w:type="gramStart"/>
-      <w:r>
-        <w:t>sick in the head</w:t>
-      </w:r>
-      <w:proofErr w:type="gramEnd"/>
-      <w:r>
-        <w:t xml:space="preserve"> and I haven't been to bed,</w:t>
-      </w:r>
-    </w:p>
-    <w:p>
-      <w:r>
-        <w:t xml:space="preserve">Since first I came ashore from </w:t>
-      </w:r>
-      <w:proofErr w:type="gramStart"/>
-      <w:r>
-        <w:t>me</w:t>
-      </w:r>
-      <w:proofErr w:type="gramEnd"/>
-      <w:r>
-        <w:t xml:space="preserve"> slumber, </w:t>
-      </w:r>
-    </w:p>
-    <w:p>
-      <w:r>
-        <w:t xml:space="preserve">For I spent all </w:t>
-      </w:r>
-      <w:proofErr w:type="gramStart"/>
-      <w:r>
-        <w:t>me</w:t>
-      </w:r>
-      <w:proofErr w:type="gramEnd"/>
-      <w:r>
-        <w:t xml:space="preserve"> dough on me ladies don't you know</w:t>
-      </w:r>
-    </w:p>
-    <w:p>
-      <w:r>
-        <w:t>Far across the western ocean I must wander</w:t>
       </w:r>
     </w:p>
     <w:p>
@@ -1474,18 +1425,49 @@
           <w:b w:val="0"/>
           <w:bCs w:val="0"/>
         </w:rPr>
-        <w:t xml:space="preserve">And it's row me bully boys we're in a hurry </w:t>
-      </w:r>
-      <w:proofErr w:type="gramStart"/>
-      <w:r>
+        <w:t>And it's row me bully boys we're in a hurry boys</w:t>
+      </w:r>
+    </w:p>
+    <w:p>
+      <w:pPr>
+        <w:pStyle w:val="NoSpacing"/>
         <w:rPr>
           <w:rStyle w:val="Strong"/>
           <w:b w:val="0"/>
           <w:bCs w:val="0"/>
         </w:rPr>
-        <w:t>boys</w:t>
-      </w:r>
-      <w:proofErr w:type="gramEnd"/>
+      </w:pPr>
+      <w:r>
+        <w:rPr>
+          <w:rStyle w:val="Strong"/>
+          <w:b w:val="0"/>
+          <w:bCs w:val="0"/>
+        </w:rPr>
+        <w:t xml:space="preserve">C                                    G7                    </w:t>
+      </w:r>
+    </w:p>
+    <w:p>
+      <w:pPr>
+        <w:pBdr>
+          <w:top w:val="dashed" w:sz="8" w:space="1" w:color="auto"/>
+          <w:left w:val="dashed" w:sz="8" w:space="4" w:color="auto"/>
+          <w:bottom w:val="dashed" w:sz="8" w:space="1" w:color="auto"/>
+          <w:right w:val="dashed" w:sz="8" w:space="4" w:color="auto"/>
+        </w:pBdr>
+        <w:rPr>
+          <w:rStyle w:val="Strong"/>
+          <w:b w:val="0"/>
+          <w:bCs w:val="0"/>
+        </w:rPr>
+      </w:pPr>
+      <w:r>
+        <w:rPr>
+          <w:rStyle w:val="Strong"/>
+          <w:b w:val="0"/>
+          <w:bCs w:val="0"/>
+        </w:rPr>
+        <w:t>we've got a long way to go</w:t>
+      </w:r>
     </w:p>
     <w:p>
       <w:pPr>
@@ -1502,30 +1484,62 @@
           <w:b w:val="0"/>
           <w:bCs w:val="0"/>
         </w:rPr>
-        <w:t xml:space="preserve">C                                    G7                    </w:t>
-      </w:r>
-    </w:p>
-    <w:p>
-      <w:pPr>
-        <w:pBdr>
-          <w:top w:val="dashed" w:sz="8" w:space="1" w:color="auto"/>
-          <w:left w:val="dashed" w:sz="8" w:space="4" w:color="auto"/>
-          <w:bottom w:val="dashed" w:sz="8" w:space="1" w:color="auto"/>
-          <w:right w:val="dashed" w:sz="8" w:space="4" w:color="auto"/>
-        </w:pBdr>
+        <w:t xml:space="preserve">              </w:t>
+      </w:r>
+      <w:r>
         <w:rPr>
           <w:rStyle w:val="Strong"/>
           <w:b w:val="0"/>
           <w:bCs w:val="0"/>
         </w:rPr>
-      </w:pPr>
+        <w:t xml:space="preserve">  </w:t>
+      </w:r>
       <w:r>
         <w:rPr>
           <w:rStyle w:val="Strong"/>
           <w:b w:val="0"/>
           <w:bCs w:val="0"/>
         </w:rPr>
-        <w:t>we've got a long way to go</w:t>
+        <w:t xml:space="preserve">C                            </w:t>
+      </w:r>
+      <w:r>
+        <w:rPr>
+          <w:rStyle w:val="Strong"/>
+          <w:b w:val="0"/>
+          <w:bCs w:val="0"/>
+        </w:rPr>
+        <w:t xml:space="preserve">                </w:t>
+      </w:r>
+      <w:r>
+        <w:rPr>
+          <w:rStyle w:val="Strong"/>
+          <w:b w:val="0"/>
+          <w:bCs w:val="0"/>
+        </w:rPr>
+        <w:t xml:space="preserve">F                    </w:t>
+      </w:r>
+    </w:p>
+    <w:p>
+      <w:pPr>
+        <w:pBdr>
+          <w:top w:val="dashed" w:sz="8" w:space="1" w:color="auto"/>
+          <w:left w:val="dashed" w:sz="8" w:space="4" w:color="auto"/>
+          <w:bottom w:val="dashed" w:sz="8" w:space="1" w:color="auto"/>
+          <w:right w:val="dashed" w:sz="8" w:space="4" w:color="auto"/>
+        </w:pBdr>
+        <w:rPr>
+          <w:rStyle w:val="Strong"/>
+          <w:b w:val="0"/>
+          <w:bCs w:val="0"/>
+        </w:rPr>
+      </w:pPr>
+      <w:r>
+        <w:rPr>
+          <w:rStyle w:val="Strong"/>
+          <w:b w:val="0"/>
+          <w:bCs w:val="0"/>
+        </w:rPr>
+        <w:t>And we'll sing and we'll dance and bid farewell to France</w:t>
       </w:r>
     </w:p>
     <w:p>
@@ -1543,121 +1557,30 @@
           <w:b w:val="0"/>
           <w:bCs w:val="0"/>
         </w:rPr>
-        <w:t xml:space="preserve">              </w:t>
-      </w:r>
-      <w:r>
+        <w:t xml:space="preserve">G7                          C                    </w:t>
+      </w:r>
+    </w:p>
+    <w:p>
+      <w:pPr>
+        <w:pBdr>
+          <w:top w:val="dashed" w:sz="8" w:space="1" w:color="auto"/>
+          <w:left w:val="dashed" w:sz="8" w:space="4" w:color="auto"/>
+          <w:bottom w:val="dashed" w:sz="8" w:space="1" w:color="auto"/>
+          <w:right w:val="dashed" w:sz="8" w:space="4" w:color="auto"/>
+        </w:pBdr>
         <w:rPr>
           <w:rStyle w:val="Strong"/>
           <w:b w:val="0"/>
           <w:bCs w:val="0"/>
         </w:rPr>
-        <w:t xml:space="preserve">  </w:t>
-      </w:r>
+      </w:pPr>
       <w:r>
         <w:rPr>
           <w:rStyle w:val="Strong"/>
           <w:b w:val="0"/>
           <w:bCs w:val="0"/>
         </w:rPr>
-        <w:t xml:space="preserve">C                            </w:t>
-      </w:r>
-      <w:r>
-        <w:rPr>
-          <w:rStyle w:val="Strong"/>
-          <w:b w:val="0"/>
-          <w:bCs w:val="0"/>
-        </w:rPr>
-        <w:t xml:space="preserve">                </w:t>
-      </w:r>
-      <w:r>
-        <w:rPr>
-          <w:rStyle w:val="Strong"/>
-          <w:b w:val="0"/>
-          <w:bCs w:val="0"/>
-        </w:rPr>
-        <w:t xml:space="preserve">F                    </w:t>
-      </w:r>
-    </w:p>
-    <w:p>
-      <w:pPr>
-        <w:pBdr>
-          <w:top w:val="dashed" w:sz="8" w:space="1" w:color="auto"/>
-          <w:left w:val="dashed" w:sz="8" w:space="4" w:color="auto"/>
-          <w:bottom w:val="dashed" w:sz="8" w:space="1" w:color="auto"/>
-          <w:right w:val="dashed" w:sz="8" w:space="4" w:color="auto"/>
-        </w:pBdr>
-        <w:rPr>
-          <w:rStyle w:val="Strong"/>
-          <w:b w:val="0"/>
-          <w:bCs w:val="0"/>
-        </w:rPr>
-      </w:pPr>
-      <w:r>
-        <w:rPr>
-          <w:rStyle w:val="Strong"/>
-          <w:b w:val="0"/>
-          <w:bCs w:val="0"/>
-        </w:rPr>
-        <w:t>And we'll sing and we'll dance and bid farewell to France</w:t>
-      </w:r>
-    </w:p>
-    <w:p>
-      <w:pPr>
-        <w:pStyle w:val="NoSpacing"/>
-        <w:rPr>
-          <w:rStyle w:val="Strong"/>
-          <w:b w:val="0"/>
-          <w:bCs w:val="0"/>
-        </w:rPr>
-      </w:pPr>
-      <w:r>
-        <w:rPr>
-          <w:rStyle w:val="Strong"/>
-          <w:b w:val="0"/>
-          <w:bCs w:val="0"/>
-        </w:rPr>
-        <w:t xml:space="preserve">G7                          C                    </w:t>
-      </w:r>
-    </w:p>
-    <w:p>
-      <w:pPr>
-        <w:pBdr>
-          <w:top w:val="dashed" w:sz="8" w:space="1" w:color="auto"/>
-          <w:left w:val="dashed" w:sz="8" w:space="4" w:color="auto"/>
-          <w:bottom w:val="dashed" w:sz="8" w:space="1" w:color="auto"/>
-          <w:right w:val="dashed" w:sz="8" w:space="4" w:color="auto"/>
-        </w:pBdr>
-        <w:rPr>
-          <w:rStyle w:val="Strong"/>
-          <w:b w:val="0"/>
-          <w:bCs w:val="0"/>
-        </w:rPr>
-      </w:pPr>
-      <w:r>
-        <w:rPr>
-          <w:rStyle w:val="Strong"/>
-          <w:b w:val="0"/>
-          <w:bCs w:val="0"/>
-        </w:rPr>
-        <w:t xml:space="preserve">row me bully </w:t>
-      </w:r>
-      <w:proofErr w:type="gramStart"/>
-      <w:r>
-        <w:rPr>
-          <w:rStyle w:val="Strong"/>
-          <w:b w:val="0"/>
-          <w:bCs w:val="0"/>
-        </w:rPr>
-        <w:t>boys</w:t>
-      </w:r>
-      <w:proofErr w:type="gramEnd"/>
-      <w:r>
-        <w:rPr>
-          <w:rStyle w:val="Strong"/>
-          <w:b w:val="0"/>
-          <w:bCs w:val="0"/>
-        </w:rPr>
-        <w:t xml:space="preserve"> row</w:t>
+        <w:t>row me bully boys row</w:t>
       </w:r>
     </w:p>
     <w:p/>
@@ -1688,36 +1611,12 @@
           <w:i/>
           <w:iCs/>
         </w:rPr>
-        <w:t xml:space="preserve">row me bully </w:t>
-      </w:r>
-      <w:proofErr w:type="gramStart"/>
-      <w:r>
-        <w:rPr>
-          <w:i/>
-          <w:iCs/>
-        </w:rPr>
-        <w:t>boys</w:t>
-      </w:r>
-      <w:proofErr w:type="gramEnd"/>
-      <w:r>
-        <w:rPr>
-          <w:i/>
-          <w:iCs/>
-        </w:rPr>
-        <w:t xml:space="preserve"> row</w:t>
-      </w:r>
-    </w:p>
-    <w:p>
-      <w:r>
-        <w:t xml:space="preserve">But now we return </w:t>
-      </w:r>
-      <w:proofErr w:type="gramStart"/>
-      <w:r>
-        <w:t>in</w:t>
-      </w:r>
-      <w:proofErr w:type="gramEnd"/>
-      <w:r>
-        <w:t xml:space="preserve"> the most royal quarters,</w:t>
+        <w:t>row me bully boys row</w:t>
+      </w:r>
+    </w:p>
+    <w:p>
+      <w:r>
+        <w:t>But now we return in the most royal quarters,</w:t>
       </w:r>
     </w:p>
     <w:p>
@@ -1739,23 +1638,7 @@
           <w:i/>
           <w:iCs/>
         </w:rPr>
-        <w:t xml:space="preserve">row me bully </w:t>
-      </w:r>
-      <w:proofErr w:type="gramStart"/>
-      <w:r>
-        <w:rPr>
-          <w:i/>
-          <w:iCs/>
-        </w:rPr>
-        <w:t>boys</w:t>
-      </w:r>
-      <w:proofErr w:type="gramEnd"/>
-      <w:r>
-        <w:rPr>
-          <w:i/>
-          <w:iCs/>
-        </w:rPr>
-        <w:t xml:space="preserve"> row</w:t>
+        <w:t>row me bully boys row</w:t>
       </w:r>
     </w:p>
     <w:p/>
@@ -1797,23 +1680,7 @@
           <w:i/>
           <w:iCs/>
         </w:rPr>
-        <w:t xml:space="preserve">row me bully </w:t>
-      </w:r>
-      <w:proofErr w:type="gramStart"/>
-      <w:r>
-        <w:rPr>
-          <w:i/>
-          <w:iCs/>
-        </w:rPr>
-        <w:t>boys</w:t>
-      </w:r>
-      <w:proofErr w:type="gramEnd"/>
-      <w:r>
-        <w:rPr>
-          <w:i/>
-          <w:iCs/>
-        </w:rPr>
-        <w:t xml:space="preserve"> row</w:t>
+        <w:t>row me bully boys row</w:t>
       </w:r>
     </w:p>
     <w:p>
@@ -1834,23 +1701,7 @@
           <w:i/>
           <w:iCs/>
         </w:rPr>
-        <w:t xml:space="preserve">row me bully </w:t>
-      </w:r>
-      <w:proofErr w:type="gramStart"/>
-      <w:r>
-        <w:rPr>
-          <w:i/>
-          <w:iCs/>
-        </w:rPr>
-        <w:t>boys</w:t>
-      </w:r>
-      <w:proofErr w:type="gramEnd"/>
-      <w:r>
-        <w:rPr>
-          <w:i/>
-          <w:iCs/>
-        </w:rPr>
-        <w:t xml:space="preserve"> row</w:t>
+        <w:t>row me bully boys row</w:t>
       </w:r>
     </w:p>
     <w:p>
@@ -1899,23 +1750,7 @@
           <w:i/>
           <w:iCs/>
         </w:rPr>
-        <w:t xml:space="preserve">row me bully </w:t>
-      </w:r>
-      <w:proofErr w:type="gramStart"/>
-      <w:r>
-        <w:rPr>
-          <w:i/>
-          <w:iCs/>
-        </w:rPr>
-        <w:t>boys</w:t>
-      </w:r>
-      <w:proofErr w:type="gramEnd"/>
-      <w:r>
-        <w:rPr>
-          <w:i/>
-          <w:iCs/>
-        </w:rPr>
-        <w:t xml:space="preserve"> row</w:t>
+        <w:t>row me bully boys row</w:t>
       </w:r>
     </w:p>
     <w:p>
@@ -1936,23 +1771,7 @@
           <w:i/>
           <w:iCs/>
         </w:rPr>
-        <w:t xml:space="preserve">row me bully </w:t>
-      </w:r>
-      <w:proofErr w:type="gramStart"/>
-      <w:r>
-        <w:rPr>
-          <w:i/>
-          <w:iCs/>
-        </w:rPr>
-        <w:t>boys</w:t>
-      </w:r>
-      <w:proofErr w:type="gramEnd"/>
-      <w:r>
-        <w:rPr>
-          <w:i/>
-          <w:iCs/>
-        </w:rPr>
-        <w:t xml:space="preserve"> row</w:t>
+        <w:t>row me bully boys row</w:t>
       </w:r>
     </w:p>
     <w:p>
@@ -2000,36 +1819,12 @@
           <w:i/>
           <w:iCs/>
         </w:rPr>
-        <w:t xml:space="preserve">row me bully </w:t>
-      </w:r>
-      <w:proofErr w:type="gramStart"/>
-      <w:r>
-        <w:rPr>
-          <w:i/>
-          <w:iCs/>
-        </w:rPr>
-        <w:t>boys</w:t>
-      </w:r>
-      <w:proofErr w:type="gramEnd"/>
-      <w:r>
-        <w:rPr>
-          <w:i/>
-          <w:iCs/>
-        </w:rPr>
-        <w:t xml:space="preserve"> row</w:t>
-      </w:r>
-    </w:p>
-    <w:p>
-      <w:r>
-        <w:t xml:space="preserve">And now we return and so lock up </w:t>
-      </w:r>
-      <w:proofErr w:type="gramStart"/>
-      <w:r>
-        <w:t>your</w:t>
-      </w:r>
-      <w:proofErr w:type="gramEnd"/>
-      <w:r>
-        <w:t xml:space="preserve"> daughters,</w:t>
+        <w:t>row me bully boys row</w:t>
+      </w:r>
+    </w:p>
+    <w:p>
+      <w:r>
+        <w:t>And now we return and so lock up your daughters,</w:t>
       </w:r>
     </w:p>
     <w:p>
@@ -2051,25 +1846,36 @@
           <w:i/>
           <w:iCs/>
         </w:rPr>
-        <w:t xml:space="preserve">row me bully </w:t>
-      </w:r>
-      <w:proofErr w:type="gramStart"/>
-      <w:r>
-        <w:rPr>
-          <w:i/>
-          <w:iCs/>
-        </w:rPr>
-        <w:t>boys</w:t>
-      </w:r>
-      <w:proofErr w:type="gramEnd"/>
-      <w:r>
-        <w:rPr>
-          <w:i/>
-          <w:iCs/>
-        </w:rPr>
-        <w:t xml:space="preserve"> row</w:t>
-      </w:r>
-    </w:p>
+        <w:t>row me bully boys row</w:t>
+      </w:r>
+    </w:p>
+    <w:p>
+      <w:pPr>
+        <w:rPr>
+          <w:rStyle w:val="IntenseReference"/>
+        </w:rPr>
+      </w:pPr>
+    </w:p>
+    <w:p>
+      <w:pPr>
+        <w:pBdr>
+          <w:top w:val="dashed" w:sz="8" w:space="1" w:color="auto"/>
+          <w:left w:val="dashed" w:sz="8" w:space="4" w:color="auto"/>
+          <w:bottom w:val="dashed" w:sz="8" w:space="1" w:color="auto"/>
+          <w:right w:val="dashed" w:sz="8" w:space="4" w:color="auto"/>
+        </w:pBdr>
+        <w:rPr>
+          <w:rStyle w:val="IntenseReference"/>
+        </w:rPr>
+      </w:pPr>
+      <w:r>
+        <w:rPr>
+          <w:rStyle w:val="IntenseReference"/>
+        </w:rPr>
+        <w:t>CHORUS</w:t>
+      </w:r>
+    </w:p>
+    <w:p/>
     <w:p>
       <w:r>
         <w:br w:type="page"/>
@@ -2123,23 +1929,7 @@
           <w:i/>
           <w:iCs/>
         </w:rPr>
-        <w:t xml:space="preserve">bully down in shinbone </w:t>
-      </w:r>
-      <w:proofErr w:type="gramStart"/>
-      <w:r>
-        <w:rPr>
-          <w:i/>
-          <w:iCs/>
-        </w:rPr>
-        <w:t>al</w:t>
-      </w:r>
-      <w:proofErr w:type="gramEnd"/>
-      <w:r>
-        <w:rPr>
-          <w:i/>
-          <w:iCs/>
-        </w:rPr>
-        <w:t>-</w:t>
+        <w:t>bully down in shinbone al-</w:t>
       </w:r>
     </w:p>
     <w:p/>
@@ -2186,13 +1976,8 @@
           <w:right w:val="dashed" w:sz="8" w:space="4" w:color="auto"/>
         </w:pBdr>
       </w:pPr>
-      <w:proofErr w:type="gramStart"/>
-      <w:r>
-        <w:t>So</w:t>
-      </w:r>
-      <w:proofErr w:type="gramEnd"/>
-      <w:r>
-        <w:t xml:space="preserve"> help me </w:t>
+      <w:r>
+        <w:t xml:space="preserve">So help me </w:t>
       </w:r>
       <w:proofErr w:type="spellStart"/>
       <w:r>
@@ -2275,13 +2060,8 @@
           <w:right w:val="dashed" w:sz="8" w:space="4" w:color="auto"/>
         </w:pBdr>
       </w:pPr>
-      <w:proofErr w:type="gramStart"/>
-      <w:r>
-        <w:t>So</w:t>
-      </w:r>
-      <w:proofErr w:type="gramEnd"/>
-      <w:r>
-        <w:t xml:space="preserve"> help me </w:t>
+      <w:r>
+        <w:t xml:space="preserve">So help me </w:t>
       </w:r>
       <w:proofErr w:type="spellStart"/>
       <w:r>
@@ -2366,23 +2146,7 @@
           <w:i/>
           <w:iCs/>
         </w:rPr>
-        <w:t xml:space="preserve">bully down in shinbone </w:t>
-      </w:r>
-      <w:proofErr w:type="gramStart"/>
-      <w:r>
-        <w:rPr>
-          <w:i/>
-          <w:iCs/>
-        </w:rPr>
-        <w:t>al</w:t>
-      </w:r>
-      <w:proofErr w:type="gramEnd"/>
-      <w:r>
-        <w:rPr>
-          <w:i/>
-          <w:iCs/>
-        </w:rPr>
-        <w:t>-</w:t>
+        <w:t>bully down in shinbone al-</w:t>
       </w:r>
     </w:p>
     <w:p/>
@@ -2429,23 +2193,7 @@
           <w:i/>
           <w:iCs/>
         </w:rPr>
-        <w:t xml:space="preserve">bully down in shinbone </w:t>
-      </w:r>
-      <w:proofErr w:type="gramStart"/>
-      <w:r>
-        <w:rPr>
-          <w:i/>
-          <w:iCs/>
-        </w:rPr>
-        <w:t>al</w:t>
-      </w:r>
-      <w:proofErr w:type="gramEnd"/>
-      <w:r>
-        <w:rPr>
-          <w:i/>
-          <w:iCs/>
-        </w:rPr>
-        <w:t>-</w:t>
+        <w:t>bully down in shinbone al-</w:t>
       </w:r>
     </w:p>
     <w:p>
@@ -2480,13 +2228,8 @@
     </w:p>
     <w:p/>
     <w:p>
-      <w:proofErr w:type="gramStart"/>
-      <w:r>
-        <w:t>Sally Brown</w:t>
-      </w:r>
-      <w:proofErr w:type="gramEnd"/>
-      <w:r>
-        <w:t xml:space="preserve"> I took a notion</w:t>
+      <w:r>
+        <w:t>Sally Brown I took a notion</w:t>
       </w:r>
     </w:p>
     <w:p>
@@ -2515,33 +2258,8 @@
           <w:i/>
           <w:iCs/>
         </w:rPr>
-        <w:t xml:space="preserve">bully down in </w:t>
-      </w:r>
-      <w:proofErr w:type="gramStart"/>
-      <w:r>
-        <w:rPr>
-          <w:i/>
-          <w:iCs/>
-        </w:rPr>
-        <w:t>shin-bone</w:t>
-      </w:r>
-      <w:proofErr w:type="gramEnd"/>
-      <w:r>
-        <w:rPr>
-          <w:i/>
-          <w:iCs/>
-        </w:rPr>
-        <w:t xml:space="preserve"> </w:t>
-      </w:r>
-      <w:proofErr w:type="gramStart"/>
-      <w:r>
-        <w:rPr>
-          <w:i/>
-          <w:iCs/>
-        </w:rPr>
-        <w:t>al</w:t>
-      </w:r>
-      <w:proofErr w:type="gramEnd"/>
+        <w:t>bully down in shin-bone al</w:t>
+      </w:r>
       <w:r>
         <w:rPr>
           <w:i/>
@@ -2575,21 +2293,8 @@
     </w:p>
     <w:p/>
     <w:p>
-      <w:proofErr w:type="gramStart"/>
-      <w:r>
-        <w:t>Well</w:t>
-      </w:r>
-      <w:proofErr w:type="gramEnd"/>
-      <w:r>
-        <w:t xml:space="preserve"> I'll leave </w:t>
-      </w:r>
-      <w:proofErr w:type="gramStart"/>
-      <w:r>
-        <w:t>Sal</w:t>
-      </w:r>
-      <w:proofErr w:type="gramEnd"/>
-      <w:r>
-        <w:t xml:space="preserve"> and I'll go </w:t>
+      <w:r>
+        <w:t xml:space="preserve">Well I'll leave Sal and I'll go </w:t>
       </w:r>
       <w:proofErr w:type="spellStart"/>
       <w:r>
@@ -2646,23 +2351,37 @@
           <w:i/>
           <w:iCs/>
         </w:rPr>
-        <w:t xml:space="preserve">bully down in shinbone </w:t>
-      </w:r>
-      <w:proofErr w:type="gramStart"/>
-      <w:r>
-        <w:rPr>
-          <w:i/>
-          <w:iCs/>
-        </w:rPr>
-        <w:t>al</w:t>
-      </w:r>
-      <w:proofErr w:type="gramEnd"/>
-      <w:r>
-        <w:rPr>
-          <w:i/>
-          <w:iCs/>
-        </w:rPr>
-        <w:t>-</w:t>
+        <w:t>bully down in shinbone al-</w:t>
+      </w:r>
+    </w:p>
+    <w:p>
+      <w:pPr>
+        <w:rPr>
+          <w:rStyle w:val="IntenseReference"/>
+        </w:rPr>
+      </w:pPr>
+    </w:p>
+    <w:p>
+      <w:pPr>
+        <w:pBdr>
+          <w:top w:val="dashed" w:sz="8" w:space="1" w:color="auto"/>
+          <w:left w:val="dashed" w:sz="8" w:space="4" w:color="auto"/>
+          <w:bottom w:val="dashed" w:sz="8" w:space="1" w:color="auto"/>
+          <w:right w:val="dashed" w:sz="8" w:space="4" w:color="auto"/>
+        </w:pBdr>
+        <w:rPr>
+          <w:b/>
+          <w:bCs/>
+          <w:smallCaps/>
+          <w:color w:val="000000" w:themeColor="text1"/>
+          <w:spacing w:val="5"/>
+        </w:rPr>
+      </w:pPr>
+      <w:r>
+        <w:rPr>
+          <w:rStyle w:val="IntenseReference"/>
+        </w:rPr>
+        <w:t>CHORUS</w:t>
       </w:r>
     </w:p>
     <w:p>
@@ -3152,41 +2871,17 @@
     </w:p>
     <w:p>
       <w:r>
-        <w:t xml:space="preserve">Come </w:t>
-      </w:r>
-      <w:proofErr w:type="gramStart"/>
-      <w:r>
-        <w:t>lift up</w:t>
-      </w:r>
-      <w:proofErr w:type="gramEnd"/>
-      <w:r>
-        <w:t xml:space="preserve"> your voices in chorus with mine</w:t>
-      </w:r>
-    </w:p>
-    <w:p>
-      <w:r>
-        <w:t xml:space="preserve">Come </w:t>
-      </w:r>
-      <w:proofErr w:type="gramStart"/>
-      <w:r>
-        <w:t>lift up</w:t>
-      </w:r>
-      <w:proofErr w:type="gramEnd"/>
-      <w:r>
-        <w:t xml:space="preserve"> your voices all grief to refrain</w:t>
-      </w:r>
-    </w:p>
-    <w:p>
-      <w:r>
-        <w:t xml:space="preserve">For we may or might </w:t>
-      </w:r>
-      <w:proofErr w:type="gramStart"/>
-      <w:r>
-        <w:t>never all</w:t>
-      </w:r>
-      <w:proofErr w:type="gramEnd"/>
-      <w:r>
-        <w:t xml:space="preserve"> meet here again</w:t>
+        <w:t>Come lift up your voices in chorus with mine</w:t>
+      </w:r>
+    </w:p>
+    <w:p>
+      <w:r>
+        <w:t>Come lift up your voices all grief to refrain</w:t>
+      </w:r>
+    </w:p>
+    <w:p>
+      <w:r>
+        <w:t>For we may or might never all meet here again</w:t>
       </w:r>
     </w:p>
     <w:p/>
@@ -3301,13 +2996,8 @@
           <w:right w:val="dashed" w:sz="8" w:space="4" w:color="auto"/>
         </w:pBdr>
       </w:pPr>
-      <w:proofErr w:type="gramStart"/>
-      <w:r>
-        <w:t>Let us</w:t>
-      </w:r>
-      <w:proofErr w:type="gramEnd"/>
-      <w:r>
-        <w:t xml:space="preserve"> drink and be merry all out of one glass</w:t>
+      <w:r>
+        <w:t>Let us drink and be merry all out of one glass</w:t>
       </w:r>
     </w:p>
     <w:p>
@@ -3447,15 +3137,7 @@
         </w:pBdr>
       </w:pPr>
       <w:r>
-        <w:t xml:space="preserve">For we may or might </w:t>
-      </w:r>
-      <w:proofErr w:type="gramStart"/>
-      <w:r>
-        <w:t>never all</w:t>
-      </w:r>
-      <w:proofErr w:type="gramEnd"/>
-      <w:r>
-        <w:t xml:space="preserve"> meet here again</w:t>
+        <w:t>For we may or might never all meet here again</w:t>
       </w:r>
     </w:p>
     <w:p/>
@@ -3466,15 +3148,7 @@
     </w:p>
     <w:p>
       <w:r>
-        <w:t xml:space="preserve">For her style and her beauty, sure </w:t>
-      </w:r>
-      <w:proofErr w:type="gramStart"/>
-      <w:r>
-        <w:t>none</w:t>
-      </w:r>
-      <w:proofErr w:type="gramEnd"/>
-      <w:r>
-        <w:t xml:space="preserve"> can excel</w:t>
+        <w:t>For her style and her beauty, sure none can excel</w:t>
       </w:r>
     </w:p>
     <w:p>
@@ -3781,13 +3455,8 @@
           <w:right w:val="dashed" w:sz="8" w:space="4" w:color="auto"/>
         </w:pBdr>
       </w:pPr>
-      <w:proofErr w:type="gramStart"/>
-      <w:r>
-        <w:t>So</w:t>
-      </w:r>
-      <w:proofErr w:type="gramEnd"/>
-      <w:r>
-        <w:t xml:space="preserve"> follow me lads</w:t>
+      <w:r>
+        <w:t>So follow me lads</w:t>
       </w:r>
       <w:r>
         <w:t>…</w:t>
@@ -3897,28 +3566,12 @@
     <w:p>
       <w:r>
         <w:lastRenderedPageBreak/>
-        <w:t xml:space="preserve">She's called </w:t>
-      </w:r>
-      <w:proofErr w:type="gramStart"/>
-      <w:r>
-        <w:t>the Dreadnought</w:t>
-      </w:r>
-      <w:proofErr w:type="gramEnd"/>
-      <w:r>
-        <w:t xml:space="preserve"> Cider, she's proper and she's fine</w:t>
-      </w:r>
-    </w:p>
-    <w:p>
-      <w:r>
-        <w:t xml:space="preserve">And when the day is over sure I wish that she </w:t>
-      </w:r>
-      <w:proofErr w:type="gramStart"/>
-      <w:r>
-        <w:t>were</w:t>
-      </w:r>
-      <w:proofErr w:type="gramEnd"/>
-      <w:r>
-        <w:t xml:space="preserve"> mine</w:t>
+        <w:t>She's called the Dreadnought Cider, she's proper and she's fine</w:t>
+      </w:r>
+    </w:p>
+    <w:p>
+      <w:r>
+        <w:t>And when the day is over sure I wish that she were mine</w:t>
       </w:r>
     </w:p>
     <w:p>
@@ -3956,21 +3609,8 @@
     </w:p>
     <w:p/>
     <w:p>
-      <w:proofErr w:type="gramStart"/>
-      <w:r>
-        <w:t>So</w:t>
-      </w:r>
-      <w:proofErr w:type="gramEnd"/>
-      <w:r>
-        <w:t xml:space="preserve"> turn your sails over and </w:t>
-      </w:r>
-      <w:proofErr w:type="gramStart"/>
-      <w:r>
-        <w:t>bring</w:t>
-      </w:r>
-      <w:proofErr w:type="gramEnd"/>
-      <w:r>
-        <w:t xml:space="preserve"> her hard to port</w:t>
+      <w:r>
+        <w:t>So turn your sails over and bring her hard to port</w:t>
       </w:r>
     </w:p>
     <w:p>
@@ -4016,13 +3656,8 @@
     </w:p>
     <w:p/>
     <w:p>
-      <w:proofErr w:type="gramStart"/>
-      <w:r>
-        <w:t>So</w:t>
-      </w:r>
-      <w:proofErr w:type="gramEnd"/>
-      <w:r>
-        <w:t xml:space="preserve"> you can have a Magners and pour it over ice</w:t>
+      <w:r>
+        <w:t>So you can have a Magners and pour it over ice</w:t>
       </w:r>
     </w:p>
     <w:p>
@@ -4041,6 +3676,32 @@
       </w:r>
       <w:r>
         <w:t>And how you'll feel when the real cider starts to flow.</w:t>
+      </w:r>
+    </w:p>
+    <w:p>
+      <w:pPr>
+        <w:rPr>
+          <w:rStyle w:val="IntenseReference"/>
+        </w:rPr>
+      </w:pPr>
+    </w:p>
+    <w:p>
+      <w:pPr>
+        <w:pBdr>
+          <w:top w:val="dashed" w:sz="8" w:space="1" w:color="auto"/>
+          <w:left w:val="dashed" w:sz="8" w:space="4" w:color="auto"/>
+          <w:bottom w:val="dashed" w:sz="8" w:space="1" w:color="auto"/>
+          <w:right w:val="dashed" w:sz="8" w:space="4" w:color="auto"/>
+        </w:pBdr>
+        <w:rPr>
+          <w:rStyle w:val="IntenseReference"/>
+        </w:rPr>
+      </w:pPr>
+      <w:r>
+        <w:rPr>
+          <w:rStyle w:val="IntenseReference"/>
+        </w:rPr>
+        <w:t>CHORUS</w:t>
       </w:r>
     </w:p>
     <w:p>
@@ -4271,13 +3932,8 @@
       <w:r>
         <w:t xml:space="preserve"> </w:t>
       </w:r>
-      <w:proofErr w:type="gramStart"/>
-      <w:r>
-        <w:t>Oh</w:t>
-      </w:r>
-      <w:proofErr w:type="gramEnd"/>
-      <w:r>
-        <w:t xml:space="preserve"> leave her Johnny leave her</w:t>
+      <w:r>
+        <w:t>Oh leave her Johnny leave her</w:t>
       </w:r>
     </w:p>
     <w:p>
@@ -4304,15 +3960,7 @@
         </w:pBdr>
       </w:pPr>
       <w:r>
-        <w:t xml:space="preserve">For the voyage is long and the </w:t>
-      </w:r>
-      <w:proofErr w:type="gramStart"/>
-      <w:r>
-        <w:t>winds don't</w:t>
-      </w:r>
-      <w:proofErr w:type="gramEnd"/>
-      <w:r>
-        <w:t xml:space="preserve"> blow</w:t>
+        <w:t>For the voyage is long and the winds don't blow</w:t>
       </w:r>
     </w:p>
     <w:p>
@@ -4354,21 +4002,8 @@
     </w:p>
     <w:p/>
     <w:p>
-      <w:proofErr w:type="gramStart"/>
-      <w:r>
-        <w:t>Oh</w:t>
-      </w:r>
-      <w:proofErr w:type="gramEnd"/>
-      <w:r>
-        <w:t xml:space="preserve"> the wind was </w:t>
-      </w:r>
-      <w:proofErr w:type="gramStart"/>
-      <w:r>
-        <w:t>foul</w:t>
-      </w:r>
-      <w:proofErr w:type="gramEnd"/>
-      <w:r>
-        <w:t xml:space="preserve"> and the sea was high</w:t>
+      <w:r>
+        <w:t>Oh the wind was foul and the sea was high</w:t>
       </w:r>
     </w:p>
     <w:p>
@@ -4568,6 +4203,32 @@
           <w:iCs/>
         </w:rPr>
         <w:t>And it's time for us to leave her</w:t>
+      </w:r>
+    </w:p>
+    <w:p>
+      <w:pPr>
+        <w:rPr>
+          <w:rStyle w:val="IntenseReference"/>
+        </w:rPr>
+      </w:pPr>
+    </w:p>
+    <w:p>
+      <w:pPr>
+        <w:pBdr>
+          <w:top w:val="dashed" w:sz="8" w:space="1" w:color="auto"/>
+          <w:left w:val="dashed" w:sz="8" w:space="4" w:color="auto"/>
+          <w:bottom w:val="dashed" w:sz="8" w:space="1" w:color="auto"/>
+          <w:right w:val="dashed" w:sz="8" w:space="4" w:color="auto"/>
+        </w:pBdr>
+        <w:rPr>
+          <w:rStyle w:val="IntenseReference"/>
+        </w:rPr>
+      </w:pPr>
+      <w:r>
+        <w:rPr>
+          <w:rStyle w:val="IntenseReference"/>
+        </w:rPr>
+        <w:t>CHORUS</w:t>
       </w:r>
     </w:p>
     <w:p/>
@@ -4621,15 +4282,7 @@
     </w:p>
     <w:p>
       <w:r>
-        <w:t xml:space="preserve">Our boots </w:t>
-      </w:r>
-      <w:proofErr w:type="gramStart"/>
-      <w:r>
-        <w:t>an'</w:t>
-      </w:r>
-      <w:proofErr w:type="gramEnd"/>
-      <w:r>
-        <w:t xml:space="preserve"> our clothes, boys, are all in the pawn</w:t>
+        <w:t>Our boots an' our clothes, boys, are all in the pawn</w:t>
       </w:r>
     </w:p>
     <w:p>
@@ -4691,7 +4344,7 @@
         <w:pStyle w:val="NoSpacing"/>
       </w:pPr>
       <w:r>
-        <w:t>Eb         Dm         Cm       Gm</w:t>
+        <w:t xml:space="preserve">Eb         </w:t>
       </w:r>
     </w:p>
     <w:p>
@@ -4714,23 +4367,93 @@
       <w:r>
         <w:t xml:space="preserve">    </w:t>
       </w:r>
-      <w:proofErr w:type="gramStart"/>
+      <w:r>
+        <w:t>Bb</w:t>
+      </w:r>
+    </w:p>
+    <w:p>
+      <w:pPr>
+        <w:pBdr>
+          <w:top w:val="dashed" w:sz="8" w:space="1" w:color="auto"/>
+          <w:left w:val="dashed" w:sz="8" w:space="4" w:color="auto"/>
+          <w:bottom w:val="dashed" w:sz="8" w:space="1" w:color="auto"/>
+          <w:right w:val="dashed" w:sz="8" w:space="4" w:color="auto"/>
+        </w:pBdr>
+        <w:rPr>
+          <w:i/>
+          <w:iCs/>
+        </w:rPr>
+      </w:pPr>
+      <w:r>
+        <w:rPr>
+          <w:i/>
+          <w:iCs/>
+        </w:rPr>
+        <w:t xml:space="preserve">    </w:t>
+      </w:r>
+      <w:r>
+        <w:rPr>
+          <w:i/>
+          <w:iCs/>
+        </w:rPr>
+        <w:t>Way hey roll and go</w:t>
+      </w:r>
+    </w:p>
+    <w:p>
+      <w:pPr>
+        <w:pStyle w:val="NoSpacing"/>
+      </w:pPr>
+      <w:r>
+        <w:t>E</w:t>
+      </w:r>
+      <w:r>
+        <w:t xml:space="preserve">b         </w:t>
+      </w:r>
+      <w:r>
+        <w:t xml:space="preserve">                                     </w:t>
+      </w:r>
+      <w:r>
+        <w:t>Bb</w:t>
+      </w:r>
+    </w:p>
+    <w:p>
+      <w:pPr>
+        <w:pBdr>
+          <w:top w:val="dashed" w:sz="8" w:space="1" w:color="auto"/>
+          <w:left w:val="dashed" w:sz="8" w:space="4" w:color="auto"/>
+          <w:bottom w:val="dashed" w:sz="8" w:space="1" w:color="auto"/>
+          <w:right w:val="dashed" w:sz="8" w:space="4" w:color="auto"/>
+        </w:pBdr>
+      </w:pPr>
+      <w:r>
+        <w:t>The anchor’s on board and the cable’s all stored</w:t>
+      </w:r>
+    </w:p>
+    <w:p>
+      <w:pPr>
+        <w:pStyle w:val="NoSpacing"/>
+      </w:pPr>
+      <w:r>
+        <w:t xml:space="preserve">    </w:t>
+      </w:r>
+      <w:r>
+        <w:t xml:space="preserve">           Gm</w:t>
+      </w:r>
+      <w:r>
+        <w:t xml:space="preserve">         </w:t>
+      </w:r>
+      <w:r>
+        <w:t xml:space="preserve"> </w:t>
+      </w:r>
+      <w:r>
+        <w:t xml:space="preserve"> </w:t>
+      </w:r>
+      <w:r>
+        <w:t xml:space="preserve">        </w:t>
+      </w:r>
       <w:r>
         <w:t>Cm</w:t>
       </w:r>
-      <w:r>
-        <w:t xml:space="preserve">  </w:t>
-      </w:r>
-      <w:r>
-        <w:t>Dm</w:t>
-      </w:r>
-      <w:proofErr w:type="gramEnd"/>
-      <w:r>
-        <w:t xml:space="preserve">  G</w:t>
-      </w:r>
-      <w:r>
-        <w:t xml:space="preserve">m         </w:t>
-      </w:r>
     </w:p>
     <w:p>
       <w:pPr>
@@ -4757,75 +4480,165 @@
           <w:i/>
           <w:iCs/>
         </w:rPr>
+        <w:t xml:space="preserve">To me </w:t>
+      </w:r>
+      <w:proofErr w:type="spellStart"/>
+      <w:r>
+        <w:rPr>
+          <w:i/>
+          <w:iCs/>
+        </w:rPr>
+        <w:t>rollickin</w:t>
+      </w:r>
+      <w:proofErr w:type="spellEnd"/>
+      <w:r>
+        <w:rPr>
+          <w:i/>
+          <w:iCs/>
+        </w:rPr>
+        <w:t>’ randy dandy O</w:t>
+      </w:r>
+    </w:p>
+    <w:p/>
+    <w:p>
+      <w:r>
+        <w:t xml:space="preserve">Man the stout </w:t>
+      </w:r>
+      <w:proofErr w:type="spellStart"/>
+      <w:r>
+        <w:t>caps'n</w:t>
+      </w:r>
+      <w:proofErr w:type="spellEnd"/>
+      <w:r>
+        <w:t xml:space="preserve"> and heave with a will </w:t>
+      </w:r>
+    </w:p>
+    <w:p>
+      <w:pPr>
+        <w:rPr>
+          <w:i/>
+          <w:iCs/>
+        </w:rPr>
+      </w:pPr>
+      <w:r>
+        <w:rPr>
+          <w:i/>
+          <w:iCs/>
+        </w:rPr>
+        <w:t xml:space="preserve">    </w:t>
+      </w:r>
+      <w:r>
+        <w:rPr>
+          <w:i/>
+          <w:iCs/>
+        </w:rPr>
         <w:t>Way hey roll and go</w:t>
       </w:r>
     </w:p>
     <w:p>
-      <w:pPr>
-        <w:pStyle w:val="NoSpacing"/>
-      </w:pPr>
-      <w:r>
-        <w:t>B</w:t>
-      </w:r>
-      <w:r>
-        <w:t xml:space="preserve">b         </w:t>
-      </w:r>
-      <w:r>
-        <w:t xml:space="preserve">                                     F</w:t>
-      </w:r>
-    </w:p>
-    <w:p>
-      <w:pPr>
-        <w:pBdr>
-          <w:top w:val="dashed" w:sz="8" w:space="1" w:color="auto"/>
-          <w:left w:val="dashed" w:sz="8" w:space="4" w:color="auto"/>
-          <w:bottom w:val="dashed" w:sz="8" w:space="1" w:color="auto"/>
-          <w:right w:val="dashed" w:sz="8" w:space="4" w:color="auto"/>
-        </w:pBdr>
-      </w:pPr>
-      <w:r>
-        <w:t xml:space="preserve">The </w:t>
-      </w:r>
-      <w:proofErr w:type="gramStart"/>
-      <w:r>
-        <w:t>anchor’s</w:t>
-      </w:r>
-      <w:proofErr w:type="gramEnd"/>
-      <w:r>
-        <w:t xml:space="preserve"> on board and the cable’s all stored</w:t>
-      </w:r>
-    </w:p>
-    <w:p>
-      <w:pPr>
-        <w:pStyle w:val="NoSpacing"/>
-      </w:pPr>
-      <w:r>
+      <w:r>
+        <w:t xml:space="preserve">For soon we'll be </w:t>
+      </w:r>
+      <w:proofErr w:type="spellStart"/>
+      <w:r>
+        <w:t>drivin</w:t>
+      </w:r>
+      <w:proofErr w:type="spellEnd"/>
+      <w:r>
+        <w:t>' away up the hill</w:t>
+      </w:r>
+    </w:p>
+    <w:p>
+      <w:pPr>
+        <w:rPr>
+          <w:i/>
+          <w:iCs/>
+        </w:rPr>
+      </w:pPr>
+      <w:r>
+        <w:rPr>
+          <w:i/>
+          <w:iCs/>
+        </w:rPr>
         <w:t xml:space="preserve">    </w:t>
       </w:r>
       <w:r>
-        <w:t xml:space="preserve">           Gm</w:t>
-      </w:r>
-      <w:r>
-        <w:t xml:space="preserve">         </w:t>
-      </w:r>
-      <w:r>
-        <w:t>F</w:t>
-      </w:r>
-      <w:r>
-        <w:t xml:space="preserve">         </w:t>
-      </w:r>
-      <w:r>
-        <w:t>Cm</w:t>
-      </w:r>
-    </w:p>
-    <w:p>
-      <w:pPr>
-        <w:pBdr>
-          <w:top w:val="dashed" w:sz="8" w:space="1" w:color="auto"/>
-          <w:left w:val="dashed" w:sz="8" w:space="4" w:color="auto"/>
-          <w:bottom w:val="dashed" w:sz="8" w:space="1" w:color="auto"/>
-          <w:right w:val="dashed" w:sz="8" w:space="4" w:color="auto"/>
-        </w:pBdr>
+        <w:rPr>
+          <w:i/>
+          <w:iCs/>
+        </w:rPr>
+        <w:t xml:space="preserve">To me </w:t>
+      </w:r>
+      <w:proofErr w:type="spellStart"/>
+      <w:r>
+        <w:rPr>
+          <w:i/>
+          <w:iCs/>
+        </w:rPr>
+        <w:t>rollickin</w:t>
+      </w:r>
+      <w:proofErr w:type="spellEnd"/>
+      <w:r>
+        <w:rPr>
+          <w:i/>
+          <w:iCs/>
+        </w:rPr>
+        <w:t>’ randy dandy O</w:t>
+      </w:r>
+    </w:p>
+    <w:p>
+      <w:pPr>
+        <w:rPr>
+          <w:rStyle w:val="IntenseReference"/>
+        </w:rPr>
+      </w:pPr>
+    </w:p>
+    <w:p>
+      <w:pPr>
+        <w:pBdr>
+          <w:top w:val="dashed" w:sz="8" w:space="1" w:color="auto"/>
+          <w:left w:val="dashed" w:sz="8" w:space="4" w:color="auto"/>
+          <w:bottom w:val="dashed" w:sz="8" w:space="1" w:color="auto"/>
+          <w:right w:val="dashed" w:sz="8" w:space="4" w:color="auto"/>
+        </w:pBdr>
+        <w:rPr>
+          <w:rStyle w:val="IntenseReference"/>
+        </w:rPr>
+      </w:pPr>
+      <w:r>
+        <w:rPr>
+          <w:rStyle w:val="IntenseReference"/>
+        </w:rPr>
+        <w:t>CHORUS</w:t>
+      </w:r>
+    </w:p>
+    <w:p>
+      <w:pPr>
+        <w:rPr>
+          <w:rStyle w:val="IntenseReference"/>
+        </w:rPr>
+      </w:pPr>
+      <w:r>
+        <w:rPr>
+          <w:rStyle w:val="IntenseReference"/>
+        </w:rPr>
+        <w:br w:type="page"/>
+      </w:r>
+    </w:p>
+    <w:p>
+      <w:pPr>
+        <w:rPr>
+          <w:rStyle w:val="IntenseReference"/>
+        </w:rPr>
+      </w:pPr>
+    </w:p>
+    <w:p>
+      <w:r>
+        <w:t xml:space="preserve">Heave away, bullies, ye parish rigged bums </w:t>
+      </w:r>
+    </w:p>
+    <w:p>
+      <w:pPr>
         <w:rPr>
           <w:i/>
           <w:iCs/>
@@ -4843,6 +4656,33 @@
           <w:i/>
           <w:iCs/>
         </w:rPr>
+        <w:t>Way hey roll and go</w:t>
+      </w:r>
+    </w:p>
+    <w:p>
+      <w:r>
+        <w:t>Take your hands from your pockets and don't suck your thumbs</w:t>
+      </w:r>
+    </w:p>
+    <w:p>
+      <w:pPr>
+        <w:rPr>
+          <w:i/>
+          <w:iCs/>
+        </w:rPr>
+      </w:pPr>
+      <w:r>
+        <w:rPr>
+          <w:i/>
+          <w:iCs/>
+        </w:rPr>
+        <w:t xml:space="preserve">    </w:t>
+      </w:r>
+      <w:r>
+        <w:rPr>
+          <w:i/>
+          <w:iCs/>
+        </w:rPr>
         <w:t xml:space="preserve">To me </w:t>
       </w:r>
       <w:proofErr w:type="spellStart"/>
@@ -4862,23 +4702,46 @@
         <w:t>’ randy dandy O</w:t>
       </w:r>
     </w:p>
-    <w:p/>
-    <w:p>
-      <w:proofErr w:type="gramStart"/>
-      <w:r>
-        <w:t>Man</w:t>
-      </w:r>
-      <w:proofErr w:type="gramEnd"/>
-      <w:r>
-        <w:t xml:space="preserve"> the stout </w:t>
+    <w:p>
+      <w:pPr>
+        <w:pBdr>
+          <w:top w:val="dashed" w:sz="8" w:space="1" w:color="auto"/>
+          <w:left w:val="dashed" w:sz="8" w:space="4" w:color="auto"/>
+          <w:bottom w:val="dashed" w:sz="8" w:space="1" w:color="auto"/>
+          <w:right w:val="dashed" w:sz="8" w:space="4" w:color="auto"/>
+        </w:pBdr>
+        <w:spacing w:after="240"/>
+        <w:rPr>
+          <w:rStyle w:val="IntenseReference"/>
+        </w:rPr>
+      </w:pPr>
+      <w:r>
+        <w:rPr>
+          <w:rStyle w:val="IntenseReference"/>
+        </w:rPr>
+        <w:t>CHORUS</w:t>
+      </w:r>
+    </w:p>
+    <w:p>
+      <w:r>
+        <w:t>W</w:t>
+      </w:r>
+      <w:r>
+        <w:t>e’</w:t>
+      </w:r>
+      <w:r>
+        <w:t xml:space="preserve">re </w:t>
+      </w:r>
+      <w:r>
+        <w:t xml:space="preserve">outward bound for </w:t>
       </w:r>
       <w:proofErr w:type="spellStart"/>
       <w:r>
-        <w:t>caps'n</w:t>
+        <w:t>Vallipo</w:t>
       </w:r>
       <w:proofErr w:type="spellEnd"/>
       <w:r>
-        <w:t xml:space="preserve"> and heave with a will </w:t>
+        <w:t xml:space="preserve"> Bay </w:t>
       </w:r>
     </w:p>
     <w:p>
@@ -4905,15 +4768,71 @@
     </w:p>
     <w:p>
       <w:r>
-        <w:t xml:space="preserve">For soon we'll be </w:t>
+        <w:t xml:space="preserve">Get </w:t>
       </w:r>
       <w:proofErr w:type="spellStart"/>
       <w:r>
-        <w:t>drivin</w:t>
+        <w:t>crackin</w:t>
       </w:r>
       <w:proofErr w:type="spellEnd"/>
       <w:r>
-        <w:t>' away up the hill</w:t>
+        <w:t>', me lads, it's a hell of a way!</w:t>
+      </w:r>
+    </w:p>
+    <w:p>
+      <w:pPr>
+        <w:rPr>
+          <w:i/>
+          <w:iCs/>
+        </w:rPr>
+      </w:pPr>
+      <w:r>
+        <w:rPr>
+          <w:i/>
+          <w:iCs/>
+        </w:rPr>
+        <w:t xml:space="preserve">To me </w:t>
+      </w:r>
+      <w:proofErr w:type="spellStart"/>
+      <w:r>
+        <w:rPr>
+          <w:i/>
+          <w:iCs/>
+        </w:rPr>
+        <w:t>rollickin</w:t>
+      </w:r>
+      <w:proofErr w:type="spellEnd"/>
+      <w:r>
+        <w:rPr>
+          <w:i/>
+          <w:iCs/>
+        </w:rPr>
+        <w:t>’ randy dandy O</w:t>
+      </w:r>
+    </w:p>
+    <w:p>
+      <w:pPr>
+        <w:pBdr>
+          <w:top w:val="dashed" w:sz="8" w:space="1" w:color="auto"/>
+          <w:left w:val="dashed" w:sz="8" w:space="4" w:color="auto"/>
+          <w:bottom w:val="dashed" w:sz="8" w:space="1" w:color="auto"/>
+          <w:right w:val="dashed" w:sz="8" w:space="4" w:color="auto"/>
+        </w:pBdr>
+        <w:spacing w:after="240"/>
+        <w:rPr>
+          <w:rStyle w:val="IntenseReference"/>
+        </w:rPr>
+      </w:pPr>
+      <w:r>
+        <w:rPr>
+          <w:rStyle w:val="IntenseReference"/>
+        </w:rPr>
+        <w:t>CHORUS</w:t>
+      </w:r>
+    </w:p>
+    <w:p>
+      <w:r>
+        <w:t xml:space="preserve">Soon we'll be warping her out through the locks </w:t>
       </w:r>
     </w:p>
     <w:p>
@@ -4935,6 +4854,33 @@
           <w:i/>
           <w:iCs/>
         </w:rPr>
+        <w:t>Way hey roll and go</w:t>
+      </w:r>
+    </w:p>
+    <w:p>
+      <w:r>
+        <w:t>Where the pretty young girls all come down in their frocks</w:t>
+      </w:r>
+    </w:p>
+    <w:p>
+      <w:pPr>
+        <w:rPr>
+          <w:i/>
+          <w:iCs/>
+        </w:rPr>
+      </w:pPr>
+      <w:r>
+        <w:rPr>
+          <w:i/>
+          <w:iCs/>
+        </w:rPr>
+        <w:t xml:space="preserve">    </w:t>
+      </w:r>
+      <w:r>
+        <w:rPr>
+          <w:i/>
+          <w:iCs/>
+        </w:rPr>
         <w:t xml:space="preserve">To me </w:t>
       </w:r>
       <w:proofErr w:type="spellStart"/>
@@ -4956,19 +4902,13 @@
     </w:p>
     <w:p>
       <w:pPr>
-        <w:rPr>
-          <w:rStyle w:val="IntenseReference"/>
-        </w:rPr>
-      </w:pPr>
-    </w:p>
-    <w:p>
-      <w:pPr>
-        <w:pBdr>
-          <w:top w:val="dashed" w:sz="8" w:space="1" w:color="auto"/>
-          <w:left w:val="dashed" w:sz="8" w:space="4" w:color="auto"/>
-          <w:bottom w:val="dashed" w:sz="8" w:space="1" w:color="auto"/>
-          <w:right w:val="dashed" w:sz="8" w:space="4" w:color="auto"/>
-        </w:pBdr>
+        <w:pBdr>
+          <w:top w:val="dashed" w:sz="8" w:space="1" w:color="auto"/>
+          <w:left w:val="dashed" w:sz="8" w:space="4" w:color="auto"/>
+          <w:bottom w:val="dashed" w:sz="8" w:space="1" w:color="auto"/>
+          <w:right w:val="dashed" w:sz="8" w:space="4" w:color="auto"/>
+        </w:pBdr>
+        <w:spacing w:after="240"/>
         <w:rPr>
           <w:rStyle w:val="IntenseReference"/>
         </w:rPr>
@@ -4981,28 +4921,8 @@
       </w:r>
     </w:p>
     <w:p>
-      <w:pPr>
-        <w:rPr>
-          <w:rStyle w:val="IntenseReference"/>
-        </w:rPr>
-      </w:pPr>
-      <w:r>
-        <w:rPr>
-          <w:rStyle w:val="IntenseReference"/>
-        </w:rPr>
-        <w:br w:type="page"/>
-      </w:r>
-    </w:p>
-    <w:p>
-      <w:pPr>
-        <w:rPr>
-          <w:rStyle w:val="IntenseReference"/>
-        </w:rPr>
-      </w:pPr>
-    </w:p>
-    <w:p>
-      <w:r>
-        <w:t xml:space="preserve">Heave away, bullies, ye parish rigged bums </w:t>
+      <w:r>
+        <w:t xml:space="preserve">Come breast the bar bullies heave with a will </w:t>
       </w:r>
     </w:p>
     <w:p>
@@ -5029,308 +4949,7 @@
     </w:p>
     <w:p>
       <w:r>
-        <w:t>Take your hands from your pockets and don't suck your thumbs</w:t>
-      </w:r>
-    </w:p>
-    <w:p>
-      <w:pPr>
-        <w:rPr>
-          <w:i/>
-          <w:iCs/>
-        </w:rPr>
-      </w:pPr>
-      <w:r>
-        <w:rPr>
-          <w:i/>
-          <w:iCs/>
-        </w:rPr>
-        <w:t xml:space="preserve">    </w:t>
-      </w:r>
-      <w:r>
-        <w:rPr>
-          <w:i/>
-          <w:iCs/>
-        </w:rPr>
-        <w:t xml:space="preserve">To me </w:t>
-      </w:r>
-      <w:proofErr w:type="spellStart"/>
-      <w:r>
-        <w:rPr>
-          <w:i/>
-          <w:iCs/>
-        </w:rPr>
-        <w:t>rollickin</w:t>
-      </w:r>
-      <w:proofErr w:type="spellEnd"/>
-      <w:r>
-        <w:rPr>
-          <w:i/>
-          <w:iCs/>
-        </w:rPr>
-        <w:t>’ randy dandy O</w:t>
-      </w:r>
-    </w:p>
-    <w:p>
-      <w:pPr>
-        <w:pBdr>
-          <w:top w:val="dashed" w:sz="8" w:space="1" w:color="auto"/>
-          <w:left w:val="dashed" w:sz="8" w:space="4" w:color="auto"/>
-          <w:bottom w:val="dashed" w:sz="8" w:space="1" w:color="auto"/>
-          <w:right w:val="dashed" w:sz="8" w:space="4" w:color="auto"/>
-        </w:pBdr>
-        <w:spacing w:after="240"/>
-        <w:rPr>
-          <w:rStyle w:val="IntenseReference"/>
-        </w:rPr>
-      </w:pPr>
-      <w:r>
-        <w:rPr>
-          <w:rStyle w:val="IntenseReference"/>
-        </w:rPr>
-        <w:t>CHORUS</w:t>
-      </w:r>
-    </w:p>
-    <w:p>
-      <w:r>
-        <w:t>W</w:t>
-      </w:r>
-      <w:r>
-        <w:t>e’</w:t>
-      </w:r>
-      <w:r>
-        <w:t xml:space="preserve">re </w:t>
-      </w:r>
-      <w:r>
-        <w:t xml:space="preserve">outward bound for </w:t>
-      </w:r>
-      <w:proofErr w:type="spellStart"/>
-      <w:r>
-        <w:t>Vallipo</w:t>
-      </w:r>
-      <w:proofErr w:type="spellEnd"/>
-      <w:r>
-        <w:t xml:space="preserve"> Bay </w:t>
-      </w:r>
-    </w:p>
-    <w:p>
-      <w:pPr>
-        <w:rPr>
-          <w:i/>
-          <w:iCs/>
-        </w:rPr>
-      </w:pPr>
-      <w:r>
-        <w:rPr>
-          <w:i/>
-          <w:iCs/>
-        </w:rPr>
-        <w:t xml:space="preserve">    </w:t>
-      </w:r>
-      <w:r>
-        <w:rPr>
-          <w:i/>
-          <w:iCs/>
-        </w:rPr>
-        <w:t>Way hey roll and go</w:t>
-      </w:r>
-    </w:p>
-    <w:p>
-      <w:r>
-        <w:t xml:space="preserve">Get </w:t>
-      </w:r>
-      <w:proofErr w:type="spellStart"/>
-      <w:r>
-        <w:t>crackin</w:t>
-      </w:r>
-      <w:proofErr w:type="spellEnd"/>
-      <w:r>
-        <w:t>', me lads, it's a hell of a way!</w:t>
-      </w:r>
-    </w:p>
-    <w:p>
-      <w:pPr>
-        <w:rPr>
-          <w:i/>
-          <w:iCs/>
-        </w:rPr>
-      </w:pPr>
-      <w:r>
-        <w:rPr>
-          <w:i/>
-          <w:iCs/>
-        </w:rPr>
-        <w:t xml:space="preserve">To me </w:t>
-      </w:r>
-      <w:proofErr w:type="spellStart"/>
-      <w:r>
-        <w:rPr>
-          <w:i/>
-          <w:iCs/>
-        </w:rPr>
-        <w:t>rollickin</w:t>
-      </w:r>
-      <w:proofErr w:type="spellEnd"/>
-      <w:r>
-        <w:rPr>
-          <w:i/>
-          <w:iCs/>
-        </w:rPr>
-        <w:t>’ randy dandy O</w:t>
-      </w:r>
-    </w:p>
-    <w:p>
-      <w:pPr>
-        <w:pBdr>
-          <w:top w:val="dashed" w:sz="8" w:space="1" w:color="auto"/>
-          <w:left w:val="dashed" w:sz="8" w:space="4" w:color="auto"/>
-          <w:bottom w:val="dashed" w:sz="8" w:space="1" w:color="auto"/>
-          <w:right w:val="dashed" w:sz="8" w:space="4" w:color="auto"/>
-        </w:pBdr>
-        <w:spacing w:after="240"/>
-        <w:rPr>
-          <w:rStyle w:val="IntenseReference"/>
-        </w:rPr>
-      </w:pPr>
-      <w:r>
-        <w:rPr>
-          <w:rStyle w:val="IntenseReference"/>
-        </w:rPr>
-        <w:t>CHORUS</w:t>
-      </w:r>
-    </w:p>
-    <w:p>
-      <w:r>
-        <w:t xml:space="preserve">Soon we'll be </w:t>
-      </w:r>
-      <w:proofErr w:type="gramStart"/>
-      <w:r>
-        <w:t>warping</w:t>
-      </w:r>
-      <w:proofErr w:type="gramEnd"/>
-      <w:r>
-        <w:t xml:space="preserve"> her out through the locks </w:t>
-      </w:r>
-    </w:p>
-    <w:p>
-      <w:pPr>
-        <w:rPr>
-          <w:i/>
-          <w:iCs/>
-        </w:rPr>
-      </w:pPr>
-      <w:r>
-        <w:rPr>
-          <w:i/>
-          <w:iCs/>
-        </w:rPr>
-        <w:t xml:space="preserve">    </w:t>
-      </w:r>
-      <w:r>
-        <w:rPr>
-          <w:i/>
-          <w:iCs/>
-        </w:rPr>
-        <w:t>Way hey roll and go</w:t>
-      </w:r>
-    </w:p>
-    <w:p>
-      <w:r>
-        <w:t>Where the pretty young girls all come down in their frocks</w:t>
-      </w:r>
-    </w:p>
-    <w:p>
-      <w:pPr>
-        <w:rPr>
-          <w:i/>
-          <w:iCs/>
-        </w:rPr>
-      </w:pPr>
-      <w:r>
-        <w:rPr>
-          <w:i/>
-          <w:iCs/>
-        </w:rPr>
-        <w:t xml:space="preserve">    </w:t>
-      </w:r>
-      <w:r>
-        <w:rPr>
-          <w:i/>
-          <w:iCs/>
-        </w:rPr>
-        <w:t xml:space="preserve">To me </w:t>
-      </w:r>
-      <w:proofErr w:type="spellStart"/>
-      <w:r>
-        <w:rPr>
-          <w:i/>
-          <w:iCs/>
-        </w:rPr>
-        <w:t>rollickin</w:t>
-      </w:r>
-      <w:proofErr w:type="spellEnd"/>
-      <w:r>
-        <w:rPr>
-          <w:i/>
-          <w:iCs/>
-        </w:rPr>
-        <w:t>’ randy dandy O</w:t>
-      </w:r>
-    </w:p>
-    <w:p>
-      <w:pPr>
-        <w:pBdr>
-          <w:top w:val="dashed" w:sz="8" w:space="1" w:color="auto"/>
-          <w:left w:val="dashed" w:sz="8" w:space="4" w:color="auto"/>
-          <w:bottom w:val="dashed" w:sz="8" w:space="1" w:color="auto"/>
-          <w:right w:val="dashed" w:sz="8" w:space="4" w:color="auto"/>
-        </w:pBdr>
-        <w:spacing w:after="240"/>
-        <w:rPr>
-          <w:rStyle w:val="IntenseReference"/>
-        </w:rPr>
-      </w:pPr>
-      <w:r>
-        <w:rPr>
-          <w:rStyle w:val="IntenseReference"/>
-        </w:rPr>
-        <w:t>CHORUS</w:t>
-      </w:r>
-    </w:p>
-    <w:p>
-      <w:r>
-        <w:t xml:space="preserve">Come breast the bar bullies heave with a will </w:t>
-      </w:r>
-    </w:p>
-    <w:p>
-      <w:pPr>
-        <w:rPr>
-          <w:i/>
-          <w:iCs/>
-        </w:rPr>
-      </w:pPr>
-      <w:r>
-        <w:rPr>
-          <w:i/>
-          <w:iCs/>
-        </w:rPr>
-        <w:t xml:space="preserve">    </w:t>
-      </w:r>
-      <w:r>
-        <w:rPr>
-          <w:i/>
-          <w:iCs/>
-        </w:rPr>
-        <w:t>Way hey roll and go</w:t>
-      </w:r>
-    </w:p>
-    <w:p>
-      <w:proofErr w:type="gramStart"/>
-      <w:r>
-        <w:t>Oh</w:t>
-      </w:r>
-      <w:proofErr w:type="gramEnd"/>
-      <w:r>
-        <w:t xml:space="preserve"> soon we'll be rolling her down through the bay</w:t>
+        <w:t>Oh soon we'll be rolling her down through the bay</w:t>
       </w:r>
     </w:p>
     <w:p>
@@ -5598,33 +5217,18 @@
     </w:p>
     <w:p/>
     <w:p>
-      <w:proofErr w:type="gramStart"/>
-      <w:r>
-        <w:t>Well</w:t>
-      </w:r>
-      <w:proofErr w:type="gramEnd"/>
-      <w:r>
-        <w:t xml:space="preserve"> a nice wash below wouldn't do us any harm. </w:t>
-      </w:r>
-    </w:p>
-    <w:p>
-      <w:proofErr w:type="gramStart"/>
-      <w:r>
-        <w:t>Well</w:t>
-      </w:r>
-      <w:proofErr w:type="gramEnd"/>
-      <w:r>
-        <w:t xml:space="preserve"> a nice wash below wouldn't do us any harm. </w:t>
-      </w:r>
-    </w:p>
-    <w:p>
-      <w:proofErr w:type="gramStart"/>
-      <w:r>
-        <w:t>Well</w:t>
-      </w:r>
-      <w:proofErr w:type="gramEnd"/>
-      <w:r>
-        <w:t xml:space="preserve"> a nice wash below wouldn't do us any harm. </w:t>
+      <w:r>
+        <w:t xml:space="preserve">Well a nice wash below wouldn't do us any harm. </w:t>
+      </w:r>
+    </w:p>
+    <w:p>
+      <w:r>
+        <w:t xml:space="preserve">Well a nice wash below wouldn't do us any harm. </w:t>
+      </w:r>
+    </w:p>
+    <w:p>
+      <w:r>
+        <w:t xml:space="preserve">Well a nice wash below wouldn't do us any harm. </w:t>
       </w:r>
     </w:p>
     <w:p>
@@ -5645,8 +5249,77 @@
         <w:t xml:space="preserve">And we'll all hang on behind. </w:t>
       </w:r>
     </w:p>
+    <w:p>
+      <w:pPr>
+        <w:rPr>
+          <w:i/>
+          <w:iCs/>
+        </w:rPr>
+      </w:pPr>
+    </w:p>
+    <w:p>
+      <w:pPr>
+        <w:pBdr>
+          <w:top w:val="dashed" w:sz="8" w:space="1" w:color="auto"/>
+          <w:left w:val="dashed" w:sz="8" w:space="4" w:color="auto"/>
+          <w:bottom w:val="dashed" w:sz="8" w:space="1" w:color="auto"/>
+          <w:right w:val="dashed" w:sz="8" w:space="4" w:color="auto"/>
+        </w:pBdr>
+      </w:pPr>
+      <w:r>
+        <w:rPr>
+          <w:rStyle w:val="IntenseReference"/>
+        </w:rPr>
+        <w:t>CHORUS</w:t>
+      </w:r>
+    </w:p>
     <w:p/>
     <w:p>
+      <w:r>
+        <w:t xml:space="preserve">Well a night on the town wouldn't do us any harm. </w:t>
+      </w:r>
+    </w:p>
+    <w:p>
+      <w:r>
+        <w:t xml:space="preserve">Well a night on the town wouldn't do us any harm. </w:t>
+      </w:r>
+    </w:p>
+    <w:p>
+      <w:r>
+        <w:t xml:space="preserve">Well a night on the town wouldn't do us any harm. </w:t>
+      </w:r>
+    </w:p>
+    <w:p>
+      <w:pPr>
+        <w:rPr>
+          <w:i/>
+          <w:iCs/>
+        </w:rPr>
+      </w:pPr>
+      <w:r>
+        <w:rPr>
+          <w:i/>
+          <w:iCs/>
+        </w:rPr>
+        <w:t xml:space="preserve">    </w:t>
+      </w:r>
+      <w:r>
+        <w:rPr>
+          <w:i/>
+          <w:iCs/>
+        </w:rPr>
+        <w:t xml:space="preserve">And we'll all hang on behind. </w:t>
+      </w:r>
+    </w:p>
+    <w:p>
+      <w:pPr>
+        <w:rPr>
+          <w:i/>
+          <w:iCs/>
+        </w:rPr>
+      </w:pPr>
+    </w:p>
+    <w:p>
       <w:pPr>
         <w:pBdr>
           <w:top w:val="dashed" w:sz="8" w:space="1" w:color="auto"/>
@@ -5664,57 +5337,18 @@
     </w:p>
     <w:p/>
     <w:p>
-      <w:proofErr w:type="gramStart"/>
-      <w:r>
-        <w:t>Well</w:t>
-      </w:r>
-      <w:proofErr w:type="gramEnd"/>
-      <w:r>
-        <w:t xml:space="preserve"> a night </w:t>
-      </w:r>
-      <w:proofErr w:type="gramStart"/>
-      <w:r>
-        <w:t>on</w:t>
-      </w:r>
-      <w:proofErr w:type="gramEnd"/>
-      <w:r>
-        <w:t xml:space="preserve"> the town wouldn't do us any harm. </w:t>
-      </w:r>
-    </w:p>
-    <w:p>
-      <w:proofErr w:type="gramStart"/>
-      <w:r>
-        <w:t>Well</w:t>
-      </w:r>
-      <w:proofErr w:type="gramEnd"/>
-      <w:r>
-        <w:t xml:space="preserve"> a night </w:t>
-      </w:r>
-      <w:proofErr w:type="gramStart"/>
-      <w:r>
-        <w:t>on</w:t>
-      </w:r>
-      <w:proofErr w:type="gramEnd"/>
-      <w:r>
-        <w:t xml:space="preserve"> the town wouldn't do us any harm. </w:t>
-      </w:r>
-    </w:p>
-    <w:p>
-      <w:proofErr w:type="gramStart"/>
-      <w:r>
-        <w:t>Well</w:t>
-      </w:r>
-      <w:proofErr w:type="gramEnd"/>
-      <w:r>
-        <w:t xml:space="preserve"> a night </w:t>
-      </w:r>
-      <w:proofErr w:type="gramStart"/>
-      <w:r>
-        <w:t>on</w:t>
-      </w:r>
-      <w:proofErr w:type="gramEnd"/>
-      <w:r>
-        <w:t xml:space="preserve"> the town wouldn't do us any harm. </w:t>
+      <w:r>
+        <w:t xml:space="preserve">Oh a drop of Nelson's blood wouldn't do us any harm.  </w:t>
+      </w:r>
+    </w:p>
+    <w:p>
+      <w:r>
+        <w:t xml:space="preserve">Oh a drop of Nelson's blood wouldn't do us any harm.  </w:t>
+      </w:r>
+    </w:p>
+    <w:p>
+      <w:r>
+        <w:t xml:space="preserve">Oh a drop of Nelson's blood wouldn't do us any harm.  </w:t>
       </w:r>
     </w:p>
     <w:p>
@@ -5739,79 +5373,30 @@
         <w:t xml:space="preserve">And we'll all hang on behind. </w:t>
       </w:r>
     </w:p>
-    <w:p/>
-    <w:p>
-      <w:pPr>
-        <w:pBdr>
-          <w:top w:val="dashed" w:sz="8" w:space="1" w:color="auto"/>
-          <w:left w:val="dashed" w:sz="8" w:space="4" w:color="auto"/>
-          <w:bottom w:val="dashed" w:sz="8" w:space="1" w:color="auto"/>
-          <w:right w:val="dashed" w:sz="8" w:space="4" w:color="auto"/>
-        </w:pBdr>
+    <w:p>
+      <w:pPr>
+        <w:rPr>
+          <w:rStyle w:val="IntenseReference"/>
+        </w:rPr>
+      </w:pPr>
+    </w:p>
+    <w:p>
+      <w:pPr>
+        <w:pBdr>
+          <w:top w:val="dashed" w:sz="8" w:space="1" w:color="auto"/>
+          <w:left w:val="dashed" w:sz="8" w:space="4" w:color="auto"/>
+          <w:bottom w:val="dashed" w:sz="8" w:space="1" w:color="auto"/>
+          <w:right w:val="dashed" w:sz="8" w:space="4" w:color="auto"/>
+        </w:pBdr>
+        <w:rPr>
+          <w:rStyle w:val="IntenseReference"/>
+        </w:rPr>
       </w:pPr>
       <w:r>
         <w:rPr>
           <w:rStyle w:val="IntenseReference"/>
         </w:rPr>
         <w:t>CHORUS</w:t>
-      </w:r>
-    </w:p>
-    <w:p/>
-    <w:p>
-      <w:proofErr w:type="gramStart"/>
-      <w:r>
-        <w:t>Oh</w:t>
-      </w:r>
-      <w:proofErr w:type="gramEnd"/>
-      <w:r>
-        <w:t xml:space="preserve"> a drop of Nelson's blood wouldn't do us any harm.  </w:t>
-      </w:r>
-    </w:p>
-    <w:p>
-      <w:proofErr w:type="gramStart"/>
-      <w:r>
-        <w:t>Oh</w:t>
-      </w:r>
-      <w:proofErr w:type="gramEnd"/>
-      <w:r>
-        <w:t xml:space="preserve"> a drop of Nelson's blood wouldn't do us any harm.  </w:t>
-      </w:r>
-    </w:p>
-    <w:p>
-      <w:proofErr w:type="gramStart"/>
-      <w:r>
-        <w:t>Oh</w:t>
-      </w:r>
-      <w:proofErr w:type="gramEnd"/>
-      <w:r>
-        <w:t xml:space="preserve"> a drop of Nelson's blood wouldn't do us any harm.  </w:t>
-      </w:r>
-    </w:p>
-    <w:p>
-      <w:pPr>
-        <w:rPr>
-          <w:i/>
-          <w:iCs/>
-        </w:rPr>
-      </w:pPr>
-      <w:r>
-        <w:rPr>
-          <w:i/>
-          <w:iCs/>
-        </w:rPr>
-        <w:t xml:space="preserve">    </w:t>
-      </w:r>
-      <w:r>
-        <w:rPr>
-          <w:i/>
-          <w:iCs/>
-        </w:rPr>
-        <w:t xml:space="preserve">And we'll all hang on behind. </w:t>
-      </w:r>
-    </w:p>
-    <w:p>
-      <w:r>
-        <w:br w:type="page"/>
       </w:r>
     </w:p>
     <w:p>
@@ -5846,15 +5431,7 @@
     </w:p>
     <w:p>
       <w:r>
-        <w:t xml:space="preserve">There once was a ship that </w:t>
-      </w:r>
-      <w:proofErr w:type="gramStart"/>
-      <w:r>
-        <w:t>put</w:t>
-      </w:r>
-      <w:proofErr w:type="gramEnd"/>
-      <w:r>
-        <w:t xml:space="preserve"> to sea,</w:t>
+        <w:t>There once was a ship that put to sea,</w:t>
       </w:r>
     </w:p>
     <w:p>
@@ -5875,27 +5452,14 @@
       </w:r>
     </w:p>
     <w:p>
-      <w:proofErr w:type="gramStart"/>
-      <w:r>
-        <w:t>the</w:t>
-      </w:r>
-      <w:proofErr w:type="gramEnd"/>
-      <w:r>
-        <w:t xml:space="preserve"> name of</w:t>
+      <w:r>
+        <w:t>the name of</w:t>
       </w:r>
       <w:r>
         <w:t xml:space="preserve"> </w:t>
       </w:r>
       <w:r>
-        <w:t xml:space="preserve">the ship was </w:t>
-      </w:r>
-      <w:proofErr w:type="gramStart"/>
-      <w:r>
-        <w:t>the Billy</w:t>
-      </w:r>
-      <w:proofErr w:type="gramEnd"/>
-      <w:r>
-        <w:t xml:space="preserve"> o Tea.</w:t>
+        <w:t>the ship was the Billy o Tea.</w:t>
       </w:r>
     </w:p>
     <w:p>
@@ -5917,15 +5481,7 @@
     </w:p>
     <w:p>
       <w:r>
-        <w:t xml:space="preserve">The </w:t>
-      </w:r>
-      <w:proofErr w:type="gramStart"/>
-      <w:r>
-        <w:t>winds</w:t>
-      </w:r>
-      <w:proofErr w:type="gramEnd"/>
-      <w:r>
-        <w:t xml:space="preserve"> blew </w:t>
+        <w:t xml:space="preserve">The winds blew </w:t>
       </w:r>
       <w:r>
         <w:t>hard</w:t>
@@ -5949,21 +5505,8 @@
       </w:r>
     </w:p>
     <w:p>
-      <w:proofErr w:type="gramStart"/>
-      <w:r>
-        <w:t>Oh</w:t>
-      </w:r>
-      <w:proofErr w:type="gramEnd"/>
-      <w:r>
-        <w:t xml:space="preserve"> blow my bully </w:t>
-      </w:r>
-      <w:proofErr w:type="gramStart"/>
-      <w:r>
-        <w:t>boys</w:t>
-      </w:r>
-      <w:proofErr w:type="gramEnd"/>
-      <w:r>
-        <w:t xml:space="preserve"> blow.</w:t>
+      <w:r>
+        <w:t>Oh blow my bully boys blow.</w:t>
       </w:r>
     </w:p>
     <w:p/>
@@ -6125,7 +5668,6 @@
         <w:t>"We'll take that whale in tow".</w:t>
       </w:r>
     </w:p>
-    <w:p/>
     <w:p>
       <w:pPr>
         <w:pStyle w:val="NoSpacing"/>
@@ -6136,30 +5678,18 @@
           <w:rStyle w:val="IntenseReference"/>
           <w:color w:val="000000" w:themeColor="text1" w:themeShade="80"/>
         </w:rPr>
+        <w:lastRenderedPageBreak/>
         <w:t>CHORUS</w:t>
       </w:r>
     </w:p>
     <w:p>
       <w:r>
-        <w:t xml:space="preserve">Before the boat </w:t>
-      </w:r>
-      <w:proofErr w:type="gramStart"/>
-      <w:r>
-        <w:t>had hit</w:t>
-      </w:r>
-      <w:proofErr w:type="gramEnd"/>
-      <w:r>
-        <w:t xml:space="preserve"> the water,</w:t>
-      </w:r>
-    </w:p>
-    <w:p>
-      <w:proofErr w:type="gramStart"/>
-      <w:r>
-        <w:t>the</w:t>
-      </w:r>
-      <w:proofErr w:type="gramEnd"/>
-      <w:r>
-        <w:t xml:space="preserve"> whale's tail came up and caught her.</w:t>
+        <w:t>Before the boat had hit the water,</w:t>
+      </w:r>
+    </w:p>
+    <w:p>
+      <w:r>
+        <w:t>the whale's tail came up and caught her.</w:t>
       </w:r>
     </w:p>
     <w:p>
@@ -6192,15 +5722,7 @@
     </w:p>
     <w:p>
       <w:r>
-        <w:t xml:space="preserve">The captain's mind was </w:t>
-      </w:r>
-      <w:proofErr w:type="gramStart"/>
-      <w:r>
-        <w:t>not of</w:t>
-      </w:r>
-      <w:proofErr w:type="gramEnd"/>
-      <w:r>
-        <w:t xml:space="preserve"> greed.</w:t>
+        <w:t>The captain's mind was not of greed.</w:t>
       </w:r>
     </w:p>
     <w:p>
@@ -6266,15 +5788,7 @@
     </w:p>
     <w:p>
       <w:r>
-        <w:t xml:space="preserve">The line's not cut and the </w:t>
-      </w:r>
-      <w:proofErr w:type="gramStart"/>
-      <w:r>
-        <w:t>whale's</w:t>
-      </w:r>
-      <w:proofErr w:type="gramEnd"/>
-      <w:r>
-        <w:t xml:space="preserve"> not gone.</w:t>
+        <w:t>The line's not cut and the whale's not gone.</w:t>
       </w:r>
     </w:p>
     <w:p>
@@ -6291,8 +5805,41 @@
       </w:r>
     </w:p>
     <w:p>
+      <w:pPr>
+        <w:rPr>
+          <w:rStyle w:val="IntenseReference"/>
+          <w:b w:val="0"/>
+          <w:bCs w:val="0"/>
+          <w:smallCaps w:val="0"/>
+          <w:color w:val="auto"/>
+          <w:spacing w:val="0"/>
+        </w:rPr>
+      </w:pPr>
       <w:r>
         <w:t>To encourage the captain crew and all.</w:t>
+      </w:r>
+    </w:p>
+    <w:p>
+      <w:pPr>
+        <w:pBdr>
+          <w:top w:val="dashed" w:sz="8" w:space="1" w:color="auto"/>
+          <w:left w:val="dashed" w:sz="8" w:space="4" w:color="auto"/>
+          <w:bottom w:val="dashed" w:sz="8" w:space="1" w:color="auto"/>
+          <w:right w:val="dashed" w:sz="8" w:space="4" w:color="auto"/>
+        </w:pBdr>
+        <w:rPr>
+          <w:b/>
+          <w:bCs/>
+          <w:smallCaps/>
+          <w:color w:val="000000" w:themeColor="text1"/>
+          <w:spacing w:val="5"/>
+        </w:rPr>
+      </w:pPr>
+      <w:r>
+        <w:rPr>
+          <w:rStyle w:val="IntenseReference"/>
+        </w:rPr>
+        <w:t>CHORUS</w:t>
       </w:r>
     </w:p>
     <w:sectPr>
@@ -6851,7 +6398,7 @@
   <w:style w:type="paragraph" w:default="1" w:styleId="Normal">
     <w:name w:val="Normal"/>
     <w:qFormat/>
-    <w:rsid w:val="004870B8"/>
+    <w:rsid w:val="00057F07"/>
     <w:rPr>
       <w:rFonts w:ascii="Lucida Bright" w:hAnsi="Lucida Bright"/>
       <w:sz w:val="22"/>

</xml_diff>

<commit_message>
add Mingulay and South Australia to songbook
</commit_message>
<xml_diff>
--- a/Songbook.docx
+++ b/Songbook.docx
@@ -185,7 +185,7 @@
           <w:r>
             <w:fldChar w:fldCharType="separate"/>
           </w:r>
-          <w:hyperlink w:anchor="_Toc201931952" w:history="1">
+          <w:hyperlink w:anchor="_Toc205302378" w:history="1">
             <w:r>
               <w:rPr>
                 <w:rStyle w:val="Hyperlink"/>
@@ -212,7 +212,7 @@
                 <w:noProof/>
                 <w:webHidden/>
               </w:rPr>
-              <w:instrText xml:space="preserve"> PAGEREF _Toc201931952 \h </w:instrText>
+              <w:instrText xml:space="preserve"> PAGEREF _Toc205302378 \h </w:instrText>
             </w:r>
             <w:r>
               <w:rPr>
@@ -255,7 +255,7 @@
               <w:sz w:val="24"/>
             </w:rPr>
           </w:pPr>
-          <w:hyperlink w:anchor="_Toc201931953" w:history="1">
+          <w:hyperlink w:anchor="_Toc205302379" w:history="1">
             <w:r>
               <w:rPr>
                 <w:rStyle w:val="Hyperlink"/>
@@ -282,7 +282,7 @@
                 <w:noProof/>
                 <w:webHidden/>
               </w:rPr>
-              <w:instrText xml:space="preserve"> PAGEREF _Toc201931953 \h </w:instrText>
+              <w:instrText xml:space="preserve"> PAGEREF _Toc205302379 \h </w:instrText>
             </w:r>
             <w:r>
               <w:rPr>
@@ -325,7 +325,7 @@
               <w:sz w:val="24"/>
             </w:rPr>
           </w:pPr>
-          <w:hyperlink w:anchor="_Toc201931954" w:history="1">
+          <w:hyperlink w:anchor="_Toc205302380" w:history="1">
             <w:r>
               <w:rPr>
                 <w:rStyle w:val="Hyperlink"/>
@@ -352,7 +352,7 @@
                 <w:noProof/>
                 <w:webHidden/>
               </w:rPr>
-              <w:instrText xml:space="preserve"> PAGEREF _Toc201931954 \h </w:instrText>
+              <w:instrText xml:space="preserve"> PAGEREF _Toc205302380 \h </w:instrText>
             </w:r>
             <w:r>
               <w:rPr>
@@ -395,7 +395,7 @@
               <w:sz w:val="24"/>
             </w:rPr>
           </w:pPr>
-          <w:hyperlink w:anchor="_Toc201931955" w:history="1">
+          <w:hyperlink w:anchor="_Toc205302381" w:history="1">
             <w:r>
               <w:rPr>
                 <w:rStyle w:val="Hyperlink"/>
@@ -422,7 +422,7 @@
                 <w:noProof/>
                 <w:webHidden/>
               </w:rPr>
-              <w:instrText xml:space="preserve"> PAGEREF _Toc201931955 \h </w:instrText>
+              <w:instrText xml:space="preserve"> PAGEREF _Toc205302381 \h </w:instrText>
             </w:r>
             <w:r>
               <w:rPr>
@@ -465,7 +465,7 @@
               <w:sz w:val="24"/>
             </w:rPr>
           </w:pPr>
-          <w:hyperlink w:anchor="_Toc201931956" w:history="1">
+          <w:hyperlink w:anchor="_Toc205302382" w:history="1">
             <w:r>
               <w:rPr>
                 <w:rStyle w:val="Hyperlink"/>
@@ -492,7 +492,7 @@
                 <w:noProof/>
                 <w:webHidden/>
               </w:rPr>
-              <w:instrText xml:space="preserve"> PAGEREF _Toc201931956 \h </w:instrText>
+              <w:instrText xml:space="preserve"> PAGEREF _Toc205302382 \h </w:instrText>
             </w:r>
             <w:r>
               <w:rPr>
@@ -535,13 +535,13 @@
               <w:sz w:val="24"/>
             </w:rPr>
           </w:pPr>
-          <w:hyperlink w:anchor="_Toc201931957" w:history="1">
+          <w:hyperlink w:anchor="_Toc205302383" w:history="1">
             <w:r>
               <w:rPr>
                 <w:rStyle w:val="Hyperlink"/>
                 <w:noProof/>
               </w:rPr>
-              <w:t>Joli Rouge</w:t>
+              <w:t>Joli Rouge The Dreadnoughts, 2019</w:t>
             </w:r>
             <w:r>
               <w:rPr>
@@ -562,7 +562,7 @@
                 <w:noProof/>
                 <w:webHidden/>
               </w:rPr>
-              <w:instrText xml:space="preserve"> PAGEREF _Toc201931957 \h </w:instrText>
+              <w:instrText xml:space="preserve"> PAGEREF _Toc205302383 \h </w:instrText>
             </w:r>
             <w:r>
               <w:rPr>
@@ -605,7 +605,7 @@
               <w:sz w:val="24"/>
             </w:rPr>
           </w:pPr>
-          <w:hyperlink w:anchor="_Toc201931958" w:history="1">
+          <w:hyperlink w:anchor="_Toc205302384" w:history="1">
             <w:r>
               <w:rPr>
                 <w:rStyle w:val="Hyperlink"/>
@@ -632,7 +632,7 @@
                 <w:noProof/>
                 <w:webHidden/>
               </w:rPr>
-              <w:instrText xml:space="preserve"> PAGEREF _Toc201931958 \h </w:instrText>
+              <w:instrText xml:space="preserve"> PAGEREF _Toc205302384 \h </w:instrText>
             </w:r>
             <w:r>
               <w:rPr>
@@ -675,7 +675,7 @@
               <w:sz w:val="24"/>
             </w:rPr>
           </w:pPr>
-          <w:hyperlink w:anchor="_Toc201931959" w:history="1">
+          <w:hyperlink w:anchor="_Toc205302385" w:history="1">
             <w:r>
               <w:rPr>
                 <w:rStyle w:val="Hyperlink"/>
@@ -702,7 +702,7 @@
                 <w:noProof/>
                 <w:webHidden/>
               </w:rPr>
-              <w:instrText xml:space="preserve"> PAGEREF _Toc201931959 \h </w:instrText>
+              <w:instrText xml:space="preserve"> PAGEREF _Toc205302385 \h </w:instrText>
             </w:r>
             <w:r>
               <w:rPr>
@@ -745,7 +745,7 @@
               <w:sz w:val="24"/>
             </w:rPr>
           </w:pPr>
-          <w:hyperlink w:anchor="_Toc201931960" w:history="1">
+          <w:hyperlink w:anchor="_Toc205302386" w:history="1">
             <w:r>
               <w:rPr>
                 <w:rStyle w:val="Hyperlink"/>
@@ -772,7 +772,7 @@
                 <w:noProof/>
                 <w:webHidden/>
               </w:rPr>
-              <w:instrText xml:space="preserve"> PAGEREF _Toc201931960 \h </w:instrText>
+              <w:instrText xml:space="preserve"> PAGEREF _Toc205302386 \h </w:instrText>
             </w:r>
             <w:r>
               <w:rPr>
@@ -792,7 +792,7 @@
                 <w:noProof/>
                 <w:webHidden/>
               </w:rPr>
-              <w:t>20</w:t>
+              <w:t>21</w:t>
             </w:r>
             <w:r>
               <w:rPr>
@@ -815,7 +815,7 @@
               <w:sz w:val="24"/>
             </w:rPr>
           </w:pPr>
-          <w:hyperlink w:anchor="_Toc201931961" w:history="1">
+          <w:hyperlink w:anchor="_Toc205302387" w:history="1">
             <w:r>
               <w:rPr>
                 <w:rStyle w:val="Hyperlink"/>
@@ -842,7 +842,7 @@
                 <w:noProof/>
                 <w:webHidden/>
               </w:rPr>
-              <w:instrText xml:space="preserve"> PAGEREF _Toc201931961 \h </w:instrText>
+              <w:instrText xml:space="preserve"> PAGEREF _Toc205302387 \h </w:instrText>
             </w:r>
             <w:r>
               <w:rPr>
@@ -862,7 +862,147 @@
                 <w:noProof/>
                 <w:webHidden/>
               </w:rPr>
-              <w:t>22</w:t>
+              <w:t>23</w:t>
+            </w:r>
+            <w:r>
+              <w:rPr>
+                <w:noProof/>
+                <w:webHidden/>
+              </w:rPr>
+              <w:fldChar w:fldCharType="end"/>
+            </w:r>
+          </w:hyperlink>
+        </w:p>
+        <w:p>
+          <w:pPr>
+            <w:pStyle w:val="TOC1"/>
+            <w:tabs>
+              <w:tab w:val="right" w:leader="dot" w:pos="6470"/>
+            </w:tabs>
+            <w:rPr>
+              <w:rFonts w:asciiTheme="minorHAnsi" w:eastAsiaTheme="minorEastAsia" w:hAnsiTheme="minorHAnsi"/>
+              <w:noProof/>
+              <w:sz w:val="24"/>
+            </w:rPr>
+          </w:pPr>
+          <w:hyperlink w:anchor="_Toc205302388" w:history="1">
+            <w:r>
+              <w:rPr>
+                <w:rStyle w:val="Hyperlink"/>
+                <w:noProof/>
+              </w:rPr>
+              <w:t>South Australia</w:t>
+            </w:r>
+            <w:r>
+              <w:rPr>
+                <w:noProof/>
+                <w:webHidden/>
+              </w:rPr>
+              <w:tab/>
+            </w:r>
+            <w:r>
+              <w:rPr>
+                <w:noProof/>
+                <w:webHidden/>
+              </w:rPr>
+              <w:fldChar w:fldCharType="begin"/>
+            </w:r>
+            <w:r>
+              <w:rPr>
+                <w:noProof/>
+                <w:webHidden/>
+              </w:rPr>
+              <w:instrText xml:space="preserve"> PAGEREF _Toc205302388 \h </w:instrText>
+            </w:r>
+            <w:r>
+              <w:rPr>
+                <w:noProof/>
+                <w:webHidden/>
+              </w:rPr>
+            </w:r>
+            <w:r>
+              <w:rPr>
+                <w:noProof/>
+                <w:webHidden/>
+              </w:rPr>
+              <w:fldChar w:fldCharType="separate"/>
+            </w:r>
+            <w:r>
+              <w:rPr>
+                <w:noProof/>
+                <w:webHidden/>
+              </w:rPr>
+              <w:t>25</w:t>
+            </w:r>
+            <w:r>
+              <w:rPr>
+                <w:noProof/>
+                <w:webHidden/>
+              </w:rPr>
+              <w:fldChar w:fldCharType="end"/>
+            </w:r>
+          </w:hyperlink>
+        </w:p>
+        <w:p>
+          <w:pPr>
+            <w:pStyle w:val="TOC1"/>
+            <w:tabs>
+              <w:tab w:val="right" w:leader="dot" w:pos="6470"/>
+            </w:tabs>
+            <w:rPr>
+              <w:rFonts w:asciiTheme="minorHAnsi" w:eastAsiaTheme="minorEastAsia" w:hAnsiTheme="minorHAnsi"/>
+              <w:noProof/>
+              <w:sz w:val="24"/>
+            </w:rPr>
+          </w:pPr>
+          <w:hyperlink w:anchor="_Toc205302389" w:history="1">
+            <w:r>
+              <w:rPr>
+                <w:rStyle w:val="Hyperlink"/>
+                <w:noProof/>
+              </w:rPr>
+              <w:t>Mingulay Boat Song</w:t>
+            </w:r>
+            <w:r>
+              <w:rPr>
+                <w:noProof/>
+                <w:webHidden/>
+              </w:rPr>
+              <w:tab/>
+            </w:r>
+            <w:r>
+              <w:rPr>
+                <w:noProof/>
+                <w:webHidden/>
+              </w:rPr>
+              <w:fldChar w:fldCharType="begin"/>
+            </w:r>
+            <w:r>
+              <w:rPr>
+                <w:noProof/>
+                <w:webHidden/>
+              </w:rPr>
+              <w:instrText xml:space="preserve"> PAGEREF _Toc205302389 \h </w:instrText>
+            </w:r>
+            <w:r>
+              <w:rPr>
+                <w:noProof/>
+                <w:webHidden/>
+              </w:rPr>
+            </w:r>
+            <w:r>
+              <w:rPr>
+                <w:noProof/>
+                <w:webHidden/>
+              </w:rPr>
+              <w:fldChar w:fldCharType="separate"/>
+            </w:r>
+            <w:r>
+              <w:rPr>
+                <w:noProof/>
+                <w:webHidden/>
+              </w:rPr>
+              <w:t>27</w:t>
             </w:r>
             <w:r>
               <w:rPr>
@@ -940,22 +1080,20 @@
     <w:p/>
     <w:p>
       <w:r>
-        <w:t xml:space="preserve">June 2025, Version </w:t>
-      </w:r>
-      <w:r>
-        <w:t>3</w:t>
+        <w:t>August</w:t>
+      </w:r>
+      <w:r>
+        <w:t xml:space="preserve"> 2025, Version </w:t>
+      </w:r>
+      <w:r>
+        <w:t>4</w:t>
       </w:r>
     </w:p>
     <w:p>
       <w:r>
         <w:br w:type="page"/>
       </w:r>
-    </w:p>
-    <w:p>
-      <w:pPr>
-        <w:pStyle w:val="Heading1"/>
-      </w:pPr>
-      <w:bookmarkStart w:id="0" w:name="_Toc201931952"/>
+      <w:bookmarkStart w:id="0" w:name="_Toc205302378"/>
       <w:r>
         <w:lastRenderedPageBreak/>
         <w:t>All For Me Grog</w:t>
@@ -1345,7 +1483,7 @@
       <w:pPr>
         <w:pStyle w:val="Heading1"/>
       </w:pPr>
-      <w:bookmarkStart w:id="1" w:name="_Toc201931953"/>
+      <w:bookmarkStart w:id="1" w:name="_Toc205302379"/>
       <w:r>
         <w:lastRenderedPageBreak/>
         <w:t>Bully Boys</w:t>
@@ -1425,74 +1563,76 @@
           <w:b w:val="0"/>
           <w:bCs w:val="0"/>
         </w:rPr>
-        <w:t>And it's row me bully boys we're in a hurry boys</w:t>
-      </w:r>
-    </w:p>
-    <w:p>
-      <w:pPr>
-        <w:pStyle w:val="NoSpacing"/>
+        <w:t xml:space="preserve">And it's row me bully boys we're in a hurry </w:t>
+      </w:r>
+      <w:proofErr w:type="gramStart"/>
+      <w:r>
         <w:rPr>
           <w:rStyle w:val="Strong"/>
           <w:b w:val="0"/>
           <w:bCs w:val="0"/>
         </w:rPr>
-      </w:pPr>
-      <w:r>
+        <w:t>boys</w:t>
+      </w:r>
+      <w:proofErr w:type="gramEnd"/>
+    </w:p>
+    <w:p>
+      <w:pPr>
+        <w:pStyle w:val="NoSpacing"/>
         <w:rPr>
           <w:rStyle w:val="Strong"/>
           <w:b w:val="0"/>
           <w:bCs w:val="0"/>
         </w:rPr>
-        <w:t xml:space="preserve">C                                    G7                    </w:t>
-      </w:r>
-    </w:p>
-    <w:p>
-      <w:pPr>
-        <w:pBdr>
-          <w:top w:val="dashed" w:sz="8" w:space="1" w:color="auto"/>
-          <w:left w:val="dashed" w:sz="8" w:space="4" w:color="auto"/>
-          <w:bottom w:val="dashed" w:sz="8" w:space="1" w:color="auto"/>
-          <w:right w:val="dashed" w:sz="8" w:space="4" w:color="auto"/>
-        </w:pBdr>
+      </w:pPr>
+      <w:r>
         <w:rPr>
           <w:rStyle w:val="Strong"/>
           <w:b w:val="0"/>
           <w:bCs w:val="0"/>
         </w:rPr>
-      </w:pPr>
-      <w:r>
+        <w:t xml:space="preserve">C                                    G7                    </w:t>
+      </w:r>
+    </w:p>
+    <w:p>
+      <w:pPr>
+        <w:pBdr>
+          <w:top w:val="dashed" w:sz="8" w:space="1" w:color="auto"/>
+          <w:left w:val="dashed" w:sz="8" w:space="4" w:color="auto"/>
+          <w:bottom w:val="dashed" w:sz="8" w:space="1" w:color="auto"/>
+          <w:right w:val="dashed" w:sz="8" w:space="4" w:color="auto"/>
+        </w:pBdr>
         <w:rPr>
           <w:rStyle w:val="Strong"/>
           <w:b w:val="0"/>
           <w:bCs w:val="0"/>
         </w:rPr>
-        <w:t>we've got a long way to go</w:t>
-      </w:r>
-    </w:p>
-    <w:p>
-      <w:pPr>
-        <w:pStyle w:val="NoSpacing"/>
+      </w:pPr>
+      <w:r>
         <w:rPr>
           <w:rStyle w:val="Strong"/>
           <w:b w:val="0"/>
           <w:bCs w:val="0"/>
         </w:rPr>
-      </w:pPr>
-      <w:r>
+        <w:t>we've got a long way to go</w:t>
+      </w:r>
+    </w:p>
+    <w:p>
+      <w:pPr>
+        <w:pStyle w:val="NoSpacing"/>
         <w:rPr>
           <w:rStyle w:val="Strong"/>
           <w:b w:val="0"/>
           <w:bCs w:val="0"/>
         </w:rPr>
-        <w:t xml:space="preserve">              </w:t>
-      </w:r>
+      </w:pPr>
       <w:r>
         <w:rPr>
           <w:rStyle w:val="Strong"/>
           <w:b w:val="0"/>
           <w:bCs w:val="0"/>
         </w:rPr>
-        <w:t xml:space="preserve">  </w:t>
+        <w:t xml:space="preserve">              </w:t>
       </w:r>
       <w:r>
         <w:rPr>
@@ -1500,7 +1640,7 @@
           <w:b w:val="0"/>
           <w:bCs w:val="0"/>
         </w:rPr>
-        <w:t xml:space="preserve">C                            </w:t>
+        <w:t xml:space="preserve">  </w:t>
       </w:r>
       <w:r>
         <w:rPr>
@@ -1508,7 +1648,7 @@
           <w:b w:val="0"/>
           <w:bCs w:val="0"/>
         </w:rPr>
-        <w:t xml:space="preserve">                </w:t>
+        <w:t xml:space="preserve">C                            </w:t>
       </w:r>
       <w:r>
         <w:rPr>
@@ -1516,507 +1656,114 @@
           <w:b w:val="0"/>
           <w:bCs w:val="0"/>
         </w:rPr>
-        <w:t xml:space="preserve">F                    </w:t>
-      </w:r>
-    </w:p>
-    <w:p>
-      <w:pPr>
-        <w:pBdr>
-          <w:top w:val="dashed" w:sz="8" w:space="1" w:color="auto"/>
-          <w:left w:val="dashed" w:sz="8" w:space="4" w:color="auto"/>
-          <w:bottom w:val="dashed" w:sz="8" w:space="1" w:color="auto"/>
-          <w:right w:val="dashed" w:sz="8" w:space="4" w:color="auto"/>
-        </w:pBdr>
+        <w:t xml:space="preserve">                </w:t>
+      </w:r>
+      <w:r>
         <w:rPr>
           <w:rStyle w:val="Strong"/>
           <w:b w:val="0"/>
           <w:bCs w:val="0"/>
         </w:rPr>
-      </w:pPr>
-      <w:r>
+        <w:t xml:space="preserve">F                    </w:t>
+      </w:r>
+    </w:p>
+    <w:p>
+      <w:pPr>
+        <w:pBdr>
+          <w:top w:val="dashed" w:sz="8" w:space="1" w:color="auto"/>
+          <w:left w:val="dashed" w:sz="8" w:space="4" w:color="auto"/>
+          <w:bottom w:val="dashed" w:sz="8" w:space="1" w:color="auto"/>
+          <w:right w:val="dashed" w:sz="8" w:space="4" w:color="auto"/>
+        </w:pBdr>
         <w:rPr>
           <w:rStyle w:val="Strong"/>
           <w:b w:val="0"/>
           <w:bCs w:val="0"/>
         </w:rPr>
-        <w:t>And we'll sing and we'll dance and bid farewell to France</w:t>
-      </w:r>
-    </w:p>
-    <w:p>
-      <w:pPr>
-        <w:pStyle w:val="NoSpacing"/>
+      </w:pPr>
+      <w:r>
         <w:rPr>
           <w:rStyle w:val="Strong"/>
           <w:b w:val="0"/>
           <w:bCs w:val="0"/>
         </w:rPr>
-      </w:pPr>
-      <w:r>
+        <w:t>And we'll sing and we'll dance and bid farewell to France</w:t>
+      </w:r>
+    </w:p>
+    <w:p>
+      <w:pPr>
+        <w:pStyle w:val="NoSpacing"/>
         <w:rPr>
           <w:rStyle w:val="Strong"/>
           <w:b w:val="0"/>
           <w:bCs w:val="0"/>
         </w:rPr>
-        <w:t xml:space="preserve">G7                          C                    </w:t>
-      </w:r>
-    </w:p>
-    <w:p>
-      <w:pPr>
-        <w:pBdr>
-          <w:top w:val="dashed" w:sz="8" w:space="1" w:color="auto"/>
-          <w:left w:val="dashed" w:sz="8" w:space="4" w:color="auto"/>
-          <w:bottom w:val="dashed" w:sz="8" w:space="1" w:color="auto"/>
-          <w:right w:val="dashed" w:sz="8" w:space="4" w:color="auto"/>
-        </w:pBdr>
+      </w:pPr>
+      <w:r>
         <w:rPr>
           <w:rStyle w:val="Strong"/>
           <w:b w:val="0"/>
           <w:bCs w:val="0"/>
         </w:rPr>
-      </w:pPr>
-      <w:r>
+        <w:t xml:space="preserve">G7                          C                    </w:t>
+      </w:r>
+    </w:p>
+    <w:p>
+      <w:pPr>
+        <w:pBdr>
+          <w:top w:val="dashed" w:sz="8" w:space="1" w:color="auto"/>
+          <w:left w:val="dashed" w:sz="8" w:space="4" w:color="auto"/>
+          <w:bottom w:val="dashed" w:sz="8" w:space="1" w:color="auto"/>
+          <w:right w:val="dashed" w:sz="8" w:space="4" w:color="auto"/>
+        </w:pBdr>
         <w:rPr>
           <w:rStyle w:val="Strong"/>
           <w:b w:val="0"/>
           <w:bCs w:val="0"/>
         </w:rPr>
-        <w:t>row me bully boys row</w:t>
-      </w:r>
-    </w:p>
-    <w:p/>
-    <w:p>
-      <w:r>
-        <w:t>And we sailed away in the roughest of water</w:t>
-      </w:r>
-      <w:r>
-        <w:t>,</w:t>
-      </w:r>
-    </w:p>
-    <w:p>
-      <w:pPr>
-        <w:rPr>
-          <w:i/>
-          <w:iCs/>
-        </w:rPr>
-      </w:pPr>
-      <w:r>
-        <w:rPr>
-          <w:i/>
-          <w:iCs/>
-        </w:rPr>
-        <w:t xml:space="preserve">    </w:t>
-      </w:r>
-      <w:r>
-        <w:rPr>
-          <w:i/>
-          <w:iCs/>
-        </w:rPr>
-        <w:t>row me bully boys row</w:t>
-      </w:r>
-    </w:p>
-    <w:p>
-      <w:r>
-        <w:t>But now we return in the most royal quarters,</w:t>
-      </w:r>
-    </w:p>
-    <w:p>
-      <w:pPr>
-        <w:rPr>
-          <w:i/>
-          <w:iCs/>
-        </w:rPr>
-      </w:pPr>
-      <w:r>
-        <w:rPr>
-          <w:i/>
-          <w:iCs/>
-        </w:rPr>
-        <w:t xml:space="preserve">    </w:t>
-      </w:r>
-      <w:r>
-        <w:rPr>
-          <w:i/>
-          <w:iCs/>
-        </w:rPr>
-        <w:t>row me bully boys row</w:t>
-      </w:r>
-    </w:p>
-    <w:p/>
-    <w:p>
-      <w:pPr>
-        <w:pBdr>
-          <w:top w:val="dashed" w:sz="8" w:space="1" w:color="auto"/>
-          <w:left w:val="dashed" w:sz="8" w:space="4" w:color="auto"/>
-          <w:bottom w:val="dashed" w:sz="8" w:space="1" w:color="auto"/>
-          <w:right w:val="dashed" w:sz="8" w:space="4" w:color="auto"/>
-        </w:pBdr>
-        <w:rPr>
-          <w:rStyle w:val="IntenseReference"/>
-        </w:rPr>
-      </w:pPr>
-      <w:r>
-        <w:rPr>
-          <w:rStyle w:val="IntenseReference"/>
-        </w:rPr>
-        <w:t>CHORUS</w:t>
-      </w:r>
-    </w:p>
-    <w:p/>
-    <w:p>
-      <w:r>
-        <w:t>See, now, how we feast on pheasants by a flock,</w:t>
-      </w:r>
-    </w:p>
-    <w:p>
-      <w:r>
-        <w:rPr>
-          <w:i/>
-          <w:iCs/>
-        </w:rPr>
-        <w:t xml:space="preserve">    </w:t>
-      </w:r>
-      <w:r>
-        <w:rPr>
-          <w:i/>
-          <w:iCs/>
-        </w:rPr>
-        <w:t>row me bully boys row</w:t>
-      </w:r>
-    </w:p>
-    <w:p>
-      <w:r>
-        <w:t>It's a long, long way from the gruel and the stocks,</w:t>
-      </w:r>
-    </w:p>
-    <w:p>
-      <w:r>
-        <w:rPr>
-          <w:i/>
-          <w:iCs/>
-        </w:rPr>
-        <w:t xml:space="preserve">    </w:t>
-      </w:r>
-      <w:r>
-        <w:rPr>
-          <w:i/>
-          <w:iCs/>
-        </w:rPr>
-        <w:t>row me bully boys row</w:t>
-      </w:r>
-    </w:p>
-    <w:p>
-      <w:pPr>
-        <w:rPr>
-          <w:rStyle w:val="IntenseReference"/>
-        </w:rPr>
-      </w:pPr>
-    </w:p>
-    <w:p>
-      <w:pPr>
-        <w:pBdr>
-          <w:top w:val="dashed" w:sz="8" w:space="1" w:color="auto"/>
-          <w:left w:val="dashed" w:sz="8" w:space="4" w:color="auto"/>
-          <w:bottom w:val="dashed" w:sz="8" w:space="1" w:color="auto"/>
-          <w:right w:val="dashed" w:sz="8" w:space="4" w:color="auto"/>
-        </w:pBdr>
-        <w:rPr>
-          <w:rStyle w:val="IntenseReference"/>
-        </w:rPr>
-      </w:pPr>
-      <w:r>
-        <w:rPr>
-          <w:rStyle w:val="IntenseReference"/>
-        </w:rPr>
-        <w:lastRenderedPageBreak/>
-        <w:t>CHORUS</w:t>
-      </w:r>
-    </w:p>
-    <w:p/>
-    <w:p>
-      <w:r>
-        <w:t>A wee dram of whiskey for every man,</w:t>
-      </w:r>
-    </w:p>
-    <w:p>
-      <w:r>
-        <w:rPr>
-          <w:i/>
-          <w:iCs/>
-        </w:rPr>
-        <w:t xml:space="preserve">    </w:t>
-      </w:r>
-      <w:r>
-        <w:rPr>
-          <w:i/>
-          <w:iCs/>
-        </w:rPr>
-        <w:t>row me bully boys row</w:t>
-      </w:r>
-    </w:p>
-    <w:p>
-      <w:r>
-        <w:t>And a barrel of rum for the shanty man,</w:t>
-      </w:r>
-    </w:p>
-    <w:p>
-      <w:r>
-        <w:rPr>
-          <w:i/>
-          <w:iCs/>
-        </w:rPr>
-        <w:t xml:space="preserve">    </w:t>
-      </w:r>
-      <w:r>
-        <w:rPr>
-          <w:i/>
-          <w:iCs/>
-        </w:rPr>
-        <w:t>row me bully boys row</w:t>
-      </w:r>
-    </w:p>
-    <w:p>
-      <w:pPr>
-        <w:rPr>
-          <w:rStyle w:val="IntenseReference"/>
-        </w:rPr>
-      </w:pPr>
-    </w:p>
-    <w:p>
-      <w:pPr>
-        <w:pBdr>
-          <w:top w:val="dashed" w:sz="8" w:space="1" w:color="auto"/>
-          <w:left w:val="dashed" w:sz="8" w:space="4" w:color="auto"/>
-          <w:bottom w:val="dashed" w:sz="8" w:space="1" w:color="auto"/>
-          <w:right w:val="dashed" w:sz="8" w:space="4" w:color="auto"/>
-        </w:pBdr>
-        <w:rPr>
-          <w:rStyle w:val="IntenseReference"/>
-        </w:rPr>
-      </w:pPr>
-      <w:r>
-        <w:rPr>
-          <w:rStyle w:val="IntenseReference"/>
-        </w:rPr>
-        <w:t>CHORUS</w:t>
-      </w:r>
-    </w:p>
-    <w:p/>
-    <w:p>
-      <w:r>
-        <w:t>And we sailed away in the roughest of water,</w:t>
-      </w:r>
-    </w:p>
-    <w:p>
-      <w:r>
-        <w:rPr>
-          <w:i/>
-          <w:iCs/>
-        </w:rPr>
-        <w:t xml:space="preserve">    </w:t>
-      </w:r>
-      <w:r>
-        <w:rPr>
-          <w:i/>
-          <w:iCs/>
-        </w:rPr>
-        <w:t>row me bully boys row</w:t>
-      </w:r>
-    </w:p>
-    <w:p>
-      <w:r>
-        <w:t>And now we return and so lock up your daughters,</w:t>
-      </w:r>
-    </w:p>
-    <w:p>
-      <w:pPr>
-        <w:rPr>
-          <w:i/>
-          <w:iCs/>
-        </w:rPr>
-      </w:pPr>
-      <w:r>
-        <w:rPr>
-          <w:i/>
-          <w:iCs/>
-        </w:rPr>
-        <w:t xml:space="preserve">    </w:t>
-      </w:r>
-      <w:r>
-        <w:rPr>
-          <w:i/>
-          <w:iCs/>
-        </w:rPr>
-        <w:t>row me bully boys row</w:t>
-      </w:r>
-    </w:p>
-    <w:p>
-      <w:pPr>
-        <w:rPr>
-          <w:rStyle w:val="IntenseReference"/>
-        </w:rPr>
-      </w:pPr>
-    </w:p>
-    <w:p>
-      <w:pPr>
-        <w:pBdr>
-          <w:top w:val="dashed" w:sz="8" w:space="1" w:color="auto"/>
-          <w:left w:val="dashed" w:sz="8" w:space="4" w:color="auto"/>
-          <w:bottom w:val="dashed" w:sz="8" w:space="1" w:color="auto"/>
-          <w:right w:val="dashed" w:sz="8" w:space="4" w:color="auto"/>
-        </w:pBdr>
-        <w:rPr>
-          <w:rStyle w:val="IntenseReference"/>
-        </w:rPr>
-      </w:pPr>
-      <w:r>
-        <w:rPr>
-          <w:rStyle w:val="IntenseReference"/>
-        </w:rPr>
-        <w:t>CHORUS</w:t>
-      </w:r>
-    </w:p>
-    <w:p/>
-    <w:p>
-      <w:r>
-        <w:br w:type="page"/>
-      </w:r>
-    </w:p>
-    <w:p>
-      <w:pPr>
-        <w:pStyle w:val="Heading1"/>
-      </w:pPr>
-      <w:bookmarkStart w:id="2" w:name="_Toc201931954"/>
-      <w:r>
-        <w:lastRenderedPageBreak/>
-        <w:t>Bully in the Alley</w:t>
-      </w:r>
-      <w:bookmarkEnd w:id="2"/>
-    </w:p>
-    <w:p>
-      <w:r>
-        <w:t>Sally is the girl that I love dearly,</w:t>
-      </w:r>
-    </w:p>
-    <w:p>
-      <w:pPr>
-        <w:rPr>
-          <w:i/>
-          <w:iCs/>
-        </w:rPr>
-      </w:pPr>
-      <w:r>
-        <w:t xml:space="preserve">    </w:t>
-      </w:r>
-      <w:r>
-        <w:rPr>
-          <w:i/>
-          <w:iCs/>
-        </w:rPr>
-        <w:t>way hey bully in the alley</w:t>
-      </w:r>
-    </w:p>
-    <w:p>
-      <w:r>
-        <w:t>Sally is the girl that I spliced nearly,</w:t>
-      </w:r>
-    </w:p>
-    <w:p>
-      <w:r>
-        <w:t xml:space="preserve">    </w:t>
-      </w:r>
-      <w:r>
-        <w:rPr>
-          <w:i/>
-          <w:iCs/>
-        </w:rPr>
-        <w:t>bully down in shinbone al-</w:t>
-      </w:r>
-    </w:p>
-    <w:p/>
-    <w:p>
-      <w:pPr>
-        <w:pBdr>
-          <w:top w:val="dashed" w:sz="8" w:space="1" w:color="auto"/>
-          <w:left w:val="dashed" w:sz="8" w:space="4" w:color="auto"/>
-          <w:bottom w:val="dashed" w:sz="8" w:space="1" w:color="auto"/>
-          <w:right w:val="dashed" w:sz="8" w:space="4" w:color="auto"/>
-        </w:pBdr>
-      </w:pPr>
-      <w:r>
-        <w:rPr>
-          <w:rStyle w:val="Strong"/>
-        </w:rPr>
-        <w:t>CHORUS</w:t>
-      </w:r>
-    </w:p>
-    <w:p>
-      <w:pPr>
-        <w:pStyle w:val="NoSpacing"/>
+      </w:pPr>
+      <w:r>
         <w:rPr>
           <w:rStyle w:val="Strong"/>
           <w:b w:val="0"/>
           <w:bCs w:val="0"/>
         </w:rPr>
-      </w:pPr>
+        <w:t xml:space="preserve">row me bully </w:t>
+      </w:r>
+      <w:proofErr w:type="gramStart"/>
       <w:r>
         <w:rPr>
           <w:rStyle w:val="Strong"/>
           <w:b w:val="0"/>
           <w:bCs w:val="0"/>
         </w:rPr>
-        <w:t xml:space="preserve">G                                                </w:t>
-      </w:r>
-    </w:p>
-    <w:p>
-      <w:pPr>
-        <w:pBdr>
-          <w:top w:val="dashed" w:sz="8" w:space="1" w:color="auto"/>
-          <w:left w:val="dashed" w:sz="8" w:space="4" w:color="auto"/>
-          <w:bottom w:val="dashed" w:sz="8" w:space="1" w:color="auto"/>
-          <w:right w:val="dashed" w:sz="8" w:space="4" w:color="auto"/>
-        </w:pBdr>
-      </w:pPr>
-      <w:r>
-        <w:t xml:space="preserve">So help me </w:t>
-      </w:r>
-      <w:proofErr w:type="spellStart"/>
-      <w:r>
-        <w:t>ba</w:t>
-      </w:r>
-      <w:proofErr w:type="spellEnd"/>
-      <w:r>
-        <w:t xml:space="preserve"> </w:t>
-      </w:r>
-      <w:proofErr w:type="spellStart"/>
-      <w:r>
-        <w:t>ba</w:t>
-      </w:r>
-      <w:proofErr w:type="spellEnd"/>
-      <w:r>
-        <w:t xml:space="preserve"> bully in the alley,</w:t>
-      </w:r>
-    </w:p>
-    <w:p>
-      <w:pPr>
-        <w:pStyle w:val="NoSpacing"/>
-      </w:pPr>
+        <w:t>boys</w:t>
+      </w:r>
+      <w:proofErr w:type="gramEnd"/>
       <w:r>
         <w:rPr>
           <w:rStyle w:val="Strong"/>
           <w:b w:val="0"/>
           <w:bCs w:val="0"/>
         </w:rPr>
-        <w:t xml:space="preserve">    C     G     D </w:t>
-      </w:r>
-    </w:p>
-    <w:p>
-      <w:pPr>
-        <w:pBdr>
-          <w:top w:val="dashed" w:sz="8" w:space="1" w:color="auto"/>
-          <w:left w:val="dashed" w:sz="8" w:space="4" w:color="auto"/>
-          <w:bottom w:val="dashed" w:sz="8" w:space="1" w:color="auto"/>
-          <w:right w:val="dashed" w:sz="8" w:space="4" w:color="auto"/>
-        </w:pBdr>
+        <w:t xml:space="preserve"> row</w:t>
+      </w:r>
+    </w:p>
+    <w:p/>
+    <w:p>
+      <w:r>
+        <w:t>And we sailed away in the roughest of water</w:t>
+      </w:r>
+      <w:r>
+        <w:t>,</w:t>
+      </w:r>
+    </w:p>
+    <w:p>
+      <w:pPr>
+        <w:rPr>
+          <w:i/>
+          <w:iCs/>
+        </w:rPr>
       </w:pPr>
       <w:r>
         <w:rPr>
@@ -2030,7 +1777,469 @@
           <w:i/>
           <w:iCs/>
         </w:rPr>
+        <w:t xml:space="preserve">row me bully </w:t>
+      </w:r>
+      <w:proofErr w:type="gramStart"/>
+      <w:r>
+        <w:rPr>
+          <w:i/>
+          <w:iCs/>
+        </w:rPr>
+        <w:t>boys</w:t>
+      </w:r>
+      <w:proofErr w:type="gramEnd"/>
+      <w:r>
+        <w:rPr>
+          <w:i/>
+          <w:iCs/>
+        </w:rPr>
+        <w:t xml:space="preserve"> row</w:t>
+      </w:r>
+    </w:p>
+    <w:p>
+      <w:r>
+        <w:t>But now we return in the most royal quarters,</w:t>
+      </w:r>
+    </w:p>
+    <w:p>
+      <w:pPr>
+        <w:rPr>
+          <w:i/>
+          <w:iCs/>
+        </w:rPr>
+      </w:pPr>
+      <w:r>
+        <w:rPr>
+          <w:i/>
+          <w:iCs/>
+        </w:rPr>
+        <w:t xml:space="preserve">    </w:t>
+      </w:r>
+      <w:r>
+        <w:rPr>
+          <w:i/>
+          <w:iCs/>
+        </w:rPr>
+        <w:t xml:space="preserve">row me bully </w:t>
+      </w:r>
+      <w:proofErr w:type="gramStart"/>
+      <w:r>
+        <w:rPr>
+          <w:i/>
+          <w:iCs/>
+        </w:rPr>
+        <w:t>boys</w:t>
+      </w:r>
+      <w:proofErr w:type="gramEnd"/>
+      <w:r>
+        <w:rPr>
+          <w:i/>
+          <w:iCs/>
+        </w:rPr>
+        <w:t xml:space="preserve"> row</w:t>
+      </w:r>
+    </w:p>
+    <w:p/>
+    <w:p>
+      <w:pPr>
+        <w:pBdr>
+          <w:top w:val="dashed" w:sz="8" w:space="1" w:color="auto"/>
+          <w:left w:val="dashed" w:sz="8" w:space="4" w:color="auto"/>
+          <w:bottom w:val="dashed" w:sz="8" w:space="1" w:color="auto"/>
+          <w:right w:val="dashed" w:sz="8" w:space="4" w:color="auto"/>
+        </w:pBdr>
+        <w:rPr>
+          <w:rStyle w:val="IntenseReference"/>
+        </w:rPr>
+      </w:pPr>
+      <w:r>
+        <w:rPr>
+          <w:rStyle w:val="IntenseReference"/>
+        </w:rPr>
+        <w:t>CHORUS</w:t>
+      </w:r>
+    </w:p>
+    <w:p/>
+    <w:p>
+      <w:r>
+        <w:t>See, now, how we feast on pheasants by a flock,</w:t>
+      </w:r>
+    </w:p>
+    <w:p>
+      <w:r>
+        <w:rPr>
+          <w:i/>
+          <w:iCs/>
+        </w:rPr>
+        <w:t xml:space="preserve">    </w:t>
+      </w:r>
+      <w:r>
+        <w:rPr>
+          <w:i/>
+          <w:iCs/>
+        </w:rPr>
+        <w:t xml:space="preserve">row me bully </w:t>
+      </w:r>
+      <w:proofErr w:type="gramStart"/>
+      <w:r>
+        <w:rPr>
+          <w:i/>
+          <w:iCs/>
+        </w:rPr>
+        <w:t>boys</w:t>
+      </w:r>
+      <w:proofErr w:type="gramEnd"/>
+      <w:r>
+        <w:rPr>
+          <w:i/>
+          <w:iCs/>
+        </w:rPr>
+        <w:t xml:space="preserve"> row</w:t>
+      </w:r>
+    </w:p>
+    <w:p>
+      <w:r>
+        <w:t>It's a long, long way from the gruel and the stocks,</w:t>
+      </w:r>
+    </w:p>
+    <w:p>
+      <w:r>
+        <w:rPr>
+          <w:i/>
+          <w:iCs/>
+        </w:rPr>
+        <w:t xml:space="preserve">    </w:t>
+      </w:r>
+      <w:r>
+        <w:rPr>
+          <w:i/>
+          <w:iCs/>
+        </w:rPr>
+        <w:t xml:space="preserve">row me bully </w:t>
+      </w:r>
+      <w:proofErr w:type="gramStart"/>
+      <w:r>
+        <w:rPr>
+          <w:i/>
+          <w:iCs/>
+        </w:rPr>
+        <w:t>boys</w:t>
+      </w:r>
+      <w:proofErr w:type="gramEnd"/>
+      <w:r>
+        <w:rPr>
+          <w:i/>
+          <w:iCs/>
+        </w:rPr>
+        <w:t xml:space="preserve"> row</w:t>
+      </w:r>
+    </w:p>
+    <w:p>
+      <w:pPr>
+        <w:rPr>
+          <w:rStyle w:val="IntenseReference"/>
+        </w:rPr>
+      </w:pPr>
+    </w:p>
+    <w:p>
+      <w:pPr>
+        <w:pBdr>
+          <w:top w:val="dashed" w:sz="8" w:space="1" w:color="auto"/>
+          <w:left w:val="dashed" w:sz="8" w:space="4" w:color="auto"/>
+          <w:bottom w:val="dashed" w:sz="8" w:space="1" w:color="auto"/>
+          <w:right w:val="dashed" w:sz="8" w:space="4" w:color="auto"/>
+        </w:pBdr>
+        <w:rPr>
+          <w:rStyle w:val="IntenseReference"/>
+        </w:rPr>
+      </w:pPr>
+      <w:r>
+        <w:rPr>
+          <w:rStyle w:val="IntenseReference"/>
+        </w:rPr>
+        <w:t>CHORUS</w:t>
+      </w:r>
+    </w:p>
+    <w:p/>
+    <w:p>
+      <w:r>
+        <w:t>A wee dram of whiskey for every man,</w:t>
+      </w:r>
+    </w:p>
+    <w:p>
+      <w:r>
+        <w:rPr>
+          <w:i/>
+          <w:iCs/>
+        </w:rPr>
+        <w:t xml:space="preserve">    </w:t>
+      </w:r>
+      <w:r>
+        <w:rPr>
+          <w:i/>
+          <w:iCs/>
+        </w:rPr>
+        <w:t xml:space="preserve">row me bully </w:t>
+      </w:r>
+      <w:proofErr w:type="gramStart"/>
+      <w:r>
+        <w:rPr>
+          <w:i/>
+          <w:iCs/>
+        </w:rPr>
+        <w:t>boys</w:t>
+      </w:r>
+      <w:proofErr w:type="gramEnd"/>
+      <w:r>
+        <w:rPr>
+          <w:i/>
+          <w:iCs/>
+        </w:rPr>
+        <w:t xml:space="preserve"> row</w:t>
+      </w:r>
+    </w:p>
+    <w:p>
+      <w:r>
+        <w:t>And a barrel of rum for the shanty man,</w:t>
+      </w:r>
+    </w:p>
+    <w:p>
+      <w:r>
+        <w:rPr>
+          <w:i/>
+          <w:iCs/>
+        </w:rPr>
+        <w:t xml:space="preserve">    </w:t>
+      </w:r>
+      <w:r>
+        <w:rPr>
+          <w:i/>
+          <w:iCs/>
+        </w:rPr>
+        <w:t xml:space="preserve">row me bully </w:t>
+      </w:r>
+      <w:proofErr w:type="gramStart"/>
+      <w:r>
+        <w:rPr>
+          <w:i/>
+          <w:iCs/>
+        </w:rPr>
+        <w:t>boys</w:t>
+      </w:r>
+      <w:proofErr w:type="gramEnd"/>
+      <w:r>
+        <w:rPr>
+          <w:i/>
+          <w:iCs/>
+        </w:rPr>
+        <w:t xml:space="preserve"> row</w:t>
+      </w:r>
+    </w:p>
+    <w:p>
+      <w:pPr>
+        <w:rPr>
+          <w:rStyle w:val="IntenseReference"/>
+        </w:rPr>
+      </w:pPr>
+    </w:p>
+    <w:p>
+      <w:pPr>
+        <w:pBdr>
+          <w:top w:val="dashed" w:sz="8" w:space="1" w:color="auto"/>
+          <w:left w:val="dashed" w:sz="8" w:space="4" w:color="auto"/>
+          <w:bottom w:val="dashed" w:sz="8" w:space="1" w:color="auto"/>
+          <w:right w:val="dashed" w:sz="8" w:space="4" w:color="auto"/>
+        </w:pBdr>
+        <w:rPr>
+          <w:rStyle w:val="IntenseReference"/>
+        </w:rPr>
+      </w:pPr>
+      <w:r>
+        <w:rPr>
+          <w:rStyle w:val="IntenseReference"/>
+        </w:rPr>
+        <w:t>CHORUS</w:t>
+      </w:r>
+    </w:p>
+    <w:p/>
+    <w:p>
+      <w:r>
+        <w:t>And we sailed away in the roughest of water,</w:t>
+      </w:r>
+    </w:p>
+    <w:p>
+      <w:r>
+        <w:rPr>
+          <w:i/>
+          <w:iCs/>
+        </w:rPr>
+        <w:t xml:space="preserve">    </w:t>
+      </w:r>
+      <w:r>
+        <w:rPr>
+          <w:i/>
+          <w:iCs/>
+        </w:rPr>
+        <w:t xml:space="preserve">row me bully </w:t>
+      </w:r>
+      <w:proofErr w:type="gramStart"/>
+      <w:r>
+        <w:rPr>
+          <w:i/>
+          <w:iCs/>
+        </w:rPr>
+        <w:t>boys</w:t>
+      </w:r>
+      <w:proofErr w:type="gramEnd"/>
+      <w:r>
+        <w:rPr>
+          <w:i/>
+          <w:iCs/>
+        </w:rPr>
+        <w:t xml:space="preserve"> row</w:t>
+      </w:r>
+    </w:p>
+    <w:p>
+      <w:r>
+        <w:t>And now we return and so lock up your daughters,</w:t>
+      </w:r>
+    </w:p>
+    <w:p>
+      <w:pPr>
+        <w:rPr>
+          <w:i/>
+          <w:iCs/>
+        </w:rPr>
+      </w:pPr>
+      <w:r>
+        <w:rPr>
+          <w:i/>
+          <w:iCs/>
+        </w:rPr>
+        <w:t xml:space="preserve">    </w:t>
+      </w:r>
+      <w:r>
+        <w:rPr>
+          <w:i/>
+          <w:iCs/>
+        </w:rPr>
+        <w:t xml:space="preserve">row me bully </w:t>
+      </w:r>
+      <w:proofErr w:type="gramStart"/>
+      <w:r>
+        <w:rPr>
+          <w:i/>
+          <w:iCs/>
+        </w:rPr>
+        <w:t>boys</w:t>
+      </w:r>
+      <w:proofErr w:type="gramEnd"/>
+      <w:r>
+        <w:rPr>
+          <w:i/>
+          <w:iCs/>
+        </w:rPr>
+        <w:t xml:space="preserve"> row</w:t>
+      </w:r>
+    </w:p>
+    <w:p>
+      <w:pPr>
+        <w:rPr>
+          <w:rStyle w:val="IntenseReference"/>
+        </w:rPr>
+      </w:pPr>
+    </w:p>
+    <w:p>
+      <w:pPr>
+        <w:pBdr>
+          <w:top w:val="dashed" w:sz="8" w:space="1" w:color="auto"/>
+          <w:left w:val="dashed" w:sz="8" w:space="4" w:color="auto"/>
+          <w:bottom w:val="dashed" w:sz="8" w:space="1" w:color="auto"/>
+          <w:right w:val="dashed" w:sz="8" w:space="4" w:color="auto"/>
+        </w:pBdr>
+        <w:rPr>
+          <w:rStyle w:val="IntenseReference"/>
+        </w:rPr>
+      </w:pPr>
+      <w:r>
+        <w:rPr>
+          <w:rStyle w:val="IntenseReference"/>
+        </w:rPr>
+        <w:t>CHORUS</w:t>
+      </w:r>
+    </w:p>
+    <w:p/>
+    <w:p>
+      <w:r>
+        <w:br w:type="page"/>
+      </w:r>
+    </w:p>
+    <w:p>
+      <w:pPr>
+        <w:pStyle w:val="Heading1"/>
+      </w:pPr>
+      <w:bookmarkStart w:id="2" w:name="_Toc205302380"/>
+      <w:r>
+        <w:lastRenderedPageBreak/>
+        <w:t>Bully in the Alley</w:t>
+      </w:r>
+      <w:bookmarkEnd w:id="2"/>
+    </w:p>
+    <w:p>
+      <w:r>
+        <w:t>Sally is the girl that I love dearly,</w:t>
+      </w:r>
+    </w:p>
+    <w:p>
+      <w:pPr>
+        <w:rPr>
+          <w:i/>
+          <w:iCs/>
+        </w:rPr>
+      </w:pPr>
+      <w:r>
+        <w:t xml:space="preserve">    </w:t>
+      </w:r>
+      <w:r>
+        <w:rPr>
+          <w:i/>
+          <w:iCs/>
+        </w:rPr>
         <w:t>way hey bully in the alley</w:t>
+      </w:r>
+    </w:p>
+    <w:p>
+      <w:r>
+        <w:t>Sally is the girl that I spliced nearly,</w:t>
+      </w:r>
+    </w:p>
+    <w:p>
+      <w:r>
+        <w:t xml:space="preserve">    </w:t>
+      </w:r>
+      <w:r>
+        <w:rPr>
+          <w:i/>
+          <w:iCs/>
+        </w:rPr>
+        <w:t>bully down in shinbone al-</w:t>
+      </w:r>
+    </w:p>
+    <w:p/>
+    <w:p>
+      <w:pPr>
+        <w:pBdr>
+          <w:top w:val="dashed" w:sz="8" w:space="1" w:color="auto"/>
+          <w:left w:val="dashed" w:sz="8" w:space="4" w:color="auto"/>
+          <w:bottom w:val="dashed" w:sz="8" w:space="1" w:color="auto"/>
+          <w:right w:val="dashed" w:sz="8" w:space="4" w:color="auto"/>
+        </w:pBdr>
+      </w:pPr>
+      <w:r>
+        <w:rPr>
+          <w:rStyle w:val="Strong"/>
+        </w:rPr>
+        <w:t>CHORUS</w:t>
       </w:r>
     </w:p>
     <w:p>
@@ -2060,8 +2269,13 @@
           <w:right w:val="dashed" w:sz="8" w:space="4" w:color="auto"/>
         </w:pBdr>
       </w:pPr>
-      <w:r>
-        <w:t xml:space="preserve">So help me </w:t>
+      <w:proofErr w:type="gramStart"/>
+      <w:r>
+        <w:t>So</w:t>
+      </w:r>
+      <w:proofErr w:type="gramEnd"/>
+      <w:r>
+        <w:t xml:space="preserve"> help me </w:t>
       </w:r>
       <w:proofErr w:type="spellStart"/>
       <w:r>
@@ -2090,31 +2304,96 @@
           <w:b w:val="0"/>
           <w:bCs w:val="0"/>
         </w:rPr>
-        <w:t xml:space="preserve">    C     </w:t>
-      </w:r>
-      <w:r>
+        <w:t xml:space="preserve">    C     G     D </w:t>
+      </w:r>
+    </w:p>
+    <w:p>
+      <w:pPr>
+        <w:pBdr>
+          <w:top w:val="dashed" w:sz="8" w:space="1" w:color="auto"/>
+          <w:left w:val="dashed" w:sz="8" w:space="4" w:color="auto"/>
+          <w:bottom w:val="dashed" w:sz="8" w:space="1" w:color="auto"/>
+          <w:right w:val="dashed" w:sz="8" w:space="4" w:color="auto"/>
+        </w:pBdr>
+      </w:pPr>
+      <w:r>
+        <w:rPr>
+          <w:i/>
+          <w:iCs/>
+        </w:rPr>
+        <w:t xml:space="preserve">    </w:t>
+      </w:r>
+      <w:r>
+        <w:rPr>
+          <w:i/>
+          <w:iCs/>
+        </w:rPr>
+        <w:t>way hey bully in the alley</w:t>
+      </w:r>
+    </w:p>
+    <w:p>
+      <w:pPr>
+        <w:pStyle w:val="NoSpacing"/>
         <w:rPr>
           <w:rStyle w:val="Strong"/>
           <w:b w:val="0"/>
           <w:bCs w:val="0"/>
         </w:rPr>
-        <w:t xml:space="preserve">               </w:t>
-      </w:r>
+      </w:pPr>
       <w:r>
         <w:rPr>
           <w:rStyle w:val="Strong"/>
           <w:b w:val="0"/>
           <w:bCs w:val="0"/>
         </w:rPr>
-        <w:t>G    D</w:t>
-      </w:r>
+        <w:t xml:space="preserve">G                                                </w:t>
+      </w:r>
+    </w:p>
+    <w:p>
+      <w:pPr>
+        <w:pBdr>
+          <w:top w:val="dashed" w:sz="8" w:space="1" w:color="auto"/>
+          <w:left w:val="dashed" w:sz="8" w:space="4" w:color="auto"/>
+          <w:bottom w:val="dashed" w:sz="8" w:space="1" w:color="auto"/>
+          <w:right w:val="dashed" w:sz="8" w:space="4" w:color="auto"/>
+        </w:pBdr>
+      </w:pPr>
+      <w:proofErr w:type="gramStart"/>
+      <w:r>
+        <w:t>So</w:t>
+      </w:r>
+      <w:proofErr w:type="gramEnd"/>
+      <w:r>
+        <w:t xml:space="preserve"> help me </w:t>
+      </w:r>
+      <w:proofErr w:type="spellStart"/>
+      <w:r>
+        <w:t>ba</w:t>
+      </w:r>
+      <w:proofErr w:type="spellEnd"/>
+      <w:r>
+        <w:t xml:space="preserve"> </w:t>
+      </w:r>
+      <w:proofErr w:type="spellStart"/>
+      <w:r>
+        <w:t>ba</w:t>
+      </w:r>
+      <w:proofErr w:type="spellEnd"/>
+      <w:r>
+        <w:t xml:space="preserve"> bully in the alley,</w:t>
+      </w:r>
+    </w:p>
+    <w:p>
+      <w:pPr>
+        <w:pStyle w:val="NoSpacing"/>
+      </w:pPr>
       <w:r>
         <w:rPr>
           <w:rStyle w:val="Strong"/>
           <w:b w:val="0"/>
           <w:bCs w:val="0"/>
         </w:rPr>
-        <w:t>7    G</w:t>
+        <w:t xml:space="preserve">    C     </w:t>
       </w:r>
       <w:r>
         <w:rPr>
@@ -2122,6 +2401,30 @@
           <w:b w:val="0"/>
           <w:bCs w:val="0"/>
         </w:rPr>
+        <w:t xml:space="preserve">               </w:t>
+      </w:r>
+      <w:r>
+        <w:rPr>
+          <w:rStyle w:val="Strong"/>
+          <w:b w:val="0"/>
+          <w:bCs w:val="0"/>
+        </w:rPr>
+        <w:t>G    D</w:t>
+      </w:r>
+      <w:r>
+        <w:rPr>
+          <w:rStyle w:val="Strong"/>
+          <w:b w:val="0"/>
+          <w:bCs w:val="0"/>
+        </w:rPr>
+        <w:t>7    G</w:t>
+      </w:r>
+      <w:r>
+        <w:rPr>
+          <w:rStyle w:val="Strong"/>
+          <w:b w:val="0"/>
+          <w:bCs w:val="0"/>
+        </w:rPr>
         <w:t xml:space="preserve"> </w:t>
       </w:r>
     </w:p>
@@ -2228,8 +2531,13 @@
     </w:p>
     <w:p/>
     <w:p>
-      <w:r>
-        <w:t>Sally Brown I took a notion</w:t>
+      <w:proofErr w:type="gramStart"/>
+      <w:r>
+        <w:t>Sally Brown</w:t>
+      </w:r>
+      <w:proofErr w:type="gramEnd"/>
+      <w:r>
+        <w:t xml:space="preserve"> I took a notion</w:t>
       </w:r>
     </w:p>
     <w:p>
@@ -2258,7 +2566,23 @@
           <w:i/>
           <w:iCs/>
         </w:rPr>
-        <w:t>bully down in shin-bone al</w:t>
+        <w:t xml:space="preserve">bully down in </w:t>
+      </w:r>
+      <w:proofErr w:type="gramStart"/>
+      <w:r>
+        <w:rPr>
+          <w:i/>
+          <w:iCs/>
+        </w:rPr>
+        <w:t>shin-bone</w:t>
+      </w:r>
+      <w:proofErr w:type="gramEnd"/>
+      <w:r>
+        <w:rPr>
+          <w:i/>
+          <w:iCs/>
+        </w:rPr>
+        <w:t xml:space="preserve"> al</w:t>
       </w:r>
       <w:r>
         <w:rPr>
@@ -2293,8 +2617,21 @@
     </w:p>
     <w:p/>
     <w:p>
-      <w:r>
-        <w:t xml:space="preserve">Well I'll leave Sal and I'll go </w:t>
+      <w:proofErr w:type="gramStart"/>
+      <w:r>
+        <w:t>Well</w:t>
+      </w:r>
+      <w:proofErr w:type="gramEnd"/>
+      <w:r>
+        <w:t xml:space="preserve"> I'll leave </w:t>
+      </w:r>
+      <w:proofErr w:type="gramStart"/>
+      <w:r>
+        <w:t>Sal</w:t>
+      </w:r>
+      <w:proofErr w:type="gramEnd"/>
+      <w:r>
+        <w:t xml:space="preserve"> and I'll go </w:t>
       </w:r>
       <w:proofErr w:type="spellStart"/>
       <w:r>
@@ -2393,7 +2730,7 @@
       <w:pPr>
         <w:pStyle w:val="Heading1"/>
       </w:pPr>
-      <w:bookmarkStart w:id="3" w:name="_Toc201931955"/>
+      <w:bookmarkStart w:id="3" w:name="_Toc205302381"/>
       <w:r>
         <w:lastRenderedPageBreak/>
         <w:t>Drunken Sailor</w:t>
@@ -2857,7 +3194,7 @@
       <w:pPr>
         <w:pStyle w:val="Heading1"/>
       </w:pPr>
-      <w:bookmarkStart w:id="4" w:name="_Toc201931956"/>
+      <w:bookmarkStart w:id="4" w:name="_Toc205302382"/>
       <w:r>
         <w:lastRenderedPageBreak/>
         <w:t>Health to the Company</w:t>
@@ -2871,12 +3208,28 @@
     </w:p>
     <w:p>
       <w:r>
-        <w:t>Come lift up your voices in chorus with mine</w:t>
-      </w:r>
-    </w:p>
-    <w:p>
-      <w:r>
-        <w:t>Come lift up your voices all grief to refrain</w:t>
+        <w:t xml:space="preserve">Come </w:t>
+      </w:r>
+      <w:proofErr w:type="gramStart"/>
+      <w:r>
+        <w:t>lift up</w:t>
+      </w:r>
+      <w:proofErr w:type="gramEnd"/>
+      <w:r>
+        <w:t xml:space="preserve"> your voices in chorus with mine</w:t>
+      </w:r>
+    </w:p>
+    <w:p>
+      <w:r>
+        <w:t xml:space="preserve">Come </w:t>
+      </w:r>
+      <w:proofErr w:type="gramStart"/>
+      <w:r>
+        <w:t>lift up</w:t>
+      </w:r>
+      <w:proofErr w:type="gramEnd"/>
+      <w:r>
+        <w:t xml:space="preserve"> your voices all grief to refrain</w:t>
       </w:r>
     </w:p>
     <w:p>
@@ -3238,12 +3591,11 @@
           <w:color w:val="7F7F7F" w:themeColor="text1" w:themeTint="80"/>
         </w:rPr>
       </w:pPr>
-      <w:bookmarkStart w:id="5" w:name="_Toc201931957"/>
+      <w:bookmarkStart w:id="5" w:name="_Toc205302383"/>
       <w:r>
         <w:lastRenderedPageBreak/>
         <w:t>Joli Rouge</w:t>
       </w:r>
-      <w:bookmarkEnd w:id="5"/>
       <w:r>
         <w:br/>
       </w:r>
@@ -3283,6 +3635,7 @@
         </w:rPr>
         <w:t>, 2019</w:t>
       </w:r>
+      <w:bookmarkEnd w:id="5"/>
     </w:p>
     <w:p/>
     <w:p>
@@ -3455,8 +3808,13 @@
           <w:right w:val="dashed" w:sz="8" w:space="4" w:color="auto"/>
         </w:pBdr>
       </w:pPr>
-      <w:r>
-        <w:t>So follow me lads</w:t>
+      <w:proofErr w:type="gramStart"/>
+      <w:r>
+        <w:t>So</w:t>
+      </w:r>
+      <w:proofErr w:type="gramEnd"/>
+      <w:r>
+        <w:t xml:space="preserve"> follow me lads</w:t>
       </w:r>
       <w:r>
         <w:t>…</w:t>
@@ -3609,8 +3967,13 @@
     </w:p>
     <w:p/>
     <w:p>
-      <w:r>
-        <w:t>So turn your sails over and bring her hard to port</w:t>
+      <w:proofErr w:type="gramStart"/>
+      <w:r>
+        <w:t>So</w:t>
+      </w:r>
+      <w:proofErr w:type="gramEnd"/>
+      <w:r>
+        <w:t xml:space="preserve"> turn your sails over and bring her hard to port</w:t>
       </w:r>
     </w:p>
     <w:p>
@@ -3656,8 +4019,13 @@
     </w:p>
     <w:p/>
     <w:p>
-      <w:r>
-        <w:t>So you can have a Magners and pour it over ice</w:t>
+      <w:proofErr w:type="gramStart"/>
+      <w:r>
+        <w:t>So</w:t>
+      </w:r>
+      <w:proofErr w:type="gramEnd"/>
+      <w:r>
+        <w:t xml:space="preserve"> you can have a Magners and pour it over ice</w:t>
       </w:r>
     </w:p>
     <w:p>
@@ -3713,7 +4081,7 @@
       <w:pPr>
         <w:pStyle w:val="Heading1"/>
       </w:pPr>
-      <w:bookmarkStart w:id="6" w:name="_Toc201931958"/>
+      <w:bookmarkStart w:id="6" w:name="_Toc205302384"/>
       <w:r>
         <w:lastRenderedPageBreak/>
         <w:t>Leave Her Johnny</w:t>
@@ -3932,8 +4300,13 @@
       <w:r>
         <w:t xml:space="preserve"> </w:t>
       </w:r>
-      <w:r>
-        <w:t>Oh leave her Johnny leave her</w:t>
+      <w:proofErr w:type="gramStart"/>
+      <w:r>
+        <w:t>Oh</w:t>
+      </w:r>
+      <w:proofErr w:type="gramEnd"/>
+      <w:r>
+        <w:t xml:space="preserve"> leave her Johnny leave her</w:t>
       </w:r>
     </w:p>
     <w:p>
@@ -4002,8 +4375,21 @@
     </w:p>
     <w:p/>
     <w:p>
-      <w:r>
-        <w:t>Oh the wind was foul and the sea was high</w:t>
+      <w:proofErr w:type="gramStart"/>
+      <w:r>
+        <w:t>Oh</w:t>
+      </w:r>
+      <w:proofErr w:type="gramEnd"/>
+      <w:r>
+        <w:t xml:space="preserve"> the wind was </w:t>
+      </w:r>
+      <w:proofErr w:type="gramStart"/>
+      <w:r>
+        <w:t>foul</w:t>
+      </w:r>
+      <w:proofErr w:type="gramEnd"/>
+      <w:r>
+        <w:t xml:space="preserve"> and the sea was high</w:t>
       </w:r>
     </w:p>
     <w:p>
@@ -4250,7 +4636,7 @@
       <w:pPr>
         <w:pStyle w:val="Heading1"/>
       </w:pPr>
-      <w:bookmarkStart w:id="7" w:name="_Toc201931959"/>
+      <w:bookmarkStart w:id="7" w:name="_Toc205302385"/>
       <w:r>
         <w:lastRenderedPageBreak/>
         <w:t>Randy Dandy O</w:t>
@@ -4426,7 +4812,15 @@
         </w:pBdr>
       </w:pPr>
       <w:r>
-        <w:t>The anchor’s on board and the cable’s all stored</w:t>
+        <w:t xml:space="preserve">The </w:t>
+      </w:r>
+      <w:proofErr w:type="gramStart"/>
+      <w:r>
+        <w:t>anchor’s</w:t>
+      </w:r>
+      <w:proofErr w:type="gramEnd"/>
+      <w:r>
+        <w:t xml:space="preserve"> on board and the cable’s all stored</w:t>
       </w:r>
     </w:p>
     <w:p>
@@ -4501,8 +4895,13 @@
     </w:p>
     <w:p/>
     <w:p>
-      <w:r>
-        <w:t xml:space="preserve">Man the stout </w:t>
+      <w:proofErr w:type="gramStart"/>
+      <w:r>
+        <w:t>Man</w:t>
+      </w:r>
+      <w:proofErr w:type="gramEnd"/>
+      <w:r>
+        <w:t xml:space="preserve"> the stout </w:t>
       </w:r>
       <w:proofErr w:type="spellStart"/>
       <w:r>
@@ -4622,6 +5021,7 @@
         <w:rPr>
           <w:rStyle w:val="IntenseReference"/>
         </w:rPr>
+        <w:lastRenderedPageBreak/>
         <w:br w:type="page"/>
       </w:r>
     </w:p>
@@ -4948,8 +5348,13 @@
       </w:r>
     </w:p>
     <w:p>
-      <w:r>
-        <w:t>Oh soon we'll be rolling her down through the bay</w:t>
+      <w:proofErr w:type="gramStart"/>
+      <w:r>
+        <w:t>Oh</w:t>
+      </w:r>
+      <w:proofErr w:type="gramEnd"/>
+      <w:r>
+        <w:t xml:space="preserve"> soon we'll be rolling her down through the bay</w:t>
       </w:r>
     </w:p>
     <w:p>
@@ -4994,7 +5399,7 @@
       <w:pPr>
         <w:pStyle w:val="Heading1"/>
       </w:pPr>
-      <w:bookmarkStart w:id="8" w:name="_Toc201931960"/>
+      <w:bookmarkStart w:id="8" w:name="_Toc205302386"/>
       <w:r>
         <w:lastRenderedPageBreak/>
         <w:t>Roll the Old Chariot Along</w:t>
@@ -5211,24 +5616,38 @@
         <w:rPr>
           <w:rStyle w:val="IntenseReference"/>
         </w:rPr>
-        <w:lastRenderedPageBreak/>
         <w:t>CHORUS</w:t>
       </w:r>
     </w:p>
     <w:p/>
     <w:p>
-      <w:r>
-        <w:t xml:space="preserve">Well a nice wash below wouldn't do us any harm. </w:t>
-      </w:r>
-    </w:p>
-    <w:p>
-      <w:r>
-        <w:t xml:space="preserve">Well a nice wash below wouldn't do us any harm. </w:t>
-      </w:r>
-    </w:p>
-    <w:p>
-      <w:r>
-        <w:t xml:space="preserve">Well a nice wash below wouldn't do us any harm. </w:t>
+      <w:proofErr w:type="gramStart"/>
+      <w:r>
+        <w:t>Well</w:t>
+      </w:r>
+      <w:proofErr w:type="gramEnd"/>
+      <w:r>
+        <w:t xml:space="preserve"> a nice wash below wouldn't do us any harm. </w:t>
+      </w:r>
+    </w:p>
+    <w:p>
+      <w:proofErr w:type="gramStart"/>
+      <w:r>
+        <w:t>Well</w:t>
+      </w:r>
+      <w:proofErr w:type="gramEnd"/>
+      <w:r>
+        <w:t xml:space="preserve"> a nice wash below wouldn't do us any harm. </w:t>
+      </w:r>
+    </w:p>
+    <w:p>
+      <w:proofErr w:type="gramStart"/>
+      <w:r>
+        <w:t>Well</w:t>
+      </w:r>
+      <w:proofErr w:type="gramEnd"/>
+      <w:r>
+        <w:t xml:space="preserve"> a nice wash below wouldn't do us any harm. </w:t>
       </w:r>
     </w:p>
     <w:p>
@@ -5275,18 +5694,33 @@
     </w:p>
     <w:p/>
     <w:p>
-      <w:r>
-        <w:t xml:space="preserve">Well a night on the town wouldn't do us any harm. </w:t>
-      </w:r>
-    </w:p>
-    <w:p>
-      <w:r>
-        <w:t xml:space="preserve">Well a night on the town wouldn't do us any harm. </w:t>
-      </w:r>
-    </w:p>
-    <w:p>
-      <w:r>
-        <w:t xml:space="preserve">Well a night on the town wouldn't do us any harm. </w:t>
+      <w:proofErr w:type="gramStart"/>
+      <w:r>
+        <w:t>Well</w:t>
+      </w:r>
+      <w:proofErr w:type="gramEnd"/>
+      <w:r>
+        <w:t xml:space="preserve"> a night on the town wouldn't do us any harm. </w:t>
+      </w:r>
+    </w:p>
+    <w:p>
+      <w:proofErr w:type="gramStart"/>
+      <w:r>
+        <w:t>Well</w:t>
+      </w:r>
+      <w:proofErr w:type="gramEnd"/>
+      <w:r>
+        <w:t xml:space="preserve"> a night on the town wouldn't do us any harm. </w:t>
+      </w:r>
+    </w:p>
+    <w:p>
+      <w:proofErr w:type="gramStart"/>
+      <w:r>
+        <w:t>Well</w:t>
+      </w:r>
+      <w:proofErr w:type="gramEnd"/>
+      <w:r>
+        <w:t xml:space="preserve"> a night on the town wouldn't do us any harm. </w:t>
       </w:r>
     </w:p>
     <w:p>
@@ -5337,18 +5771,33 @@
     </w:p>
     <w:p/>
     <w:p>
-      <w:r>
-        <w:t xml:space="preserve">Oh a drop of Nelson's blood wouldn't do us any harm.  </w:t>
-      </w:r>
-    </w:p>
-    <w:p>
-      <w:r>
-        <w:t xml:space="preserve">Oh a drop of Nelson's blood wouldn't do us any harm.  </w:t>
-      </w:r>
-    </w:p>
-    <w:p>
-      <w:r>
-        <w:t xml:space="preserve">Oh a drop of Nelson's blood wouldn't do us any harm.  </w:t>
+      <w:proofErr w:type="gramStart"/>
+      <w:r>
+        <w:t>Oh</w:t>
+      </w:r>
+      <w:proofErr w:type="gramEnd"/>
+      <w:r>
+        <w:t xml:space="preserve"> a drop of Nelson's blood wouldn't do us any harm.  </w:t>
+      </w:r>
+    </w:p>
+    <w:p>
+      <w:proofErr w:type="gramStart"/>
+      <w:r>
+        <w:t>Oh</w:t>
+      </w:r>
+      <w:proofErr w:type="gramEnd"/>
+      <w:r>
+        <w:t xml:space="preserve"> a drop of Nelson's blood wouldn't do us any harm.  </w:t>
+      </w:r>
+    </w:p>
+    <w:p>
+      <w:proofErr w:type="gramStart"/>
+      <w:r>
+        <w:t>Oh</w:t>
+      </w:r>
+      <w:proofErr w:type="gramEnd"/>
+      <w:r>
+        <w:t xml:space="preserve"> a drop of Nelson's blood wouldn't do us any harm.  </w:t>
       </w:r>
     </w:p>
     <w:p>
@@ -5403,15 +5852,17 @@
       <w:pPr>
         <w:pStyle w:val="Heading1"/>
       </w:pPr>
-      <w:bookmarkStart w:id="9" w:name="_Toc201931961"/>
+      <w:bookmarkStart w:id="9" w:name="_Hlk205302263"/>
+      <w:bookmarkStart w:id="10" w:name="_Toc205302387"/>
       <w:proofErr w:type="spellStart"/>
       <w:r>
         <w:lastRenderedPageBreak/>
         <w:t>Wellerman</w:t>
       </w:r>
-      <w:bookmarkEnd w:id="9"/>
+      <w:bookmarkEnd w:id="10"/>
       <w:proofErr w:type="spellEnd"/>
     </w:p>
+    <w:bookmarkEnd w:id="9"/>
     <w:p>
       <w:pPr>
         <w:pStyle w:val="NoSpacing"/>
@@ -5505,8 +5956,21 @@
       </w:r>
     </w:p>
     <w:p>
-      <w:r>
-        <w:t>Oh blow my bully boys blow.</w:t>
+      <w:proofErr w:type="gramStart"/>
+      <w:r>
+        <w:t>Oh</w:t>
+      </w:r>
+      <w:proofErr w:type="gramEnd"/>
+      <w:r>
+        <w:t xml:space="preserve"> blow my bully </w:t>
+      </w:r>
+      <w:proofErr w:type="gramStart"/>
+      <w:r>
+        <w:t>boys</w:t>
+      </w:r>
+      <w:proofErr w:type="gramEnd"/>
+      <w:r>
+        <w:t xml:space="preserve"> blow.</w:t>
       </w:r>
     </w:p>
     <w:p/>
@@ -5788,7 +6252,15 @@
     </w:p>
     <w:p>
       <w:r>
-        <w:t>The line's not cut and the whale's not gone.</w:t>
+        <w:t xml:space="preserve">The line's not cut and the </w:t>
+      </w:r>
+      <w:proofErr w:type="gramStart"/>
+      <w:r>
+        <w:t>whale's</w:t>
+      </w:r>
+      <w:proofErr w:type="gramEnd"/>
+      <w:r>
+        <w:t xml:space="preserve"> not gone.</w:t>
       </w:r>
     </w:p>
     <w:p>
@@ -5805,42 +6277,833 @@
       </w:r>
     </w:p>
     <w:p>
-      <w:pPr>
-        <w:rPr>
-          <w:rStyle w:val="IntenseReference"/>
-          <w:b w:val="0"/>
-          <w:bCs w:val="0"/>
-          <w:smallCaps w:val="0"/>
-          <w:color w:val="auto"/>
-          <w:spacing w:val="0"/>
-        </w:rPr>
-      </w:pPr>
       <w:r>
         <w:t>To encourage the captain crew and all.</w:t>
       </w:r>
     </w:p>
     <w:p>
       <w:pPr>
-        <w:pBdr>
-          <w:top w:val="dashed" w:sz="8" w:space="1" w:color="auto"/>
-          <w:left w:val="dashed" w:sz="8" w:space="4" w:color="auto"/>
-          <w:bottom w:val="dashed" w:sz="8" w:space="1" w:color="auto"/>
-          <w:right w:val="dashed" w:sz="8" w:space="4" w:color="auto"/>
-        </w:pBdr>
+        <w:pStyle w:val="NoSpacing"/>
+        <w:spacing w:after="240"/>
+      </w:pPr>
+      <w:r>
+        <w:rPr>
+          <w:rStyle w:val="IntenseReference"/>
+          <w:color w:val="000000" w:themeColor="text1" w:themeShade="80"/>
+        </w:rPr>
+        <w:t>CHORUS</w:t>
+      </w:r>
+    </w:p>
+    <w:p>
+      <w:pPr>
+        <w:pStyle w:val="Heading1"/>
+      </w:pPr>
+      <w:bookmarkStart w:id="11" w:name="_Toc205302388"/>
+      <w:r>
+        <w:lastRenderedPageBreak/>
+        <w:t>South Australia</w:t>
+      </w:r>
+      <w:bookmarkEnd w:id="11"/>
+    </w:p>
+    <w:p>
+      <w:pPr>
+        <w:pStyle w:val="NoSpacing"/>
+        <w:pBdr>
+          <w:top w:val="none" w:sz="0" w:space="0" w:color="auto"/>
+          <w:left w:val="none" w:sz="0" w:space="0" w:color="auto"/>
+          <w:bottom w:val="none" w:sz="0" w:space="0" w:color="auto"/>
+          <w:right w:val="none" w:sz="0" w:space="0" w:color="auto"/>
+        </w:pBdr>
+      </w:pPr>
+      <w:r>
+        <w:t xml:space="preserve">    </w:t>
+      </w:r>
+      <w:r>
+        <w:t>E</w:t>
+      </w:r>
+      <w:r>
+        <w:t xml:space="preserve"> </w:t>
+      </w:r>
+      <w:r>
+        <w:t xml:space="preserve">                       A      E</w:t>
+      </w:r>
+    </w:p>
+    <w:p>
+      <w:r>
+        <w:t>In South Australia I was born</w:t>
+      </w:r>
+    </w:p>
+    <w:p>
+      <w:pPr>
+        <w:pStyle w:val="NoSpacing"/>
+        <w:pBdr>
+          <w:top w:val="none" w:sz="0" w:space="0" w:color="auto"/>
+          <w:left w:val="none" w:sz="0" w:space="0" w:color="auto"/>
+          <w:bottom w:val="none" w:sz="0" w:space="0" w:color="auto"/>
+          <w:right w:val="none" w:sz="0" w:space="0" w:color="auto"/>
+        </w:pBdr>
+      </w:pPr>
+      <w:r>
+        <w:t>A</w:t>
+      </w:r>
+      <w:r>
+        <w:t xml:space="preserve">        </w:t>
+      </w:r>
+      <w:r>
+        <w:t>E</w:t>
+      </w:r>
+      <w:r>
+        <w:t xml:space="preserve">   </w:t>
+      </w:r>
+      <w:r>
+        <w:t xml:space="preserve"> </w:t>
+      </w:r>
+      <w:r>
+        <w:t xml:space="preserve">    </w:t>
+      </w:r>
+      <w:r>
+        <w:t>A</w:t>
+      </w:r>
+      <w:r>
+        <w:t xml:space="preserve">      </w:t>
+      </w:r>
+      <w:r>
+        <w:t>E</w:t>
+      </w:r>
+      <w:r>
+        <w:t xml:space="preserve"> </w:t>
+      </w:r>
+    </w:p>
+    <w:p>
+      <w:r>
+        <w:t>Heave away, haul away</w:t>
+      </w:r>
+    </w:p>
+    <w:p>
+      <w:pPr>
+        <w:pStyle w:val="NoSpacing"/>
+        <w:pBdr>
+          <w:top w:val="none" w:sz="0" w:space="0" w:color="auto"/>
+          <w:left w:val="none" w:sz="0" w:space="0" w:color="auto"/>
+          <w:bottom w:val="none" w:sz="0" w:space="0" w:color="auto"/>
+          <w:right w:val="none" w:sz="0" w:space="0" w:color="auto"/>
+        </w:pBdr>
+      </w:pPr>
+      <w:r>
+        <w:t xml:space="preserve">     </w:t>
+      </w:r>
+      <w:r>
+        <w:t>E                        B                 E</w:t>
+      </w:r>
+    </w:p>
+    <w:p>
+      <w:r>
+        <w:t>In South Australia ‘round Cape Horn</w:t>
+      </w:r>
+    </w:p>
+    <w:p>
+      <w:pPr>
+        <w:pStyle w:val="NoSpacing"/>
+        <w:pBdr>
+          <w:top w:val="none" w:sz="0" w:space="0" w:color="auto"/>
+          <w:left w:val="none" w:sz="0" w:space="0" w:color="auto"/>
+          <w:bottom w:val="none" w:sz="0" w:space="0" w:color="auto"/>
+          <w:right w:val="none" w:sz="0" w:space="0" w:color="auto"/>
+        </w:pBdr>
+      </w:pPr>
+      <w:r>
+        <w:t xml:space="preserve">                                          </w:t>
+      </w:r>
+      <w:r>
+        <w:t>B</w:t>
+      </w:r>
+      <w:r>
+        <w:t xml:space="preserve">   E</w:t>
+      </w:r>
+      <w:r>
+        <w:t xml:space="preserve"> </w:t>
+      </w:r>
+    </w:p>
+    <w:p>
+      <w:r>
+        <w:t>We’re bound for South Australia</w:t>
+      </w:r>
+    </w:p>
+    <w:p/>
+    <w:p>
+      <w:pPr>
+        <w:pBdr>
+          <w:top w:val="dashed" w:sz="8" w:space="1" w:color="auto"/>
+          <w:left w:val="dashed" w:sz="8" w:space="4" w:color="auto"/>
+          <w:bottom w:val="dashed" w:sz="8" w:space="1" w:color="auto"/>
+          <w:right w:val="dashed" w:sz="8" w:space="4" w:color="auto"/>
+        </w:pBdr>
+      </w:pPr>
+      <w:r>
+        <w:rPr>
+          <w:rStyle w:val="IntenseReference"/>
+        </w:rPr>
+        <w:t>CHORUS</w:t>
+      </w:r>
+    </w:p>
+    <w:p>
+      <w:pPr>
+        <w:pStyle w:val="NoSpacing"/>
+      </w:pPr>
+      <w:r>
+        <w:t>A</w:t>
+      </w:r>
+      <w:r>
+        <w:t xml:space="preserve">                                  E</w:t>
+      </w:r>
+    </w:p>
+    <w:p>
+      <w:pPr>
+        <w:pBdr>
+          <w:top w:val="dashed" w:sz="8" w:space="1" w:color="auto"/>
+          <w:left w:val="dashed" w:sz="8" w:space="4" w:color="auto"/>
+          <w:bottom w:val="dashed" w:sz="8" w:space="1" w:color="auto"/>
+          <w:right w:val="dashed" w:sz="8" w:space="4" w:color="auto"/>
+        </w:pBdr>
+      </w:pPr>
+      <w:r>
+        <w:t>Haul away, you rolling king</w:t>
+      </w:r>
+      <w:r>
+        <w:t>s</w:t>
+      </w:r>
+    </w:p>
+    <w:p>
+      <w:pPr>
+        <w:pStyle w:val="NoSpacing"/>
+      </w:pPr>
+      <w:r>
+        <w:t>A        E        A      E</w:t>
+      </w:r>
+    </w:p>
+    <w:p>
+      <w:pPr>
+        <w:pBdr>
+          <w:top w:val="dashed" w:sz="8" w:space="1" w:color="auto"/>
+          <w:left w:val="dashed" w:sz="8" w:space="4" w:color="auto"/>
+          <w:bottom w:val="dashed" w:sz="8" w:space="1" w:color="auto"/>
+          <w:right w:val="dashed" w:sz="8" w:space="4" w:color="auto"/>
+        </w:pBdr>
+      </w:pPr>
+      <w:r>
+        <w:t>Heave away, haul away</w:t>
+      </w:r>
+    </w:p>
+    <w:p>
+      <w:pPr>
+        <w:pStyle w:val="NoSpacing"/>
+      </w:pPr>
+      <w:r>
+        <w:t>A                                   E</w:t>
+      </w:r>
+    </w:p>
+    <w:p>
+      <w:pPr>
+        <w:pBdr>
+          <w:top w:val="dashed" w:sz="8" w:space="1" w:color="auto"/>
+          <w:left w:val="dashed" w:sz="8" w:space="4" w:color="auto"/>
+          <w:bottom w:val="dashed" w:sz="8" w:space="1" w:color="auto"/>
+          <w:right w:val="dashed" w:sz="8" w:space="4" w:color="auto"/>
+        </w:pBdr>
+      </w:pPr>
+      <w:r>
+        <w:t>Haul away, oh hear me sing</w:t>
+      </w:r>
+    </w:p>
+    <w:p>
+      <w:pPr>
+        <w:pStyle w:val="NoSpacing"/>
+      </w:pPr>
+      <w:r>
+        <w:t xml:space="preserve">       </w:t>
+      </w:r>
+      <w:r>
+        <w:t xml:space="preserve">                                    B   E</w:t>
+      </w:r>
+      <w:r>
+        <w:t xml:space="preserve"> </w:t>
+      </w:r>
+    </w:p>
+    <w:p>
+      <w:pPr>
+        <w:pBdr>
+          <w:top w:val="dashed" w:sz="8" w:space="1" w:color="auto"/>
+          <w:left w:val="dashed" w:sz="8" w:space="4" w:color="auto"/>
+          <w:bottom w:val="dashed" w:sz="8" w:space="1" w:color="auto"/>
+          <w:right w:val="dashed" w:sz="8" w:space="4" w:color="auto"/>
+        </w:pBdr>
+      </w:pPr>
+      <w:r>
+        <w:t>We’re bound for South Australia</w:t>
+      </w:r>
+    </w:p>
+    <w:p/>
+    <w:p>
+      <w:r>
+        <w:t>As I walked out one morning fair</w:t>
+      </w:r>
+    </w:p>
+    <w:p>
+      <w:r>
+        <w:t>Heave away, haul away</w:t>
+      </w:r>
+    </w:p>
+    <w:p>
+      <w:r>
+        <w:t>It’s there I met Miss Nancy Blair</w:t>
+      </w:r>
+    </w:p>
+    <w:p>
+      <w:r>
+        <w:t>We’re bound for South Australia</w:t>
+      </w:r>
+    </w:p>
+    <w:p>
+      <w:pPr>
+        <w:pStyle w:val="NoSpacing"/>
+        <w:spacing w:after="240"/>
+      </w:pPr>
+      <w:r>
+        <w:rPr>
+          <w:rStyle w:val="IntenseReference"/>
+          <w:color w:val="000000" w:themeColor="text1" w:themeShade="80"/>
+        </w:rPr>
+        <w:lastRenderedPageBreak/>
+        <w:t>CHORUS</w:t>
+      </w:r>
+    </w:p>
+    <w:p>
+      <w:r>
+        <w:t xml:space="preserve">I shook her </w:t>
+      </w:r>
+      <w:proofErr w:type="gramStart"/>
+      <w:r>
+        <w:t>up,</w:t>
+      </w:r>
+      <w:proofErr w:type="gramEnd"/>
+      <w:r>
+        <w:t xml:space="preserve"> I shook her down</w:t>
+      </w:r>
+    </w:p>
+    <w:p>
+      <w:r>
+        <w:t>Heave away, haul away</w:t>
+      </w:r>
+    </w:p>
+    <w:p>
+      <w:r>
+        <w:t xml:space="preserve">I shook her </w:t>
+      </w:r>
+      <w:proofErr w:type="gramStart"/>
+      <w:r>
+        <w:t>round and round</w:t>
+      </w:r>
+      <w:proofErr w:type="gramEnd"/>
+      <w:r>
+        <w:t xml:space="preserve"> the town</w:t>
+      </w:r>
+    </w:p>
+    <w:p>
+      <w:r>
+        <w:t>We’re bound for South Australia</w:t>
+      </w:r>
+    </w:p>
+    <w:p>
+      <w:pPr>
+        <w:pStyle w:val="NoSpacing"/>
+        <w:spacing w:after="240"/>
+      </w:pPr>
+      <w:r>
+        <w:rPr>
+          <w:rStyle w:val="IntenseReference"/>
+          <w:color w:val="000000" w:themeColor="text1" w:themeShade="80"/>
+        </w:rPr>
+        <w:t>CHORUS</w:t>
+      </w:r>
+    </w:p>
+    <w:p>
+      <w:r>
+        <w:t xml:space="preserve">There </w:t>
+      </w:r>
+      <w:proofErr w:type="spellStart"/>
+      <w:r>
+        <w:t>ain’t</w:t>
+      </w:r>
+      <w:proofErr w:type="spellEnd"/>
+      <w:r>
+        <w:t xml:space="preserve"> but one thing grieves my mind</w:t>
+      </w:r>
+    </w:p>
+    <w:p>
+      <w:r>
+        <w:t>Heave away, haul away</w:t>
+      </w:r>
+    </w:p>
+    <w:p>
+      <w:r>
+        <w:t>To leave young Nancy Blair behind</w:t>
+      </w:r>
+    </w:p>
+    <w:p>
+      <w:r>
+        <w:t>We’re bound for South Australia</w:t>
+      </w:r>
+    </w:p>
+    <w:p>
+      <w:pPr>
+        <w:pStyle w:val="NoSpacing"/>
+        <w:spacing w:after="240"/>
+      </w:pPr>
+      <w:r>
+        <w:rPr>
+          <w:rStyle w:val="IntenseReference"/>
+          <w:color w:val="000000" w:themeColor="text1" w:themeShade="80"/>
+        </w:rPr>
+        <w:t>CHORUS</w:t>
+      </w:r>
+    </w:p>
+    <w:p>
+      <w:r>
+        <w:t>I’m Bristol born and Bristol bred</w:t>
+      </w:r>
+    </w:p>
+    <w:p>
+      <w:r>
+        <w:t>Heave away, haul away</w:t>
+      </w:r>
+    </w:p>
+    <w:p>
+      <w:r>
+        <w:t>I’m thick in the arm and thick in the head</w:t>
+      </w:r>
+    </w:p>
+    <w:p>
+      <w:r>
+        <w:t>We’re bound for South Australia</w:t>
+      </w:r>
+    </w:p>
+    <w:p>
+      <w:pPr>
+        <w:pStyle w:val="NoSpacing"/>
+        <w:spacing w:after="240"/>
+      </w:pPr>
+      <w:r>
+        <w:rPr>
+          <w:rStyle w:val="IntenseReference"/>
+          <w:color w:val="000000" w:themeColor="text1" w:themeShade="80"/>
+        </w:rPr>
+        <w:t>CHORUS</w:t>
+      </w:r>
+    </w:p>
+    <w:p/>
+    <w:p/>
+    <w:p/>
+    <w:p/>
+    <w:p/>
+    <w:p>
+      <w:pPr>
+        <w:pStyle w:val="Heading1"/>
+      </w:pPr>
+      <w:bookmarkStart w:id="12" w:name="_Toc205302389"/>
+      <w:proofErr w:type="spellStart"/>
+      <w:r>
+        <w:lastRenderedPageBreak/>
+        <w:t>Mingulay</w:t>
+      </w:r>
+      <w:proofErr w:type="spellEnd"/>
+      <w:r>
+        <w:t xml:space="preserve"> Boat Song</w:t>
+      </w:r>
+      <w:bookmarkEnd w:id="12"/>
+    </w:p>
+    <w:p>
+      <w:pPr>
+        <w:pBdr>
+          <w:top w:val="dashed" w:sz="8" w:space="1" w:color="auto"/>
+          <w:left w:val="dashed" w:sz="8" w:space="4" w:color="auto"/>
+          <w:bottom w:val="dashed" w:sz="8" w:space="1" w:color="auto"/>
+          <w:right w:val="dashed" w:sz="8" w:space="4" w:color="auto"/>
+        </w:pBdr>
+      </w:pPr>
+      <w:r>
+        <w:rPr>
+          <w:rStyle w:val="IntenseReference"/>
+        </w:rPr>
+        <w:t>CHORUS</w:t>
+      </w:r>
+    </w:p>
+    <w:p>
+      <w:pPr>
+        <w:pStyle w:val="NoSpacing"/>
+      </w:pPr>
+      <w:r>
+        <w:t>D              G</w:t>
+      </w:r>
+    </w:p>
+    <w:p>
+      <w:pPr>
+        <w:pBdr>
+          <w:top w:val="dashed" w:sz="8" w:space="1" w:color="auto"/>
+          <w:left w:val="dashed" w:sz="8" w:space="4" w:color="auto"/>
+          <w:bottom w:val="dashed" w:sz="8" w:space="1" w:color="auto"/>
+          <w:right w:val="dashed" w:sz="8" w:space="4" w:color="auto"/>
+        </w:pBdr>
+      </w:pPr>
+      <w:r>
+        <w:t>Heave her ho, boys, let her go, boys</w:t>
+      </w:r>
+    </w:p>
+    <w:p>
+      <w:pPr>
+        <w:pStyle w:val="NoSpacing"/>
+      </w:pPr>
+      <w:r>
+        <w:t xml:space="preserve">                 D                              C</w:t>
+      </w:r>
+    </w:p>
+    <w:p>
+      <w:pPr>
+        <w:pBdr>
+          <w:top w:val="dashed" w:sz="8" w:space="1" w:color="auto"/>
+          <w:left w:val="dashed" w:sz="8" w:space="4" w:color="auto"/>
+          <w:bottom w:val="dashed" w:sz="8" w:space="1" w:color="auto"/>
+          <w:right w:val="dashed" w:sz="8" w:space="4" w:color="auto"/>
+        </w:pBdr>
+      </w:pPr>
+      <w:r>
+        <w:t>Swing her head round into the weather</w:t>
+      </w:r>
+    </w:p>
+    <w:p>
+      <w:pPr>
+        <w:pStyle w:val="NoSpacing"/>
+      </w:pPr>
+      <w:r>
+        <w:t>D              G</w:t>
+      </w:r>
+    </w:p>
+    <w:p>
+      <w:pPr>
+        <w:pBdr>
+          <w:top w:val="dashed" w:sz="8" w:space="1" w:color="auto"/>
+          <w:left w:val="dashed" w:sz="8" w:space="4" w:color="auto"/>
+          <w:bottom w:val="dashed" w:sz="8" w:space="1" w:color="auto"/>
+          <w:right w:val="dashed" w:sz="8" w:space="4" w:color="auto"/>
+        </w:pBdr>
+      </w:pPr>
+      <w:r>
+        <w:t>Heave her ho, boys, let her go, boys</w:t>
+      </w:r>
+    </w:p>
+    <w:p>
+      <w:pPr>
+        <w:pStyle w:val="NoSpacing"/>
+      </w:pPr>
+      <w:r>
+        <w:t xml:space="preserve">           </w:t>
+      </w:r>
+      <w:r>
+        <w:t>D</w:t>
+      </w:r>
+      <w:r>
+        <w:t xml:space="preserve">                              </w:t>
+      </w:r>
+      <w:r>
+        <w:t>G</w:t>
+      </w:r>
+      <w:r>
+        <w:t xml:space="preserve"> </w:t>
+      </w:r>
+    </w:p>
+    <w:p>
+      <w:pPr>
+        <w:pBdr>
+          <w:top w:val="dashed" w:sz="8" w:space="1" w:color="auto"/>
+          <w:left w:val="dashed" w:sz="8" w:space="4" w:color="auto"/>
+          <w:bottom w:val="dashed" w:sz="8" w:space="1" w:color="auto"/>
+          <w:right w:val="dashed" w:sz="8" w:space="4" w:color="auto"/>
+        </w:pBdr>
+      </w:pPr>
+      <w:r>
+        <w:t xml:space="preserve">Sailing homeward to </w:t>
+      </w:r>
+      <w:proofErr w:type="spellStart"/>
+      <w:r>
+        <w:t>Mingulay</w:t>
+      </w:r>
+      <w:proofErr w:type="spellEnd"/>
+    </w:p>
+    <w:p>
+      <w:pPr>
+        <w:pStyle w:val="NoSpacing"/>
+        <w:pBdr>
+          <w:top w:val="none" w:sz="0" w:space="0" w:color="auto"/>
+          <w:left w:val="none" w:sz="0" w:space="0" w:color="auto"/>
+          <w:bottom w:val="none" w:sz="0" w:space="0" w:color="auto"/>
+          <w:right w:val="none" w:sz="0" w:space="0" w:color="auto"/>
+        </w:pBdr>
+      </w:pPr>
+    </w:p>
+    <w:p>
+      <w:pPr>
+        <w:pStyle w:val="NoSpacing"/>
+        <w:pBdr>
+          <w:top w:val="none" w:sz="0" w:space="0" w:color="auto"/>
+          <w:left w:val="none" w:sz="0" w:space="0" w:color="auto"/>
+          <w:bottom w:val="none" w:sz="0" w:space="0" w:color="auto"/>
+          <w:right w:val="none" w:sz="0" w:space="0" w:color="auto"/>
+        </w:pBdr>
+      </w:pPr>
+      <w:r>
+        <w:t>D              G</w:t>
+      </w:r>
+    </w:p>
+    <w:p>
+      <w:r>
+        <w:t>What care we, though, white the Minch is?</w:t>
+      </w:r>
+    </w:p>
+    <w:p>
+      <w:pPr>
+        <w:pStyle w:val="NoSpacing"/>
+        <w:pBdr>
+          <w:top w:val="none" w:sz="0" w:space="0" w:color="auto"/>
+          <w:left w:val="none" w:sz="0" w:space="0" w:color="auto"/>
+          <w:bottom w:val="none" w:sz="0" w:space="0" w:color="auto"/>
+          <w:right w:val="none" w:sz="0" w:space="0" w:color="auto"/>
+        </w:pBdr>
+      </w:pPr>
+      <w:r>
+        <w:t xml:space="preserve">                 D                              C</w:t>
+      </w:r>
+    </w:p>
+    <w:p>
+      <w:r>
+        <w:t>What care we, boys, for windy weather</w:t>
+      </w:r>
+    </w:p>
+    <w:p>
+      <w:pPr>
+        <w:pStyle w:val="NoSpacing"/>
+        <w:pBdr>
+          <w:top w:val="none" w:sz="0" w:space="0" w:color="auto"/>
+          <w:left w:val="none" w:sz="0" w:space="0" w:color="auto"/>
+          <w:bottom w:val="none" w:sz="0" w:space="0" w:color="auto"/>
+          <w:right w:val="none" w:sz="0" w:space="0" w:color="auto"/>
+        </w:pBdr>
+      </w:pPr>
+      <w:r>
+        <w:t>D              G</w:t>
+      </w:r>
+    </w:p>
+    <w:p>
+      <w:r>
+        <w:t>When we know that every inch is</w:t>
+      </w:r>
+    </w:p>
+    <w:p>
+      <w:pPr>
+        <w:pStyle w:val="NoSpacing"/>
+        <w:pBdr>
+          <w:top w:val="none" w:sz="0" w:space="0" w:color="auto"/>
+          <w:left w:val="none" w:sz="0" w:space="0" w:color="auto"/>
+          <w:bottom w:val="none" w:sz="0" w:space="0" w:color="auto"/>
+          <w:right w:val="none" w:sz="0" w:space="0" w:color="auto"/>
+        </w:pBdr>
+      </w:pPr>
+      <w:r>
+        <w:t xml:space="preserve">           D                              G</w:t>
+      </w:r>
+    </w:p>
+    <w:p>
+      <w:r>
+        <w:t xml:space="preserve">Sailing homeward to </w:t>
+      </w:r>
+      <w:proofErr w:type="spellStart"/>
+      <w:r>
+        <w:t>Mingulay</w:t>
+      </w:r>
+      <w:proofErr w:type="spellEnd"/>
+    </w:p>
+    <w:p/>
+    <w:p>
+      <w:pPr>
+        <w:pStyle w:val="NoSpacing"/>
+        <w:spacing w:after="240"/>
         <w:rPr>
           <w:b/>
           <w:bCs/>
           <w:smallCaps/>
-          <w:color w:val="000000" w:themeColor="text1"/>
+          <w:color w:val="000000" w:themeColor="text1" w:themeShade="80"/>
           <w:spacing w:val="5"/>
         </w:rPr>
       </w:pPr>
       <w:r>
         <w:rPr>
-          <w:rStyle w:val="IntenseReference"/>
+          <w:b/>
+          <w:bCs/>
+          <w:smallCaps/>
+          <w:color w:val="000000" w:themeColor="text1" w:themeShade="80"/>
+          <w:spacing w:val="5"/>
         </w:rPr>
         <w:t>CHORUS</w:t>
       </w:r>
+    </w:p>
+    <w:p>
+      <w:r>
+        <w:t>Wives are waiting by the pier head</w:t>
+      </w:r>
+    </w:p>
+    <w:p>
+      <w:r>
+        <w:t>Gazing seaward from the heather</w:t>
+      </w:r>
+    </w:p>
+    <w:p>
+      <w:r>
+        <w:t>Bring her round, boys, then we’ll anchor</w:t>
+      </w:r>
+    </w:p>
+    <w:p>
+      <w:r>
+        <w:t xml:space="preserve">‘Ere the sun sets on </w:t>
+      </w:r>
+      <w:proofErr w:type="spellStart"/>
+      <w:r>
+        <w:t>Mingulay</w:t>
+      </w:r>
+      <w:proofErr w:type="spellEnd"/>
+    </w:p>
+    <w:p>
+      <w:pPr>
+        <w:pStyle w:val="NoSpacing"/>
+        <w:spacing w:after="240"/>
+        <w:rPr>
+          <w:b/>
+          <w:bCs/>
+          <w:smallCaps/>
+          <w:color w:val="000000" w:themeColor="text1" w:themeShade="80"/>
+          <w:spacing w:val="5"/>
+        </w:rPr>
+      </w:pPr>
+      <w:r>
+        <w:rPr>
+          <w:b/>
+          <w:bCs/>
+          <w:smallCaps/>
+          <w:color w:val="000000" w:themeColor="text1" w:themeShade="80"/>
+          <w:spacing w:val="5"/>
+        </w:rPr>
+        <w:lastRenderedPageBreak/>
+        <w:t>CHORUS</w:t>
+      </w:r>
+    </w:p>
+    <w:p>
+      <w:r>
+        <w:t>Ships return now, heavy laden</w:t>
+      </w:r>
+    </w:p>
+    <w:p>
+      <w:r>
+        <w:t xml:space="preserve">Mothers </w:t>
+      </w:r>
+      <w:proofErr w:type="spellStart"/>
+      <w:r>
+        <w:t>holdin</w:t>
+      </w:r>
+      <w:proofErr w:type="spellEnd"/>
+      <w:r>
+        <w:t xml:space="preserve">’ </w:t>
+      </w:r>
+      <w:proofErr w:type="spellStart"/>
+      <w:r>
+        <w:t>bairns</w:t>
+      </w:r>
+      <w:proofErr w:type="spellEnd"/>
+      <w:r>
+        <w:t xml:space="preserve"> a-</w:t>
+      </w:r>
+      <w:proofErr w:type="spellStart"/>
+      <w:r>
+        <w:t>cryin</w:t>
+      </w:r>
+      <w:proofErr w:type="spellEnd"/>
+      <w:r>
+        <w:t>’</w:t>
+      </w:r>
+    </w:p>
+    <w:p>
+      <w:r>
+        <w:t>They’ll return yet when the sun sets</w:t>
+      </w:r>
+    </w:p>
+    <w:p>
+      <w:r>
+        <w:t xml:space="preserve">Sailing homeward to </w:t>
+      </w:r>
+      <w:proofErr w:type="spellStart"/>
+      <w:r>
+        <w:t>Mingulay</w:t>
+      </w:r>
+      <w:proofErr w:type="spellEnd"/>
+    </w:p>
+    <w:p>
+      <w:pPr>
+        <w:pStyle w:val="NoSpacing"/>
+        <w:spacing w:after="240"/>
+        <w:rPr>
+          <w:b/>
+          <w:bCs/>
+          <w:smallCaps/>
+          <w:color w:val="000000" w:themeColor="text1" w:themeShade="80"/>
+          <w:spacing w:val="5"/>
+        </w:rPr>
+      </w:pPr>
+      <w:r>
+        <w:rPr>
+          <w:b/>
+          <w:bCs/>
+          <w:smallCaps/>
+          <w:color w:val="000000" w:themeColor="text1" w:themeShade="80"/>
+          <w:spacing w:val="5"/>
+        </w:rPr>
+        <w:t>CHORUS</w:t>
+      </w:r>
+    </w:p>
+    <w:p/>
+    <w:p>
+      <w:pPr>
+        <w:pStyle w:val="NoSpacing"/>
+        <w:spacing w:after="240"/>
+        <w:rPr>
+          <w:b/>
+          <w:bCs/>
+          <w:smallCaps/>
+          <w:color w:val="000000" w:themeColor="text1" w:themeShade="80"/>
+          <w:spacing w:val="5"/>
+        </w:rPr>
+      </w:pPr>
+      <w:r>
+        <w:rPr>
+          <w:b/>
+          <w:bCs/>
+          <w:smallCaps/>
+          <w:color w:val="000000" w:themeColor="text1" w:themeShade="80"/>
+          <w:spacing w:val="5"/>
+        </w:rPr>
+        <w:t>CHORUS</w:t>
+      </w:r>
+    </w:p>
+    <w:p/>
+    <w:p>
+      <w:pPr>
+        <w:pStyle w:val="Heading1"/>
+      </w:pPr>
     </w:p>
     <w:sectPr>
       <w:footerReference w:type="even" r:id="rId7"/>
@@ -6398,7 +7661,7 @@
   <w:style w:type="paragraph" w:default="1" w:styleId="Normal">
     <w:name w:val="Normal"/>
     <w:qFormat/>
-    <w:rsid w:val="00057F07"/>
+    <w:rsid w:val="00BD698A"/>
     <w:rPr>
       <w:rFonts w:ascii="Lucida Bright" w:hAnsi="Lucida Bright"/>
       <w:sz w:val="22"/>
@@ -6605,7 +7868,6 @@
   <w:style w:type="character" w:default="1" w:styleId="DefaultParagraphFont">
     <w:name w:val="Default Paragraph Font"/>
     <w:uiPriority w:val="1"/>
-    <w:semiHidden/>
     <w:unhideWhenUsed/>
   </w:style>
   <w:style w:type="table" w:default="1" w:styleId="TableNormal">

</xml_diff>

<commit_message>
change maj to dom7 for South Australia
</commit_message>
<xml_diff>
--- a/Songbook.docx
+++ b/Songbook.docx
@@ -2582,8 +2582,17 @@
           <w:i/>
           <w:iCs/>
         </w:rPr>
-        <w:t xml:space="preserve"> al</w:t>
-      </w:r>
+        <w:t xml:space="preserve"> </w:t>
+      </w:r>
+      <w:proofErr w:type="gramStart"/>
+      <w:r>
+        <w:rPr>
+          <w:i/>
+          <w:iCs/>
+        </w:rPr>
+        <w:t>al</w:t>
+      </w:r>
+      <w:proofErr w:type="gramEnd"/>
       <w:r>
         <w:rPr>
           <w:i/>
@@ -3973,7 +3982,15 @@
       </w:r>
       <w:proofErr w:type="gramEnd"/>
       <w:r>
-        <w:t xml:space="preserve"> turn your sails over and bring her hard to port</w:t>
+        <w:t xml:space="preserve"> turn your sails over and </w:t>
+      </w:r>
+      <w:proofErr w:type="gramStart"/>
+      <w:r>
+        <w:t>bring</w:t>
+      </w:r>
+      <w:proofErr w:type="gramEnd"/>
+      <w:r>
+        <w:t xml:space="preserve"> her hard to port</w:t>
       </w:r>
     </w:p>
     <w:p>
@@ -5700,27 +5717,51 @@
       </w:r>
       <w:proofErr w:type="gramEnd"/>
       <w:r>
-        <w:t xml:space="preserve"> a night on the town wouldn't do us any harm. </w:t>
-      </w:r>
-    </w:p>
-    <w:p>
+        <w:t xml:space="preserve"> a night </w:t>
+      </w:r>
       <w:proofErr w:type="gramStart"/>
       <w:r>
+        <w:t>on</w:t>
+      </w:r>
+      <w:proofErr w:type="gramEnd"/>
+      <w:r>
+        <w:t xml:space="preserve"> the town wouldn't do us any harm. </w:t>
+      </w:r>
+    </w:p>
+    <w:p>
+      <w:proofErr w:type="gramStart"/>
+      <w:r>
         <w:t>Well</w:t>
       </w:r>
       <w:proofErr w:type="gramEnd"/>
       <w:r>
-        <w:t xml:space="preserve"> a night on the town wouldn't do us any harm. </w:t>
-      </w:r>
-    </w:p>
-    <w:p>
+        <w:t xml:space="preserve"> a night </w:t>
+      </w:r>
       <w:proofErr w:type="gramStart"/>
       <w:r>
+        <w:t>on</w:t>
+      </w:r>
+      <w:proofErr w:type="gramEnd"/>
+      <w:r>
+        <w:t xml:space="preserve"> the town wouldn't do us any harm. </w:t>
+      </w:r>
+    </w:p>
+    <w:p>
+      <w:proofErr w:type="gramStart"/>
+      <w:r>
         <w:t>Well</w:t>
       </w:r>
       <w:proofErr w:type="gramEnd"/>
       <w:r>
-        <w:t xml:space="preserve"> a night on the town wouldn't do us any harm. </w:t>
+        <w:t xml:space="preserve"> a night </w:t>
+      </w:r>
+      <w:proofErr w:type="gramStart"/>
+      <w:r>
+        <w:t>on</w:t>
+      </w:r>
+      <w:proofErr w:type="gramEnd"/>
+      <w:r>
+        <w:t xml:space="preserve"> the town wouldn't do us any harm. </w:t>
       </w:r>
     </w:p>
     <w:p>
@@ -5852,17 +5893,17 @@
       <w:pPr>
         <w:pStyle w:val="Heading1"/>
       </w:pPr>
-      <w:bookmarkStart w:id="9" w:name="_Hlk205302263"/>
-      <w:bookmarkStart w:id="10" w:name="_Toc205302387"/>
+      <w:bookmarkStart w:id="9" w:name="_Toc205302387"/>
+      <w:bookmarkStart w:id="10" w:name="_Hlk205302263"/>
       <w:proofErr w:type="spellStart"/>
       <w:r>
         <w:lastRenderedPageBreak/>
         <w:t>Wellerman</w:t>
       </w:r>
-      <w:bookmarkEnd w:id="10"/>
+      <w:bookmarkEnd w:id="9"/>
       <w:proofErr w:type="spellEnd"/>
     </w:p>
-    <w:bookmarkEnd w:id="9"/>
+    <w:bookmarkEnd w:id="10"/>
     <w:p>
       <w:pPr>
         <w:pStyle w:val="NoSpacing"/>
@@ -6316,10 +6357,7 @@
         </w:pBdr>
       </w:pPr>
       <w:r>
-        <w:t xml:space="preserve">    </w:t>
-      </w:r>
-      <w:r>
-        <w:t>E</w:t>
+        <w:t xml:space="preserve">    E</w:t>
       </w:r>
       <w:r>
         <w:t xml:space="preserve"> </w:t>
@@ -6344,31 +6382,7 @@
         </w:pBdr>
       </w:pPr>
       <w:r>
-        <w:t>A</w:t>
-      </w:r>
-      <w:r>
-        <w:t xml:space="preserve">        </w:t>
-      </w:r>
-      <w:r>
-        <w:t>E</w:t>
-      </w:r>
-      <w:r>
-        <w:t xml:space="preserve">   </w:t>
-      </w:r>
-      <w:r>
-        <w:t xml:space="preserve"> </w:t>
-      </w:r>
-      <w:r>
-        <w:t xml:space="preserve">    </w:t>
-      </w:r>
-      <w:r>
-        <w:t>A</w:t>
-      </w:r>
-      <w:r>
-        <w:t xml:space="preserve">      </w:t>
-      </w:r>
-      <w:r>
-        <w:t>E</w:t>
+        <w:t>A        E        A      E</w:t>
       </w:r>
       <w:r>
         <w:t xml:space="preserve"> </w:t>
@@ -6390,10 +6404,13 @@
         </w:pBdr>
       </w:pPr>
       <w:r>
-        <w:t xml:space="preserve">     </w:t>
-      </w:r>
-      <w:r>
-        <w:t>E                        B                 E</w:t>
+        <w:t xml:space="preserve">     E                        B</w:t>
+      </w:r>
+      <w:r>
+        <w:t>7</w:t>
+      </w:r>
+      <w:r>
+        <w:t xml:space="preserve">                E</w:t>
       </w:r>
     </w:p>
     <w:p>
@@ -6417,9 +6434,14 @@
       <w:r>
         <w:t>B</w:t>
       </w:r>
-      <w:r>
-        <w:t xml:space="preserve">   E</w:t>
-      </w:r>
+      <w:proofErr w:type="gramStart"/>
+      <w:r>
+        <w:t>7</w:t>
+      </w:r>
+      <w:r>
+        <w:t xml:space="preserve">  E</w:t>
+      </w:r>
+      <w:proofErr w:type="gramEnd"/>
       <w:r>
         <w:t xml:space="preserve"> </w:t>
       </w:r>
@@ -6523,8 +6545,16 @@
         <w:t xml:space="preserve">       </w:t>
       </w:r>
       <w:r>
-        <w:t xml:space="preserve">                                    B   E</w:t>
-      </w:r>
+        <w:t xml:space="preserve">                                    B</w:t>
+      </w:r>
+      <w:proofErr w:type="gramStart"/>
+      <w:r>
+        <w:t>7</w:t>
+      </w:r>
+      <w:r>
+        <w:t xml:space="preserve">  E</w:t>
+      </w:r>
+      <w:proofErr w:type="gramEnd"/>
       <w:r>
         <w:t xml:space="preserve"> </w:t>
       </w:r>
@@ -7868,6 +7898,7 @@
   <w:style w:type="character" w:default="1" w:styleId="DefaultParagraphFont">
     <w:name w:val="Default Paragraph Font"/>
     <w:uiPriority w:val="1"/>
+    <w:semiHidden/>
     <w:unhideWhenUsed/>
   </w:style>
   <w:style w:type="table" w:default="1" w:styleId="TableNormal">

</xml_diff>

<commit_message>
re-export Songbook.pdf for v4
</commit_message>
<xml_diff>
--- a/Songbook.docx
+++ b/Songbook.docx
@@ -792,7 +792,7 @@
                 <w:noProof/>
                 <w:webHidden/>
               </w:rPr>
-              <w:t>21</w:t>
+              <w:t>20</w:t>
             </w:r>
             <w:r>
               <w:rPr>
@@ -862,7 +862,7 @@
                 <w:noProof/>
                 <w:webHidden/>
               </w:rPr>
-              <w:t>23</w:t>
+              <w:t>22</w:t>
             </w:r>
             <w:r>
               <w:rPr>
@@ -932,7 +932,7 @@
                 <w:noProof/>
                 <w:webHidden/>
               </w:rPr>
-              <w:t>25</w:t>
+              <w:t>24</w:t>
             </w:r>
             <w:r>
               <w:rPr>
@@ -1002,7 +1002,7 @@
                 <w:noProof/>
                 <w:webHidden/>
               </w:rPr>
-              <w:t>27</w:t>
+              <w:t>26</w:t>
             </w:r>
             <w:r>
               <w:rPr>
@@ -1090,6 +1090,9 @@
       </w:r>
     </w:p>
     <w:p>
+      <w:pPr>
+        <w:pStyle w:val="Heading1"/>
+      </w:pPr>
       <w:r>
         <w:br w:type="page"/>
       </w:r>
@@ -1372,10 +1375,18 @@
         <w:br w:type="page"/>
       </w:r>
     </w:p>
-    <w:p/>
-    <w:p>
-      <w:r>
-        <w:t xml:space="preserve">Where is me shirt me noggin </w:t>
+    <w:p>
+      <w:r>
+        <w:lastRenderedPageBreak/>
+        <w:t xml:space="preserve">Where is </w:t>
+      </w:r>
+      <w:proofErr w:type="gramStart"/>
+      <w:r>
+        <w:t>me</w:t>
+      </w:r>
+      <w:proofErr w:type="gramEnd"/>
+      <w:r>
+        <w:t xml:space="preserve"> shirt me noggin </w:t>
       </w:r>
       <w:proofErr w:type="spellStart"/>
       <w:r>
@@ -1957,6 +1968,7 @@
         <w:rPr>
           <w:rStyle w:val="IntenseReference"/>
         </w:rPr>
+        <w:lastRenderedPageBreak/>
         <w:t>CHORUS</w:t>
       </w:r>
     </w:p>
@@ -5038,7 +5050,6 @@
         <w:rPr>
           <w:rStyle w:val="IntenseReference"/>
         </w:rPr>
-        <w:lastRenderedPageBreak/>
         <w:br w:type="page"/>
       </w:r>
     </w:p>
@@ -5633,6 +5644,7 @@
         <w:rPr>
           <w:rStyle w:val="IntenseReference"/>
         </w:rPr>
+        <w:lastRenderedPageBreak/>
         <w:t>CHORUS</w:t>
       </w:r>
     </w:p>
@@ -6880,36 +6892,24 @@
       </w:pPr>
     </w:p>
     <w:p>
-      <w:pPr>
-        <w:pStyle w:val="NoSpacing"/>
-        <w:pBdr>
-          <w:top w:val="none" w:sz="0" w:space="0" w:color="auto"/>
-          <w:left w:val="none" w:sz="0" w:space="0" w:color="auto"/>
-          <w:bottom w:val="none" w:sz="0" w:space="0" w:color="auto"/>
-          <w:right w:val="none" w:sz="0" w:space="0" w:color="auto"/>
-        </w:pBdr>
-      </w:pPr>
-      <w:r>
-        <w:t>D              G</w:t>
-      </w:r>
-    </w:p>
-    <w:p>
-      <w:r>
-        <w:t>What care we, though, white the Minch is?</w:t>
-      </w:r>
-    </w:p>
-    <w:p>
-      <w:pPr>
-        <w:pStyle w:val="NoSpacing"/>
-        <w:pBdr>
-          <w:top w:val="none" w:sz="0" w:space="0" w:color="auto"/>
-          <w:left w:val="none" w:sz="0" w:space="0" w:color="auto"/>
-          <w:bottom w:val="none" w:sz="0" w:space="0" w:color="auto"/>
-          <w:right w:val="none" w:sz="0" w:space="0" w:color="auto"/>
-        </w:pBdr>
-      </w:pPr>
-      <w:r>
-        <w:t xml:space="preserve">                 D                              C</w:t>
+      <w:r>
+        <w:t xml:space="preserve">What care </w:t>
+      </w:r>
+      <w:proofErr w:type="gramStart"/>
+      <w:r>
+        <w:t>we</w:t>
+      </w:r>
+      <w:proofErr w:type="gramEnd"/>
+      <w:r>
+        <w:t xml:space="preserve">, though, </w:t>
+      </w:r>
+      <w:proofErr w:type="gramStart"/>
+      <w:r>
+        <w:t>white</w:t>
+      </w:r>
+      <w:proofErr w:type="gramEnd"/>
+      <w:r>
+        <w:t xml:space="preserve"> the Minch is?</w:t>
       </w:r>
     </w:p>
     <w:p>
@@ -6918,36 +6918,8 @@
       </w:r>
     </w:p>
     <w:p>
-      <w:pPr>
-        <w:pStyle w:val="NoSpacing"/>
-        <w:pBdr>
-          <w:top w:val="none" w:sz="0" w:space="0" w:color="auto"/>
-          <w:left w:val="none" w:sz="0" w:space="0" w:color="auto"/>
-          <w:bottom w:val="none" w:sz="0" w:space="0" w:color="auto"/>
-          <w:right w:val="none" w:sz="0" w:space="0" w:color="auto"/>
-        </w:pBdr>
-      </w:pPr>
-      <w:r>
-        <w:t>D              G</w:t>
-      </w:r>
-    </w:p>
-    <w:p>
       <w:r>
         <w:t>When we know that every inch is</w:t>
-      </w:r>
-    </w:p>
-    <w:p>
-      <w:pPr>
-        <w:pStyle w:val="NoSpacing"/>
-        <w:pBdr>
-          <w:top w:val="none" w:sz="0" w:space="0" w:color="auto"/>
-          <w:left w:val="none" w:sz="0" w:space="0" w:color="auto"/>
-          <w:bottom w:val="none" w:sz="0" w:space="0" w:color="auto"/>
-          <w:right w:val="none" w:sz="0" w:space="0" w:color="auto"/>
-        </w:pBdr>
-      </w:pPr>
-      <w:r>
-        <w:t xml:space="preserve">           D                              G</w:t>
       </w:r>
     </w:p>
     <w:p>
@@ -7009,6 +6981,7 @@
       </w:r>
       <w:proofErr w:type="spellEnd"/>
     </w:p>
+    <w:p/>
     <w:p>
       <w:pPr>
         <w:pStyle w:val="NoSpacing"/>
@@ -7029,12 +7002,12 @@
           <w:color w:val="000000" w:themeColor="text1" w:themeShade="80"/>
           <w:spacing w:val="5"/>
         </w:rPr>
+        <w:t>CHORUS</w:t>
+      </w:r>
+    </w:p>
+    <w:p>
+      <w:r>
         <w:lastRenderedPageBreak/>
-        <w:t>CHORUS</w:t>
-      </w:r>
-    </w:p>
-    <w:p>
-      <w:r>
         <w:t>Ships return now, heavy laden</w:t>
       </w:r>
     </w:p>
@@ -7106,29 +7079,6 @@
       </w:r>
     </w:p>
     <w:p/>
-    <w:p>
-      <w:pPr>
-        <w:pStyle w:val="NoSpacing"/>
-        <w:spacing w:after="240"/>
-        <w:rPr>
-          <w:b/>
-          <w:bCs/>
-          <w:smallCaps/>
-          <w:color w:val="000000" w:themeColor="text1" w:themeShade="80"/>
-          <w:spacing w:val="5"/>
-        </w:rPr>
-      </w:pPr>
-      <w:r>
-        <w:rPr>
-          <w:b/>
-          <w:bCs/>
-          <w:smallCaps/>
-          <w:color w:val="000000" w:themeColor="text1" w:themeShade="80"/>
-          <w:spacing w:val="5"/>
-        </w:rPr>
-        <w:t>CHORUS</w:t>
-      </w:r>
-    </w:p>
     <w:p/>
     <w:p>
       <w:pPr>

</xml_diff>

<commit_message>
put QR code in Songbook
Remove extra whitespace padding on qr-code.png too
</commit_message>
<xml_diff>
--- a/Songbook.docx
+++ b/Songbook.docx
@@ -1074,11 +1074,61 @@
         <w:t>.</w:t>
       </w:r>
     </w:p>
-    <w:p/>
-    <w:p/>
-    <w:p/>
-    <w:p/>
-    <w:p>
+    <w:p>
+      <w:pPr>
+        <w:jc w:val="center"/>
+      </w:pPr>
+      <w:r>
+        <w:rPr>
+          <w:noProof/>
+        </w:rPr>
+        <w:drawing>
+          <wp:inline distT="0" distB="0" distL="0" distR="0" wp14:anchorId="01EE95F6" wp14:editId="3F56331B">
+            <wp:extent cx="1057761" cy="1066800"/>
+            <wp:effectExtent l="0" t="0" r="9525" b="0"/>
+            <wp:docPr id="1740518481" name="Picture 3" descr="A qr code with black squares&#10;&#10;AI-generated content may be incorrect."/>
+            <wp:cNvGraphicFramePr>
+              <a:graphicFrameLocks xmlns:a="http://schemas.openxmlformats.org/drawingml/2006/main" noChangeAspect="1"/>
+            </wp:cNvGraphicFramePr>
+            <a:graphic xmlns:a="http://schemas.openxmlformats.org/drawingml/2006/main">
+              <a:graphicData uri="http://schemas.openxmlformats.org/drawingml/2006/picture">
+                <pic:pic xmlns:pic="http://schemas.openxmlformats.org/drawingml/2006/picture">
+                  <pic:nvPicPr>
+                    <pic:cNvPr id="1740518481" name="Picture 3" descr="A qr code with black squares&#10;&#10;AI-generated content may be incorrect."/>
+                    <pic:cNvPicPr/>
+                  </pic:nvPicPr>
+                  <pic:blipFill>
+                    <a:blip r:embed="rId7">
+                      <a:extLst>
+                        <a:ext uri="{28A0092B-C50C-407E-A947-70E740481C1C}">
+                          <a14:useLocalDpi xmlns:a14="http://schemas.microsoft.com/office/drawing/2010/main" val="0"/>
+                        </a:ext>
+                      </a:extLst>
+                    </a:blip>
+                    <a:stretch>
+                      <a:fillRect/>
+                    </a:stretch>
+                  </pic:blipFill>
+                  <pic:spPr>
+                    <a:xfrm>
+                      <a:off x="0" y="0"/>
+                      <a:ext cx="1078193" cy="1087407"/>
+                    </a:xfrm>
+                    <a:prstGeom prst="rect">
+                      <a:avLst/>
+                    </a:prstGeom>
+                  </pic:spPr>
+                </pic:pic>
+              </a:graphicData>
+            </a:graphic>
+          </wp:inline>
+        </w:drawing>
+      </w:r>
+    </w:p>
+    <w:p>
+      <w:pPr>
+        <w:jc w:val="center"/>
+      </w:pPr>
       <w:r>
         <w:t>August</w:t>
       </w:r>
@@ -1378,15 +1428,7 @@
     <w:p>
       <w:r>
         <w:lastRenderedPageBreak/>
-        <w:t xml:space="preserve">Where is </w:t>
-      </w:r>
-      <w:proofErr w:type="gramStart"/>
-      <w:r>
-        <w:t>me</w:t>
-      </w:r>
-      <w:proofErr w:type="gramEnd"/>
-      <w:r>
-        <w:t xml:space="preserve"> shirt me noggin </w:t>
+        <w:t xml:space="preserve">Where is me shirt me noggin </w:t>
       </w:r>
       <w:proofErr w:type="spellStart"/>
       <w:r>
@@ -1574,76 +1616,74 @@
           <w:b w:val="0"/>
           <w:bCs w:val="0"/>
         </w:rPr>
-        <w:t xml:space="preserve">And it's row me bully boys we're in a hurry </w:t>
-      </w:r>
-      <w:proofErr w:type="gramStart"/>
-      <w:r>
+        <w:t>And it's row me bully boys we're in a hurry boys</w:t>
+      </w:r>
+    </w:p>
+    <w:p>
+      <w:pPr>
+        <w:pStyle w:val="NoSpacing"/>
         <w:rPr>
           <w:rStyle w:val="Strong"/>
           <w:b w:val="0"/>
           <w:bCs w:val="0"/>
         </w:rPr>
-        <w:t>boys</w:t>
-      </w:r>
-      <w:proofErr w:type="gramEnd"/>
-    </w:p>
-    <w:p>
-      <w:pPr>
-        <w:pStyle w:val="NoSpacing"/>
+      </w:pPr>
+      <w:r>
         <w:rPr>
           <w:rStyle w:val="Strong"/>
           <w:b w:val="0"/>
           <w:bCs w:val="0"/>
         </w:rPr>
-      </w:pPr>
-      <w:r>
+        <w:t xml:space="preserve">C                                    G7                    </w:t>
+      </w:r>
+    </w:p>
+    <w:p>
+      <w:pPr>
+        <w:pBdr>
+          <w:top w:val="dashed" w:sz="8" w:space="1" w:color="auto"/>
+          <w:left w:val="dashed" w:sz="8" w:space="4" w:color="auto"/>
+          <w:bottom w:val="dashed" w:sz="8" w:space="1" w:color="auto"/>
+          <w:right w:val="dashed" w:sz="8" w:space="4" w:color="auto"/>
+        </w:pBdr>
         <w:rPr>
           <w:rStyle w:val="Strong"/>
           <w:b w:val="0"/>
           <w:bCs w:val="0"/>
         </w:rPr>
-        <w:t xml:space="preserve">C                                    G7                    </w:t>
-      </w:r>
-    </w:p>
-    <w:p>
-      <w:pPr>
-        <w:pBdr>
-          <w:top w:val="dashed" w:sz="8" w:space="1" w:color="auto"/>
-          <w:left w:val="dashed" w:sz="8" w:space="4" w:color="auto"/>
-          <w:bottom w:val="dashed" w:sz="8" w:space="1" w:color="auto"/>
-          <w:right w:val="dashed" w:sz="8" w:space="4" w:color="auto"/>
-        </w:pBdr>
+      </w:pPr>
+      <w:r>
         <w:rPr>
           <w:rStyle w:val="Strong"/>
           <w:b w:val="0"/>
           <w:bCs w:val="0"/>
         </w:rPr>
-      </w:pPr>
-      <w:r>
+        <w:t>we've got a long way to go</w:t>
+      </w:r>
+    </w:p>
+    <w:p>
+      <w:pPr>
+        <w:pStyle w:val="NoSpacing"/>
         <w:rPr>
           <w:rStyle w:val="Strong"/>
           <w:b w:val="0"/>
           <w:bCs w:val="0"/>
         </w:rPr>
-        <w:t>we've got a long way to go</w:t>
-      </w:r>
-    </w:p>
-    <w:p>
-      <w:pPr>
-        <w:pStyle w:val="NoSpacing"/>
+      </w:pPr>
+      <w:r>
         <w:rPr>
           <w:rStyle w:val="Strong"/>
           <w:b w:val="0"/>
           <w:bCs w:val="0"/>
         </w:rPr>
-      </w:pPr>
+        <w:t xml:space="preserve">              </w:t>
+      </w:r>
       <w:r>
         <w:rPr>
           <w:rStyle w:val="Strong"/>
           <w:b w:val="0"/>
           <w:bCs w:val="0"/>
         </w:rPr>
-        <w:t xml:space="preserve">              </w:t>
+        <w:t xml:space="preserve">  </w:t>
       </w:r>
       <w:r>
         <w:rPr>
@@ -1651,7 +1691,7 @@
           <w:b w:val="0"/>
           <w:bCs w:val="0"/>
         </w:rPr>
-        <w:t xml:space="preserve">  </w:t>
+        <w:t xml:space="preserve">C                            </w:t>
       </w:r>
       <w:r>
         <w:rPr>
@@ -1659,7 +1699,7 @@
           <w:b w:val="0"/>
           <w:bCs w:val="0"/>
         </w:rPr>
-        <w:t xml:space="preserve">C                            </w:t>
+        <w:t xml:space="preserve">                </w:t>
       </w:r>
       <w:r>
         <w:rPr>
@@ -1667,114 +1707,507 @@
           <w:b w:val="0"/>
           <w:bCs w:val="0"/>
         </w:rPr>
-        <w:t xml:space="preserve">                </w:t>
-      </w:r>
-      <w:r>
+        <w:t xml:space="preserve">F                    </w:t>
+      </w:r>
+    </w:p>
+    <w:p>
+      <w:pPr>
+        <w:pBdr>
+          <w:top w:val="dashed" w:sz="8" w:space="1" w:color="auto"/>
+          <w:left w:val="dashed" w:sz="8" w:space="4" w:color="auto"/>
+          <w:bottom w:val="dashed" w:sz="8" w:space="1" w:color="auto"/>
+          <w:right w:val="dashed" w:sz="8" w:space="4" w:color="auto"/>
+        </w:pBdr>
         <w:rPr>
           <w:rStyle w:val="Strong"/>
           <w:b w:val="0"/>
           <w:bCs w:val="0"/>
         </w:rPr>
-        <w:t xml:space="preserve">F                    </w:t>
-      </w:r>
-    </w:p>
-    <w:p>
-      <w:pPr>
-        <w:pBdr>
-          <w:top w:val="dashed" w:sz="8" w:space="1" w:color="auto"/>
-          <w:left w:val="dashed" w:sz="8" w:space="4" w:color="auto"/>
-          <w:bottom w:val="dashed" w:sz="8" w:space="1" w:color="auto"/>
-          <w:right w:val="dashed" w:sz="8" w:space="4" w:color="auto"/>
-        </w:pBdr>
+      </w:pPr>
+      <w:r>
         <w:rPr>
           <w:rStyle w:val="Strong"/>
           <w:b w:val="0"/>
           <w:bCs w:val="0"/>
         </w:rPr>
-      </w:pPr>
-      <w:r>
+        <w:t>And we'll sing and we'll dance and bid farewell to France</w:t>
+      </w:r>
+    </w:p>
+    <w:p>
+      <w:pPr>
+        <w:pStyle w:val="NoSpacing"/>
         <w:rPr>
           <w:rStyle w:val="Strong"/>
           <w:b w:val="0"/>
           <w:bCs w:val="0"/>
         </w:rPr>
-        <w:t>And we'll sing and we'll dance and bid farewell to France</w:t>
-      </w:r>
-    </w:p>
-    <w:p>
-      <w:pPr>
-        <w:pStyle w:val="NoSpacing"/>
+      </w:pPr>
+      <w:r>
         <w:rPr>
           <w:rStyle w:val="Strong"/>
           <w:b w:val="0"/>
           <w:bCs w:val="0"/>
         </w:rPr>
-      </w:pPr>
-      <w:r>
+        <w:t xml:space="preserve">G7                          C                    </w:t>
+      </w:r>
+    </w:p>
+    <w:p>
+      <w:pPr>
+        <w:pBdr>
+          <w:top w:val="dashed" w:sz="8" w:space="1" w:color="auto"/>
+          <w:left w:val="dashed" w:sz="8" w:space="4" w:color="auto"/>
+          <w:bottom w:val="dashed" w:sz="8" w:space="1" w:color="auto"/>
+          <w:right w:val="dashed" w:sz="8" w:space="4" w:color="auto"/>
+        </w:pBdr>
         <w:rPr>
           <w:rStyle w:val="Strong"/>
           <w:b w:val="0"/>
           <w:bCs w:val="0"/>
         </w:rPr>
-        <w:t xml:space="preserve">G7                          C                    </w:t>
-      </w:r>
-    </w:p>
-    <w:p>
-      <w:pPr>
-        <w:pBdr>
-          <w:top w:val="dashed" w:sz="8" w:space="1" w:color="auto"/>
-          <w:left w:val="dashed" w:sz="8" w:space="4" w:color="auto"/>
-          <w:bottom w:val="dashed" w:sz="8" w:space="1" w:color="auto"/>
-          <w:right w:val="dashed" w:sz="8" w:space="4" w:color="auto"/>
-        </w:pBdr>
+      </w:pPr>
+      <w:r>
         <w:rPr>
           <w:rStyle w:val="Strong"/>
           <w:b w:val="0"/>
           <w:bCs w:val="0"/>
         </w:rPr>
-      </w:pPr>
-      <w:r>
+        <w:t>row me bully boys row</w:t>
+      </w:r>
+    </w:p>
+    <w:p/>
+    <w:p>
+      <w:r>
+        <w:t>And we sailed away in the roughest of water</w:t>
+      </w:r>
+      <w:r>
+        <w:t>,</w:t>
+      </w:r>
+    </w:p>
+    <w:p>
+      <w:pPr>
+        <w:rPr>
+          <w:i/>
+          <w:iCs/>
+        </w:rPr>
+      </w:pPr>
+      <w:r>
+        <w:rPr>
+          <w:i/>
+          <w:iCs/>
+        </w:rPr>
+        <w:t xml:space="preserve">    </w:t>
+      </w:r>
+      <w:r>
+        <w:rPr>
+          <w:i/>
+          <w:iCs/>
+        </w:rPr>
+        <w:t>row me bully boys row</w:t>
+      </w:r>
+    </w:p>
+    <w:p>
+      <w:r>
+        <w:t>But now we return in the most royal quarters,</w:t>
+      </w:r>
+    </w:p>
+    <w:p>
+      <w:pPr>
+        <w:rPr>
+          <w:i/>
+          <w:iCs/>
+        </w:rPr>
+      </w:pPr>
+      <w:r>
+        <w:rPr>
+          <w:i/>
+          <w:iCs/>
+        </w:rPr>
+        <w:t xml:space="preserve">    </w:t>
+      </w:r>
+      <w:r>
+        <w:rPr>
+          <w:i/>
+          <w:iCs/>
+        </w:rPr>
+        <w:t>row me bully boys row</w:t>
+      </w:r>
+    </w:p>
+    <w:p/>
+    <w:p>
+      <w:pPr>
+        <w:pBdr>
+          <w:top w:val="dashed" w:sz="8" w:space="1" w:color="auto"/>
+          <w:left w:val="dashed" w:sz="8" w:space="4" w:color="auto"/>
+          <w:bottom w:val="dashed" w:sz="8" w:space="1" w:color="auto"/>
+          <w:right w:val="dashed" w:sz="8" w:space="4" w:color="auto"/>
+        </w:pBdr>
+        <w:rPr>
+          <w:rStyle w:val="IntenseReference"/>
+        </w:rPr>
+      </w:pPr>
+      <w:r>
+        <w:rPr>
+          <w:rStyle w:val="IntenseReference"/>
+        </w:rPr>
+        <w:t>CHORUS</w:t>
+      </w:r>
+    </w:p>
+    <w:p/>
+    <w:p>
+      <w:r>
+        <w:t>See, now, how we feast on pheasants by a flock,</w:t>
+      </w:r>
+    </w:p>
+    <w:p>
+      <w:r>
+        <w:rPr>
+          <w:i/>
+          <w:iCs/>
+        </w:rPr>
+        <w:t xml:space="preserve">    </w:t>
+      </w:r>
+      <w:r>
+        <w:rPr>
+          <w:i/>
+          <w:iCs/>
+        </w:rPr>
+        <w:t>row me bully boys row</w:t>
+      </w:r>
+    </w:p>
+    <w:p>
+      <w:r>
+        <w:t>It's a long, long way from the gruel and the stocks,</w:t>
+      </w:r>
+    </w:p>
+    <w:p>
+      <w:r>
+        <w:rPr>
+          <w:i/>
+          <w:iCs/>
+        </w:rPr>
+        <w:t xml:space="preserve">    </w:t>
+      </w:r>
+      <w:r>
+        <w:rPr>
+          <w:i/>
+          <w:iCs/>
+        </w:rPr>
+        <w:t>row me bully boys row</w:t>
+      </w:r>
+    </w:p>
+    <w:p>
+      <w:pPr>
+        <w:rPr>
+          <w:rStyle w:val="IntenseReference"/>
+        </w:rPr>
+      </w:pPr>
+    </w:p>
+    <w:p>
+      <w:pPr>
+        <w:pBdr>
+          <w:top w:val="dashed" w:sz="8" w:space="1" w:color="auto"/>
+          <w:left w:val="dashed" w:sz="8" w:space="4" w:color="auto"/>
+          <w:bottom w:val="dashed" w:sz="8" w:space="1" w:color="auto"/>
+          <w:right w:val="dashed" w:sz="8" w:space="4" w:color="auto"/>
+        </w:pBdr>
+        <w:rPr>
+          <w:rStyle w:val="IntenseReference"/>
+        </w:rPr>
+      </w:pPr>
+      <w:r>
+        <w:rPr>
+          <w:rStyle w:val="IntenseReference"/>
+        </w:rPr>
+        <w:lastRenderedPageBreak/>
+        <w:t>CHORUS</w:t>
+      </w:r>
+    </w:p>
+    <w:p/>
+    <w:p>
+      <w:r>
+        <w:t>A wee dram of whiskey for every man,</w:t>
+      </w:r>
+    </w:p>
+    <w:p>
+      <w:r>
+        <w:rPr>
+          <w:i/>
+          <w:iCs/>
+        </w:rPr>
+        <w:t xml:space="preserve">    </w:t>
+      </w:r>
+      <w:r>
+        <w:rPr>
+          <w:i/>
+          <w:iCs/>
+        </w:rPr>
+        <w:t>row me bully boys row</w:t>
+      </w:r>
+    </w:p>
+    <w:p>
+      <w:r>
+        <w:t>And a barrel of rum for the shanty man,</w:t>
+      </w:r>
+    </w:p>
+    <w:p>
+      <w:r>
+        <w:rPr>
+          <w:i/>
+          <w:iCs/>
+        </w:rPr>
+        <w:t xml:space="preserve">    </w:t>
+      </w:r>
+      <w:r>
+        <w:rPr>
+          <w:i/>
+          <w:iCs/>
+        </w:rPr>
+        <w:t>row me bully boys row</w:t>
+      </w:r>
+    </w:p>
+    <w:p>
+      <w:pPr>
+        <w:rPr>
+          <w:rStyle w:val="IntenseReference"/>
+        </w:rPr>
+      </w:pPr>
+    </w:p>
+    <w:p>
+      <w:pPr>
+        <w:pBdr>
+          <w:top w:val="dashed" w:sz="8" w:space="1" w:color="auto"/>
+          <w:left w:val="dashed" w:sz="8" w:space="4" w:color="auto"/>
+          <w:bottom w:val="dashed" w:sz="8" w:space="1" w:color="auto"/>
+          <w:right w:val="dashed" w:sz="8" w:space="4" w:color="auto"/>
+        </w:pBdr>
+        <w:rPr>
+          <w:rStyle w:val="IntenseReference"/>
+        </w:rPr>
+      </w:pPr>
+      <w:r>
+        <w:rPr>
+          <w:rStyle w:val="IntenseReference"/>
+        </w:rPr>
+        <w:t>CHORUS</w:t>
+      </w:r>
+    </w:p>
+    <w:p/>
+    <w:p>
+      <w:r>
+        <w:t>And we sailed away in the roughest of water,</w:t>
+      </w:r>
+    </w:p>
+    <w:p>
+      <w:r>
+        <w:rPr>
+          <w:i/>
+          <w:iCs/>
+        </w:rPr>
+        <w:t xml:space="preserve">    </w:t>
+      </w:r>
+      <w:r>
+        <w:rPr>
+          <w:i/>
+          <w:iCs/>
+        </w:rPr>
+        <w:t>row me bully boys row</w:t>
+      </w:r>
+    </w:p>
+    <w:p>
+      <w:r>
+        <w:t>And now we return and so lock up your daughters,</w:t>
+      </w:r>
+    </w:p>
+    <w:p>
+      <w:pPr>
+        <w:rPr>
+          <w:i/>
+          <w:iCs/>
+        </w:rPr>
+      </w:pPr>
+      <w:r>
+        <w:rPr>
+          <w:i/>
+          <w:iCs/>
+        </w:rPr>
+        <w:t xml:space="preserve">    </w:t>
+      </w:r>
+      <w:r>
+        <w:rPr>
+          <w:i/>
+          <w:iCs/>
+        </w:rPr>
+        <w:t>row me bully boys row</w:t>
+      </w:r>
+    </w:p>
+    <w:p>
+      <w:pPr>
+        <w:rPr>
+          <w:rStyle w:val="IntenseReference"/>
+        </w:rPr>
+      </w:pPr>
+    </w:p>
+    <w:p>
+      <w:pPr>
+        <w:pBdr>
+          <w:top w:val="dashed" w:sz="8" w:space="1" w:color="auto"/>
+          <w:left w:val="dashed" w:sz="8" w:space="4" w:color="auto"/>
+          <w:bottom w:val="dashed" w:sz="8" w:space="1" w:color="auto"/>
+          <w:right w:val="dashed" w:sz="8" w:space="4" w:color="auto"/>
+        </w:pBdr>
+        <w:rPr>
+          <w:rStyle w:val="IntenseReference"/>
+        </w:rPr>
+      </w:pPr>
+      <w:r>
+        <w:rPr>
+          <w:rStyle w:val="IntenseReference"/>
+        </w:rPr>
+        <w:t>CHORUS</w:t>
+      </w:r>
+    </w:p>
+    <w:p/>
+    <w:p>
+      <w:r>
+        <w:br w:type="page"/>
+      </w:r>
+    </w:p>
+    <w:p>
+      <w:pPr>
+        <w:pStyle w:val="Heading1"/>
+      </w:pPr>
+      <w:bookmarkStart w:id="2" w:name="_Toc205302380"/>
+      <w:r>
+        <w:lastRenderedPageBreak/>
+        <w:t>Bully in the Alley</w:t>
+      </w:r>
+      <w:bookmarkEnd w:id="2"/>
+    </w:p>
+    <w:p>
+      <w:r>
+        <w:t>Sally is the girl that I love dearly,</w:t>
+      </w:r>
+    </w:p>
+    <w:p>
+      <w:pPr>
+        <w:rPr>
+          <w:i/>
+          <w:iCs/>
+        </w:rPr>
+      </w:pPr>
+      <w:r>
+        <w:t xml:space="preserve">    </w:t>
+      </w:r>
+      <w:r>
+        <w:rPr>
+          <w:i/>
+          <w:iCs/>
+        </w:rPr>
+        <w:t>way hey bully in the alley</w:t>
+      </w:r>
+    </w:p>
+    <w:p>
+      <w:r>
+        <w:t>Sally is the girl that I spliced nearly,</w:t>
+      </w:r>
+    </w:p>
+    <w:p>
+      <w:r>
+        <w:t xml:space="preserve">    </w:t>
+      </w:r>
+      <w:r>
+        <w:rPr>
+          <w:i/>
+          <w:iCs/>
+        </w:rPr>
+        <w:t>bully down in shinbone al-</w:t>
+      </w:r>
+    </w:p>
+    <w:p/>
+    <w:p>
+      <w:pPr>
+        <w:pBdr>
+          <w:top w:val="dashed" w:sz="8" w:space="1" w:color="auto"/>
+          <w:left w:val="dashed" w:sz="8" w:space="4" w:color="auto"/>
+          <w:bottom w:val="dashed" w:sz="8" w:space="1" w:color="auto"/>
+          <w:right w:val="dashed" w:sz="8" w:space="4" w:color="auto"/>
+        </w:pBdr>
+      </w:pPr>
+      <w:r>
+        <w:rPr>
+          <w:rStyle w:val="Strong"/>
+        </w:rPr>
+        <w:t>CHORUS</w:t>
+      </w:r>
+    </w:p>
+    <w:p>
+      <w:pPr>
+        <w:pStyle w:val="NoSpacing"/>
         <w:rPr>
           <w:rStyle w:val="Strong"/>
           <w:b w:val="0"/>
           <w:bCs w:val="0"/>
         </w:rPr>
-        <w:t xml:space="preserve">row me bully </w:t>
-      </w:r>
-      <w:proofErr w:type="gramStart"/>
+      </w:pPr>
       <w:r>
         <w:rPr>
           <w:rStyle w:val="Strong"/>
           <w:b w:val="0"/>
           <w:bCs w:val="0"/>
         </w:rPr>
-        <w:t>boys</w:t>
-      </w:r>
-      <w:proofErr w:type="gramEnd"/>
+        <w:t xml:space="preserve">G                                                </w:t>
+      </w:r>
+    </w:p>
+    <w:p>
+      <w:pPr>
+        <w:pBdr>
+          <w:top w:val="dashed" w:sz="8" w:space="1" w:color="auto"/>
+          <w:left w:val="dashed" w:sz="8" w:space="4" w:color="auto"/>
+          <w:bottom w:val="dashed" w:sz="8" w:space="1" w:color="auto"/>
+          <w:right w:val="dashed" w:sz="8" w:space="4" w:color="auto"/>
+        </w:pBdr>
+      </w:pPr>
+      <w:r>
+        <w:t xml:space="preserve">So help me </w:t>
+      </w:r>
+      <w:proofErr w:type="spellStart"/>
+      <w:r>
+        <w:t>ba</w:t>
+      </w:r>
+      <w:proofErr w:type="spellEnd"/>
+      <w:r>
+        <w:t xml:space="preserve"> </w:t>
+      </w:r>
+      <w:proofErr w:type="spellStart"/>
+      <w:r>
+        <w:t>ba</w:t>
+      </w:r>
+      <w:proofErr w:type="spellEnd"/>
+      <w:r>
+        <w:t xml:space="preserve"> bully in the alley,</w:t>
+      </w:r>
+    </w:p>
+    <w:p>
+      <w:pPr>
+        <w:pStyle w:val="NoSpacing"/>
+      </w:pPr>
       <w:r>
         <w:rPr>
           <w:rStyle w:val="Strong"/>
           <w:b w:val="0"/>
           <w:bCs w:val="0"/>
         </w:rPr>
-        <w:t xml:space="preserve"> row</w:t>
-      </w:r>
-    </w:p>
-    <w:p/>
-    <w:p>
-      <w:r>
-        <w:t>And we sailed away in the roughest of water</w:t>
-      </w:r>
-      <w:r>
-        <w:t>,</w:t>
-      </w:r>
-    </w:p>
-    <w:p>
-      <w:pPr>
-        <w:rPr>
-          <w:i/>
-          <w:iCs/>
-        </w:rPr>
+        <w:t xml:space="preserve">    C     G     D </w:t>
+      </w:r>
+    </w:p>
+    <w:p>
+      <w:pPr>
+        <w:pBdr>
+          <w:top w:val="dashed" w:sz="8" w:space="1" w:color="auto"/>
+          <w:left w:val="dashed" w:sz="8" w:space="4" w:color="auto"/>
+          <w:bottom w:val="dashed" w:sz="8" w:space="1" w:color="auto"/>
+          <w:right w:val="dashed" w:sz="8" w:space="4" w:color="auto"/>
+        </w:pBdr>
       </w:pPr>
       <w:r>
         <w:rPr>
@@ -1788,470 +2221,7 @@
           <w:i/>
           <w:iCs/>
         </w:rPr>
-        <w:t xml:space="preserve">row me bully </w:t>
-      </w:r>
-      <w:proofErr w:type="gramStart"/>
-      <w:r>
-        <w:rPr>
-          <w:i/>
-          <w:iCs/>
-        </w:rPr>
-        <w:t>boys</w:t>
-      </w:r>
-      <w:proofErr w:type="gramEnd"/>
-      <w:r>
-        <w:rPr>
-          <w:i/>
-          <w:iCs/>
-        </w:rPr>
-        <w:t xml:space="preserve"> row</w:t>
-      </w:r>
-    </w:p>
-    <w:p>
-      <w:r>
-        <w:t>But now we return in the most royal quarters,</w:t>
-      </w:r>
-    </w:p>
-    <w:p>
-      <w:pPr>
-        <w:rPr>
-          <w:i/>
-          <w:iCs/>
-        </w:rPr>
-      </w:pPr>
-      <w:r>
-        <w:rPr>
-          <w:i/>
-          <w:iCs/>
-        </w:rPr>
-        <w:t xml:space="preserve">    </w:t>
-      </w:r>
-      <w:r>
-        <w:rPr>
-          <w:i/>
-          <w:iCs/>
-        </w:rPr>
-        <w:t xml:space="preserve">row me bully </w:t>
-      </w:r>
-      <w:proofErr w:type="gramStart"/>
-      <w:r>
-        <w:rPr>
-          <w:i/>
-          <w:iCs/>
-        </w:rPr>
-        <w:t>boys</w:t>
-      </w:r>
-      <w:proofErr w:type="gramEnd"/>
-      <w:r>
-        <w:rPr>
-          <w:i/>
-          <w:iCs/>
-        </w:rPr>
-        <w:t xml:space="preserve"> row</w:t>
-      </w:r>
-    </w:p>
-    <w:p/>
-    <w:p>
-      <w:pPr>
-        <w:pBdr>
-          <w:top w:val="dashed" w:sz="8" w:space="1" w:color="auto"/>
-          <w:left w:val="dashed" w:sz="8" w:space="4" w:color="auto"/>
-          <w:bottom w:val="dashed" w:sz="8" w:space="1" w:color="auto"/>
-          <w:right w:val="dashed" w:sz="8" w:space="4" w:color="auto"/>
-        </w:pBdr>
-        <w:rPr>
-          <w:rStyle w:val="IntenseReference"/>
-        </w:rPr>
-      </w:pPr>
-      <w:r>
-        <w:rPr>
-          <w:rStyle w:val="IntenseReference"/>
-        </w:rPr>
-        <w:t>CHORUS</w:t>
-      </w:r>
-    </w:p>
-    <w:p/>
-    <w:p>
-      <w:r>
-        <w:t>See, now, how we feast on pheasants by a flock,</w:t>
-      </w:r>
-    </w:p>
-    <w:p>
-      <w:r>
-        <w:rPr>
-          <w:i/>
-          <w:iCs/>
-        </w:rPr>
-        <w:t xml:space="preserve">    </w:t>
-      </w:r>
-      <w:r>
-        <w:rPr>
-          <w:i/>
-          <w:iCs/>
-        </w:rPr>
-        <w:t xml:space="preserve">row me bully </w:t>
-      </w:r>
-      <w:proofErr w:type="gramStart"/>
-      <w:r>
-        <w:rPr>
-          <w:i/>
-          <w:iCs/>
-        </w:rPr>
-        <w:t>boys</w:t>
-      </w:r>
-      <w:proofErr w:type="gramEnd"/>
-      <w:r>
-        <w:rPr>
-          <w:i/>
-          <w:iCs/>
-        </w:rPr>
-        <w:t xml:space="preserve"> row</w:t>
-      </w:r>
-    </w:p>
-    <w:p>
-      <w:r>
-        <w:t>It's a long, long way from the gruel and the stocks,</w:t>
-      </w:r>
-    </w:p>
-    <w:p>
-      <w:r>
-        <w:rPr>
-          <w:i/>
-          <w:iCs/>
-        </w:rPr>
-        <w:t xml:space="preserve">    </w:t>
-      </w:r>
-      <w:r>
-        <w:rPr>
-          <w:i/>
-          <w:iCs/>
-        </w:rPr>
-        <w:t xml:space="preserve">row me bully </w:t>
-      </w:r>
-      <w:proofErr w:type="gramStart"/>
-      <w:r>
-        <w:rPr>
-          <w:i/>
-          <w:iCs/>
-        </w:rPr>
-        <w:t>boys</w:t>
-      </w:r>
-      <w:proofErr w:type="gramEnd"/>
-      <w:r>
-        <w:rPr>
-          <w:i/>
-          <w:iCs/>
-        </w:rPr>
-        <w:t xml:space="preserve"> row</w:t>
-      </w:r>
-    </w:p>
-    <w:p>
-      <w:pPr>
-        <w:rPr>
-          <w:rStyle w:val="IntenseReference"/>
-        </w:rPr>
-      </w:pPr>
-    </w:p>
-    <w:p>
-      <w:pPr>
-        <w:pBdr>
-          <w:top w:val="dashed" w:sz="8" w:space="1" w:color="auto"/>
-          <w:left w:val="dashed" w:sz="8" w:space="4" w:color="auto"/>
-          <w:bottom w:val="dashed" w:sz="8" w:space="1" w:color="auto"/>
-          <w:right w:val="dashed" w:sz="8" w:space="4" w:color="auto"/>
-        </w:pBdr>
-        <w:rPr>
-          <w:rStyle w:val="IntenseReference"/>
-        </w:rPr>
-      </w:pPr>
-      <w:r>
-        <w:rPr>
-          <w:rStyle w:val="IntenseReference"/>
-        </w:rPr>
-        <w:lastRenderedPageBreak/>
-        <w:t>CHORUS</w:t>
-      </w:r>
-    </w:p>
-    <w:p/>
-    <w:p>
-      <w:r>
-        <w:t>A wee dram of whiskey for every man,</w:t>
-      </w:r>
-    </w:p>
-    <w:p>
-      <w:r>
-        <w:rPr>
-          <w:i/>
-          <w:iCs/>
-        </w:rPr>
-        <w:t xml:space="preserve">    </w:t>
-      </w:r>
-      <w:r>
-        <w:rPr>
-          <w:i/>
-          <w:iCs/>
-        </w:rPr>
-        <w:t xml:space="preserve">row me bully </w:t>
-      </w:r>
-      <w:proofErr w:type="gramStart"/>
-      <w:r>
-        <w:rPr>
-          <w:i/>
-          <w:iCs/>
-        </w:rPr>
-        <w:t>boys</w:t>
-      </w:r>
-      <w:proofErr w:type="gramEnd"/>
-      <w:r>
-        <w:rPr>
-          <w:i/>
-          <w:iCs/>
-        </w:rPr>
-        <w:t xml:space="preserve"> row</w:t>
-      </w:r>
-    </w:p>
-    <w:p>
-      <w:r>
-        <w:t>And a barrel of rum for the shanty man,</w:t>
-      </w:r>
-    </w:p>
-    <w:p>
-      <w:r>
-        <w:rPr>
-          <w:i/>
-          <w:iCs/>
-        </w:rPr>
-        <w:t xml:space="preserve">    </w:t>
-      </w:r>
-      <w:r>
-        <w:rPr>
-          <w:i/>
-          <w:iCs/>
-        </w:rPr>
-        <w:t xml:space="preserve">row me bully </w:t>
-      </w:r>
-      <w:proofErr w:type="gramStart"/>
-      <w:r>
-        <w:rPr>
-          <w:i/>
-          <w:iCs/>
-        </w:rPr>
-        <w:t>boys</w:t>
-      </w:r>
-      <w:proofErr w:type="gramEnd"/>
-      <w:r>
-        <w:rPr>
-          <w:i/>
-          <w:iCs/>
-        </w:rPr>
-        <w:t xml:space="preserve"> row</w:t>
-      </w:r>
-    </w:p>
-    <w:p>
-      <w:pPr>
-        <w:rPr>
-          <w:rStyle w:val="IntenseReference"/>
-        </w:rPr>
-      </w:pPr>
-    </w:p>
-    <w:p>
-      <w:pPr>
-        <w:pBdr>
-          <w:top w:val="dashed" w:sz="8" w:space="1" w:color="auto"/>
-          <w:left w:val="dashed" w:sz="8" w:space="4" w:color="auto"/>
-          <w:bottom w:val="dashed" w:sz="8" w:space="1" w:color="auto"/>
-          <w:right w:val="dashed" w:sz="8" w:space="4" w:color="auto"/>
-        </w:pBdr>
-        <w:rPr>
-          <w:rStyle w:val="IntenseReference"/>
-        </w:rPr>
-      </w:pPr>
-      <w:r>
-        <w:rPr>
-          <w:rStyle w:val="IntenseReference"/>
-        </w:rPr>
-        <w:t>CHORUS</w:t>
-      </w:r>
-    </w:p>
-    <w:p/>
-    <w:p>
-      <w:r>
-        <w:t>And we sailed away in the roughest of water,</w:t>
-      </w:r>
-    </w:p>
-    <w:p>
-      <w:r>
-        <w:rPr>
-          <w:i/>
-          <w:iCs/>
-        </w:rPr>
-        <w:t xml:space="preserve">    </w:t>
-      </w:r>
-      <w:r>
-        <w:rPr>
-          <w:i/>
-          <w:iCs/>
-        </w:rPr>
-        <w:t xml:space="preserve">row me bully </w:t>
-      </w:r>
-      <w:proofErr w:type="gramStart"/>
-      <w:r>
-        <w:rPr>
-          <w:i/>
-          <w:iCs/>
-        </w:rPr>
-        <w:t>boys</w:t>
-      </w:r>
-      <w:proofErr w:type="gramEnd"/>
-      <w:r>
-        <w:rPr>
-          <w:i/>
-          <w:iCs/>
-        </w:rPr>
-        <w:t xml:space="preserve"> row</w:t>
-      </w:r>
-    </w:p>
-    <w:p>
-      <w:r>
-        <w:t>And now we return and so lock up your daughters,</w:t>
-      </w:r>
-    </w:p>
-    <w:p>
-      <w:pPr>
-        <w:rPr>
-          <w:i/>
-          <w:iCs/>
-        </w:rPr>
-      </w:pPr>
-      <w:r>
-        <w:rPr>
-          <w:i/>
-          <w:iCs/>
-        </w:rPr>
-        <w:t xml:space="preserve">    </w:t>
-      </w:r>
-      <w:r>
-        <w:rPr>
-          <w:i/>
-          <w:iCs/>
-        </w:rPr>
-        <w:t xml:space="preserve">row me bully </w:t>
-      </w:r>
-      <w:proofErr w:type="gramStart"/>
-      <w:r>
-        <w:rPr>
-          <w:i/>
-          <w:iCs/>
-        </w:rPr>
-        <w:t>boys</w:t>
-      </w:r>
-      <w:proofErr w:type="gramEnd"/>
-      <w:r>
-        <w:rPr>
-          <w:i/>
-          <w:iCs/>
-        </w:rPr>
-        <w:t xml:space="preserve"> row</w:t>
-      </w:r>
-    </w:p>
-    <w:p>
-      <w:pPr>
-        <w:rPr>
-          <w:rStyle w:val="IntenseReference"/>
-        </w:rPr>
-      </w:pPr>
-    </w:p>
-    <w:p>
-      <w:pPr>
-        <w:pBdr>
-          <w:top w:val="dashed" w:sz="8" w:space="1" w:color="auto"/>
-          <w:left w:val="dashed" w:sz="8" w:space="4" w:color="auto"/>
-          <w:bottom w:val="dashed" w:sz="8" w:space="1" w:color="auto"/>
-          <w:right w:val="dashed" w:sz="8" w:space="4" w:color="auto"/>
-        </w:pBdr>
-        <w:rPr>
-          <w:rStyle w:val="IntenseReference"/>
-        </w:rPr>
-      </w:pPr>
-      <w:r>
-        <w:rPr>
-          <w:rStyle w:val="IntenseReference"/>
-        </w:rPr>
-        <w:t>CHORUS</w:t>
-      </w:r>
-    </w:p>
-    <w:p/>
-    <w:p>
-      <w:r>
-        <w:br w:type="page"/>
-      </w:r>
-    </w:p>
-    <w:p>
-      <w:pPr>
-        <w:pStyle w:val="Heading1"/>
-      </w:pPr>
-      <w:bookmarkStart w:id="2" w:name="_Toc205302380"/>
-      <w:r>
-        <w:lastRenderedPageBreak/>
-        <w:t>Bully in the Alley</w:t>
-      </w:r>
-      <w:bookmarkEnd w:id="2"/>
-    </w:p>
-    <w:p>
-      <w:r>
-        <w:t>Sally is the girl that I love dearly,</w:t>
-      </w:r>
-    </w:p>
-    <w:p>
-      <w:pPr>
-        <w:rPr>
-          <w:i/>
-          <w:iCs/>
-        </w:rPr>
-      </w:pPr>
-      <w:r>
-        <w:t xml:space="preserve">    </w:t>
-      </w:r>
-      <w:r>
-        <w:rPr>
-          <w:i/>
-          <w:iCs/>
-        </w:rPr>
         <w:t>way hey bully in the alley</w:t>
-      </w:r>
-    </w:p>
-    <w:p>
-      <w:r>
-        <w:t>Sally is the girl that I spliced nearly,</w:t>
-      </w:r>
-    </w:p>
-    <w:p>
-      <w:r>
-        <w:t xml:space="preserve">    </w:t>
-      </w:r>
-      <w:r>
-        <w:rPr>
-          <w:i/>
-          <w:iCs/>
-        </w:rPr>
-        <w:t>bully down in shinbone al-</w:t>
-      </w:r>
-    </w:p>
-    <w:p/>
-    <w:p>
-      <w:pPr>
-        <w:pBdr>
-          <w:top w:val="dashed" w:sz="8" w:space="1" w:color="auto"/>
-          <w:left w:val="dashed" w:sz="8" w:space="4" w:color="auto"/>
-          <w:bottom w:val="dashed" w:sz="8" w:space="1" w:color="auto"/>
-          <w:right w:val="dashed" w:sz="8" w:space="4" w:color="auto"/>
-        </w:pBdr>
-      </w:pPr>
-      <w:r>
-        <w:rPr>
-          <w:rStyle w:val="Strong"/>
-        </w:rPr>
-        <w:t>CHORUS</w:t>
       </w:r>
     </w:p>
     <w:p>
@@ -2281,13 +2251,8 @@
           <w:right w:val="dashed" w:sz="8" w:space="4" w:color="auto"/>
         </w:pBdr>
       </w:pPr>
-      <w:proofErr w:type="gramStart"/>
-      <w:r>
-        <w:t>So</w:t>
-      </w:r>
-      <w:proofErr w:type="gramEnd"/>
-      <w:r>
-        <w:t xml:space="preserve"> help me </w:t>
+      <w:r>
+        <w:t xml:space="preserve">So help me </w:t>
       </w:r>
       <w:proofErr w:type="spellStart"/>
       <w:r>
@@ -2316,96 +2281,31 @@
           <w:b w:val="0"/>
           <w:bCs w:val="0"/>
         </w:rPr>
-        <w:t xml:space="preserve">    C     G     D </w:t>
-      </w:r>
-    </w:p>
-    <w:p>
-      <w:pPr>
-        <w:pBdr>
-          <w:top w:val="dashed" w:sz="8" w:space="1" w:color="auto"/>
-          <w:left w:val="dashed" w:sz="8" w:space="4" w:color="auto"/>
-          <w:bottom w:val="dashed" w:sz="8" w:space="1" w:color="auto"/>
-          <w:right w:val="dashed" w:sz="8" w:space="4" w:color="auto"/>
-        </w:pBdr>
-      </w:pPr>
-      <w:r>
-        <w:rPr>
-          <w:i/>
-          <w:iCs/>
-        </w:rPr>
-        <w:t xml:space="preserve">    </w:t>
-      </w:r>
-      <w:r>
-        <w:rPr>
-          <w:i/>
-          <w:iCs/>
-        </w:rPr>
-        <w:t>way hey bully in the alley</w:t>
-      </w:r>
-    </w:p>
-    <w:p>
-      <w:pPr>
-        <w:pStyle w:val="NoSpacing"/>
+        <w:t xml:space="preserve">    C     </w:t>
+      </w:r>
+      <w:r>
         <w:rPr>
           <w:rStyle w:val="Strong"/>
           <w:b w:val="0"/>
           <w:bCs w:val="0"/>
         </w:rPr>
-      </w:pPr>
+        <w:t xml:space="preserve">               </w:t>
+      </w:r>
       <w:r>
         <w:rPr>
           <w:rStyle w:val="Strong"/>
           <w:b w:val="0"/>
           <w:bCs w:val="0"/>
         </w:rPr>
-        <w:t xml:space="preserve">G                                                </w:t>
-      </w:r>
-    </w:p>
-    <w:p>
-      <w:pPr>
-        <w:pBdr>
-          <w:top w:val="dashed" w:sz="8" w:space="1" w:color="auto"/>
-          <w:left w:val="dashed" w:sz="8" w:space="4" w:color="auto"/>
-          <w:bottom w:val="dashed" w:sz="8" w:space="1" w:color="auto"/>
-          <w:right w:val="dashed" w:sz="8" w:space="4" w:color="auto"/>
-        </w:pBdr>
-      </w:pPr>
-      <w:proofErr w:type="gramStart"/>
-      <w:r>
-        <w:t>So</w:t>
-      </w:r>
-      <w:proofErr w:type="gramEnd"/>
-      <w:r>
-        <w:t xml:space="preserve"> help me </w:t>
-      </w:r>
-      <w:proofErr w:type="spellStart"/>
-      <w:r>
-        <w:t>ba</w:t>
-      </w:r>
-      <w:proofErr w:type="spellEnd"/>
-      <w:r>
-        <w:t xml:space="preserve"> </w:t>
-      </w:r>
-      <w:proofErr w:type="spellStart"/>
-      <w:r>
-        <w:t>ba</w:t>
-      </w:r>
-      <w:proofErr w:type="spellEnd"/>
-      <w:r>
-        <w:t xml:space="preserve"> bully in the alley,</w:t>
-      </w:r>
-    </w:p>
-    <w:p>
-      <w:pPr>
-        <w:pStyle w:val="NoSpacing"/>
-      </w:pPr>
+        <w:t>G    D</w:t>
+      </w:r>
       <w:r>
         <w:rPr>
           <w:rStyle w:val="Strong"/>
           <w:b w:val="0"/>
           <w:bCs w:val="0"/>
         </w:rPr>
-        <w:t xml:space="preserve">    C     </w:t>
+        <w:t>7    G</w:t>
       </w:r>
       <w:r>
         <w:rPr>
@@ -2413,30 +2313,6 @@
           <w:b w:val="0"/>
           <w:bCs w:val="0"/>
         </w:rPr>
-        <w:t xml:space="preserve">               </w:t>
-      </w:r>
-      <w:r>
-        <w:rPr>
-          <w:rStyle w:val="Strong"/>
-          <w:b w:val="0"/>
-          <w:bCs w:val="0"/>
-        </w:rPr>
-        <w:t>G    D</w:t>
-      </w:r>
-      <w:r>
-        <w:rPr>
-          <w:rStyle w:val="Strong"/>
-          <w:b w:val="0"/>
-          <w:bCs w:val="0"/>
-        </w:rPr>
-        <w:t>7    G</w:t>
-      </w:r>
-      <w:r>
-        <w:rPr>
-          <w:rStyle w:val="Strong"/>
-          <w:b w:val="0"/>
-          <w:bCs w:val="0"/>
-        </w:rPr>
         <w:t xml:space="preserve"> </w:t>
       </w:r>
     </w:p>
@@ -2543,13 +2419,8 @@
     </w:p>
     <w:p/>
     <w:p>
-      <w:proofErr w:type="gramStart"/>
-      <w:r>
-        <w:t>Sally Brown</w:t>
-      </w:r>
-      <w:proofErr w:type="gramEnd"/>
-      <w:r>
-        <w:t xml:space="preserve"> I took a notion</w:t>
+      <w:r>
+        <w:t>Sally Brown I took a notion</w:t>
       </w:r>
     </w:p>
     <w:p>
@@ -2578,33 +2449,8 @@
           <w:i/>
           <w:iCs/>
         </w:rPr>
-        <w:t xml:space="preserve">bully down in </w:t>
-      </w:r>
-      <w:proofErr w:type="gramStart"/>
-      <w:r>
-        <w:rPr>
-          <w:i/>
-          <w:iCs/>
-        </w:rPr>
-        <w:t>shin-bone</w:t>
-      </w:r>
-      <w:proofErr w:type="gramEnd"/>
-      <w:r>
-        <w:rPr>
-          <w:i/>
-          <w:iCs/>
-        </w:rPr>
-        <w:t xml:space="preserve"> </w:t>
-      </w:r>
-      <w:proofErr w:type="gramStart"/>
-      <w:r>
-        <w:rPr>
-          <w:i/>
-          <w:iCs/>
-        </w:rPr>
-        <w:t>al</w:t>
-      </w:r>
-      <w:proofErr w:type="gramEnd"/>
+        <w:t>bully down in shin-bone al</w:t>
+      </w:r>
       <w:r>
         <w:rPr>
           <w:i/>
@@ -2638,21 +2484,8 @@
     </w:p>
     <w:p/>
     <w:p>
-      <w:proofErr w:type="gramStart"/>
-      <w:r>
-        <w:t>Well</w:t>
-      </w:r>
-      <w:proofErr w:type="gramEnd"/>
-      <w:r>
-        <w:t xml:space="preserve"> I'll leave </w:t>
-      </w:r>
-      <w:proofErr w:type="gramStart"/>
-      <w:r>
-        <w:t>Sal</w:t>
-      </w:r>
-      <w:proofErr w:type="gramEnd"/>
-      <w:r>
-        <w:t xml:space="preserve"> and I'll go </w:t>
+      <w:r>
+        <w:t xml:space="preserve">Well I'll leave Sal and I'll go </w:t>
       </w:r>
       <w:proofErr w:type="spellStart"/>
       <w:r>
@@ -3229,28 +3062,12 @@
     </w:p>
     <w:p>
       <w:r>
-        <w:t xml:space="preserve">Come </w:t>
-      </w:r>
-      <w:proofErr w:type="gramStart"/>
-      <w:r>
-        <w:t>lift up</w:t>
-      </w:r>
-      <w:proofErr w:type="gramEnd"/>
-      <w:r>
-        <w:t xml:space="preserve"> your voices in chorus with mine</w:t>
-      </w:r>
-    </w:p>
-    <w:p>
-      <w:r>
-        <w:t xml:space="preserve">Come </w:t>
-      </w:r>
-      <w:proofErr w:type="gramStart"/>
-      <w:r>
-        <w:t>lift up</w:t>
-      </w:r>
-      <w:proofErr w:type="gramEnd"/>
-      <w:r>
-        <w:t xml:space="preserve"> your voices all grief to refrain</w:t>
+        <w:t>Come lift up your voices in chorus with mine</w:t>
+      </w:r>
+    </w:p>
+    <w:p>
+      <w:r>
+        <w:t>Come lift up your voices all grief to refrain</w:t>
       </w:r>
     </w:p>
     <w:p>
@@ -3829,13 +3646,8 @@
           <w:right w:val="dashed" w:sz="8" w:space="4" w:color="auto"/>
         </w:pBdr>
       </w:pPr>
-      <w:proofErr w:type="gramStart"/>
-      <w:r>
-        <w:t>So</w:t>
-      </w:r>
-      <w:proofErr w:type="gramEnd"/>
-      <w:r>
-        <w:t xml:space="preserve"> follow me lads</w:t>
+      <w:r>
+        <w:t>So follow me lads</w:t>
       </w:r>
       <w:r>
         <w:t>…</w:t>
@@ -3988,21 +3800,8 @@
     </w:p>
     <w:p/>
     <w:p>
-      <w:proofErr w:type="gramStart"/>
-      <w:r>
-        <w:t>So</w:t>
-      </w:r>
-      <w:proofErr w:type="gramEnd"/>
-      <w:r>
-        <w:t xml:space="preserve"> turn your sails over and </w:t>
-      </w:r>
-      <w:proofErr w:type="gramStart"/>
-      <w:r>
-        <w:t>bring</w:t>
-      </w:r>
-      <w:proofErr w:type="gramEnd"/>
-      <w:r>
-        <w:t xml:space="preserve"> her hard to port</w:t>
+      <w:r>
+        <w:t>So turn your sails over and bring her hard to port</w:t>
       </w:r>
     </w:p>
     <w:p>
@@ -4048,13 +3847,8 @@
     </w:p>
     <w:p/>
     <w:p>
-      <w:proofErr w:type="gramStart"/>
-      <w:r>
-        <w:t>So</w:t>
-      </w:r>
-      <w:proofErr w:type="gramEnd"/>
-      <w:r>
-        <w:t xml:space="preserve"> you can have a Magners and pour it over ice</w:t>
+      <w:r>
+        <w:t>So you can have a Magners and pour it over ice</w:t>
       </w:r>
     </w:p>
     <w:p>
@@ -4329,13 +4123,8 @@
       <w:r>
         <w:t xml:space="preserve"> </w:t>
       </w:r>
-      <w:proofErr w:type="gramStart"/>
-      <w:r>
-        <w:t>Oh</w:t>
-      </w:r>
-      <w:proofErr w:type="gramEnd"/>
-      <w:r>
-        <w:t xml:space="preserve"> leave her Johnny leave her</w:t>
+      <w:r>
+        <w:t>Oh leave her Johnny leave her</w:t>
       </w:r>
     </w:p>
     <w:p>
@@ -4404,21 +4193,8 @@
     </w:p>
     <w:p/>
     <w:p>
-      <w:proofErr w:type="gramStart"/>
-      <w:r>
-        <w:t>Oh</w:t>
-      </w:r>
-      <w:proofErr w:type="gramEnd"/>
-      <w:r>
-        <w:t xml:space="preserve"> the wind was </w:t>
-      </w:r>
-      <w:proofErr w:type="gramStart"/>
-      <w:r>
-        <w:t>foul</w:t>
-      </w:r>
-      <w:proofErr w:type="gramEnd"/>
-      <w:r>
-        <w:t xml:space="preserve"> and the sea was high</w:t>
+      <w:r>
+        <w:t>Oh the wind was foul and the sea was high</w:t>
       </w:r>
     </w:p>
     <w:p>
@@ -4841,15 +4617,7 @@
         </w:pBdr>
       </w:pPr>
       <w:r>
-        <w:t xml:space="preserve">The </w:t>
-      </w:r>
-      <w:proofErr w:type="gramStart"/>
-      <w:r>
-        <w:t>anchor’s</w:t>
-      </w:r>
-      <w:proofErr w:type="gramEnd"/>
-      <w:r>
-        <w:t xml:space="preserve"> on board and the cable’s all stored</w:t>
+        <w:t>The anchor’s on board and the cable’s all stored</w:t>
       </w:r>
     </w:p>
     <w:p>
@@ -4924,13 +4692,8 @@
     </w:p>
     <w:p/>
     <w:p>
-      <w:proofErr w:type="gramStart"/>
-      <w:r>
-        <w:t>Man</w:t>
-      </w:r>
-      <w:proofErr w:type="gramEnd"/>
-      <w:r>
-        <w:t xml:space="preserve"> the stout </w:t>
+      <w:r>
+        <w:t xml:space="preserve">Man the stout </w:t>
       </w:r>
       <w:proofErr w:type="spellStart"/>
       <w:r>
@@ -5376,13 +5139,8 @@
       </w:r>
     </w:p>
     <w:p>
-      <w:proofErr w:type="gramStart"/>
-      <w:r>
-        <w:t>Oh</w:t>
-      </w:r>
-      <w:proofErr w:type="gramEnd"/>
-      <w:r>
-        <w:t xml:space="preserve"> soon we'll be rolling her down through the bay</w:t>
+      <w:r>
+        <w:t>Oh soon we'll be rolling her down through the bay</w:t>
       </w:r>
     </w:p>
     <w:p>
@@ -5650,33 +5408,18 @@
     </w:p>
     <w:p/>
     <w:p>
-      <w:proofErr w:type="gramStart"/>
-      <w:r>
-        <w:t>Well</w:t>
-      </w:r>
-      <w:proofErr w:type="gramEnd"/>
-      <w:r>
-        <w:t xml:space="preserve"> a nice wash below wouldn't do us any harm. </w:t>
-      </w:r>
-    </w:p>
-    <w:p>
-      <w:proofErr w:type="gramStart"/>
-      <w:r>
-        <w:t>Well</w:t>
-      </w:r>
-      <w:proofErr w:type="gramEnd"/>
-      <w:r>
-        <w:t xml:space="preserve"> a nice wash below wouldn't do us any harm. </w:t>
-      </w:r>
-    </w:p>
-    <w:p>
-      <w:proofErr w:type="gramStart"/>
-      <w:r>
-        <w:t>Well</w:t>
-      </w:r>
-      <w:proofErr w:type="gramEnd"/>
-      <w:r>
-        <w:t xml:space="preserve"> a nice wash below wouldn't do us any harm. </w:t>
+      <w:r>
+        <w:t xml:space="preserve">Well a nice wash below wouldn't do us any harm. </w:t>
+      </w:r>
+    </w:p>
+    <w:p>
+      <w:r>
+        <w:t xml:space="preserve">Well a nice wash below wouldn't do us any harm. </w:t>
+      </w:r>
+    </w:p>
+    <w:p>
+      <w:r>
+        <w:t xml:space="preserve">Well a nice wash below wouldn't do us any harm. </w:t>
       </w:r>
     </w:p>
     <w:p>
@@ -5723,57 +5466,18 @@
     </w:p>
     <w:p/>
     <w:p>
-      <w:proofErr w:type="gramStart"/>
-      <w:r>
-        <w:t>Well</w:t>
-      </w:r>
-      <w:proofErr w:type="gramEnd"/>
-      <w:r>
-        <w:t xml:space="preserve"> a night </w:t>
-      </w:r>
-      <w:proofErr w:type="gramStart"/>
-      <w:r>
-        <w:t>on</w:t>
-      </w:r>
-      <w:proofErr w:type="gramEnd"/>
-      <w:r>
-        <w:t xml:space="preserve"> the town wouldn't do us any harm. </w:t>
-      </w:r>
-    </w:p>
-    <w:p>
-      <w:proofErr w:type="gramStart"/>
-      <w:r>
-        <w:t>Well</w:t>
-      </w:r>
-      <w:proofErr w:type="gramEnd"/>
-      <w:r>
-        <w:t xml:space="preserve"> a night </w:t>
-      </w:r>
-      <w:proofErr w:type="gramStart"/>
-      <w:r>
-        <w:t>on</w:t>
-      </w:r>
-      <w:proofErr w:type="gramEnd"/>
-      <w:r>
-        <w:t xml:space="preserve"> the town wouldn't do us any harm. </w:t>
-      </w:r>
-    </w:p>
-    <w:p>
-      <w:proofErr w:type="gramStart"/>
-      <w:r>
-        <w:t>Well</w:t>
-      </w:r>
-      <w:proofErr w:type="gramEnd"/>
-      <w:r>
-        <w:t xml:space="preserve"> a night </w:t>
-      </w:r>
-      <w:proofErr w:type="gramStart"/>
-      <w:r>
-        <w:t>on</w:t>
-      </w:r>
-      <w:proofErr w:type="gramEnd"/>
-      <w:r>
-        <w:t xml:space="preserve"> the town wouldn't do us any harm. </w:t>
+      <w:r>
+        <w:t xml:space="preserve">Well a night on the town wouldn't do us any harm. </w:t>
+      </w:r>
+    </w:p>
+    <w:p>
+      <w:r>
+        <w:t xml:space="preserve">Well a night on the town wouldn't do us any harm. </w:t>
+      </w:r>
+    </w:p>
+    <w:p>
+      <w:r>
+        <w:t xml:space="preserve">Well a night on the town wouldn't do us any harm. </w:t>
       </w:r>
     </w:p>
     <w:p>
@@ -5824,33 +5528,18 @@
     </w:p>
     <w:p/>
     <w:p>
-      <w:proofErr w:type="gramStart"/>
-      <w:r>
-        <w:t>Oh</w:t>
-      </w:r>
-      <w:proofErr w:type="gramEnd"/>
-      <w:r>
-        <w:t xml:space="preserve"> a drop of Nelson's blood wouldn't do us any harm.  </w:t>
-      </w:r>
-    </w:p>
-    <w:p>
-      <w:proofErr w:type="gramStart"/>
-      <w:r>
-        <w:t>Oh</w:t>
-      </w:r>
-      <w:proofErr w:type="gramEnd"/>
-      <w:r>
-        <w:t xml:space="preserve"> a drop of Nelson's blood wouldn't do us any harm.  </w:t>
-      </w:r>
-    </w:p>
-    <w:p>
-      <w:proofErr w:type="gramStart"/>
-      <w:r>
-        <w:t>Oh</w:t>
-      </w:r>
-      <w:proofErr w:type="gramEnd"/>
-      <w:r>
-        <w:t xml:space="preserve"> a drop of Nelson's blood wouldn't do us any harm.  </w:t>
+      <w:r>
+        <w:t xml:space="preserve">Oh a drop of Nelson's blood wouldn't do us any harm.  </w:t>
+      </w:r>
+    </w:p>
+    <w:p>
+      <w:r>
+        <w:t xml:space="preserve">Oh a drop of Nelson's blood wouldn't do us any harm.  </w:t>
+      </w:r>
+    </w:p>
+    <w:p>
+      <w:r>
+        <w:t xml:space="preserve">Oh a drop of Nelson's blood wouldn't do us any harm.  </w:t>
       </w:r>
     </w:p>
     <w:p>
@@ -6009,21 +5698,8 @@
       </w:r>
     </w:p>
     <w:p>
-      <w:proofErr w:type="gramStart"/>
-      <w:r>
-        <w:t>Oh</w:t>
-      </w:r>
-      <w:proofErr w:type="gramEnd"/>
-      <w:r>
-        <w:t xml:space="preserve"> blow my bully </w:t>
-      </w:r>
-      <w:proofErr w:type="gramStart"/>
-      <w:r>
-        <w:t>boys</w:t>
-      </w:r>
-      <w:proofErr w:type="gramEnd"/>
-      <w:r>
-        <w:t xml:space="preserve"> blow.</w:t>
+      <w:r>
+        <w:t>Oh blow my bully boys blow.</w:t>
       </w:r>
     </w:p>
     <w:p/>
@@ -6305,15 +5981,7 @@
     </w:p>
     <w:p>
       <w:r>
-        <w:t xml:space="preserve">The line's not cut and the </w:t>
-      </w:r>
-      <w:proofErr w:type="gramStart"/>
-      <w:r>
-        <w:t>whale's</w:t>
-      </w:r>
-      <w:proofErr w:type="gramEnd"/>
-      <w:r>
-        <w:t xml:space="preserve"> not gone.</w:t>
+        <w:t>The line's not cut and the whale's not gone.</w:t>
       </w:r>
     </w:p>
     <w:p>
@@ -6446,14 +6114,12 @@
       <w:r>
         <w:t>B</w:t>
       </w:r>
-      <w:proofErr w:type="gramStart"/>
       <w:r>
         <w:t>7</w:t>
       </w:r>
       <w:r>
         <w:t xml:space="preserve">  E</w:t>
       </w:r>
-      <w:proofErr w:type="gramEnd"/>
       <w:r>
         <w:t xml:space="preserve"> </w:t>
       </w:r>
@@ -6559,14 +6225,12 @@
       <w:r>
         <w:t xml:space="preserve">                                    B</w:t>
       </w:r>
-      <w:proofErr w:type="gramStart"/>
       <w:r>
         <w:t>7</w:t>
       </w:r>
       <w:r>
         <w:t xml:space="preserve">  E</w:t>
       </w:r>
-      <w:proofErr w:type="gramEnd"/>
       <w:r>
         <w:t xml:space="preserve"> </w:t>
       </w:r>
@@ -6621,15 +6285,7 @@
     </w:p>
     <w:p>
       <w:r>
-        <w:t xml:space="preserve">I shook her </w:t>
-      </w:r>
-      <w:proofErr w:type="gramStart"/>
-      <w:r>
-        <w:t>up,</w:t>
-      </w:r>
-      <w:proofErr w:type="gramEnd"/>
-      <w:r>
-        <w:t xml:space="preserve"> I shook her down</w:t>
+        <w:t>I shook her up, I shook her down</w:t>
       </w:r>
     </w:p>
     <w:p>
@@ -6639,15 +6295,7 @@
     </w:p>
     <w:p>
       <w:r>
-        <w:t xml:space="preserve">I shook her </w:t>
-      </w:r>
-      <w:proofErr w:type="gramStart"/>
-      <w:r>
-        <w:t>round and round</w:t>
-      </w:r>
-      <w:proofErr w:type="gramEnd"/>
-      <w:r>
-        <w:t xml:space="preserve"> the town</w:t>
+        <w:t>I shook her round and round the town</w:t>
       </w:r>
     </w:p>
     <w:p>
@@ -6893,23 +6541,7 @@
     </w:p>
     <w:p>
       <w:r>
-        <w:t xml:space="preserve">What care </w:t>
-      </w:r>
-      <w:proofErr w:type="gramStart"/>
-      <w:r>
-        <w:t>we</w:t>
-      </w:r>
-      <w:proofErr w:type="gramEnd"/>
-      <w:r>
-        <w:t xml:space="preserve">, though, </w:t>
-      </w:r>
-      <w:proofErr w:type="gramStart"/>
-      <w:r>
-        <w:t>white</w:t>
-      </w:r>
-      <w:proofErr w:type="gramEnd"/>
-      <w:r>
-        <w:t xml:space="preserve"> the Minch is?</w:t>
+        <w:t>What care we, though, white the Minch is?</w:t>
       </w:r>
     </w:p>
     <w:p>
@@ -7086,8 +6718,8 @@
       </w:pPr>
     </w:p>
     <w:sectPr>
-      <w:footerReference w:type="even" r:id="rId7"/>
-      <w:footerReference w:type="default" r:id="rId8"/>
+      <w:footerReference w:type="even" r:id="rId8"/>
+      <w:footerReference w:type="default" r:id="rId9"/>
       <w:pgSz w:w="7920" w:h="12240" w:orient="landscape"/>
       <w:pgMar w:top="720" w:right="720" w:bottom="720" w:left="720" w:header="720" w:footer="720" w:gutter="0"/>
       <w:cols w:space="720"/>

</xml_diff>

<commit_message>
fix Joli Rogue heading
</commit_message>
<xml_diff>
--- a/Songbook.docx
+++ b/Songbook.docx
@@ -185,7 +185,7 @@
           <w:r>
             <w:fldChar w:fldCharType="separate"/>
           </w:r>
-          <w:hyperlink w:anchor="_Toc205302378" w:history="1">
+          <w:hyperlink w:anchor="_Toc205372233" w:history="1">
             <w:r>
               <w:rPr>
                 <w:rStyle w:val="Hyperlink"/>
@@ -212,7 +212,7 @@
                 <w:noProof/>
                 <w:webHidden/>
               </w:rPr>
-              <w:instrText xml:space="preserve"> PAGEREF _Toc205302378 \h </w:instrText>
+              <w:instrText xml:space="preserve"> PAGEREF _Toc205372233 \h </w:instrText>
             </w:r>
             <w:r>
               <w:rPr>
@@ -255,7 +255,7 @@
               <w:sz w:val="24"/>
             </w:rPr>
           </w:pPr>
-          <w:hyperlink w:anchor="_Toc205302379" w:history="1">
+          <w:hyperlink w:anchor="_Toc205372234" w:history="1">
             <w:r>
               <w:rPr>
                 <w:rStyle w:val="Hyperlink"/>
@@ -282,7 +282,7 @@
                 <w:noProof/>
                 <w:webHidden/>
               </w:rPr>
-              <w:instrText xml:space="preserve"> PAGEREF _Toc205302379 \h </w:instrText>
+              <w:instrText xml:space="preserve"> PAGEREF _Toc205372234 \h </w:instrText>
             </w:r>
             <w:r>
               <w:rPr>
@@ -325,7 +325,7 @@
               <w:sz w:val="24"/>
             </w:rPr>
           </w:pPr>
-          <w:hyperlink w:anchor="_Toc205302380" w:history="1">
+          <w:hyperlink w:anchor="_Toc205372235" w:history="1">
             <w:r>
               <w:rPr>
                 <w:rStyle w:val="Hyperlink"/>
@@ -352,7 +352,7 @@
                 <w:noProof/>
                 <w:webHidden/>
               </w:rPr>
-              <w:instrText xml:space="preserve"> PAGEREF _Toc205302380 \h </w:instrText>
+              <w:instrText xml:space="preserve"> PAGEREF _Toc205372235 \h </w:instrText>
             </w:r>
             <w:r>
               <w:rPr>
@@ -395,7 +395,7 @@
               <w:sz w:val="24"/>
             </w:rPr>
           </w:pPr>
-          <w:hyperlink w:anchor="_Toc205302381" w:history="1">
+          <w:hyperlink w:anchor="_Toc205372236" w:history="1">
             <w:r>
               <w:rPr>
                 <w:rStyle w:val="Hyperlink"/>
@@ -422,7 +422,7 @@
                 <w:noProof/>
                 <w:webHidden/>
               </w:rPr>
-              <w:instrText xml:space="preserve"> PAGEREF _Toc205302381 \h </w:instrText>
+              <w:instrText xml:space="preserve"> PAGEREF _Toc205372236 \h </w:instrText>
             </w:r>
             <w:r>
               <w:rPr>
@@ -465,7 +465,7 @@
               <w:sz w:val="24"/>
             </w:rPr>
           </w:pPr>
-          <w:hyperlink w:anchor="_Toc205302382" w:history="1">
+          <w:hyperlink w:anchor="_Toc205372237" w:history="1">
             <w:r>
               <w:rPr>
                 <w:rStyle w:val="Hyperlink"/>
@@ -492,7 +492,7 @@
                 <w:noProof/>
                 <w:webHidden/>
               </w:rPr>
-              <w:instrText xml:space="preserve"> PAGEREF _Toc205302382 \h </w:instrText>
+              <w:instrText xml:space="preserve"> PAGEREF _Toc205372237 \h </w:instrText>
             </w:r>
             <w:r>
               <w:rPr>
@@ -535,13 +535,13 @@
               <w:sz w:val="24"/>
             </w:rPr>
           </w:pPr>
-          <w:hyperlink w:anchor="_Toc205302383" w:history="1">
+          <w:hyperlink w:anchor="_Toc205372238" w:history="1">
             <w:r>
               <w:rPr>
                 <w:rStyle w:val="Hyperlink"/>
                 <w:noProof/>
               </w:rPr>
-              <w:t>Joli Rouge The Dreadnoughts, 2019</w:t>
+              <w:t>Joli Rouge</w:t>
             </w:r>
             <w:r>
               <w:rPr>
@@ -562,7 +562,7 @@
                 <w:noProof/>
                 <w:webHidden/>
               </w:rPr>
-              <w:instrText xml:space="preserve"> PAGEREF _Toc205302383 \h </w:instrText>
+              <w:instrText xml:space="preserve"> PAGEREF _Toc205372238 \h </w:instrText>
             </w:r>
             <w:r>
               <w:rPr>
@@ -605,7 +605,7 @@
               <w:sz w:val="24"/>
             </w:rPr>
           </w:pPr>
-          <w:hyperlink w:anchor="_Toc205302384" w:history="1">
+          <w:hyperlink w:anchor="_Toc205372239" w:history="1">
             <w:r>
               <w:rPr>
                 <w:rStyle w:val="Hyperlink"/>
@@ -632,7 +632,7 @@
                 <w:noProof/>
                 <w:webHidden/>
               </w:rPr>
-              <w:instrText xml:space="preserve"> PAGEREF _Toc205302384 \h </w:instrText>
+              <w:instrText xml:space="preserve"> PAGEREF _Toc205372239 \h </w:instrText>
             </w:r>
             <w:r>
               <w:rPr>
@@ -675,7 +675,7 @@
               <w:sz w:val="24"/>
             </w:rPr>
           </w:pPr>
-          <w:hyperlink w:anchor="_Toc205302385" w:history="1">
+          <w:hyperlink w:anchor="_Toc205372240" w:history="1">
             <w:r>
               <w:rPr>
                 <w:rStyle w:val="Hyperlink"/>
@@ -702,7 +702,7 @@
                 <w:noProof/>
                 <w:webHidden/>
               </w:rPr>
-              <w:instrText xml:space="preserve"> PAGEREF _Toc205302385 \h </w:instrText>
+              <w:instrText xml:space="preserve"> PAGEREF _Toc205372240 \h </w:instrText>
             </w:r>
             <w:r>
               <w:rPr>
@@ -745,7 +745,7 @@
               <w:sz w:val="24"/>
             </w:rPr>
           </w:pPr>
-          <w:hyperlink w:anchor="_Toc205302386" w:history="1">
+          <w:hyperlink w:anchor="_Toc205372241" w:history="1">
             <w:r>
               <w:rPr>
                 <w:rStyle w:val="Hyperlink"/>
@@ -772,7 +772,7 @@
                 <w:noProof/>
                 <w:webHidden/>
               </w:rPr>
-              <w:instrText xml:space="preserve"> PAGEREF _Toc205302386 \h </w:instrText>
+              <w:instrText xml:space="preserve"> PAGEREF _Toc205372241 \h </w:instrText>
             </w:r>
             <w:r>
               <w:rPr>
@@ -815,7 +815,7 @@
               <w:sz w:val="24"/>
             </w:rPr>
           </w:pPr>
-          <w:hyperlink w:anchor="_Toc205302387" w:history="1">
+          <w:hyperlink w:anchor="_Toc205372242" w:history="1">
             <w:r>
               <w:rPr>
                 <w:rStyle w:val="Hyperlink"/>
@@ -842,7 +842,7 @@
                 <w:noProof/>
                 <w:webHidden/>
               </w:rPr>
-              <w:instrText xml:space="preserve"> PAGEREF _Toc205302387 \h </w:instrText>
+              <w:instrText xml:space="preserve"> PAGEREF _Toc205372242 \h </w:instrText>
             </w:r>
             <w:r>
               <w:rPr>
@@ -885,7 +885,7 @@
               <w:sz w:val="24"/>
             </w:rPr>
           </w:pPr>
-          <w:hyperlink w:anchor="_Toc205302388" w:history="1">
+          <w:hyperlink w:anchor="_Toc205372243" w:history="1">
             <w:r>
               <w:rPr>
                 <w:rStyle w:val="Hyperlink"/>
@@ -912,7 +912,7 @@
                 <w:noProof/>
                 <w:webHidden/>
               </w:rPr>
-              <w:instrText xml:space="preserve"> PAGEREF _Toc205302388 \h </w:instrText>
+              <w:instrText xml:space="preserve"> PAGEREF _Toc205372243 \h </w:instrText>
             </w:r>
             <w:r>
               <w:rPr>
@@ -955,7 +955,7 @@
               <w:sz w:val="24"/>
             </w:rPr>
           </w:pPr>
-          <w:hyperlink w:anchor="_Toc205302389" w:history="1">
+          <w:hyperlink w:anchor="_Toc205372244" w:history="1">
             <w:r>
               <w:rPr>
                 <w:rStyle w:val="Hyperlink"/>
@@ -982,7 +982,7 @@
                 <w:noProof/>
                 <w:webHidden/>
               </w:rPr>
-              <w:instrText xml:space="preserve"> PAGEREF _Toc205302389 \h </w:instrText>
+              <w:instrText xml:space="preserve"> PAGEREF _Toc205372244 \h </w:instrText>
             </w:r>
             <w:r>
               <w:rPr>
@@ -1146,7 +1146,7 @@
       <w:r>
         <w:br w:type="page"/>
       </w:r>
-      <w:bookmarkStart w:id="0" w:name="_Toc205302378"/>
+      <w:bookmarkStart w:id="0" w:name="_Toc205372233"/>
       <w:r>
         <w:lastRenderedPageBreak/>
         <w:t>All For Me Grog</w:t>
@@ -1428,7 +1428,15 @@
     <w:p>
       <w:r>
         <w:lastRenderedPageBreak/>
-        <w:t xml:space="preserve">Where is me shirt me noggin </w:t>
+        <w:t xml:space="preserve">Where is </w:t>
+      </w:r>
+      <w:proofErr w:type="gramStart"/>
+      <w:r>
+        <w:t>me</w:t>
+      </w:r>
+      <w:proofErr w:type="gramEnd"/>
+      <w:r>
+        <w:t xml:space="preserve"> shirt me noggin </w:t>
       </w:r>
       <w:proofErr w:type="spellStart"/>
       <w:r>
@@ -1536,7 +1544,7 @@
       <w:pPr>
         <w:pStyle w:val="Heading1"/>
       </w:pPr>
-      <w:bookmarkStart w:id="1" w:name="_Toc205302379"/>
+      <w:bookmarkStart w:id="1" w:name="_Toc205372234"/>
       <w:r>
         <w:lastRenderedPageBreak/>
         <w:t>Bully Boys</w:t>
@@ -1616,74 +1624,76 @@
           <w:b w:val="0"/>
           <w:bCs w:val="0"/>
         </w:rPr>
-        <w:t>And it's row me bully boys we're in a hurry boys</w:t>
-      </w:r>
-    </w:p>
-    <w:p>
-      <w:pPr>
-        <w:pStyle w:val="NoSpacing"/>
+        <w:t xml:space="preserve">And it's row me bully boys we're in a hurry </w:t>
+      </w:r>
+      <w:proofErr w:type="gramStart"/>
+      <w:r>
         <w:rPr>
           <w:rStyle w:val="Strong"/>
           <w:b w:val="0"/>
           <w:bCs w:val="0"/>
         </w:rPr>
-      </w:pPr>
-      <w:r>
+        <w:t>boys</w:t>
+      </w:r>
+      <w:proofErr w:type="gramEnd"/>
+    </w:p>
+    <w:p>
+      <w:pPr>
+        <w:pStyle w:val="NoSpacing"/>
         <w:rPr>
           <w:rStyle w:val="Strong"/>
           <w:b w:val="0"/>
           <w:bCs w:val="0"/>
         </w:rPr>
-        <w:t xml:space="preserve">C                                    G7                    </w:t>
-      </w:r>
-    </w:p>
-    <w:p>
-      <w:pPr>
-        <w:pBdr>
-          <w:top w:val="dashed" w:sz="8" w:space="1" w:color="auto"/>
-          <w:left w:val="dashed" w:sz="8" w:space="4" w:color="auto"/>
-          <w:bottom w:val="dashed" w:sz="8" w:space="1" w:color="auto"/>
-          <w:right w:val="dashed" w:sz="8" w:space="4" w:color="auto"/>
-        </w:pBdr>
+      </w:pPr>
+      <w:r>
         <w:rPr>
           <w:rStyle w:val="Strong"/>
           <w:b w:val="0"/>
           <w:bCs w:val="0"/>
         </w:rPr>
-      </w:pPr>
-      <w:r>
+        <w:t xml:space="preserve">C                                    G7                    </w:t>
+      </w:r>
+    </w:p>
+    <w:p>
+      <w:pPr>
+        <w:pBdr>
+          <w:top w:val="dashed" w:sz="8" w:space="1" w:color="auto"/>
+          <w:left w:val="dashed" w:sz="8" w:space="4" w:color="auto"/>
+          <w:bottom w:val="dashed" w:sz="8" w:space="1" w:color="auto"/>
+          <w:right w:val="dashed" w:sz="8" w:space="4" w:color="auto"/>
+        </w:pBdr>
         <w:rPr>
           <w:rStyle w:val="Strong"/>
           <w:b w:val="0"/>
           <w:bCs w:val="0"/>
         </w:rPr>
-        <w:t>we've got a long way to go</w:t>
-      </w:r>
-    </w:p>
-    <w:p>
-      <w:pPr>
-        <w:pStyle w:val="NoSpacing"/>
+      </w:pPr>
+      <w:r>
         <w:rPr>
           <w:rStyle w:val="Strong"/>
           <w:b w:val="0"/>
           <w:bCs w:val="0"/>
         </w:rPr>
-      </w:pPr>
-      <w:r>
+        <w:t>we've got a long way to go</w:t>
+      </w:r>
+    </w:p>
+    <w:p>
+      <w:pPr>
+        <w:pStyle w:val="NoSpacing"/>
         <w:rPr>
           <w:rStyle w:val="Strong"/>
           <w:b w:val="0"/>
           <w:bCs w:val="0"/>
         </w:rPr>
-        <w:t xml:space="preserve">              </w:t>
-      </w:r>
+      </w:pPr>
       <w:r>
         <w:rPr>
           <w:rStyle w:val="Strong"/>
           <w:b w:val="0"/>
           <w:bCs w:val="0"/>
         </w:rPr>
-        <w:t xml:space="preserve">  </w:t>
+        <w:t xml:space="preserve">              </w:t>
       </w:r>
       <w:r>
         <w:rPr>
@@ -1691,7 +1701,7 @@
           <w:b w:val="0"/>
           <w:bCs w:val="0"/>
         </w:rPr>
-        <w:t xml:space="preserve">C                            </w:t>
+        <w:t xml:space="preserve">  </w:t>
       </w:r>
       <w:r>
         <w:rPr>
@@ -1699,7 +1709,7 @@
           <w:b w:val="0"/>
           <w:bCs w:val="0"/>
         </w:rPr>
-        <w:t xml:space="preserve">                </w:t>
+        <w:t xml:space="preserve">C                            </w:t>
       </w:r>
       <w:r>
         <w:rPr>
@@ -1707,507 +1717,114 @@
           <w:b w:val="0"/>
           <w:bCs w:val="0"/>
         </w:rPr>
-        <w:t xml:space="preserve">F                    </w:t>
-      </w:r>
-    </w:p>
-    <w:p>
-      <w:pPr>
-        <w:pBdr>
-          <w:top w:val="dashed" w:sz="8" w:space="1" w:color="auto"/>
-          <w:left w:val="dashed" w:sz="8" w:space="4" w:color="auto"/>
-          <w:bottom w:val="dashed" w:sz="8" w:space="1" w:color="auto"/>
-          <w:right w:val="dashed" w:sz="8" w:space="4" w:color="auto"/>
-        </w:pBdr>
+        <w:t xml:space="preserve">                </w:t>
+      </w:r>
+      <w:r>
         <w:rPr>
           <w:rStyle w:val="Strong"/>
           <w:b w:val="0"/>
           <w:bCs w:val="0"/>
         </w:rPr>
-      </w:pPr>
-      <w:r>
+        <w:t xml:space="preserve">F                    </w:t>
+      </w:r>
+    </w:p>
+    <w:p>
+      <w:pPr>
+        <w:pBdr>
+          <w:top w:val="dashed" w:sz="8" w:space="1" w:color="auto"/>
+          <w:left w:val="dashed" w:sz="8" w:space="4" w:color="auto"/>
+          <w:bottom w:val="dashed" w:sz="8" w:space="1" w:color="auto"/>
+          <w:right w:val="dashed" w:sz="8" w:space="4" w:color="auto"/>
+        </w:pBdr>
         <w:rPr>
           <w:rStyle w:val="Strong"/>
           <w:b w:val="0"/>
           <w:bCs w:val="0"/>
         </w:rPr>
-        <w:t>And we'll sing and we'll dance and bid farewell to France</w:t>
-      </w:r>
-    </w:p>
-    <w:p>
-      <w:pPr>
-        <w:pStyle w:val="NoSpacing"/>
+      </w:pPr>
+      <w:r>
         <w:rPr>
           <w:rStyle w:val="Strong"/>
           <w:b w:val="0"/>
           <w:bCs w:val="0"/>
         </w:rPr>
-      </w:pPr>
-      <w:r>
+        <w:t>And we'll sing and we'll dance and bid farewell to France</w:t>
+      </w:r>
+    </w:p>
+    <w:p>
+      <w:pPr>
+        <w:pStyle w:val="NoSpacing"/>
         <w:rPr>
           <w:rStyle w:val="Strong"/>
           <w:b w:val="0"/>
           <w:bCs w:val="0"/>
         </w:rPr>
-        <w:t xml:space="preserve">G7                          C                    </w:t>
-      </w:r>
-    </w:p>
-    <w:p>
-      <w:pPr>
-        <w:pBdr>
-          <w:top w:val="dashed" w:sz="8" w:space="1" w:color="auto"/>
-          <w:left w:val="dashed" w:sz="8" w:space="4" w:color="auto"/>
-          <w:bottom w:val="dashed" w:sz="8" w:space="1" w:color="auto"/>
-          <w:right w:val="dashed" w:sz="8" w:space="4" w:color="auto"/>
-        </w:pBdr>
+      </w:pPr>
+      <w:r>
         <w:rPr>
           <w:rStyle w:val="Strong"/>
           <w:b w:val="0"/>
           <w:bCs w:val="0"/>
         </w:rPr>
-      </w:pPr>
-      <w:r>
+        <w:t xml:space="preserve">G7                          C                    </w:t>
+      </w:r>
+    </w:p>
+    <w:p>
+      <w:pPr>
+        <w:pBdr>
+          <w:top w:val="dashed" w:sz="8" w:space="1" w:color="auto"/>
+          <w:left w:val="dashed" w:sz="8" w:space="4" w:color="auto"/>
+          <w:bottom w:val="dashed" w:sz="8" w:space="1" w:color="auto"/>
+          <w:right w:val="dashed" w:sz="8" w:space="4" w:color="auto"/>
+        </w:pBdr>
         <w:rPr>
           <w:rStyle w:val="Strong"/>
           <w:b w:val="0"/>
           <w:bCs w:val="0"/>
         </w:rPr>
-        <w:t>row me bully boys row</w:t>
-      </w:r>
-    </w:p>
-    <w:p/>
-    <w:p>
-      <w:r>
-        <w:t>And we sailed away in the roughest of water</w:t>
-      </w:r>
-      <w:r>
-        <w:t>,</w:t>
-      </w:r>
-    </w:p>
-    <w:p>
-      <w:pPr>
-        <w:rPr>
-          <w:i/>
-          <w:iCs/>
-        </w:rPr>
-      </w:pPr>
-      <w:r>
-        <w:rPr>
-          <w:i/>
-          <w:iCs/>
-        </w:rPr>
-        <w:t xml:space="preserve">    </w:t>
-      </w:r>
-      <w:r>
-        <w:rPr>
-          <w:i/>
-          <w:iCs/>
-        </w:rPr>
-        <w:t>row me bully boys row</w:t>
-      </w:r>
-    </w:p>
-    <w:p>
-      <w:r>
-        <w:t>But now we return in the most royal quarters,</w:t>
-      </w:r>
-    </w:p>
-    <w:p>
-      <w:pPr>
-        <w:rPr>
-          <w:i/>
-          <w:iCs/>
-        </w:rPr>
-      </w:pPr>
-      <w:r>
-        <w:rPr>
-          <w:i/>
-          <w:iCs/>
-        </w:rPr>
-        <w:t xml:space="preserve">    </w:t>
-      </w:r>
-      <w:r>
-        <w:rPr>
-          <w:i/>
-          <w:iCs/>
-        </w:rPr>
-        <w:t>row me bully boys row</w:t>
-      </w:r>
-    </w:p>
-    <w:p/>
-    <w:p>
-      <w:pPr>
-        <w:pBdr>
-          <w:top w:val="dashed" w:sz="8" w:space="1" w:color="auto"/>
-          <w:left w:val="dashed" w:sz="8" w:space="4" w:color="auto"/>
-          <w:bottom w:val="dashed" w:sz="8" w:space="1" w:color="auto"/>
-          <w:right w:val="dashed" w:sz="8" w:space="4" w:color="auto"/>
-        </w:pBdr>
-        <w:rPr>
-          <w:rStyle w:val="IntenseReference"/>
-        </w:rPr>
-      </w:pPr>
-      <w:r>
-        <w:rPr>
-          <w:rStyle w:val="IntenseReference"/>
-        </w:rPr>
-        <w:t>CHORUS</w:t>
-      </w:r>
-    </w:p>
-    <w:p/>
-    <w:p>
-      <w:r>
-        <w:t>See, now, how we feast on pheasants by a flock,</w:t>
-      </w:r>
-    </w:p>
-    <w:p>
-      <w:r>
-        <w:rPr>
-          <w:i/>
-          <w:iCs/>
-        </w:rPr>
-        <w:t xml:space="preserve">    </w:t>
-      </w:r>
-      <w:r>
-        <w:rPr>
-          <w:i/>
-          <w:iCs/>
-        </w:rPr>
-        <w:t>row me bully boys row</w:t>
-      </w:r>
-    </w:p>
-    <w:p>
-      <w:r>
-        <w:t>It's a long, long way from the gruel and the stocks,</w:t>
-      </w:r>
-    </w:p>
-    <w:p>
-      <w:r>
-        <w:rPr>
-          <w:i/>
-          <w:iCs/>
-        </w:rPr>
-        <w:t xml:space="preserve">    </w:t>
-      </w:r>
-      <w:r>
-        <w:rPr>
-          <w:i/>
-          <w:iCs/>
-        </w:rPr>
-        <w:t>row me bully boys row</w:t>
-      </w:r>
-    </w:p>
-    <w:p>
-      <w:pPr>
-        <w:rPr>
-          <w:rStyle w:val="IntenseReference"/>
-        </w:rPr>
-      </w:pPr>
-    </w:p>
-    <w:p>
-      <w:pPr>
-        <w:pBdr>
-          <w:top w:val="dashed" w:sz="8" w:space="1" w:color="auto"/>
-          <w:left w:val="dashed" w:sz="8" w:space="4" w:color="auto"/>
-          <w:bottom w:val="dashed" w:sz="8" w:space="1" w:color="auto"/>
-          <w:right w:val="dashed" w:sz="8" w:space="4" w:color="auto"/>
-        </w:pBdr>
-        <w:rPr>
-          <w:rStyle w:val="IntenseReference"/>
-        </w:rPr>
-      </w:pPr>
-      <w:r>
-        <w:rPr>
-          <w:rStyle w:val="IntenseReference"/>
-        </w:rPr>
-        <w:lastRenderedPageBreak/>
-        <w:t>CHORUS</w:t>
-      </w:r>
-    </w:p>
-    <w:p/>
-    <w:p>
-      <w:r>
-        <w:t>A wee dram of whiskey for every man,</w:t>
-      </w:r>
-    </w:p>
-    <w:p>
-      <w:r>
-        <w:rPr>
-          <w:i/>
-          <w:iCs/>
-        </w:rPr>
-        <w:t xml:space="preserve">    </w:t>
-      </w:r>
-      <w:r>
-        <w:rPr>
-          <w:i/>
-          <w:iCs/>
-        </w:rPr>
-        <w:t>row me bully boys row</w:t>
-      </w:r>
-    </w:p>
-    <w:p>
-      <w:r>
-        <w:t>And a barrel of rum for the shanty man,</w:t>
-      </w:r>
-    </w:p>
-    <w:p>
-      <w:r>
-        <w:rPr>
-          <w:i/>
-          <w:iCs/>
-        </w:rPr>
-        <w:t xml:space="preserve">    </w:t>
-      </w:r>
-      <w:r>
-        <w:rPr>
-          <w:i/>
-          <w:iCs/>
-        </w:rPr>
-        <w:t>row me bully boys row</w:t>
-      </w:r>
-    </w:p>
-    <w:p>
-      <w:pPr>
-        <w:rPr>
-          <w:rStyle w:val="IntenseReference"/>
-        </w:rPr>
-      </w:pPr>
-    </w:p>
-    <w:p>
-      <w:pPr>
-        <w:pBdr>
-          <w:top w:val="dashed" w:sz="8" w:space="1" w:color="auto"/>
-          <w:left w:val="dashed" w:sz="8" w:space="4" w:color="auto"/>
-          <w:bottom w:val="dashed" w:sz="8" w:space="1" w:color="auto"/>
-          <w:right w:val="dashed" w:sz="8" w:space="4" w:color="auto"/>
-        </w:pBdr>
-        <w:rPr>
-          <w:rStyle w:val="IntenseReference"/>
-        </w:rPr>
-      </w:pPr>
-      <w:r>
-        <w:rPr>
-          <w:rStyle w:val="IntenseReference"/>
-        </w:rPr>
-        <w:t>CHORUS</w:t>
-      </w:r>
-    </w:p>
-    <w:p/>
-    <w:p>
-      <w:r>
-        <w:t>And we sailed away in the roughest of water,</w:t>
-      </w:r>
-    </w:p>
-    <w:p>
-      <w:r>
-        <w:rPr>
-          <w:i/>
-          <w:iCs/>
-        </w:rPr>
-        <w:t xml:space="preserve">    </w:t>
-      </w:r>
-      <w:r>
-        <w:rPr>
-          <w:i/>
-          <w:iCs/>
-        </w:rPr>
-        <w:t>row me bully boys row</w:t>
-      </w:r>
-    </w:p>
-    <w:p>
-      <w:r>
-        <w:t>And now we return and so lock up your daughters,</w:t>
-      </w:r>
-    </w:p>
-    <w:p>
-      <w:pPr>
-        <w:rPr>
-          <w:i/>
-          <w:iCs/>
-        </w:rPr>
-      </w:pPr>
-      <w:r>
-        <w:rPr>
-          <w:i/>
-          <w:iCs/>
-        </w:rPr>
-        <w:t xml:space="preserve">    </w:t>
-      </w:r>
-      <w:r>
-        <w:rPr>
-          <w:i/>
-          <w:iCs/>
-        </w:rPr>
-        <w:t>row me bully boys row</w:t>
-      </w:r>
-    </w:p>
-    <w:p>
-      <w:pPr>
-        <w:rPr>
-          <w:rStyle w:val="IntenseReference"/>
-        </w:rPr>
-      </w:pPr>
-    </w:p>
-    <w:p>
-      <w:pPr>
-        <w:pBdr>
-          <w:top w:val="dashed" w:sz="8" w:space="1" w:color="auto"/>
-          <w:left w:val="dashed" w:sz="8" w:space="4" w:color="auto"/>
-          <w:bottom w:val="dashed" w:sz="8" w:space="1" w:color="auto"/>
-          <w:right w:val="dashed" w:sz="8" w:space="4" w:color="auto"/>
-        </w:pBdr>
-        <w:rPr>
-          <w:rStyle w:val="IntenseReference"/>
-        </w:rPr>
-      </w:pPr>
-      <w:r>
-        <w:rPr>
-          <w:rStyle w:val="IntenseReference"/>
-        </w:rPr>
-        <w:t>CHORUS</w:t>
-      </w:r>
-    </w:p>
-    <w:p/>
-    <w:p>
-      <w:r>
-        <w:br w:type="page"/>
-      </w:r>
-    </w:p>
-    <w:p>
-      <w:pPr>
-        <w:pStyle w:val="Heading1"/>
-      </w:pPr>
-      <w:bookmarkStart w:id="2" w:name="_Toc205302380"/>
-      <w:r>
-        <w:lastRenderedPageBreak/>
-        <w:t>Bully in the Alley</w:t>
-      </w:r>
-      <w:bookmarkEnd w:id="2"/>
-    </w:p>
-    <w:p>
-      <w:r>
-        <w:t>Sally is the girl that I love dearly,</w:t>
-      </w:r>
-    </w:p>
-    <w:p>
-      <w:pPr>
-        <w:rPr>
-          <w:i/>
-          <w:iCs/>
-        </w:rPr>
-      </w:pPr>
-      <w:r>
-        <w:t xml:space="preserve">    </w:t>
-      </w:r>
-      <w:r>
-        <w:rPr>
-          <w:i/>
-          <w:iCs/>
-        </w:rPr>
-        <w:t>way hey bully in the alley</w:t>
-      </w:r>
-    </w:p>
-    <w:p>
-      <w:r>
-        <w:t>Sally is the girl that I spliced nearly,</w:t>
-      </w:r>
-    </w:p>
-    <w:p>
-      <w:r>
-        <w:t xml:space="preserve">    </w:t>
-      </w:r>
-      <w:r>
-        <w:rPr>
-          <w:i/>
-          <w:iCs/>
-        </w:rPr>
-        <w:t>bully down in shinbone al-</w:t>
-      </w:r>
-    </w:p>
-    <w:p/>
-    <w:p>
-      <w:pPr>
-        <w:pBdr>
-          <w:top w:val="dashed" w:sz="8" w:space="1" w:color="auto"/>
-          <w:left w:val="dashed" w:sz="8" w:space="4" w:color="auto"/>
-          <w:bottom w:val="dashed" w:sz="8" w:space="1" w:color="auto"/>
-          <w:right w:val="dashed" w:sz="8" w:space="4" w:color="auto"/>
-        </w:pBdr>
-      </w:pPr>
-      <w:r>
-        <w:rPr>
-          <w:rStyle w:val="Strong"/>
-        </w:rPr>
-        <w:t>CHORUS</w:t>
-      </w:r>
-    </w:p>
-    <w:p>
-      <w:pPr>
-        <w:pStyle w:val="NoSpacing"/>
+      </w:pPr>
+      <w:r>
         <w:rPr>
           <w:rStyle w:val="Strong"/>
           <w:b w:val="0"/>
           <w:bCs w:val="0"/>
         </w:rPr>
-      </w:pPr>
+        <w:t xml:space="preserve">row me bully </w:t>
+      </w:r>
+      <w:proofErr w:type="gramStart"/>
       <w:r>
         <w:rPr>
           <w:rStyle w:val="Strong"/>
           <w:b w:val="0"/>
           <w:bCs w:val="0"/>
         </w:rPr>
-        <w:t xml:space="preserve">G                                                </w:t>
-      </w:r>
-    </w:p>
-    <w:p>
-      <w:pPr>
-        <w:pBdr>
-          <w:top w:val="dashed" w:sz="8" w:space="1" w:color="auto"/>
-          <w:left w:val="dashed" w:sz="8" w:space="4" w:color="auto"/>
-          <w:bottom w:val="dashed" w:sz="8" w:space="1" w:color="auto"/>
-          <w:right w:val="dashed" w:sz="8" w:space="4" w:color="auto"/>
-        </w:pBdr>
-      </w:pPr>
-      <w:r>
-        <w:t xml:space="preserve">So help me </w:t>
-      </w:r>
-      <w:proofErr w:type="spellStart"/>
-      <w:r>
-        <w:t>ba</w:t>
-      </w:r>
-      <w:proofErr w:type="spellEnd"/>
-      <w:r>
-        <w:t xml:space="preserve"> </w:t>
-      </w:r>
-      <w:proofErr w:type="spellStart"/>
-      <w:r>
-        <w:t>ba</w:t>
-      </w:r>
-      <w:proofErr w:type="spellEnd"/>
-      <w:r>
-        <w:t xml:space="preserve"> bully in the alley,</w:t>
-      </w:r>
-    </w:p>
-    <w:p>
-      <w:pPr>
-        <w:pStyle w:val="NoSpacing"/>
-      </w:pPr>
+        <w:t>boys</w:t>
+      </w:r>
+      <w:proofErr w:type="gramEnd"/>
       <w:r>
         <w:rPr>
           <w:rStyle w:val="Strong"/>
           <w:b w:val="0"/>
           <w:bCs w:val="0"/>
         </w:rPr>
-        <w:t xml:space="preserve">    C     G     D </w:t>
-      </w:r>
-    </w:p>
-    <w:p>
-      <w:pPr>
-        <w:pBdr>
-          <w:top w:val="dashed" w:sz="8" w:space="1" w:color="auto"/>
-          <w:left w:val="dashed" w:sz="8" w:space="4" w:color="auto"/>
-          <w:bottom w:val="dashed" w:sz="8" w:space="1" w:color="auto"/>
-          <w:right w:val="dashed" w:sz="8" w:space="4" w:color="auto"/>
-        </w:pBdr>
+        <w:t xml:space="preserve"> row</w:t>
+      </w:r>
+    </w:p>
+    <w:p/>
+    <w:p>
+      <w:r>
+        <w:t>And we sailed away in the roughest of water</w:t>
+      </w:r>
+      <w:r>
+        <w:t>,</w:t>
+      </w:r>
+    </w:p>
+    <w:p>
+      <w:pPr>
+        <w:rPr>
+          <w:i/>
+          <w:iCs/>
+        </w:rPr>
       </w:pPr>
       <w:r>
         <w:rPr>
@@ -2221,7 +1838,470 @@
           <w:i/>
           <w:iCs/>
         </w:rPr>
+        <w:t xml:space="preserve">row me bully </w:t>
+      </w:r>
+      <w:proofErr w:type="gramStart"/>
+      <w:r>
+        <w:rPr>
+          <w:i/>
+          <w:iCs/>
+        </w:rPr>
+        <w:t>boys</w:t>
+      </w:r>
+      <w:proofErr w:type="gramEnd"/>
+      <w:r>
+        <w:rPr>
+          <w:i/>
+          <w:iCs/>
+        </w:rPr>
+        <w:t xml:space="preserve"> row</w:t>
+      </w:r>
+    </w:p>
+    <w:p>
+      <w:r>
+        <w:t>But now we return in the most royal quarters,</w:t>
+      </w:r>
+    </w:p>
+    <w:p>
+      <w:pPr>
+        <w:rPr>
+          <w:i/>
+          <w:iCs/>
+        </w:rPr>
+      </w:pPr>
+      <w:r>
+        <w:rPr>
+          <w:i/>
+          <w:iCs/>
+        </w:rPr>
+        <w:t xml:space="preserve">    </w:t>
+      </w:r>
+      <w:r>
+        <w:rPr>
+          <w:i/>
+          <w:iCs/>
+        </w:rPr>
+        <w:t xml:space="preserve">row me bully </w:t>
+      </w:r>
+      <w:proofErr w:type="gramStart"/>
+      <w:r>
+        <w:rPr>
+          <w:i/>
+          <w:iCs/>
+        </w:rPr>
+        <w:t>boys</w:t>
+      </w:r>
+      <w:proofErr w:type="gramEnd"/>
+      <w:r>
+        <w:rPr>
+          <w:i/>
+          <w:iCs/>
+        </w:rPr>
+        <w:t xml:space="preserve"> row</w:t>
+      </w:r>
+    </w:p>
+    <w:p/>
+    <w:p>
+      <w:pPr>
+        <w:pBdr>
+          <w:top w:val="dashed" w:sz="8" w:space="1" w:color="auto"/>
+          <w:left w:val="dashed" w:sz="8" w:space="4" w:color="auto"/>
+          <w:bottom w:val="dashed" w:sz="8" w:space="1" w:color="auto"/>
+          <w:right w:val="dashed" w:sz="8" w:space="4" w:color="auto"/>
+        </w:pBdr>
+        <w:rPr>
+          <w:rStyle w:val="IntenseReference"/>
+        </w:rPr>
+      </w:pPr>
+      <w:r>
+        <w:rPr>
+          <w:rStyle w:val="IntenseReference"/>
+        </w:rPr>
+        <w:t>CHORUS</w:t>
+      </w:r>
+    </w:p>
+    <w:p/>
+    <w:p>
+      <w:r>
+        <w:t>See, now, how we feast on pheasants by a flock,</w:t>
+      </w:r>
+    </w:p>
+    <w:p>
+      <w:r>
+        <w:rPr>
+          <w:i/>
+          <w:iCs/>
+        </w:rPr>
+        <w:t xml:space="preserve">    </w:t>
+      </w:r>
+      <w:r>
+        <w:rPr>
+          <w:i/>
+          <w:iCs/>
+        </w:rPr>
+        <w:t xml:space="preserve">row me bully </w:t>
+      </w:r>
+      <w:proofErr w:type="gramStart"/>
+      <w:r>
+        <w:rPr>
+          <w:i/>
+          <w:iCs/>
+        </w:rPr>
+        <w:t>boys</w:t>
+      </w:r>
+      <w:proofErr w:type="gramEnd"/>
+      <w:r>
+        <w:rPr>
+          <w:i/>
+          <w:iCs/>
+        </w:rPr>
+        <w:t xml:space="preserve"> row</w:t>
+      </w:r>
+    </w:p>
+    <w:p>
+      <w:r>
+        <w:t>It's a long, long way from the gruel and the stocks,</w:t>
+      </w:r>
+    </w:p>
+    <w:p>
+      <w:r>
+        <w:rPr>
+          <w:i/>
+          <w:iCs/>
+        </w:rPr>
+        <w:t xml:space="preserve">    </w:t>
+      </w:r>
+      <w:r>
+        <w:rPr>
+          <w:i/>
+          <w:iCs/>
+        </w:rPr>
+        <w:t xml:space="preserve">row me bully </w:t>
+      </w:r>
+      <w:proofErr w:type="gramStart"/>
+      <w:r>
+        <w:rPr>
+          <w:i/>
+          <w:iCs/>
+        </w:rPr>
+        <w:t>boys</w:t>
+      </w:r>
+      <w:proofErr w:type="gramEnd"/>
+      <w:r>
+        <w:rPr>
+          <w:i/>
+          <w:iCs/>
+        </w:rPr>
+        <w:t xml:space="preserve"> row</w:t>
+      </w:r>
+    </w:p>
+    <w:p>
+      <w:pPr>
+        <w:rPr>
+          <w:rStyle w:val="IntenseReference"/>
+        </w:rPr>
+      </w:pPr>
+    </w:p>
+    <w:p>
+      <w:pPr>
+        <w:pBdr>
+          <w:top w:val="dashed" w:sz="8" w:space="1" w:color="auto"/>
+          <w:left w:val="dashed" w:sz="8" w:space="4" w:color="auto"/>
+          <w:bottom w:val="dashed" w:sz="8" w:space="1" w:color="auto"/>
+          <w:right w:val="dashed" w:sz="8" w:space="4" w:color="auto"/>
+        </w:pBdr>
+        <w:rPr>
+          <w:rStyle w:val="IntenseReference"/>
+        </w:rPr>
+      </w:pPr>
+      <w:r>
+        <w:rPr>
+          <w:rStyle w:val="IntenseReference"/>
+        </w:rPr>
+        <w:lastRenderedPageBreak/>
+        <w:t>CHORUS</w:t>
+      </w:r>
+    </w:p>
+    <w:p/>
+    <w:p>
+      <w:r>
+        <w:t>A wee dram of whiskey for every man,</w:t>
+      </w:r>
+    </w:p>
+    <w:p>
+      <w:r>
+        <w:rPr>
+          <w:i/>
+          <w:iCs/>
+        </w:rPr>
+        <w:t xml:space="preserve">    </w:t>
+      </w:r>
+      <w:r>
+        <w:rPr>
+          <w:i/>
+          <w:iCs/>
+        </w:rPr>
+        <w:t xml:space="preserve">row me bully </w:t>
+      </w:r>
+      <w:proofErr w:type="gramStart"/>
+      <w:r>
+        <w:rPr>
+          <w:i/>
+          <w:iCs/>
+        </w:rPr>
+        <w:t>boys</w:t>
+      </w:r>
+      <w:proofErr w:type="gramEnd"/>
+      <w:r>
+        <w:rPr>
+          <w:i/>
+          <w:iCs/>
+        </w:rPr>
+        <w:t xml:space="preserve"> row</w:t>
+      </w:r>
+    </w:p>
+    <w:p>
+      <w:r>
+        <w:t>And a barrel of rum for the shanty man,</w:t>
+      </w:r>
+    </w:p>
+    <w:p>
+      <w:r>
+        <w:rPr>
+          <w:i/>
+          <w:iCs/>
+        </w:rPr>
+        <w:t xml:space="preserve">    </w:t>
+      </w:r>
+      <w:r>
+        <w:rPr>
+          <w:i/>
+          <w:iCs/>
+        </w:rPr>
+        <w:t xml:space="preserve">row me bully </w:t>
+      </w:r>
+      <w:proofErr w:type="gramStart"/>
+      <w:r>
+        <w:rPr>
+          <w:i/>
+          <w:iCs/>
+        </w:rPr>
+        <w:t>boys</w:t>
+      </w:r>
+      <w:proofErr w:type="gramEnd"/>
+      <w:r>
+        <w:rPr>
+          <w:i/>
+          <w:iCs/>
+        </w:rPr>
+        <w:t xml:space="preserve"> row</w:t>
+      </w:r>
+    </w:p>
+    <w:p>
+      <w:pPr>
+        <w:rPr>
+          <w:rStyle w:val="IntenseReference"/>
+        </w:rPr>
+      </w:pPr>
+    </w:p>
+    <w:p>
+      <w:pPr>
+        <w:pBdr>
+          <w:top w:val="dashed" w:sz="8" w:space="1" w:color="auto"/>
+          <w:left w:val="dashed" w:sz="8" w:space="4" w:color="auto"/>
+          <w:bottom w:val="dashed" w:sz="8" w:space="1" w:color="auto"/>
+          <w:right w:val="dashed" w:sz="8" w:space="4" w:color="auto"/>
+        </w:pBdr>
+        <w:rPr>
+          <w:rStyle w:val="IntenseReference"/>
+        </w:rPr>
+      </w:pPr>
+      <w:r>
+        <w:rPr>
+          <w:rStyle w:val="IntenseReference"/>
+        </w:rPr>
+        <w:t>CHORUS</w:t>
+      </w:r>
+    </w:p>
+    <w:p/>
+    <w:p>
+      <w:r>
+        <w:t>And we sailed away in the roughest of water,</w:t>
+      </w:r>
+    </w:p>
+    <w:p>
+      <w:r>
+        <w:rPr>
+          <w:i/>
+          <w:iCs/>
+        </w:rPr>
+        <w:t xml:space="preserve">    </w:t>
+      </w:r>
+      <w:r>
+        <w:rPr>
+          <w:i/>
+          <w:iCs/>
+        </w:rPr>
+        <w:t xml:space="preserve">row me bully </w:t>
+      </w:r>
+      <w:proofErr w:type="gramStart"/>
+      <w:r>
+        <w:rPr>
+          <w:i/>
+          <w:iCs/>
+        </w:rPr>
+        <w:t>boys</w:t>
+      </w:r>
+      <w:proofErr w:type="gramEnd"/>
+      <w:r>
+        <w:rPr>
+          <w:i/>
+          <w:iCs/>
+        </w:rPr>
+        <w:t xml:space="preserve"> row</w:t>
+      </w:r>
+    </w:p>
+    <w:p>
+      <w:r>
+        <w:t>And now we return and so lock up your daughters,</w:t>
+      </w:r>
+    </w:p>
+    <w:p>
+      <w:pPr>
+        <w:rPr>
+          <w:i/>
+          <w:iCs/>
+        </w:rPr>
+      </w:pPr>
+      <w:r>
+        <w:rPr>
+          <w:i/>
+          <w:iCs/>
+        </w:rPr>
+        <w:t xml:space="preserve">    </w:t>
+      </w:r>
+      <w:r>
+        <w:rPr>
+          <w:i/>
+          <w:iCs/>
+        </w:rPr>
+        <w:t xml:space="preserve">row me bully </w:t>
+      </w:r>
+      <w:proofErr w:type="gramStart"/>
+      <w:r>
+        <w:rPr>
+          <w:i/>
+          <w:iCs/>
+        </w:rPr>
+        <w:t>boys</w:t>
+      </w:r>
+      <w:proofErr w:type="gramEnd"/>
+      <w:r>
+        <w:rPr>
+          <w:i/>
+          <w:iCs/>
+        </w:rPr>
+        <w:t xml:space="preserve"> row</w:t>
+      </w:r>
+    </w:p>
+    <w:p>
+      <w:pPr>
+        <w:rPr>
+          <w:rStyle w:val="IntenseReference"/>
+        </w:rPr>
+      </w:pPr>
+    </w:p>
+    <w:p>
+      <w:pPr>
+        <w:pBdr>
+          <w:top w:val="dashed" w:sz="8" w:space="1" w:color="auto"/>
+          <w:left w:val="dashed" w:sz="8" w:space="4" w:color="auto"/>
+          <w:bottom w:val="dashed" w:sz="8" w:space="1" w:color="auto"/>
+          <w:right w:val="dashed" w:sz="8" w:space="4" w:color="auto"/>
+        </w:pBdr>
+        <w:rPr>
+          <w:rStyle w:val="IntenseReference"/>
+        </w:rPr>
+      </w:pPr>
+      <w:r>
+        <w:rPr>
+          <w:rStyle w:val="IntenseReference"/>
+        </w:rPr>
+        <w:t>CHORUS</w:t>
+      </w:r>
+    </w:p>
+    <w:p/>
+    <w:p>
+      <w:r>
+        <w:br w:type="page"/>
+      </w:r>
+    </w:p>
+    <w:p>
+      <w:pPr>
+        <w:pStyle w:val="Heading1"/>
+      </w:pPr>
+      <w:bookmarkStart w:id="2" w:name="_Toc205372235"/>
+      <w:r>
+        <w:lastRenderedPageBreak/>
+        <w:t>Bully in the Alley</w:t>
+      </w:r>
+      <w:bookmarkEnd w:id="2"/>
+    </w:p>
+    <w:p>
+      <w:r>
+        <w:t>Sally is the girl that I love dearly,</w:t>
+      </w:r>
+    </w:p>
+    <w:p>
+      <w:pPr>
+        <w:rPr>
+          <w:i/>
+          <w:iCs/>
+        </w:rPr>
+      </w:pPr>
+      <w:r>
+        <w:t xml:space="preserve">    </w:t>
+      </w:r>
+      <w:r>
+        <w:rPr>
+          <w:i/>
+          <w:iCs/>
+        </w:rPr>
         <w:t>way hey bully in the alley</w:t>
+      </w:r>
+    </w:p>
+    <w:p>
+      <w:r>
+        <w:t>Sally is the girl that I spliced nearly,</w:t>
+      </w:r>
+    </w:p>
+    <w:p>
+      <w:r>
+        <w:t xml:space="preserve">    </w:t>
+      </w:r>
+      <w:r>
+        <w:rPr>
+          <w:i/>
+          <w:iCs/>
+        </w:rPr>
+        <w:t>bully down in shinbone al-</w:t>
+      </w:r>
+    </w:p>
+    <w:p/>
+    <w:p>
+      <w:pPr>
+        <w:pBdr>
+          <w:top w:val="dashed" w:sz="8" w:space="1" w:color="auto"/>
+          <w:left w:val="dashed" w:sz="8" w:space="4" w:color="auto"/>
+          <w:bottom w:val="dashed" w:sz="8" w:space="1" w:color="auto"/>
+          <w:right w:val="dashed" w:sz="8" w:space="4" w:color="auto"/>
+        </w:pBdr>
+      </w:pPr>
+      <w:r>
+        <w:rPr>
+          <w:rStyle w:val="Strong"/>
+        </w:rPr>
+        <w:t>CHORUS</w:t>
       </w:r>
     </w:p>
     <w:p>
@@ -2251,8 +2331,13 @@
           <w:right w:val="dashed" w:sz="8" w:space="4" w:color="auto"/>
         </w:pBdr>
       </w:pPr>
-      <w:r>
-        <w:t xml:space="preserve">So help me </w:t>
+      <w:proofErr w:type="gramStart"/>
+      <w:r>
+        <w:t>So</w:t>
+      </w:r>
+      <w:proofErr w:type="gramEnd"/>
+      <w:r>
+        <w:t xml:space="preserve"> help me </w:t>
       </w:r>
       <w:proofErr w:type="spellStart"/>
       <w:r>
@@ -2281,31 +2366,96 @@
           <w:b w:val="0"/>
           <w:bCs w:val="0"/>
         </w:rPr>
-        <w:t xml:space="preserve">    C     </w:t>
-      </w:r>
-      <w:r>
+        <w:t xml:space="preserve">    C     G     D </w:t>
+      </w:r>
+    </w:p>
+    <w:p>
+      <w:pPr>
+        <w:pBdr>
+          <w:top w:val="dashed" w:sz="8" w:space="1" w:color="auto"/>
+          <w:left w:val="dashed" w:sz="8" w:space="4" w:color="auto"/>
+          <w:bottom w:val="dashed" w:sz="8" w:space="1" w:color="auto"/>
+          <w:right w:val="dashed" w:sz="8" w:space="4" w:color="auto"/>
+        </w:pBdr>
+      </w:pPr>
+      <w:r>
+        <w:rPr>
+          <w:i/>
+          <w:iCs/>
+        </w:rPr>
+        <w:t xml:space="preserve">    </w:t>
+      </w:r>
+      <w:r>
+        <w:rPr>
+          <w:i/>
+          <w:iCs/>
+        </w:rPr>
+        <w:t>way hey bully in the alley</w:t>
+      </w:r>
+    </w:p>
+    <w:p>
+      <w:pPr>
+        <w:pStyle w:val="NoSpacing"/>
         <w:rPr>
           <w:rStyle w:val="Strong"/>
           <w:b w:val="0"/>
           <w:bCs w:val="0"/>
         </w:rPr>
-        <w:t xml:space="preserve">               </w:t>
-      </w:r>
+      </w:pPr>
       <w:r>
         <w:rPr>
           <w:rStyle w:val="Strong"/>
           <w:b w:val="0"/>
           <w:bCs w:val="0"/>
         </w:rPr>
-        <w:t>G    D</w:t>
-      </w:r>
+        <w:t xml:space="preserve">G                                                </w:t>
+      </w:r>
+    </w:p>
+    <w:p>
+      <w:pPr>
+        <w:pBdr>
+          <w:top w:val="dashed" w:sz="8" w:space="1" w:color="auto"/>
+          <w:left w:val="dashed" w:sz="8" w:space="4" w:color="auto"/>
+          <w:bottom w:val="dashed" w:sz="8" w:space="1" w:color="auto"/>
+          <w:right w:val="dashed" w:sz="8" w:space="4" w:color="auto"/>
+        </w:pBdr>
+      </w:pPr>
+      <w:proofErr w:type="gramStart"/>
+      <w:r>
+        <w:t>So</w:t>
+      </w:r>
+      <w:proofErr w:type="gramEnd"/>
+      <w:r>
+        <w:t xml:space="preserve"> help me </w:t>
+      </w:r>
+      <w:proofErr w:type="spellStart"/>
+      <w:r>
+        <w:t>ba</w:t>
+      </w:r>
+      <w:proofErr w:type="spellEnd"/>
+      <w:r>
+        <w:t xml:space="preserve"> </w:t>
+      </w:r>
+      <w:proofErr w:type="spellStart"/>
+      <w:r>
+        <w:t>ba</w:t>
+      </w:r>
+      <w:proofErr w:type="spellEnd"/>
+      <w:r>
+        <w:t xml:space="preserve"> bully in the alley,</w:t>
+      </w:r>
+    </w:p>
+    <w:p>
+      <w:pPr>
+        <w:pStyle w:val="NoSpacing"/>
+      </w:pPr>
       <w:r>
         <w:rPr>
           <w:rStyle w:val="Strong"/>
           <w:b w:val="0"/>
           <w:bCs w:val="0"/>
         </w:rPr>
-        <w:t>7    G</w:t>
+        <w:t xml:space="preserve">    C     </w:t>
       </w:r>
       <w:r>
         <w:rPr>
@@ -2313,6 +2463,30 @@
           <w:b w:val="0"/>
           <w:bCs w:val="0"/>
         </w:rPr>
+        <w:t xml:space="preserve">               </w:t>
+      </w:r>
+      <w:r>
+        <w:rPr>
+          <w:rStyle w:val="Strong"/>
+          <w:b w:val="0"/>
+          <w:bCs w:val="0"/>
+        </w:rPr>
+        <w:t>G    D</w:t>
+      </w:r>
+      <w:r>
+        <w:rPr>
+          <w:rStyle w:val="Strong"/>
+          <w:b w:val="0"/>
+          <w:bCs w:val="0"/>
+        </w:rPr>
+        <w:t>7    G</w:t>
+      </w:r>
+      <w:r>
+        <w:rPr>
+          <w:rStyle w:val="Strong"/>
+          <w:b w:val="0"/>
+          <w:bCs w:val="0"/>
+        </w:rPr>
         <w:t xml:space="preserve"> </w:t>
       </w:r>
     </w:p>
@@ -2419,8 +2593,13 @@
     </w:p>
     <w:p/>
     <w:p>
-      <w:r>
-        <w:t>Sally Brown I took a notion</w:t>
+      <w:proofErr w:type="gramStart"/>
+      <w:r>
+        <w:t>Sally Brown</w:t>
+      </w:r>
+      <w:proofErr w:type="gramEnd"/>
+      <w:r>
+        <w:t xml:space="preserve"> I took a notion</w:t>
       </w:r>
     </w:p>
     <w:p>
@@ -2449,8 +2628,33 @@
           <w:i/>
           <w:iCs/>
         </w:rPr>
-        <w:t>bully down in shin-bone al</w:t>
-      </w:r>
+        <w:t xml:space="preserve">bully down in </w:t>
+      </w:r>
+      <w:proofErr w:type="gramStart"/>
+      <w:r>
+        <w:rPr>
+          <w:i/>
+          <w:iCs/>
+        </w:rPr>
+        <w:t>shin-bone</w:t>
+      </w:r>
+      <w:proofErr w:type="gramEnd"/>
+      <w:r>
+        <w:rPr>
+          <w:i/>
+          <w:iCs/>
+        </w:rPr>
+        <w:t xml:space="preserve"> </w:t>
+      </w:r>
+      <w:proofErr w:type="gramStart"/>
+      <w:r>
+        <w:rPr>
+          <w:i/>
+          <w:iCs/>
+        </w:rPr>
+        <w:t>al</w:t>
+      </w:r>
+      <w:proofErr w:type="gramEnd"/>
       <w:r>
         <w:rPr>
           <w:i/>
@@ -2484,8 +2688,21 @@
     </w:p>
     <w:p/>
     <w:p>
-      <w:r>
-        <w:t xml:space="preserve">Well I'll leave Sal and I'll go </w:t>
+      <w:proofErr w:type="gramStart"/>
+      <w:r>
+        <w:t>Well</w:t>
+      </w:r>
+      <w:proofErr w:type="gramEnd"/>
+      <w:r>
+        <w:t xml:space="preserve"> I'll leave </w:t>
+      </w:r>
+      <w:proofErr w:type="gramStart"/>
+      <w:r>
+        <w:t>Sal</w:t>
+      </w:r>
+      <w:proofErr w:type="gramEnd"/>
+      <w:r>
+        <w:t xml:space="preserve"> and I'll go </w:t>
       </w:r>
       <w:proofErr w:type="spellStart"/>
       <w:r>
@@ -2584,7 +2801,7 @@
       <w:pPr>
         <w:pStyle w:val="Heading1"/>
       </w:pPr>
-      <w:bookmarkStart w:id="3" w:name="_Toc205302381"/>
+      <w:bookmarkStart w:id="3" w:name="_Toc205372236"/>
       <w:r>
         <w:lastRenderedPageBreak/>
         <w:t>Drunken Sailor</w:t>
@@ -3048,7 +3265,7 @@
       <w:pPr>
         <w:pStyle w:val="Heading1"/>
       </w:pPr>
-      <w:bookmarkStart w:id="4" w:name="_Toc205302382"/>
+      <w:bookmarkStart w:id="4" w:name="_Toc205372237"/>
       <w:r>
         <w:lastRenderedPageBreak/>
         <w:t>Health to the Company</w:t>
@@ -3062,12 +3279,28 @@
     </w:p>
     <w:p>
       <w:r>
-        <w:t>Come lift up your voices in chorus with mine</w:t>
-      </w:r>
-    </w:p>
-    <w:p>
-      <w:r>
-        <w:t>Come lift up your voices all grief to refrain</w:t>
+        <w:t xml:space="preserve">Come </w:t>
+      </w:r>
+      <w:proofErr w:type="gramStart"/>
+      <w:r>
+        <w:t>lift up</w:t>
+      </w:r>
+      <w:proofErr w:type="gramEnd"/>
+      <w:r>
+        <w:t xml:space="preserve"> your voices in chorus with mine</w:t>
+      </w:r>
+    </w:p>
+    <w:p>
+      <w:r>
+        <w:t xml:space="preserve">Come </w:t>
+      </w:r>
+      <w:proofErr w:type="gramStart"/>
+      <w:r>
+        <w:t>lift up</w:t>
+      </w:r>
+      <w:proofErr w:type="gramEnd"/>
+      <w:r>
+        <w:t xml:space="preserve"> your voices all grief to refrain</w:t>
       </w:r>
     </w:p>
     <w:p>
@@ -3427,53 +3660,47 @@
         <w:rPr>
           <w:rFonts w:ascii="Lucida Bright" w:hAnsi="Lucida Bright"/>
           <w:color w:val="7F7F7F" w:themeColor="text1" w:themeTint="80"/>
-        </w:rPr>
-      </w:pPr>
-      <w:bookmarkStart w:id="5" w:name="_Toc205302383"/>
+          <w:sz w:val="22"/>
+          <w:szCs w:val="22"/>
+        </w:rPr>
+      </w:pPr>
+      <w:bookmarkStart w:id="5" w:name="_Toc205372238"/>
       <w:r>
         <w:lastRenderedPageBreak/>
         <w:t>Joli Rouge</w:t>
       </w:r>
-      <w:r>
-        <w:br/>
-      </w:r>
-      <w:r>
-        <w:rPr>
-          <w:rFonts w:ascii="Lucida Bright" w:hAnsi="Lucida Bright"/>
-          <w:color w:val="7F7F7F" w:themeColor="text1" w:themeTint="80"/>
-          <w:sz w:val="22"/>
-          <w:szCs w:val="22"/>
+      <w:bookmarkEnd w:id="5"/>
+    </w:p>
+    <w:p>
+      <w:pPr>
+        <w:rPr>
+          <w:color w:val="A6A6A6" w:themeColor="background1" w:themeShade="A6"/>
+        </w:rPr>
+      </w:pPr>
+      <w:r>
+        <w:rPr>
+          <w:color w:val="A6A6A6" w:themeColor="background1" w:themeShade="A6"/>
         </w:rPr>
         <w:t>The Dreadn</w:t>
       </w:r>
       <w:r>
         <w:rPr>
-          <w:rFonts w:ascii="Lucida Bright" w:hAnsi="Lucida Bright"/>
-          <w:color w:val="7F7F7F" w:themeColor="text1" w:themeTint="80"/>
-          <w:sz w:val="22"/>
-          <w:szCs w:val="22"/>
+          <w:color w:val="A6A6A6" w:themeColor="background1" w:themeShade="A6"/>
         </w:rPr>
         <w:t>o</w:t>
       </w:r>
       <w:r>
         <w:rPr>
-          <w:rFonts w:ascii="Lucida Bright" w:hAnsi="Lucida Bright"/>
-          <w:color w:val="7F7F7F" w:themeColor="text1" w:themeTint="80"/>
-          <w:sz w:val="22"/>
-          <w:szCs w:val="22"/>
+          <w:color w:val="A6A6A6" w:themeColor="background1" w:themeShade="A6"/>
         </w:rPr>
         <w:t>ughts</w:t>
       </w:r>
       <w:r>
         <w:rPr>
-          <w:rFonts w:ascii="Lucida Bright" w:hAnsi="Lucida Bright"/>
-          <w:color w:val="7F7F7F" w:themeColor="text1" w:themeTint="80"/>
-          <w:sz w:val="22"/>
-          <w:szCs w:val="22"/>
+          <w:color w:val="A6A6A6" w:themeColor="background1" w:themeShade="A6"/>
         </w:rPr>
         <w:t>, 2019</w:t>
       </w:r>
-      <w:bookmarkEnd w:id="5"/>
     </w:p>
     <w:p/>
     <w:p>
@@ -3487,7 +3714,15 @@
         </w:pBdr>
       </w:pPr>
       <w:r>
-        <w:t xml:space="preserve">         Dm                        Am               </w:t>
+        <w:t xml:space="preserve">         </w:t>
+      </w:r>
+      <w:bookmarkStart w:id="6" w:name="_Hlk205372034"/>
+      <w:r>
+        <w:t xml:space="preserve">Dm                        </w:t>
+      </w:r>
+      <w:bookmarkEnd w:id="6"/>
+      <w:r>
+        <w:t xml:space="preserve">Am               </w:t>
       </w:r>
       <w:r>
         <w:t xml:space="preserve"> </w:t>
@@ -3646,8 +3881,13 @@
           <w:right w:val="dashed" w:sz="8" w:space="4" w:color="auto"/>
         </w:pBdr>
       </w:pPr>
-      <w:r>
-        <w:t>So follow me lads</w:t>
+      <w:proofErr w:type="gramStart"/>
+      <w:r>
+        <w:t>So</w:t>
+      </w:r>
+      <w:proofErr w:type="gramEnd"/>
+      <w:r>
+        <w:t xml:space="preserve"> follow me lads</w:t>
       </w:r>
       <w:r>
         <w:t>…</w:t>
@@ -3800,8 +4040,21 @@
     </w:p>
     <w:p/>
     <w:p>
-      <w:r>
-        <w:t>So turn your sails over and bring her hard to port</w:t>
+      <w:proofErr w:type="gramStart"/>
+      <w:r>
+        <w:t>So</w:t>
+      </w:r>
+      <w:proofErr w:type="gramEnd"/>
+      <w:r>
+        <w:t xml:space="preserve"> turn your sails over and </w:t>
+      </w:r>
+      <w:proofErr w:type="gramStart"/>
+      <w:r>
+        <w:t>bring</w:t>
+      </w:r>
+      <w:proofErr w:type="gramEnd"/>
+      <w:r>
+        <w:t xml:space="preserve"> her hard to port</w:t>
       </w:r>
     </w:p>
     <w:p>
@@ -3847,8 +4100,13 @@
     </w:p>
     <w:p/>
     <w:p>
-      <w:r>
-        <w:t>So you can have a Magners and pour it over ice</w:t>
+      <w:proofErr w:type="gramStart"/>
+      <w:r>
+        <w:t>So</w:t>
+      </w:r>
+      <w:proofErr w:type="gramEnd"/>
+      <w:r>
+        <w:t xml:space="preserve"> you can have a Magners and pour it over ice</w:t>
       </w:r>
     </w:p>
     <w:p>
@@ -3904,12 +4162,12 @@
       <w:pPr>
         <w:pStyle w:val="Heading1"/>
       </w:pPr>
-      <w:bookmarkStart w:id="6" w:name="_Toc205302384"/>
+      <w:bookmarkStart w:id="7" w:name="_Toc205372239"/>
       <w:r>
         <w:lastRenderedPageBreak/>
         <w:t>Leave Her Johnny</w:t>
       </w:r>
-      <w:bookmarkEnd w:id="6"/>
+      <w:bookmarkEnd w:id="7"/>
     </w:p>
     <w:p>
       <w:pPr>
@@ -4123,8 +4381,13 @@
       <w:r>
         <w:t xml:space="preserve"> </w:t>
       </w:r>
-      <w:r>
-        <w:t>Oh leave her Johnny leave her</w:t>
+      <w:proofErr w:type="gramStart"/>
+      <w:r>
+        <w:t>Oh</w:t>
+      </w:r>
+      <w:proofErr w:type="gramEnd"/>
+      <w:r>
+        <w:t xml:space="preserve"> leave her Johnny leave her</w:t>
       </w:r>
     </w:p>
     <w:p>
@@ -4193,8 +4456,21 @@
     </w:p>
     <w:p/>
     <w:p>
-      <w:r>
-        <w:t>Oh the wind was foul and the sea was high</w:t>
+      <w:proofErr w:type="gramStart"/>
+      <w:r>
+        <w:t>Oh</w:t>
+      </w:r>
+      <w:proofErr w:type="gramEnd"/>
+      <w:r>
+        <w:t xml:space="preserve"> the wind was </w:t>
+      </w:r>
+      <w:proofErr w:type="gramStart"/>
+      <w:r>
+        <w:t>foul</w:t>
+      </w:r>
+      <w:proofErr w:type="gramEnd"/>
+      <w:r>
+        <w:t xml:space="preserve"> and the sea was high</w:t>
       </w:r>
     </w:p>
     <w:p>
@@ -4441,12 +4717,12 @@
       <w:pPr>
         <w:pStyle w:val="Heading1"/>
       </w:pPr>
-      <w:bookmarkStart w:id="7" w:name="_Toc205302385"/>
+      <w:bookmarkStart w:id="8" w:name="_Toc205372240"/>
       <w:r>
         <w:lastRenderedPageBreak/>
         <w:t>Randy Dandy O</w:t>
       </w:r>
-      <w:bookmarkEnd w:id="7"/>
+      <w:bookmarkEnd w:id="8"/>
     </w:p>
     <w:p>
       <w:r>
@@ -4617,7 +4893,15 @@
         </w:pBdr>
       </w:pPr>
       <w:r>
-        <w:t>The anchor’s on board and the cable’s all stored</w:t>
+        <w:t xml:space="preserve">The </w:t>
+      </w:r>
+      <w:proofErr w:type="gramStart"/>
+      <w:r>
+        <w:t>anchor’s</w:t>
+      </w:r>
+      <w:proofErr w:type="gramEnd"/>
+      <w:r>
+        <w:t xml:space="preserve"> on board and the cable’s all stored</w:t>
       </w:r>
     </w:p>
     <w:p>
@@ -4692,8 +4976,13 @@
     </w:p>
     <w:p/>
     <w:p>
-      <w:r>
-        <w:t xml:space="preserve">Man the stout </w:t>
+      <w:proofErr w:type="gramStart"/>
+      <w:r>
+        <w:t>Man</w:t>
+      </w:r>
+      <w:proofErr w:type="gramEnd"/>
+      <w:r>
+        <w:t xml:space="preserve"> the stout </w:t>
       </w:r>
       <w:proofErr w:type="spellStart"/>
       <w:r>
@@ -5139,8 +5428,13 @@
       </w:r>
     </w:p>
     <w:p>
-      <w:r>
-        <w:t>Oh soon we'll be rolling her down through the bay</w:t>
+      <w:proofErr w:type="gramStart"/>
+      <w:r>
+        <w:t>Oh</w:t>
+      </w:r>
+      <w:proofErr w:type="gramEnd"/>
+      <w:r>
+        <w:t xml:space="preserve"> soon we'll be rolling her down through the bay</w:t>
       </w:r>
     </w:p>
     <w:p>
@@ -5185,12 +5479,12 @@
       <w:pPr>
         <w:pStyle w:val="Heading1"/>
       </w:pPr>
-      <w:bookmarkStart w:id="8" w:name="_Toc205302386"/>
+      <w:bookmarkStart w:id="9" w:name="_Toc205372241"/>
       <w:r>
         <w:lastRenderedPageBreak/>
         <w:t>Roll the Old Chariot Along</w:t>
       </w:r>
-      <w:bookmarkEnd w:id="8"/>
+      <w:bookmarkEnd w:id="9"/>
     </w:p>
     <w:p>
       <w:r>
@@ -5408,18 +5702,33 @@
     </w:p>
     <w:p/>
     <w:p>
-      <w:r>
-        <w:t xml:space="preserve">Well a nice wash below wouldn't do us any harm. </w:t>
-      </w:r>
-    </w:p>
-    <w:p>
-      <w:r>
-        <w:t xml:space="preserve">Well a nice wash below wouldn't do us any harm. </w:t>
-      </w:r>
-    </w:p>
-    <w:p>
-      <w:r>
-        <w:t xml:space="preserve">Well a nice wash below wouldn't do us any harm. </w:t>
+      <w:proofErr w:type="gramStart"/>
+      <w:r>
+        <w:t>Well</w:t>
+      </w:r>
+      <w:proofErr w:type="gramEnd"/>
+      <w:r>
+        <w:t xml:space="preserve"> a nice wash below wouldn't do us any harm. </w:t>
+      </w:r>
+    </w:p>
+    <w:p>
+      <w:proofErr w:type="gramStart"/>
+      <w:r>
+        <w:t>Well</w:t>
+      </w:r>
+      <w:proofErr w:type="gramEnd"/>
+      <w:r>
+        <w:t xml:space="preserve"> a nice wash below wouldn't do us any harm. </w:t>
+      </w:r>
+    </w:p>
+    <w:p>
+      <w:proofErr w:type="gramStart"/>
+      <w:r>
+        <w:t>Well</w:t>
+      </w:r>
+      <w:proofErr w:type="gramEnd"/>
+      <w:r>
+        <w:t xml:space="preserve"> a nice wash below wouldn't do us any harm. </w:t>
       </w:r>
     </w:p>
     <w:p>
@@ -5466,18 +5775,57 @@
     </w:p>
     <w:p/>
     <w:p>
-      <w:r>
-        <w:t xml:space="preserve">Well a night on the town wouldn't do us any harm. </w:t>
-      </w:r>
-    </w:p>
-    <w:p>
-      <w:r>
-        <w:t xml:space="preserve">Well a night on the town wouldn't do us any harm. </w:t>
-      </w:r>
-    </w:p>
-    <w:p>
-      <w:r>
-        <w:t xml:space="preserve">Well a night on the town wouldn't do us any harm. </w:t>
+      <w:proofErr w:type="gramStart"/>
+      <w:r>
+        <w:t>Well</w:t>
+      </w:r>
+      <w:proofErr w:type="gramEnd"/>
+      <w:r>
+        <w:t xml:space="preserve"> a night </w:t>
+      </w:r>
+      <w:proofErr w:type="gramStart"/>
+      <w:r>
+        <w:t>on</w:t>
+      </w:r>
+      <w:proofErr w:type="gramEnd"/>
+      <w:r>
+        <w:t xml:space="preserve"> the town wouldn't do us any harm. </w:t>
+      </w:r>
+    </w:p>
+    <w:p>
+      <w:proofErr w:type="gramStart"/>
+      <w:r>
+        <w:t>Well</w:t>
+      </w:r>
+      <w:proofErr w:type="gramEnd"/>
+      <w:r>
+        <w:t xml:space="preserve"> a night </w:t>
+      </w:r>
+      <w:proofErr w:type="gramStart"/>
+      <w:r>
+        <w:t>on</w:t>
+      </w:r>
+      <w:proofErr w:type="gramEnd"/>
+      <w:r>
+        <w:t xml:space="preserve"> the town wouldn't do us any harm. </w:t>
+      </w:r>
+    </w:p>
+    <w:p>
+      <w:proofErr w:type="gramStart"/>
+      <w:r>
+        <w:t>Well</w:t>
+      </w:r>
+      <w:proofErr w:type="gramEnd"/>
+      <w:r>
+        <w:t xml:space="preserve"> a night </w:t>
+      </w:r>
+      <w:proofErr w:type="gramStart"/>
+      <w:r>
+        <w:t>on</w:t>
+      </w:r>
+      <w:proofErr w:type="gramEnd"/>
+      <w:r>
+        <w:t xml:space="preserve"> the town wouldn't do us any harm. </w:t>
       </w:r>
     </w:p>
     <w:p>
@@ -5528,18 +5876,33 @@
     </w:p>
     <w:p/>
     <w:p>
-      <w:r>
-        <w:t xml:space="preserve">Oh a drop of Nelson's blood wouldn't do us any harm.  </w:t>
-      </w:r>
-    </w:p>
-    <w:p>
-      <w:r>
-        <w:t xml:space="preserve">Oh a drop of Nelson's blood wouldn't do us any harm.  </w:t>
-      </w:r>
-    </w:p>
-    <w:p>
-      <w:r>
-        <w:t xml:space="preserve">Oh a drop of Nelson's blood wouldn't do us any harm.  </w:t>
+      <w:proofErr w:type="gramStart"/>
+      <w:r>
+        <w:t>Oh</w:t>
+      </w:r>
+      <w:proofErr w:type="gramEnd"/>
+      <w:r>
+        <w:t xml:space="preserve"> a drop of Nelson's blood wouldn't do us any harm.  </w:t>
+      </w:r>
+    </w:p>
+    <w:p>
+      <w:proofErr w:type="gramStart"/>
+      <w:r>
+        <w:t>Oh</w:t>
+      </w:r>
+      <w:proofErr w:type="gramEnd"/>
+      <w:r>
+        <w:t xml:space="preserve"> a drop of Nelson's blood wouldn't do us any harm.  </w:t>
+      </w:r>
+    </w:p>
+    <w:p>
+      <w:proofErr w:type="gramStart"/>
+      <w:r>
+        <w:t>Oh</w:t>
+      </w:r>
+      <w:proofErr w:type="gramEnd"/>
+      <w:r>
+        <w:t xml:space="preserve"> a drop of Nelson's blood wouldn't do us any harm.  </w:t>
       </w:r>
     </w:p>
     <w:p>
@@ -5594,14 +5957,14 @@
       <w:pPr>
         <w:pStyle w:val="Heading1"/>
       </w:pPr>
-      <w:bookmarkStart w:id="9" w:name="_Toc205302387"/>
       <w:bookmarkStart w:id="10" w:name="_Hlk205302263"/>
+      <w:bookmarkStart w:id="11" w:name="_Toc205372242"/>
       <w:proofErr w:type="spellStart"/>
       <w:r>
         <w:lastRenderedPageBreak/>
         <w:t>Wellerman</w:t>
       </w:r>
-      <w:bookmarkEnd w:id="9"/>
+      <w:bookmarkEnd w:id="11"/>
       <w:proofErr w:type="spellEnd"/>
     </w:p>
     <w:bookmarkEnd w:id="10"/>
@@ -5698,8 +6061,21 @@
       </w:r>
     </w:p>
     <w:p>
-      <w:r>
-        <w:t>Oh blow my bully boys blow.</w:t>
+      <w:proofErr w:type="gramStart"/>
+      <w:r>
+        <w:t>Oh</w:t>
+      </w:r>
+      <w:proofErr w:type="gramEnd"/>
+      <w:r>
+        <w:t xml:space="preserve"> blow my bully </w:t>
+      </w:r>
+      <w:proofErr w:type="gramStart"/>
+      <w:r>
+        <w:t>boys</w:t>
+      </w:r>
+      <w:proofErr w:type="gramEnd"/>
+      <w:r>
+        <w:t xml:space="preserve"> blow.</w:t>
       </w:r>
     </w:p>
     <w:p/>
@@ -5981,7 +6357,15 @@
     </w:p>
     <w:p>
       <w:r>
-        <w:t>The line's not cut and the whale's not gone.</w:t>
+        <w:t xml:space="preserve">The line's not cut and the </w:t>
+      </w:r>
+      <w:proofErr w:type="gramStart"/>
+      <w:r>
+        <w:t>whale's</w:t>
+      </w:r>
+      <w:proofErr w:type="gramEnd"/>
+      <w:r>
+        <w:t xml:space="preserve"> not gone.</w:t>
       </w:r>
     </w:p>
     <w:p>
@@ -6019,12 +6403,12 @@
       <w:pPr>
         <w:pStyle w:val="Heading1"/>
       </w:pPr>
-      <w:bookmarkStart w:id="11" w:name="_Toc205302388"/>
+      <w:bookmarkStart w:id="12" w:name="_Toc205372243"/>
       <w:r>
         <w:lastRenderedPageBreak/>
         <w:t>South Australia</w:t>
       </w:r>
-      <w:bookmarkEnd w:id="11"/>
+      <w:bookmarkEnd w:id="12"/>
     </w:p>
     <w:p>
       <w:pPr>
@@ -6114,12 +6498,14 @@
       <w:r>
         <w:t>B</w:t>
       </w:r>
+      <w:proofErr w:type="gramStart"/>
       <w:r>
         <w:t>7</w:t>
       </w:r>
       <w:r>
         <w:t xml:space="preserve">  E</w:t>
       </w:r>
+      <w:proofErr w:type="gramEnd"/>
       <w:r>
         <w:t xml:space="preserve"> </w:t>
       </w:r>
@@ -6225,12 +6611,14 @@
       <w:r>
         <w:t xml:space="preserve">                                    B</w:t>
       </w:r>
+      <w:proofErr w:type="gramStart"/>
       <w:r>
         <w:t>7</w:t>
       </w:r>
       <w:r>
         <w:t xml:space="preserve">  E</w:t>
       </w:r>
+      <w:proofErr w:type="gramEnd"/>
       <w:r>
         <w:t xml:space="preserve"> </w:t>
       </w:r>
@@ -6285,7 +6673,15 @@
     </w:p>
     <w:p>
       <w:r>
-        <w:t>I shook her up, I shook her down</w:t>
+        <w:t xml:space="preserve">I shook her </w:t>
+      </w:r>
+      <w:proofErr w:type="gramStart"/>
+      <w:r>
+        <w:t>up,</w:t>
+      </w:r>
+      <w:proofErr w:type="gramEnd"/>
+      <w:r>
+        <w:t xml:space="preserve"> I shook her down</w:t>
       </w:r>
     </w:p>
     <w:p>
@@ -6295,7 +6691,15 @@
     </w:p>
     <w:p>
       <w:r>
-        <w:t>I shook her round and round the town</w:t>
+        <w:t xml:space="preserve">I shook her </w:t>
+      </w:r>
+      <w:proofErr w:type="gramStart"/>
+      <w:r>
+        <w:t>round and round</w:t>
+      </w:r>
+      <w:proofErr w:type="gramEnd"/>
+      <w:r>
+        <w:t xml:space="preserve"> the town</w:t>
       </w:r>
     </w:p>
     <w:p>
@@ -6399,7 +6803,7 @@
       <w:pPr>
         <w:pStyle w:val="Heading1"/>
       </w:pPr>
-      <w:bookmarkStart w:id="12" w:name="_Toc205302389"/>
+      <w:bookmarkStart w:id="13" w:name="_Toc205372244"/>
       <w:proofErr w:type="spellStart"/>
       <w:r>
         <w:lastRenderedPageBreak/>
@@ -6409,7 +6813,7 @@
       <w:r>
         <w:t xml:space="preserve"> Boat Song</w:t>
       </w:r>
-      <w:bookmarkEnd w:id="12"/>
+      <w:bookmarkEnd w:id="13"/>
     </w:p>
     <w:p>
       <w:pPr>
@@ -6541,7 +6945,23 @@
     </w:p>
     <w:p>
       <w:r>
-        <w:t>What care we, though, white the Minch is?</w:t>
+        <w:t xml:space="preserve">What care </w:t>
+      </w:r>
+      <w:proofErr w:type="gramStart"/>
+      <w:r>
+        <w:t>we</w:t>
+      </w:r>
+      <w:proofErr w:type="gramEnd"/>
+      <w:r>
+        <w:t xml:space="preserve">, though, </w:t>
+      </w:r>
+      <w:proofErr w:type="gramStart"/>
+      <w:r>
+        <w:t>white</w:t>
+      </w:r>
+      <w:proofErr w:type="gramEnd"/>
+      <w:r>
+        <w:t xml:space="preserve"> the Minch is?</w:t>
       </w:r>
     </w:p>
     <w:p>
@@ -7480,7 +7900,6 @@
   <w:style w:type="character" w:default="1" w:styleId="DefaultParagraphFont">
     <w:name w:val="Default Paragraph Font"/>
     <w:uiPriority w:val="1"/>
-    <w:semiHidden/>
     <w:unhideWhenUsed/>
   </w:style>
   <w:style w:type="table" w:default="1" w:styleId="TableNormal">

</xml_diff>

<commit_message>
reduce QR code size in songbook for a bit more whitespace
</commit_message>
<xml_diff>
--- a/Songbook.docx
+++ b/Songbook.docx
@@ -1074,6 +1074,7 @@
         <w:t>.</w:t>
       </w:r>
     </w:p>
+    <w:p/>
     <w:p>
       <w:pPr>
         <w:jc w:val="center"/>
@@ -1083,9 +1084,9 @@
           <w:noProof/>
         </w:rPr>
         <w:drawing>
-          <wp:inline distT="0" distB="0" distL="0" distR="0" wp14:anchorId="01EE95F6" wp14:editId="3F56331B">
-            <wp:extent cx="1057761" cy="1066800"/>
-            <wp:effectExtent l="0" t="0" r="9525" b="0"/>
+          <wp:inline distT="0" distB="0" distL="0" distR="0" wp14:anchorId="01EE95F6" wp14:editId="269EDB58">
+            <wp:extent cx="755543" cy="762000"/>
+            <wp:effectExtent l="0" t="0" r="6985" b="0"/>
             <wp:docPr id="1740518481" name="Picture 3" descr="A qr code with black squares&#10;&#10;AI-generated content may be incorrect."/>
             <wp:cNvGraphicFramePr>
               <a:graphicFrameLocks xmlns:a="http://schemas.openxmlformats.org/drawingml/2006/main" noChangeAspect="1"/>
@@ -1098,7 +1099,7 @@
                     <pic:cNvPicPr/>
                   </pic:nvPicPr>
                   <pic:blipFill>
-                    <a:blip r:embed="rId7">
+                    <a:blip r:embed="rId7" cstate="print">
                       <a:extLst>
                         <a:ext uri="{28A0092B-C50C-407E-A947-70E740481C1C}">
                           <a14:useLocalDpi xmlns:a14="http://schemas.microsoft.com/office/drawing/2010/main" val="0"/>
@@ -1112,7 +1113,7 @@
                   <pic:spPr>
                     <a:xfrm>
                       <a:off x="0" y="0"/>
-                      <a:ext cx="1078193" cy="1087407"/>
+                      <a:ext cx="794486" cy="801276"/>
                     </a:xfrm>
                     <a:prstGeom prst="rect">
                       <a:avLst/>
@@ -5957,17 +5958,17 @@
       <w:pPr>
         <w:pStyle w:val="Heading1"/>
       </w:pPr>
-      <w:bookmarkStart w:id="10" w:name="_Hlk205302263"/>
-      <w:bookmarkStart w:id="11" w:name="_Toc205372242"/>
+      <w:bookmarkStart w:id="10" w:name="_Toc205372242"/>
+      <w:bookmarkStart w:id="11" w:name="_Hlk205302263"/>
       <w:proofErr w:type="spellStart"/>
       <w:r>
         <w:lastRenderedPageBreak/>
         <w:t>Wellerman</w:t>
       </w:r>
-      <w:bookmarkEnd w:id="11"/>
+      <w:bookmarkEnd w:id="10"/>
       <w:proofErr w:type="spellEnd"/>
     </w:p>
-    <w:bookmarkEnd w:id="10"/>
+    <w:bookmarkEnd w:id="11"/>
     <w:p>
       <w:pPr>
         <w:pStyle w:val="NoSpacing"/>
@@ -7900,6 +7901,7 @@
   <w:style w:type="character" w:default="1" w:styleId="DefaultParagraphFont">
     <w:name w:val="Default Paragraph Font"/>
     <w:uiPriority w:val="1"/>
+    <w:semiHidden/>
     <w:unhideWhenUsed/>
   </w:style>
   <w:style w:type="table" w:default="1" w:styleId="TableNormal">

</xml_diff>

<commit_message>
minor lyric changes (v5)
- All For Me Grog
  * "...down on South Street sipping gin"
  * "...down on South Stree drinkin' gin"

- Drunken Sailor
  * "Stick him in a scupper with a hose-pipe bottom"
  * "Stick him in a scupper with a hose-pipe on 'im"
</commit_message>
<xml_diff>
--- a/Songbook.docx
+++ b/Songbook.docx
@@ -1084,7 +1084,7 @@
           <w:noProof/>
         </w:rPr>
         <w:drawing>
-          <wp:inline distT="0" distB="0" distL="0" distR="0" wp14:anchorId="01EE95F6" wp14:editId="269EDB58">
+          <wp:inline distT="0" distB="0" distL="0" distR="0" wp14:anchorId="01EE95F6" wp14:editId="0E6F7159">
             <wp:extent cx="755543" cy="762000"/>
             <wp:effectExtent l="0" t="0" r="6985" b="0"/>
             <wp:docPr id="1740518481" name="Picture 3" descr="A qr code with black squares&#10;&#10;AI-generated content may be incorrect."/>
@@ -1137,7 +1137,7 @@
         <w:t xml:space="preserve"> 2025, Version </w:t>
       </w:r>
       <w:r>
-        <w:t>4</w:t>
+        <w:t>5</w:t>
       </w:r>
     </w:p>
     <w:p>
@@ -1219,43 +1219,46 @@
           <w:b w:val="0"/>
           <w:bCs w:val="0"/>
         </w:rPr>
-        <w:t xml:space="preserve">All for me grog, me jolly </w:t>
-      </w:r>
-      <w:proofErr w:type="spellStart"/>
-      <w:r>
+        <w:t>All for me grog, me jolly jolly grog</w:t>
+      </w:r>
+    </w:p>
+    <w:p>
+      <w:pPr>
+        <w:pStyle w:val="NoSpacing"/>
+      </w:pPr>
+      <w:r>
+        <w:t>C                              G</w:t>
+      </w:r>
+    </w:p>
+    <w:p>
+      <w:pPr>
+        <w:pBdr>
+          <w:top w:val="dashed" w:sz="8" w:space="1" w:color="auto"/>
+          <w:left w:val="dashed" w:sz="8" w:space="4" w:color="auto"/>
+          <w:bottom w:val="dashed" w:sz="8" w:space="1" w:color="auto"/>
+          <w:right w:val="dashed" w:sz="8" w:space="4" w:color="auto"/>
+        </w:pBdr>
         <w:rPr>
           <w:rStyle w:val="Strong"/>
           <w:b w:val="0"/>
           <w:bCs w:val="0"/>
         </w:rPr>
-        <w:t>jolly</w:t>
-      </w:r>
-      <w:proofErr w:type="spellEnd"/>
+      </w:pPr>
+      <w:r>
+        <w:t>All</w:t>
+      </w:r>
       <w:r>
         <w:rPr>
           <w:rStyle w:val="Strong"/>
           <w:b w:val="0"/>
           <w:bCs w:val="0"/>
         </w:rPr>
-        <w:t xml:space="preserve"> grog</w:t>
+        <w:t xml:space="preserve"> for me beer and tobacco</w:t>
       </w:r>
     </w:p>
     <w:p>
       <w:pPr>
         <w:pStyle w:val="NoSpacing"/>
-      </w:pPr>
-      <w:r>
-        <w:t>C                              G</w:t>
-      </w:r>
-    </w:p>
-    <w:p>
-      <w:pPr>
-        <w:pBdr>
-          <w:top w:val="dashed" w:sz="8" w:space="1" w:color="auto"/>
-          <w:left w:val="dashed" w:sz="8" w:space="4" w:color="auto"/>
-          <w:bottom w:val="dashed" w:sz="8" w:space="1" w:color="auto"/>
-          <w:right w:val="dashed" w:sz="8" w:space="4" w:color="auto"/>
-        </w:pBdr>
         <w:rPr>
           <w:rStyle w:val="Strong"/>
           <w:b w:val="0"/>
@@ -1263,72 +1266,67 @@
         </w:rPr>
       </w:pPr>
       <w:r>
-        <w:t>All</w:t>
-      </w:r>
-      <w:r>
         <w:rPr>
           <w:rStyle w:val="Strong"/>
           <w:b w:val="0"/>
           <w:bCs w:val="0"/>
         </w:rPr>
-        <w:t xml:space="preserve"> for me beer and tobacco</w:t>
-      </w:r>
-    </w:p>
-    <w:p>
-      <w:pPr>
-        <w:pStyle w:val="NoSpacing"/>
+        <w:t xml:space="preserve">C                               </w:t>
+      </w:r>
+      <w:r>
         <w:rPr>
           <w:rStyle w:val="Strong"/>
           <w:b w:val="0"/>
           <w:bCs w:val="0"/>
         </w:rPr>
-      </w:pPr>
+        <w:t xml:space="preserve">                </w:t>
+      </w:r>
       <w:r>
         <w:rPr>
           <w:rStyle w:val="Strong"/>
           <w:b w:val="0"/>
           <w:bCs w:val="0"/>
         </w:rPr>
-        <w:t xml:space="preserve">C                               </w:t>
-      </w:r>
-      <w:r>
+        <w:t>F</w:t>
+      </w:r>
+    </w:p>
+    <w:p>
+      <w:pPr>
+        <w:pBdr>
+          <w:top w:val="dashed" w:sz="8" w:space="1" w:color="auto"/>
+          <w:left w:val="dashed" w:sz="8" w:space="4" w:color="auto"/>
+          <w:bottom w:val="dashed" w:sz="8" w:space="1" w:color="auto"/>
+          <w:right w:val="dashed" w:sz="8" w:space="4" w:color="auto"/>
+        </w:pBdr>
         <w:rPr>
           <w:rStyle w:val="Strong"/>
           <w:b w:val="0"/>
           <w:bCs w:val="0"/>
         </w:rPr>
-        <w:t xml:space="preserve">                </w:t>
-      </w:r>
+      </w:pPr>
       <w:r>
         <w:rPr>
           <w:rStyle w:val="Strong"/>
           <w:b w:val="0"/>
           <w:bCs w:val="0"/>
         </w:rPr>
-        <w:t>F</w:t>
-      </w:r>
-    </w:p>
-    <w:p>
-      <w:pPr>
-        <w:pBdr>
-          <w:top w:val="dashed" w:sz="8" w:space="1" w:color="auto"/>
-          <w:left w:val="dashed" w:sz="8" w:space="4" w:color="auto"/>
-          <w:bottom w:val="dashed" w:sz="8" w:space="1" w:color="auto"/>
-          <w:right w:val="dashed" w:sz="8" w:space="4" w:color="auto"/>
-        </w:pBdr>
+        <w:t xml:space="preserve">For I spent all me tin down on South Street </w:t>
+      </w:r>
+      <w:r>
         <w:rPr>
           <w:rStyle w:val="Strong"/>
           <w:b w:val="0"/>
           <w:bCs w:val="0"/>
         </w:rPr>
-      </w:pPr>
+        <w:t>drinkin</w:t>
+      </w:r>
       <w:r>
         <w:rPr>
           <w:rStyle w:val="Strong"/>
           <w:b w:val="0"/>
           <w:bCs w:val="0"/>
         </w:rPr>
-        <w:t xml:space="preserve">For I spent all me tin down on South Street sipping gin </w:t>
+        <w:t xml:space="preserve"> gin </w:t>
       </w:r>
     </w:p>
     <w:p>
@@ -1375,15 +1373,7 @@
     <w:p/>
     <w:p>
       <w:r>
-        <w:t xml:space="preserve">Where are </w:t>
-      </w:r>
-      <w:proofErr w:type="spellStart"/>
-      <w:r>
-        <w:t>me</w:t>
-      </w:r>
-      <w:proofErr w:type="spellEnd"/>
-      <w:r>
-        <w:t xml:space="preserve"> boots, me noggin', noggin' boots,</w:t>
+        <w:t>Where are me boots, me noggin', noggin' boots,</w:t>
       </w:r>
     </w:p>
     <w:p>
@@ -1429,23 +1419,7 @@
     <w:p>
       <w:r>
         <w:lastRenderedPageBreak/>
-        <w:t xml:space="preserve">Where is </w:t>
-      </w:r>
-      <w:proofErr w:type="gramStart"/>
-      <w:r>
-        <w:t>me</w:t>
-      </w:r>
-      <w:proofErr w:type="gramEnd"/>
-      <w:r>
-        <w:t xml:space="preserve"> shirt me noggin </w:t>
-      </w:r>
-      <w:proofErr w:type="spellStart"/>
-      <w:r>
-        <w:t>noggin</w:t>
-      </w:r>
-      <w:proofErr w:type="spellEnd"/>
-      <w:r>
-        <w:t xml:space="preserve"> shirt</w:t>
+        <w:t>Where is me shirt me noggin noggin shirt</w:t>
       </w:r>
     </w:p>
     <w:p>
@@ -1625,76 +1599,74 @@
           <w:b w:val="0"/>
           <w:bCs w:val="0"/>
         </w:rPr>
-        <w:t xml:space="preserve">And it's row me bully boys we're in a hurry </w:t>
-      </w:r>
-      <w:proofErr w:type="gramStart"/>
-      <w:r>
+        <w:t>And it's row me bully boys we're in a hurry boys</w:t>
+      </w:r>
+    </w:p>
+    <w:p>
+      <w:pPr>
+        <w:pStyle w:val="NoSpacing"/>
         <w:rPr>
           <w:rStyle w:val="Strong"/>
           <w:b w:val="0"/>
           <w:bCs w:val="0"/>
         </w:rPr>
-        <w:t>boys</w:t>
-      </w:r>
-      <w:proofErr w:type="gramEnd"/>
-    </w:p>
-    <w:p>
-      <w:pPr>
-        <w:pStyle w:val="NoSpacing"/>
+      </w:pPr>
+      <w:r>
         <w:rPr>
           <w:rStyle w:val="Strong"/>
           <w:b w:val="0"/>
           <w:bCs w:val="0"/>
         </w:rPr>
-      </w:pPr>
-      <w:r>
+        <w:t xml:space="preserve">C                                    G7                    </w:t>
+      </w:r>
+    </w:p>
+    <w:p>
+      <w:pPr>
+        <w:pBdr>
+          <w:top w:val="dashed" w:sz="8" w:space="1" w:color="auto"/>
+          <w:left w:val="dashed" w:sz="8" w:space="4" w:color="auto"/>
+          <w:bottom w:val="dashed" w:sz="8" w:space="1" w:color="auto"/>
+          <w:right w:val="dashed" w:sz="8" w:space="4" w:color="auto"/>
+        </w:pBdr>
         <w:rPr>
           <w:rStyle w:val="Strong"/>
           <w:b w:val="0"/>
           <w:bCs w:val="0"/>
         </w:rPr>
-        <w:t xml:space="preserve">C                                    G7                    </w:t>
-      </w:r>
-    </w:p>
-    <w:p>
-      <w:pPr>
-        <w:pBdr>
-          <w:top w:val="dashed" w:sz="8" w:space="1" w:color="auto"/>
-          <w:left w:val="dashed" w:sz="8" w:space="4" w:color="auto"/>
-          <w:bottom w:val="dashed" w:sz="8" w:space="1" w:color="auto"/>
-          <w:right w:val="dashed" w:sz="8" w:space="4" w:color="auto"/>
-        </w:pBdr>
+      </w:pPr>
+      <w:r>
         <w:rPr>
           <w:rStyle w:val="Strong"/>
           <w:b w:val="0"/>
           <w:bCs w:val="0"/>
         </w:rPr>
-      </w:pPr>
-      <w:r>
+        <w:t>we've got a long way to go</w:t>
+      </w:r>
+    </w:p>
+    <w:p>
+      <w:pPr>
+        <w:pStyle w:val="NoSpacing"/>
         <w:rPr>
           <w:rStyle w:val="Strong"/>
           <w:b w:val="0"/>
           <w:bCs w:val="0"/>
         </w:rPr>
-        <w:t>we've got a long way to go</w:t>
-      </w:r>
-    </w:p>
-    <w:p>
-      <w:pPr>
-        <w:pStyle w:val="NoSpacing"/>
+      </w:pPr>
+      <w:r>
         <w:rPr>
           <w:rStyle w:val="Strong"/>
           <w:b w:val="0"/>
           <w:bCs w:val="0"/>
         </w:rPr>
-      </w:pPr>
+        <w:t xml:space="preserve">              </w:t>
+      </w:r>
       <w:r>
         <w:rPr>
           <w:rStyle w:val="Strong"/>
           <w:b w:val="0"/>
           <w:bCs w:val="0"/>
         </w:rPr>
-        <w:t xml:space="preserve">              </w:t>
+        <w:t xml:space="preserve">  </w:t>
       </w:r>
       <w:r>
         <w:rPr>
@@ -1702,7 +1674,7 @@
           <w:b w:val="0"/>
           <w:bCs w:val="0"/>
         </w:rPr>
-        <w:t xml:space="preserve">  </w:t>
+        <w:t xml:space="preserve">C                            </w:t>
       </w:r>
       <w:r>
         <w:rPr>
@@ -1710,7 +1682,7 @@
           <w:b w:val="0"/>
           <w:bCs w:val="0"/>
         </w:rPr>
-        <w:t xml:space="preserve">C                            </w:t>
+        <w:t xml:space="preserve">                </w:t>
       </w:r>
       <w:r>
         <w:rPr>
@@ -1718,114 +1690,491 @@
           <w:b w:val="0"/>
           <w:bCs w:val="0"/>
         </w:rPr>
-        <w:t xml:space="preserve">                </w:t>
-      </w:r>
-      <w:r>
+        <w:t xml:space="preserve">F                    </w:t>
+      </w:r>
+    </w:p>
+    <w:p>
+      <w:pPr>
+        <w:pBdr>
+          <w:top w:val="dashed" w:sz="8" w:space="1" w:color="auto"/>
+          <w:left w:val="dashed" w:sz="8" w:space="4" w:color="auto"/>
+          <w:bottom w:val="dashed" w:sz="8" w:space="1" w:color="auto"/>
+          <w:right w:val="dashed" w:sz="8" w:space="4" w:color="auto"/>
+        </w:pBdr>
         <w:rPr>
           <w:rStyle w:val="Strong"/>
           <w:b w:val="0"/>
           <w:bCs w:val="0"/>
         </w:rPr>
-        <w:t xml:space="preserve">F                    </w:t>
-      </w:r>
-    </w:p>
-    <w:p>
-      <w:pPr>
-        <w:pBdr>
-          <w:top w:val="dashed" w:sz="8" w:space="1" w:color="auto"/>
-          <w:left w:val="dashed" w:sz="8" w:space="4" w:color="auto"/>
-          <w:bottom w:val="dashed" w:sz="8" w:space="1" w:color="auto"/>
-          <w:right w:val="dashed" w:sz="8" w:space="4" w:color="auto"/>
-        </w:pBdr>
+      </w:pPr>
+      <w:r>
         <w:rPr>
           <w:rStyle w:val="Strong"/>
           <w:b w:val="0"/>
           <w:bCs w:val="0"/>
         </w:rPr>
-      </w:pPr>
-      <w:r>
+        <w:t>And we'll sing and we'll dance and bid farewell to France</w:t>
+      </w:r>
+    </w:p>
+    <w:p>
+      <w:pPr>
+        <w:pStyle w:val="NoSpacing"/>
         <w:rPr>
           <w:rStyle w:val="Strong"/>
           <w:b w:val="0"/>
           <w:bCs w:val="0"/>
         </w:rPr>
-        <w:t>And we'll sing and we'll dance and bid farewell to France</w:t>
-      </w:r>
-    </w:p>
-    <w:p>
-      <w:pPr>
-        <w:pStyle w:val="NoSpacing"/>
+      </w:pPr>
+      <w:r>
         <w:rPr>
           <w:rStyle w:val="Strong"/>
           <w:b w:val="0"/>
           <w:bCs w:val="0"/>
         </w:rPr>
-      </w:pPr>
-      <w:r>
+        <w:t xml:space="preserve">G7                          C                    </w:t>
+      </w:r>
+    </w:p>
+    <w:p>
+      <w:pPr>
+        <w:pBdr>
+          <w:top w:val="dashed" w:sz="8" w:space="1" w:color="auto"/>
+          <w:left w:val="dashed" w:sz="8" w:space="4" w:color="auto"/>
+          <w:bottom w:val="dashed" w:sz="8" w:space="1" w:color="auto"/>
+          <w:right w:val="dashed" w:sz="8" w:space="4" w:color="auto"/>
+        </w:pBdr>
         <w:rPr>
           <w:rStyle w:val="Strong"/>
           <w:b w:val="0"/>
           <w:bCs w:val="0"/>
         </w:rPr>
-        <w:t xml:space="preserve">G7                          C                    </w:t>
-      </w:r>
-    </w:p>
-    <w:p>
-      <w:pPr>
-        <w:pBdr>
-          <w:top w:val="dashed" w:sz="8" w:space="1" w:color="auto"/>
-          <w:left w:val="dashed" w:sz="8" w:space="4" w:color="auto"/>
-          <w:bottom w:val="dashed" w:sz="8" w:space="1" w:color="auto"/>
-          <w:right w:val="dashed" w:sz="8" w:space="4" w:color="auto"/>
-        </w:pBdr>
+      </w:pPr>
+      <w:r>
         <w:rPr>
           <w:rStyle w:val="Strong"/>
           <w:b w:val="0"/>
           <w:bCs w:val="0"/>
         </w:rPr>
-      </w:pPr>
-      <w:r>
+        <w:t>row me bully boys row</w:t>
+      </w:r>
+    </w:p>
+    <w:p/>
+    <w:p>
+      <w:r>
+        <w:t>And we sailed away in the roughest of water</w:t>
+      </w:r>
+      <w:r>
+        <w:t>,</w:t>
+      </w:r>
+    </w:p>
+    <w:p>
+      <w:pPr>
+        <w:rPr>
+          <w:i/>
+          <w:iCs/>
+        </w:rPr>
+      </w:pPr>
+      <w:r>
+        <w:rPr>
+          <w:i/>
+          <w:iCs/>
+        </w:rPr>
+        <w:t xml:space="preserve">    </w:t>
+      </w:r>
+      <w:r>
+        <w:rPr>
+          <w:i/>
+          <w:iCs/>
+        </w:rPr>
+        <w:t>row me bully boys row</w:t>
+      </w:r>
+    </w:p>
+    <w:p>
+      <w:r>
+        <w:t>But now we return in the most royal quarters,</w:t>
+      </w:r>
+    </w:p>
+    <w:p>
+      <w:pPr>
+        <w:rPr>
+          <w:i/>
+          <w:iCs/>
+        </w:rPr>
+      </w:pPr>
+      <w:r>
+        <w:rPr>
+          <w:i/>
+          <w:iCs/>
+        </w:rPr>
+        <w:t xml:space="preserve">    </w:t>
+      </w:r>
+      <w:r>
+        <w:rPr>
+          <w:i/>
+          <w:iCs/>
+        </w:rPr>
+        <w:t>row me bully boys row</w:t>
+      </w:r>
+    </w:p>
+    <w:p/>
+    <w:p>
+      <w:pPr>
+        <w:pBdr>
+          <w:top w:val="dashed" w:sz="8" w:space="1" w:color="auto"/>
+          <w:left w:val="dashed" w:sz="8" w:space="4" w:color="auto"/>
+          <w:bottom w:val="dashed" w:sz="8" w:space="1" w:color="auto"/>
+          <w:right w:val="dashed" w:sz="8" w:space="4" w:color="auto"/>
+        </w:pBdr>
+        <w:rPr>
+          <w:rStyle w:val="IntenseReference"/>
+        </w:rPr>
+      </w:pPr>
+      <w:r>
+        <w:rPr>
+          <w:rStyle w:val="IntenseReference"/>
+        </w:rPr>
+        <w:t>CHORUS</w:t>
+      </w:r>
+    </w:p>
+    <w:p/>
+    <w:p>
+      <w:r>
+        <w:t>See, now, how we feast on pheasants by a flock,</w:t>
+      </w:r>
+    </w:p>
+    <w:p>
+      <w:r>
+        <w:rPr>
+          <w:i/>
+          <w:iCs/>
+        </w:rPr>
+        <w:t xml:space="preserve">    </w:t>
+      </w:r>
+      <w:r>
+        <w:rPr>
+          <w:i/>
+          <w:iCs/>
+        </w:rPr>
+        <w:t>row me bully boys row</w:t>
+      </w:r>
+    </w:p>
+    <w:p>
+      <w:r>
+        <w:t>It's a long, long way from the gruel and the stocks,</w:t>
+      </w:r>
+    </w:p>
+    <w:p>
+      <w:r>
+        <w:rPr>
+          <w:i/>
+          <w:iCs/>
+        </w:rPr>
+        <w:t xml:space="preserve">    </w:t>
+      </w:r>
+      <w:r>
+        <w:rPr>
+          <w:i/>
+          <w:iCs/>
+        </w:rPr>
+        <w:t>row me bully boys row</w:t>
+      </w:r>
+    </w:p>
+    <w:p>
+      <w:pPr>
+        <w:rPr>
+          <w:rStyle w:val="IntenseReference"/>
+        </w:rPr>
+      </w:pPr>
+    </w:p>
+    <w:p>
+      <w:pPr>
+        <w:pBdr>
+          <w:top w:val="dashed" w:sz="8" w:space="1" w:color="auto"/>
+          <w:left w:val="dashed" w:sz="8" w:space="4" w:color="auto"/>
+          <w:bottom w:val="dashed" w:sz="8" w:space="1" w:color="auto"/>
+          <w:right w:val="dashed" w:sz="8" w:space="4" w:color="auto"/>
+        </w:pBdr>
+        <w:rPr>
+          <w:rStyle w:val="IntenseReference"/>
+        </w:rPr>
+      </w:pPr>
+      <w:r>
+        <w:rPr>
+          <w:rStyle w:val="IntenseReference"/>
+        </w:rPr>
+        <w:lastRenderedPageBreak/>
+        <w:t>CHORUS</w:t>
+      </w:r>
+    </w:p>
+    <w:p/>
+    <w:p>
+      <w:r>
+        <w:t>A wee dram of whiskey for every man,</w:t>
+      </w:r>
+    </w:p>
+    <w:p>
+      <w:r>
+        <w:rPr>
+          <w:i/>
+          <w:iCs/>
+        </w:rPr>
+        <w:t xml:space="preserve">    </w:t>
+      </w:r>
+      <w:r>
+        <w:rPr>
+          <w:i/>
+          <w:iCs/>
+        </w:rPr>
+        <w:t>row me bully boys row</w:t>
+      </w:r>
+    </w:p>
+    <w:p>
+      <w:r>
+        <w:t>And a barrel of rum for the shanty man,</w:t>
+      </w:r>
+    </w:p>
+    <w:p>
+      <w:r>
+        <w:rPr>
+          <w:i/>
+          <w:iCs/>
+        </w:rPr>
+        <w:t xml:space="preserve">    </w:t>
+      </w:r>
+      <w:r>
+        <w:rPr>
+          <w:i/>
+          <w:iCs/>
+        </w:rPr>
+        <w:t>row me bully boys row</w:t>
+      </w:r>
+    </w:p>
+    <w:p>
+      <w:pPr>
+        <w:rPr>
+          <w:rStyle w:val="IntenseReference"/>
+        </w:rPr>
+      </w:pPr>
+    </w:p>
+    <w:p>
+      <w:pPr>
+        <w:pBdr>
+          <w:top w:val="dashed" w:sz="8" w:space="1" w:color="auto"/>
+          <w:left w:val="dashed" w:sz="8" w:space="4" w:color="auto"/>
+          <w:bottom w:val="dashed" w:sz="8" w:space="1" w:color="auto"/>
+          <w:right w:val="dashed" w:sz="8" w:space="4" w:color="auto"/>
+        </w:pBdr>
+        <w:rPr>
+          <w:rStyle w:val="IntenseReference"/>
+        </w:rPr>
+      </w:pPr>
+      <w:r>
+        <w:rPr>
+          <w:rStyle w:val="IntenseReference"/>
+        </w:rPr>
+        <w:t>CHORUS</w:t>
+      </w:r>
+    </w:p>
+    <w:p/>
+    <w:p>
+      <w:r>
+        <w:t>And we sailed away in the roughest of water,</w:t>
+      </w:r>
+    </w:p>
+    <w:p>
+      <w:r>
+        <w:rPr>
+          <w:i/>
+          <w:iCs/>
+        </w:rPr>
+        <w:t xml:space="preserve">    </w:t>
+      </w:r>
+      <w:r>
+        <w:rPr>
+          <w:i/>
+          <w:iCs/>
+        </w:rPr>
+        <w:t>row me bully boys row</w:t>
+      </w:r>
+    </w:p>
+    <w:p>
+      <w:r>
+        <w:t>And now we return and so lock up your daughters,</w:t>
+      </w:r>
+    </w:p>
+    <w:p>
+      <w:pPr>
+        <w:rPr>
+          <w:i/>
+          <w:iCs/>
+        </w:rPr>
+      </w:pPr>
+      <w:r>
+        <w:rPr>
+          <w:i/>
+          <w:iCs/>
+        </w:rPr>
+        <w:t xml:space="preserve">    </w:t>
+      </w:r>
+      <w:r>
+        <w:rPr>
+          <w:i/>
+          <w:iCs/>
+        </w:rPr>
+        <w:t>row me bully boys row</w:t>
+      </w:r>
+    </w:p>
+    <w:p>
+      <w:pPr>
+        <w:rPr>
+          <w:rStyle w:val="IntenseReference"/>
+        </w:rPr>
+      </w:pPr>
+    </w:p>
+    <w:p>
+      <w:pPr>
+        <w:pBdr>
+          <w:top w:val="dashed" w:sz="8" w:space="1" w:color="auto"/>
+          <w:left w:val="dashed" w:sz="8" w:space="4" w:color="auto"/>
+          <w:bottom w:val="dashed" w:sz="8" w:space="1" w:color="auto"/>
+          <w:right w:val="dashed" w:sz="8" w:space="4" w:color="auto"/>
+        </w:pBdr>
+        <w:rPr>
+          <w:rStyle w:val="IntenseReference"/>
+        </w:rPr>
+      </w:pPr>
+      <w:r>
+        <w:rPr>
+          <w:rStyle w:val="IntenseReference"/>
+        </w:rPr>
+        <w:t>CHORUS</w:t>
+      </w:r>
+    </w:p>
+    <w:p/>
+    <w:p>
+      <w:r>
+        <w:br w:type="page"/>
+      </w:r>
+    </w:p>
+    <w:p>
+      <w:pPr>
+        <w:pStyle w:val="Heading1"/>
+      </w:pPr>
+      <w:bookmarkStart w:id="2" w:name="_Toc205372235"/>
+      <w:r>
+        <w:lastRenderedPageBreak/>
+        <w:t>Bully in the Alley</w:t>
+      </w:r>
+      <w:bookmarkEnd w:id="2"/>
+    </w:p>
+    <w:p>
+      <w:r>
+        <w:t>Sally is the girl that I love dearly,</w:t>
+      </w:r>
+    </w:p>
+    <w:p>
+      <w:pPr>
+        <w:rPr>
+          <w:i/>
+          <w:iCs/>
+        </w:rPr>
+      </w:pPr>
+      <w:r>
+        <w:t xml:space="preserve">    </w:t>
+      </w:r>
+      <w:r>
+        <w:rPr>
+          <w:i/>
+          <w:iCs/>
+        </w:rPr>
+        <w:t>way hey bully in the alley</w:t>
+      </w:r>
+    </w:p>
+    <w:p>
+      <w:r>
+        <w:t>Sally is the girl that I spliced nearly,</w:t>
+      </w:r>
+    </w:p>
+    <w:p>
+      <w:r>
+        <w:t xml:space="preserve">    </w:t>
+      </w:r>
+      <w:r>
+        <w:rPr>
+          <w:i/>
+          <w:iCs/>
+        </w:rPr>
+        <w:t>bully down in shinbone al-</w:t>
+      </w:r>
+    </w:p>
+    <w:p/>
+    <w:p>
+      <w:pPr>
+        <w:pBdr>
+          <w:top w:val="dashed" w:sz="8" w:space="1" w:color="auto"/>
+          <w:left w:val="dashed" w:sz="8" w:space="4" w:color="auto"/>
+          <w:bottom w:val="dashed" w:sz="8" w:space="1" w:color="auto"/>
+          <w:right w:val="dashed" w:sz="8" w:space="4" w:color="auto"/>
+        </w:pBdr>
+      </w:pPr>
+      <w:r>
+        <w:rPr>
+          <w:rStyle w:val="Strong"/>
+        </w:rPr>
+        <w:t>CHORUS</w:t>
+      </w:r>
+    </w:p>
+    <w:p>
+      <w:pPr>
+        <w:pStyle w:val="NoSpacing"/>
         <w:rPr>
           <w:rStyle w:val="Strong"/>
           <w:b w:val="0"/>
           <w:bCs w:val="0"/>
         </w:rPr>
-        <w:t xml:space="preserve">row me bully </w:t>
-      </w:r>
-      <w:proofErr w:type="gramStart"/>
+      </w:pPr>
       <w:r>
         <w:rPr>
           <w:rStyle w:val="Strong"/>
           <w:b w:val="0"/>
           <w:bCs w:val="0"/>
         </w:rPr>
-        <w:t>boys</w:t>
-      </w:r>
-      <w:proofErr w:type="gramEnd"/>
+        <w:t xml:space="preserve">G                                                </w:t>
+      </w:r>
+    </w:p>
+    <w:p>
+      <w:pPr>
+        <w:pBdr>
+          <w:top w:val="dashed" w:sz="8" w:space="1" w:color="auto"/>
+          <w:left w:val="dashed" w:sz="8" w:space="4" w:color="auto"/>
+          <w:bottom w:val="dashed" w:sz="8" w:space="1" w:color="auto"/>
+          <w:right w:val="dashed" w:sz="8" w:space="4" w:color="auto"/>
+        </w:pBdr>
+      </w:pPr>
+      <w:r>
+        <w:t>So help me ba ba bully in the alley,</w:t>
+      </w:r>
+    </w:p>
+    <w:p>
+      <w:pPr>
+        <w:pStyle w:val="NoSpacing"/>
+      </w:pPr>
       <w:r>
         <w:rPr>
           <w:rStyle w:val="Strong"/>
           <w:b w:val="0"/>
           <w:bCs w:val="0"/>
         </w:rPr>
-        <w:t xml:space="preserve"> row</w:t>
-      </w:r>
-    </w:p>
-    <w:p/>
-    <w:p>
-      <w:r>
-        <w:t>And we sailed away in the roughest of water</w:t>
-      </w:r>
-      <w:r>
-        <w:t>,</w:t>
-      </w:r>
-    </w:p>
-    <w:p>
-      <w:pPr>
-        <w:rPr>
-          <w:i/>
-          <w:iCs/>
-        </w:rPr>
+        <w:t xml:space="preserve">    C     G     D </w:t>
+      </w:r>
+    </w:p>
+    <w:p>
+      <w:pPr>
+        <w:pBdr>
+          <w:top w:val="dashed" w:sz="8" w:space="1" w:color="auto"/>
+          <w:left w:val="dashed" w:sz="8" w:space="4" w:color="auto"/>
+          <w:bottom w:val="dashed" w:sz="8" w:space="1" w:color="auto"/>
+          <w:right w:val="dashed" w:sz="8" w:space="4" w:color="auto"/>
+        </w:pBdr>
       </w:pPr>
       <w:r>
         <w:rPr>
@@ -1839,470 +2188,7 @@
           <w:i/>
           <w:iCs/>
         </w:rPr>
-        <w:t xml:space="preserve">row me bully </w:t>
-      </w:r>
-      <w:proofErr w:type="gramStart"/>
-      <w:r>
-        <w:rPr>
-          <w:i/>
-          <w:iCs/>
-        </w:rPr>
-        <w:t>boys</w:t>
-      </w:r>
-      <w:proofErr w:type="gramEnd"/>
-      <w:r>
-        <w:rPr>
-          <w:i/>
-          <w:iCs/>
-        </w:rPr>
-        <w:t xml:space="preserve"> row</w:t>
-      </w:r>
-    </w:p>
-    <w:p>
-      <w:r>
-        <w:t>But now we return in the most royal quarters,</w:t>
-      </w:r>
-    </w:p>
-    <w:p>
-      <w:pPr>
-        <w:rPr>
-          <w:i/>
-          <w:iCs/>
-        </w:rPr>
-      </w:pPr>
-      <w:r>
-        <w:rPr>
-          <w:i/>
-          <w:iCs/>
-        </w:rPr>
-        <w:t xml:space="preserve">    </w:t>
-      </w:r>
-      <w:r>
-        <w:rPr>
-          <w:i/>
-          <w:iCs/>
-        </w:rPr>
-        <w:t xml:space="preserve">row me bully </w:t>
-      </w:r>
-      <w:proofErr w:type="gramStart"/>
-      <w:r>
-        <w:rPr>
-          <w:i/>
-          <w:iCs/>
-        </w:rPr>
-        <w:t>boys</w:t>
-      </w:r>
-      <w:proofErr w:type="gramEnd"/>
-      <w:r>
-        <w:rPr>
-          <w:i/>
-          <w:iCs/>
-        </w:rPr>
-        <w:t xml:space="preserve"> row</w:t>
-      </w:r>
-    </w:p>
-    <w:p/>
-    <w:p>
-      <w:pPr>
-        <w:pBdr>
-          <w:top w:val="dashed" w:sz="8" w:space="1" w:color="auto"/>
-          <w:left w:val="dashed" w:sz="8" w:space="4" w:color="auto"/>
-          <w:bottom w:val="dashed" w:sz="8" w:space="1" w:color="auto"/>
-          <w:right w:val="dashed" w:sz="8" w:space="4" w:color="auto"/>
-        </w:pBdr>
-        <w:rPr>
-          <w:rStyle w:val="IntenseReference"/>
-        </w:rPr>
-      </w:pPr>
-      <w:r>
-        <w:rPr>
-          <w:rStyle w:val="IntenseReference"/>
-        </w:rPr>
-        <w:t>CHORUS</w:t>
-      </w:r>
-    </w:p>
-    <w:p/>
-    <w:p>
-      <w:r>
-        <w:t>See, now, how we feast on pheasants by a flock,</w:t>
-      </w:r>
-    </w:p>
-    <w:p>
-      <w:r>
-        <w:rPr>
-          <w:i/>
-          <w:iCs/>
-        </w:rPr>
-        <w:t xml:space="preserve">    </w:t>
-      </w:r>
-      <w:r>
-        <w:rPr>
-          <w:i/>
-          <w:iCs/>
-        </w:rPr>
-        <w:t xml:space="preserve">row me bully </w:t>
-      </w:r>
-      <w:proofErr w:type="gramStart"/>
-      <w:r>
-        <w:rPr>
-          <w:i/>
-          <w:iCs/>
-        </w:rPr>
-        <w:t>boys</w:t>
-      </w:r>
-      <w:proofErr w:type="gramEnd"/>
-      <w:r>
-        <w:rPr>
-          <w:i/>
-          <w:iCs/>
-        </w:rPr>
-        <w:t xml:space="preserve"> row</w:t>
-      </w:r>
-    </w:p>
-    <w:p>
-      <w:r>
-        <w:t>It's a long, long way from the gruel and the stocks,</w:t>
-      </w:r>
-    </w:p>
-    <w:p>
-      <w:r>
-        <w:rPr>
-          <w:i/>
-          <w:iCs/>
-        </w:rPr>
-        <w:t xml:space="preserve">    </w:t>
-      </w:r>
-      <w:r>
-        <w:rPr>
-          <w:i/>
-          <w:iCs/>
-        </w:rPr>
-        <w:t xml:space="preserve">row me bully </w:t>
-      </w:r>
-      <w:proofErr w:type="gramStart"/>
-      <w:r>
-        <w:rPr>
-          <w:i/>
-          <w:iCs/>
-        </w:rPr>
-        <w:t>boys</w:t>
-      </w:r>
-      <w:proofErr w:type="gramEnd"/>
-      <w:r>
-        <w:rPr>
-          <w:i/>
-          <w:iCs/>
-        </w:rPr>
-        <w:t xml:space="preserve"> row</w:t>
-      </w:r>
-    </w:p>
-    <w:p>
-      <w:pPr>
-        <w:rPr>
-          <w:rStyle w:val="IntenseReference"/>
-        </w:rPr>
-      </w:pPr>
-    </w:p>
-    <w:p>
-      <w:pPr>
-        <w:pBdr>
-          <w:top w:val="dashed" w:sz="8" w:space="1" w:color="auto"/>
-          <w:left w:val="dashed" w:sz="8" w:space="4" w:color="auto"/>
-          <w:bottom w:val="dashed" w:sz="8" w:space="1" w:color="auto"/>
-          <w:right w:val="dashed" w:sz="8" w:space="4" w:color="auto"/>
-        </w:pBdr>
-        <w:rPr>
-          <w:rStyle w:val="IntenseReference"/>
-        </w:rPr>
-      </w:pPr>
-      <w:r>
-        <w:rPr>
-          <w:rStyle w:val="IntenseReference"/>
-        </w:rPr>
-        <w:lastRenderedPageBreak/>
-        <w:t>CHORUS</w:t>
-      </w:r>
-    </w:p>
-    <w:p/>
-    <w:p>
-      <w:r>
-        <w:t>A wee dram of whiskey for every man,</w:t>
-      </w:r>
-    </w:p>
-    <w:p>
-      <w:r>
-        <w:rPr>
-          <w:i/>
-          <w:iCs/>
-        </w:rPr>
-        <w:t xml:space="preserve">    </w:t>
-      </w:r>
-      <w:r>
-        <w:rPr>
-          <w:i/>
-          <w:iCs/>
-        </w:rPr>
-        <w:t xml:space="preserve">row me bully </w:t>
-      </w:r>
-      <w:proofErr w:type="gramStart"/>
-      <w:r>
-        <w:rPr>
-          <w:i/>
-          <w:iCs/>
-        </w:rPr>
-        <w:t>boys</w:t>
-      </w:r>
-      <w:proofErr w:type="gramEnd"/>
-      <w:r>
-        <w:rPr>
-          <w:i/>
-          <w:iCs/>
-        </w:rPr>
-        <w:t xml:space="preserve"> row</w:t>
-      </w:r>
-    </w:p>
-    <w:p>
-      <w:r>
-        <w:t>And a barrel of rum for the shanty man,</w:t>
-      </w:r>
-    </w:p>
-    <w:p>
-      <w:r>
-        <w:rPr>
-          <w:i/>
-          <w:iCs/>
-        </w:rPr>
-        <w:t xml:space="preserve">    </w:t>
-      </w:r>
-      <w:r>
-        <w:rPr>
-          <w:i/>
-          <w:iCs/>
-        </w:rPr>
-        <w:t xml:space="preserve">row me bully </w:t>
-      </w:r>
-      <w:proofErr w:type="gramStart"/>
-      <w:r>
-        <w:rPr>
-          <w:i/>
-          <w:iCs/>
-        </w:rPr>
-        <w:t>boys</w:t>
-      </w:r>
-      <w:proofErr w:type="gramEnd"/>
-      <w:r>
-        <w:rPr>
-          <w:i/>
-          <w:iCs/>
-        </w:rPr>
-        <w:t xml:space="preserve"> row</w:t>
-      </w:r>
-    </w:p>
-    <w:p>
-      <w:pPr>
-        <w:rPr>
-          <w:rStyle w:val="IntenseReference"/>
-        </w:rPr>
-      </w:pPr>
-    </w:p>
-    <w:p>
-      <w:pPr>
-        <w:pBdr>
-          <w:top w:val="dashed" w:sz="8" w:space="1" w:color="auto"/>
-          <w:left w:val="dashed" w:sz="8" w:space="4" w:color="auto"/>
-          <w:bottom w:val="dashed" w:sz="8" w:space="1" w:color="auto"/>
-          <w:right w:val="dashed" w:sz="8" w:space="4" w:color="auto"/>
-        </w:pBdr>
-        <w:rPr>
-          <w:rStyle w:val="IntenseReference"/>
-        </w:rPr>
-      </w:pPr>
-      <w:r>
-        <w:rPr>
-          <w:rStyle w:val="IntenseReference"/>
-        </w:rPr>
-        <w:t>CHORUS</w:t>
-      </w:r>
-    </w:p>
-    <w:p/>
-    <w:p>
-      <w:r>
-        <w:t>And we sailed away in the roughest of water,</w:t>
-      </w:r>
-    </w:p>
-    <w:p>
-      <w:r>
-        <w:rPr>
-          <w:i/>
-          <w:iCs/>
-        </w:rPr>
-        <w:t xml:space="preserve">    </w:t>
-      </w:r>
-      <w:r>
-        <w:rPr>
-          <w:i/>
-          <w:iCs/>
-        </w:rPr>
-        <w:t xml:space="preserve">row me bully </w:t>
-      </w:r>
-      <w:proofErr w:type="gramStart"/>
-      <w:r>
-        <w:rPr>
-          <w:i/>
-          <w:iCs/>
-        </w:rPr>
-        <w:t>boys</w:t>
-      </w:r>
-      <w:proofErr w:type="gramEnd"/>
-      <w:r>
-        <w:rPr>
-          <w:i/>
-          <w:iCs/>
-        </w:rPr>
-        <w:t xml:space="preserve"> row</w:t>
-      </w:r>
-    </w:p>
-    <w:p>
-      <w:r>
-        <w:t>And now we return and so lock up your daughters,</w:t>
-      </w:r>
-    </w:p>
-    <w:p>
-      <w:pPr>
-        <w:rPr>
-          <w:i/>
-          <w:iCs/>
-        </w:rPr>
-      </w:pPr>
-      <w:r>
-        <w:rPr>
-          <w:i/>
-          <w:iCs/>
-        </w:rPr>
-        <w:t xml:space="preserve">    </w:t>
-      </w:r>
-      <w:r>
-        <w:rPr>
-          <w:i/>
-          <w:iCs/>
-        </w:rPr>
-        <w:t xml:space="preserve">row me bully </w:t>
-      </w:r>
-      <w:proofErr w:type="gramStart"/>
-      <w:r>
-        <w:rPr>
-          <w:i/>
-          <w:iCs/>
-        </w:rPr>
-        <w:t>boys</w:t>
-      </w:r>
-      <w:proofErr w:type="gramEnd"/>
-      <w:r>
-        <w:rPr>
-          <w:i/>
-          <w:iCs/>
-        </w:rPr>
-        <w:t xml:space="preserve"> row</w:t>
-      </w:r>
-    </w:p>
-    <w:p>
-      <w:pPr>
-        <w:rPr>
-          <w:rStyle w:val="IntenseReference"/>
-        </w:rPr>
-      </w:pPr>
-    </w:p>
-    <w:p>
-      <w:pPr>
-        <w:pBdr>
-          <w:top w:val="dashed" w:sz="8" w:space="1" w:color="auto"/>
-          <w:left w:val="dashed" w:sz="8" w:space="4" w:color="auto"/>
-          <w:bottom w:val="dashed" w:sz="8" w:space="1" w:color="auto"/>
-          <w:right w:val="dashed" w:sz="8" w:space="4" w:color="auto"/>
-        </w:pBdr>
-        <w:rPr>
-          <w:rStyle w:val="IntenseReference"/>
-        </w:rPr>
-      </w:pPr>
-      <w:r>
-        <w:rPr>
-          <w:rStyle w:val="IntenseReference"/>
-        </w:rPr>
-        <w:t>CHORUS</w:t>
-      </w:r>
-    </w:p>
-    <w:p/>
-    <w:p>
-      <w:r>
-        <w:br w:type="page"/>
-      </w:r>
-    </w:p>
-    <w:p>
-      <w:pPr>
-        <w:pStyle w:val="Heading1"/>
-      </w:pPr>
-      <w:bookmarkStart w:id="2" w:name="_Toc205372235"/>
-      <w:r>
-        <w:lastRenderedPageBreak/>
-        <w:t>Bully in the Alley</w:t>
-      </w:r>
-      <w:bookmarkEnd w:id="2"/>
-    </w:p>
-    <w:p>
-      <w:r>
-        <w:t>Sally is the girl that I love dearly,</w:t>
-      </w:r>
-    </w:p>
-    <w:p>
-      <w:pPr>
-        <w:rPr>
-          <w:i/>
-          <w:iCs/>
-        </w:rPr>
-      </w:pPr>
-      <w:r>
-        <w:t xml:space="preserve">    </w:t>
-      </w:r>
-      <w:r>
-        <w:rPr>
-          <w:i/>
-          <w:iCs/>
-        </w:rPr>
         <w:t>way hey bully in the alley</w:t>
-      </w:r>
-    </w:p>
-    <w:p>
-      <w:r>
-        <w:t>Sally is the girl that I spliced nearly,</w:t>
-      </w:r>
-    </w:p>
-    <w:p>
-      <w:r>
-        <w:t xml:space="preserve">    </w:t>
-      </w:r>
-      <w:r>
-        <w:rPr>
-          <w:i/>
-          <w:iCs/>
-        </w:rPr>
-        <w:t>bully down in shinbone al-</w:t>
-      </w:r>
-    </w:p>
-    <w:p/>
-    <w:p>
-      <w:pPr>
-        <w:pBdr>
-          <w:top w:val="dashed" w:sz="8" w:space="1" w:color="auto"/>
-          <w:left w:val="dashed" w:sz="8" w:space="4" w:color="auto"/>
-          <w:bottom w:val="dashed" w:sz="8" w:space="1" w:color="auto"/>
-          <w:right w:val="dashed" w:sz="8" w:space="4" w:color="auto"/>
-        </w:pBdr>
-      </w:pPr>
-      <w:r>
-        <w:rPr>
-          <w:rStyle w:val="Strong"/>
-        </w:rPr>
-        <w:t>CHORUS</w:t>
       </w:r>
     </w:p>
     <w:p>
@@ -2332,29 +2218,8 @@
           <w:right w:val="dashed" w:sz="8" w:space="4" w:color="auto"/>
         </w:pBdr>
       </w:pPr>
-      <w:proofErr w:type="gramStart"/>
-      <w:r>
-        <w:t>So</w:t>
-      </w:r>
-      <w:proofErr w:type="gramEnd"/>
-      <w:r>
-        <w:t xml:space="preserve"> help me </w:t>
-      </w:r>
-      <w:proofErr w:type="spellStart"/>
-      <w:r>
-        <w:t>ba</w:t>
-      </w:r>
-      <w:proofErr w:type="spellEnd"/>
-      <w:r>
-        <w:t xml:space="preserve"> </w:t>
-      </w:r>
-      <w:proofErr w:type="spellStart"/>
-      <w:r>
-        <w:t>ba</w:t>
-      </w:r>
-      <w:proofErr w:type="spellEnd"/>
-      <w:r>
-        <w:t xml:space="preserve"> bully in the alley,</w:t>
+      <w:r>
+        <w:t>So help me ba ba bully in the alley,</w:t>
       </w:r>
     </w:p>
     <w:p>
@@ -2367,96 +2232,31 @@
           <w:b w:val="0"/>
           <w:bCs w:val="0"/>
         </w:rPr>
-        <w:t xml:space="preserve">    C     G     D </w:t>
-      </w:r>
-    </w:p>
-    <w:p>
-      <w:pPr>
-        <w:pBdr>
-          <w:top w:val="dashed" w:sz="8" w:space="1" w:color="auto"/>
-          <w:left w:val="dashed" w:sz="8" w:space="4" w:color="auto"/>
-          <w:bottom w:val="dashed" w:sz="8" w:space="1" w:color="auto"/>
-          <w:right w:val="dashed" w:sz="8" w:space="4" w:color="auto"/>
-        </w:pBdr>
-      </w:pPr>
-      <w:r>
-        <w:rPr>
-          <w:i/>
-          <w:iCs/>
-        </w:rPr>
-        <w:t xml:space="preserve">    </w:t>
-      </w:r>
-      <w:r>
-        <w:rPr>
-          <w:i/>
-          <w:iCs/>
-        </w:rPr>
-        <w:t>way hey bully in the alley</w:t>
-      </w:r>
-    </w:p>
-    <w:p>
-      <w:pPr>
-        <w:pStyle w:val="NoSpacing"/>
+        <w:t xml:space="preserve">    C     </w:t>
+      </w:r>
+      <w:r>
         <w:rPr>
           <w:rStyle w:val="Strong"/>
           <w:b w:val="0"/>
           <w:bCs w:val="0"/>
         </w:rPr>
-      </w:pPr>
+        <w:t xml:space="preserve">               </w:t>
+      </w:r>
       <w:r>
         <w:rPr>
           <w:rStyle w:val="Strong"/>
           <w:b w:val="0"/>
           <w:bCs w:val="0"/>
         </w:rPr>
-        <w:t xml:space="preserve">G                                                </w:t>
-      </w:r>
-    </w:p>
-    <w:p>
-      <w:pPr>
-        <w:pBdr>
-          <w:top w:val="dashed" w:sz="8" w:space="1" w:color="auto"/>
-          <w:left w:val="dashed" w:sz="8" w:space="4" w:color="auto"/>
-          <w:bottom w:val="dashed" w:sz="8" w:space="1" w:color="auto"/>
-          <w:right w:val="dashed" w:sz="8" w:space="4" w:color="auto"/>
-        </w:pBdr>
-      </w:pPr>
-      <w:proofErr w:type="gramStart"/>
-      <w:r>
-        <w:t>So</w:t>
-      </w:r>
-      <w:proofErr w:type="gramEnd"/>
-      <w:r>
-        <w:t xml:space="preserve"> help me </w:t>
-      </w:r>
-      <w:proofErr w:type="spellStart"/>
-      <w:r>
-        <w:t>ba</w:t>
-      </w:r>
-      <w:proofErr w:type="spellEnd"/>
-      <w:r>
-        <w:t xml:space="preserve"> </w:t>
-      </w:r>
-      <w:proofErr w:type="spellStart"/>
-      <w:r>
-        <w:t>ba</w:t>
-      </w:r>
-      <w:proofErr w:type="spellEnd"/>
-      <w:r>
-        <w:t xml:space="preserve"> bully in the alley,</w:t>
-      </w:r>
-    </w:p>
-    <w:p>
-      <w:pPr>
-        <w:pStyle w:val="NoSpacing"/>
-      </w:pPr>
+        <w:t>G    D</w:t>
+      </w:r>
       <w:r>
         <w:rPr>
           <w:rStyle w:val="Strong"/>
           <w:b w:val="0"/>
           <w:bCs w:val="0"/>
         </w:rPr>
-        <w:t xml:space="preserve">    C     </w:t>
+        <w:t>7    G</w:t>
       </w:r>
       <w:r>
         <w:rPr>
@@ -2464,30 +2264,6 @@
           <w:b w:val="0"/>
           <w:bCs w:val="0"/>
         </w:rPr>
-        <w:t xml:space="preserve">               </w:t>
-      </w:r>
-      <w:r>
-        <w:rPr>
-          <w:rStyle w:val="Strong"/>
-          <w:b w:val="0"/>
-          <w:bCs w:val="0"/>
-        </w:rPr>
-        <w:t>G    D</w:t>
-      </w:r>
-      <w:r>
-        <w:rPr>
-          <w:rStyle w:val="Strong"/>
-          <w:b w:val="0"/>
-          <w:bCs w:val="0"/>
-        </w:rPr>
-        <w:t>7    G</w:t>
-      </w:r>
-      <w:r>
-        <w:rPr>
-          <w:rStyle w:val="Strong"/>
-          <w:b w:val="0"/>
-          <w:bCs w:val="0"/>
-        </w:rPr>
         <w:t xml:space="preserve"> </w:t>
       </w:r>
     </w:p>
@@ -2594,13 +2370,8 @@
     </w:p>
     <w:p/>
     <w:p>
-      <w:proofErr w:type="gramStart"/>
-      <w:r>
-        <w:t>Sally Brown</w:t>
-      </w:r>
-      <w:proofErr w:type="gramEnd"/>
-      <w:r>
-        <w:t xml:space="preserve"> I took a notion</w:t>
+      <w:r>
+        <w:t>Sally Brown I took a notion</w:t>
       </w:r>
     </w:p>
     <w:p>
@@ -2629,33 +2400,8 @@
           <w:i/>
           <w:iCs/>
         </w:rPr>
-        <w:t xml:space="preserve">bully down in </w:t>
-      </w:r>
-      <w:proofErr w:type="gramStart"/>
-      <w:r>
-        <w:rPr>
-          <w:i/>
-          <w:iCs/>
-        </w:rPr>
-        <w:t>shin-bone</w:t>
-      </w:r>
-      <w:proofErr w:type="gramEnd"/>
-      <w:r>
-        <w:rPr>
-          <w:i/>
-          <w:iCs/>
-        </w:rPr>
-        <w:t xml:space="preserve"> </w:t>
-      </w:r>
-      <w:proofErr w:type="gramStart"/>
-      <w:r>
-        <w:rPr>
-          <w:i/>
-          <w:iCs/>
-        </w:rPr>
-        <w:t>al</w:t>
-      </w:r>
-      <w:proofErr w:type="gramEnd"/>
+        <w:t>bully down in shin-bone al</w:t>
+      </w:r>
       <w:r>
         <w:rPr>
           <w:i/>
@@ -2689,29 +2435,8 @@
     </w:p>
     <w:p/>
     <w:p>
-      <w:proofErr w:type="gramStart"/>
-      <w:r>
-        <w:t>Well</w:t>
-      </w:r>
-      <w:proofErr w:type="gramEnd"/>
-      <w:r>
-        <w:t xml:space="preserve"> I'll leave </w:t>
-      </w:r>
-      <w:proofErr w:type="gramStart"/>
-      <w:r>
-        <w:t>Sal</w:t>
-      </w:r>
-      <w:proofErr w:type="gramEnd"/>
-      <w:r>
-        <w:t xml:space="preserve"> and I'll go </w:t>
-      </w:r>
-      <w:proofErr w:type="spellStart"/>
-      <w:r>
-        <w:t>sailin</w:t>
-      </w:r>
-      <w:proofErr w:type="spellEnd"/>
-      <w:r>
-        <w:t>'</w:t>
+      <w:r>
+        <w:t>Well I'll leave Sal and I'll go sailin'</w:t>
       </w:r>
     </w:p>
     <w:p>
@@ -2734,15 +2459,7 @@
     </w:p>
     <w:p>
       <w:r>
-        <w:t xml:space="preserve">Leave my gal and I'll go </w:t>
-      </w:r>
-      <w:proofErr w:type="spellStart"/>
-      <w:r>
-        <w:t>whalin</w:t>
-      </w:r>
-      <w:proofErr w:type="spellEnd"/>
-      <w:r>
-        <w:t>',</w:t>
+        <w:t>Leave my gal and I'll go whalin',</w:t>
       </w:r>
     </w:p>
     <w:p>
@@ -3165,17 +2882,26 @@
     <w:p/>
     <w:p>
       <w:r>
-        <w:t>Stick him in a scupper with a hose-pipe bottom</w:t>
-      </w:r>
-    </w:p>
-    <w:p>
-      <w:r>
-        <w:t>Stick him in a scupper with a hose-pipe bottom</w:t>
-      </w:r>
-    </w:p>
-    <w:p>
-      <w:r>
-        <w:t>Stick him in a scupper with a hose-pipe bottom</w:t>
+        <w:t xml:space="preserve">Stick him in a scupper with a hose-pipe </w:t>
+      </w:r>
+      <w:r>
+        <w:t>on ‘im</w:t>
+      </w:r>
+    </w:p>
+    <w:p>
+      <w:r>
+        <w:t xml:space="preserve">Stick him in a scupper with a hose-pipe </w:t>
+      </w:r>
+      <w:r>
+        <w:t>on ‘im</w:t>
+      </w:r>
+    </w:p>
+    <w:p>
+      <w:r>
+        <w:t xml:space="preserve">Stick him in a scupper with a hose-pipe </w:t>
+      </w:r>
+      <w:r>
+        <w:t>on ‘im</w:t>
       </w:r>
     </w:p>
     <w:p>
@@ -3280,28 +3006,12 @@
     </w:p>
     <w:p>
       <w:r>
-        <w:t xml:space="preserve">Come </w:t>
-      </w:r>
-      <w:proofErr w:type="gramStart"/>
-      <w:r>
-        <w:t>lift up</w:t>
-      </w:r>
-      <w:proofErr w:type="gramEnd"/>
-      <w:r>
-        <w:t xml:space="preserve"> your voices in chorus with mine</w:t>
-      </w:r>
-    </w:p>
-    <w:p>
-      <w:r>
-        <w:t xml:space="preserve">Come </w:t>
-      </w:r>
-      <w:proofErr w:type="gramStart"/>
-      <w:r>
-        <w:t>lift up</w:t>
-      </w:r>
-      <w:proofErr w:type="gramEnd"/>
-      <w:r>
-        <w:t xml:space="preserve"> your voices all grief to refrain</w:t>
+        <w:t>Come lift up your voices in chorus with mine</w:t>
+      </w:r>
+    </w:p>
+    <w:p>
+      <w:r>
+        <w:t>Come lift up your voices all grief to refrain</w:t>
       </w:r>
     </w:p>
     <w:p>
@@ -3802,7 +3512,13 @@
     </w:p>
     <w:p>
       <w:r>
-        <w:t>But the fairest of them all, me boys the one to beat the day</w:t>
+        <w:t>But the fairest of them all, me boys</w:t>
+      </w:r>
+      <w:r>
+        <w:t>,</w:t>
+      </w:r>
+      <w:r>
+        <w:t xml:space="preserve"> the one to beat the day</w:t>
       </w:r>
     </w:p>
     <w:p>
@@ -3882,27 +3598,14 @@
           <w:right w:val="dashed" w:sz="8" w:space="4" w:color="auto"/>
         </w:pBdr>
       </w:pPr>
-      <w:proofErr w:type="gramStart"/>
-      <w:r>
-        <w:t>So</w:t>
-      </w:r>
-      <w:proofErr w:type="gramEnd"/>
-      <w:r>
-        <w:t xml:space="preserve"> follow me lads</w:t>
+      <w:r>
+        <w:t>So follow me lads</w:t>
       </w:r>
       <w:r>
         <w:t>…</w:t>
       </w:r>
       <w:r>
-        <w:t xml:space="preserve"> cause this </w:t>
-      </w:r>
-      <w:proofErr w:type="spellStart"/>
-      <w:r>
-        <w:t>ain't</w:t>
-      </w:r>
-      <w:proofErr w:type="spellEnd"/>
-      <w:r>
-        <w:t xml:space="preserve"> no grog or ale</w:t>
+        <w:t xml:space="preserve"> cause this ain't no grog or ale</w:t>
       </w:r>
     </w:p>
     <w:p>
@@ -4041,21 +3744,8 @@
     </w:p>
     <w:p/>
     <w:p>
-      <w:proofErr w:type="gramStart"/>
-      <w:r>
-        <w:t>So</w:t>
-      </w:r>
-      <w:proofErr w:type="gramEnd"/>
-      <w:r>
-        <w:t xml:space="preserve"> turn your sails over and </w:t>
-      </w:r>
-      <w:proofErr w:type="gramStart"/>
-      <w:r>
-        <w:t>bring</w:t>
-      </w:r>
-      <w:proofErr w:type="gramEnd"/>
-      <w:r>
-        <w:t xml:space="preserve"> her hard to port</w:t>
+      <w:r>
+        <w:t>So turn your sails over and bring her hard to port</w:t>
       </w:r>
     </w:p>
     <w:p>
@@ -4101,13 +3791,8 @@
     </w:p>
     <w:p/>
     <w:p>
-      <w:proofErr w:type="gramStart"/>
-      <w:r>
-        <w:t>So</w:t>
-      </w:r>
-      <w:proofErr w:type="gramEnd"/>
-      <w:r>
-        <w:t xml:space="preserve"> you can have a Magners and pour it over ice</w:t>
+      <w:r>
+        <w:t>So you can have a Magners and pour it over ice</w:t>
       </w:r>
     </w:p>
     <w:p>
@@ -4250,15 +3935,7 @@
     </w:p>
     <w:p>
       <w:r>
-        <w:t xml:space="preserve">Tomorrow ye will get </w:t>
-      </w:r>
-      <w:proofErr w:type="spellStart"/>
-      <w:r>
-        <w:t>yer</w:t>
-      </w:r>
-      <w:proofErr w:type="spellEnd"/>
-      <w:r>
-        <w:t xml:space="preserve"> pay</w:t>
+        <w:t>Tomorrow ye will get yer pay</w:t>
       </w:r>
     </w:p>
     <w:p>
@@ -4382,13 +4059,8 @@
       <w:r>
         <w:t xml:space="preserve"> </w:t>
       </w:r>
-      <w:proofErr w:type="gramStart"/>
-      <w:r>
-        <w:t>Oh</w:t>
-      </w:r>
-      <w:proofErr w:type="gramEnd"/>
-      <w:r>
-        <w:t xml:space="preserve"> leave her Johnny leave her</w:t>
+      <w:r>
+        <w:t>Oh leave her Johnny leave her</w:t>
       </w:r>
     </w:p>
     <w:p>
@@ -4457,21 +4129,8 @@
     </w:p>
     <w:p/>
     <w:p>
-      <w:proofErr w:type="gramStart"/>
-      <w:r>
-        <w:t>Oh</w:t>
-      </w:r>
-      <w:proofErr w:type="gramEnd"/>
-      <w:r>
-        <w:t xml:space="preserve"> the wind was </w:t>
-      </w:r>
-      <w:proofErr w:type="gramStart"/>
-      <w:r>
-        <w:t>foul</w:t>
-      </w:r>
-      <w:proofErr w:type="gramEnd"/>
-      <w:r>
-        <w:t xml:space="preserve"> and the sea was high</w:t>
+      <w:r>
+        <w:t>Oh the wind was foul and the sea was high</w:t>
       </w:r>
     </w:p>
     <w:p>
@@ -4768,23 +4427,7 @@
           <w:i/>
           <w:iCs/>
         </w:rPr>
-        <w:t xml:space="preserve">To me </w:t>
-      </w:r>
-      <w:proofErr w:type="spellStart"/>
-      <w:r>
-        <w:rPr>
-          <w:i/>
-          <w:iCs/>
-        </w:rPr>
-        <w:t>rollickin</w:t>
-      </w:r>
-      <w:proofErr w:type="spellEnd"/>
-      <w:r>
-        <w:rPr>
-          <w:i/>
-          <w:iCs/>
-        </w:rPr>
-        <w:t>’ randy dandy O</w:t>
+        <w:t>To me rollickin’ randy dandy O</w:t>
       </w:r>
     </w:p>
     <w:p/>
@@ -4894,15 +4537,7 @@
         </w:pBdr>
       </w:pPr>
       <w:r>
-        <w:t xml:space="preserve">The </w:t>
-      </w:r>
-      <w:proofErr w:type="gramStart"/>
-      <w:r>
-        <w:t>anchor’s</w:t>
-      </w:r>
-      <w:proofErr w:type="gramEnd"/>
-      <w:r>
-        <w:t xml:space="preserve"> on board and the cable’s all stored</w:t>
+        <w:t>The anchor’s on board and the cable’s all stored</w:t>
       </w:r>
     </w:p>
     <w:p>
@@ -4956,42 +4591,13 @@
           <w:i/>
           <w:iCs/>
         </w:rPr>
-        <w:t xml:space="preserve">To me </w:t>
-      </w:r>
-      <w:proofErr w:type="spellStart"/>
-      <w:r>
-        <w:rPr>
-          <w:i/>
-          <w:iCs/>
-        </w:rPr>
-        <w:t>rollickin</w:t>
-      </w:r>
-      <w:proofErr w:type="spellEnd"/>
-      <w:r>
-        <w:rPr>
-          <w:i/>
-          <w:iCs/>
-        </w:rPr>
-        <w:t>’ randy dandy O</w:t>
+        <w:t>To me rollickin’ randy dandy O</w:t>
       </w:r>
     </w:p>
     <w:p/>
     <w:p>
-      <w:proofErr w:type="gramStart"/>
-      <w:r>
-        <w:t>Man</w:t>
-      </w:r>
-      <w:proofErr w:type="gramEnd"/>
-      <w:r>
-        <w:t xml:space="preserve"> the stout </w:t>
-      </w:r>
-      <w:proofErr w:type="spellStart"/>
-      <w:r>
-        <w:t>caps'n</w:t>
-      </w:r>
-      <w:proofErr w:type="spellEnd"/>
-      <w:r>
-        <w:t xml:space="preserve"> and heave with a will </w:t>
+      <w:r>
+        <w:t xml:space="preserve">Man the stout caps'n and heave with a will </w:t>
       </w:r>
     </w:p>
     <w:p>
@@ -5018,15 +4624,7 @@
     </w:p>
     <w:p>
       <w:r>
-        <w:t xml:space="preserve">For soon we'll be </w:t>
-      </w:r>
-      <w:proofErr w:type="spellStart"/>
-      <w:r>
-        <w:t>drivin</w:t>
-      </w:r>
-      <w:proofErr w:type="spellEnd"/>
-      <w:r>
-        <w:t>' away up the hill</w:t>
+        <w:t>For soon we'll be drivin' away up the hill</w:t>
       </w:r>
     </w:p>
     <w:p>
@@ -5048,23 +4646,7 @@
           <w:i/>
           <w:iCs/>
         </w:rPr>
-        <w:t xml:space="preserve">To me </w:t>
-      </w:r>
-      <w:proofErr w:type="spellStart"/>
-      <w:r>
-        <w:rPr>
-          <w:i/>
-          <w:iCs/>
-        </w:rPr>
-        <w:t>rollickin</w:t>
-      </w:r>
-      <w:proofErr w:type="spellEnd"/>
-      <w:r>
-        <w:rPr>
-          <w:i/>
-          <w:iCs/>
-        </w:rPr>
-        <w:t>’ randy dandy O</w:t>
+        <w:t>To me rollickin’ randy dandy O</w:t>
       </w:r>
     </w:p>
     <w:p>
@@ -5164,23 +4746,7 @@
           <w:i/>
           <w:iCs/>
         </w:rPr>
-        <w:t xml:space="preserve">To me </w:t>
-      </w:r>
-      <w:proofErr w:type="spellStart"/>
-      <w:r>
-        <w:rPr>
-          <w:i/>
-          <w:iCs/>
-        </w:rPr>
-        <w:t>rollickin</w:t>
-      </w:r>
-      <w:proofErr w:type="spellEnd"/>
-      <w:r>
-        <w:rPr>
-          <w:i/>
-          <w:iCs/>
-        </w:rPr>
-        <w:t>’ randy dandy O</w:t>
+        <w:t>To me rollickin’ randy dandy O</w:t>
       </w:r>
     </w:p>
     <w:p>
@@ -5214,15 +4780,7 @@
         <w:t xml:space="preserve">re </w:t>
       </w:r>
       <w:r>
-        <w:t xml:space="preserve">outward bound for </w:t>
-      </w:r>
-      <w:proofErr w:type="spellStart"/>
-      <w:r>
-        <w:t>Vallipo</w:t>
-      </w:r>
-      <w:proofErr w:type="spellEnd"/>
-      <w:r>
-        <w:t xml:space="preserve"> Bay </w:t>
+        <w:t xml:space="preserve">outward bound for Vallipo Bay </w:t>
       </w:r>
     </w:p>
     <w:p>
@@ -5249,46 +4807,29 @@
     </w:p>
     <w:p>
       <w:r>
-        <w:t xml:space="preserve">Get </w:t>
-      </w:r>
-      <w:proofErr w:type="spellStart"/>
-      <w:r>
-        <w:t>crackin</w:t>
-      </w:r>
-      <w:proofErr w:type="spellEnd"/>
-      <w:r>
-        <w:t>', me lads, it's a hell of a way!</w:t>
-      </w:r>
-    </w:p>
-    <w:p>
-      <w:pPr>
-        <w:rPr>
-          <w:i/>
-          <w:iCs/>
-        </w:rPr>
-      </w:pPr>
-      <w:r>
-        <w:rPr>
-          <w:i/>
-          <w:iCs/>
-        </w:rPr>
-        <w:t xml:space="preserve">To me </w:t>
-      </w:r>
-      <w:proofErr w:type="spellStart"/>
-      <w:r>
-        <w:rPr>
-          <w:i/>
-          <w:iCs/>
-        </w:rPr>
-        <w:t>rollickin</w:t>
-      </w:r>
-      <w:proofErr w:type="spellEnd"/>
-      <w:r>
-        <w:rPr>
-          <w:i/>
-          <w:iCs/>
-        </w:rPr>
-        <w:t>’ randy dandy O</w:t>
+        <w:t>Get crackin', me lads, it's a hell of a way!</w:t>
+      </w:r>
+    </w:p>
+    <w:p>
+      <w:pPr>
+        <w:rPr>
+          <w:i/>
+          <w:iCs/>
+        </w:rPr>
+      </w:pPr>
+      <w:r>
+        <w:rPr>
+          <w:i/>
+          <w:iCs/>
+        </w:rPr>
+        <w:t xml:space="preserve">    </w:t>
+      </w:r>
+      <w:r>
+        <w:rPr>
+          <w:i/>
+          <w:iCs/>
+        </w:rPr>
+        <w:t>To me rollickin’ randy dandy O</w:t>
       </w:r>
     </w:p>
     <w:p>
@@ -5362,23 +4903,7 @@
           <w:i/>
           <w:iCs/>
         </w:rPr>
-        <w:t xml:space="preserve">To me </w:t>
-      </w:r>
-      <w:proofErr w:type="spellStart"/>
-      <w:r>
-        <w:rPr>
-          <w:i/>
-          <w:iCs/>
-        </w:rPr>
-        <w:t>rollickin</w:t>
-      </w:r>
-      <w:proofErr w:type="spellEnd"/>
-      <w:r>
-        <w:rPr>
-          <w:i/>
-          <w:iCs/>
-        </w:rPr>
-        <w:t>’ randy dandy O</w:t>
+        <w:t>To me rollickin’ randy dandy O</w:t>
       </w:r>
     </w:p>
     <w:p>
@@ -5429,13 +4954,8 @@
       </w:r>
     </w:p>
     <w:p>
-      <w:proofErr w:type="gramStart"/>
-      <w:r>
-        <w:t>Oh</w:t>
-      </w:r>
-      <w:proofErr w:type="gramEnd"/>
-      <w:r>
-        <w:t xml:space="preserve"> soon we'll be rolling her down through the bay</w:t>
+      <w:r>
+        <w:t>Oh soon we'll be rolling her down through the bay</w:t>
       </w:r>
     </w:p>
     <w:p>
@@ -5457,23 +4977,7 @@
           <w:i/>
           <w:iCs/>
         </w:rPr>
-        <w:t xml:space="preserve">To me </w:t>
-      </w:r>
-      <w:proofErr w:type="spellStart"/>
-      <w:r>
-        <w:rPr>
-          <w:i/>
-          <w:iCs/>
-        </w:rPr>
-        <w:t>rollickin</w:t>
-      </w:r>
-      <w:proofErr w:type="spellEnd"/>
-      <w:r>
-        <w:rPr>
-          <w:i/>
-          <w:iCs/>
-        </w:rPr>
-        <w:t>’ randy dandy O</w:t>
+        <w:t>To me rollickin’ randy dandy O</w:t>
       </w:r>
     </w:p>
     <w:p>
@@ -5703,33 +5207,18 @@
     </w:p>
     <w:p/>
     <w:p>
-      <w:proofErr w:type="gramStart"/>
-      <w:r>
-        <w:t>Well</w:t>
-      </w:r>
-      <w:proofErr w:type="gramEnd"/>
-      <w:r>
-        <w:t xml:space="preserve"> a nice wash below wouldn't do us any harm. </w:t>
-      </w:r>
-    </w:p>
-    <w:p>
-      <w:proofErr w:type="gramStart"/>
-      <w:r>
-        <w:t>Well</w:t>
-      </w:r>
-      <w:proofErr w:type="gramEnd"/>
-      <w:r>
-        <w:t xml:space="preserve"> a nice wash below wouldn't do us any harm. </w:t>
-      </w:r>
-    </w:p>
-    <w:p>
-      <w:proofErr w:type="gramStart"/>
-      <w:r>
-        <w:t>Well</w:t>
-      </w:r>
-      <w:proofErr w:type="gramEnd"/>
-      <w:r>
-        <w:t xml:space="preserve"> a nice wash below wouldn't do us any harm. </w:t>
+      <w:r>
+        <w:t xml:space="preserve">Well a nice wash below wouldn't do us any harm. </w:t>
+      </w:r>
+    </w:p>
+    <w:p>
+      <w:r>
+        <w:t xml:space="preserve">Well a nice wash below wouldn't do us any harm. </w:t>
+      </w:r>
+    </w:p>
+    <w:p>
+      <w:r>
+        <w:t xml:space="preserve">Well a nice wash below wouldn't do us any harm. </w:t>
       </w:r>
     </w:p>
     <w:p>
@@ -5776,57 +5265,18 @@
     </w:p>
     <w:p/>
     <w:p>
-      <w:proofErr w:type="gramStart"/>
-      <w:r>
-        <w:t>Well</w:t>
-      </w:r>
-      <w:proofErr w:type="gramEnd"/>
-      <w:r>
-        <w:t xml:space="preserve"> a night </w:t>
-      </w:r>
-      <w:proofErr w:type="gramStart"/>
-      <w:r>
-        <w:t>on</w:t>
-      </w:r>
-      <w:proofErr w:type="gramEnd"/>
-      <w:r>
-        <w:t xml:space="preserve"> the town wouldn't do us any harm. </w:t>
-      </w:r>
-    </w:p>
-    <w:p>
-      <w:proofErr w:type="gramStart"/>
-      <w:r>
-        <w:t>Well</w:t>
-      </w:r>
-      <w:proofErr w:type="gramEnd"/>
-      <w:r>
-        <w:t xml:space="preserve"> a night </w:t>
-      </w:r>
-      <w:proofErr w:type="gramStart"/>
-      <w:r>
-        <w:t>on</w:t>
-      </w:r>
-      <w:proofErr w:type="gramEnd"/>
-      <w:r>
-        <w:t xml:space="preserve"> the town wouldn't do us any harm. </w:t>
-      </w:r>
-    </w:p>
-    <w:p>
-      <w:proofErr w:type="gramStart"/>
-      <w:r>
-        <w:t>Well</w:t>
-      </w:r>
-      <w:proofErr w:type="gramEnd"/>
-      <w:r>
-        <w:t xml:space="preserve"> a night </w:t>
-      </w:r>
-      <w:proofErr w:type="gramStart"/>
-      <w:r>
-        <w:t>on</w:t>
-      </w:r>
-      <w:proofErr w:type="gramEnd"/>
-      <w:r>
-        <w:t xml:space="preserve"> the town wouldn't do us any harm. </w:t>
+      <w:r>
+        <w:t xml:space="preserve">Well a night on the town wouldn't do us any harm. </w:t>
+      </w:r>
+    </w:p>
+    <w:p>
+      <w:r>
+        <w:t xml:space="preserve">Well a night on the town wouldn't do us any harm. </w:t>
+      </w:r>
+    </w:p>
+    <w:p>
+      <w:r>
+        <w:t xml:space="preserve">Well a night on the town wouldn't do us any harm. </w:t>
       </w:r>
     </w:p>
     <w:p>
@@ -5877,33 +5327,18 @@
     </w:p>
     <w:p/>
     <w:p>
-      <w:proofErr w:type="gramStart"/>
-      <w:r>
-        <w:t>Oh</w:t>
-      </w:r>
-      <w:proofErr w:type="gramEnd"/>
-      <w:r>
-        <w:t xml:space="preserve"> a drop of Nelson's blood wouldn't do us any harm.  </w:t>
-      </w:r>
-    </w:p>
-    <w:p>
-      <w:proofErr w:type="gramStart"/>
-      <w:r>
-        <w:t>Oh</w:t>
-      </w:r>
-      <w:proofErr w:type="gramEnd"/>
-      <w:r>
-        <w:t xml:space="preserve"> a drop of Nelson's blood wouldn't do us any harm.  </w:t>
-      </w:r>
-    </w:p>
-    <w:p>
-      <w:proofErr w:type="gramStart"/>
-      <w:r>
-        <w:t>Oh</w:t>
-      </w:r>
-      <w:proofErr w:type="gramEnd"/>
-      <w:r>
-        <w:t xml:space="preserve"> a drop of Nelson's blood wouldn't do us any harm.  </w:t>
+      <w:r>
+        <w:t xml:space="preserve">Oh a drop of Nelson's blood wouldn't do us any harm.  </w:t>
+      </w:r>
+    </w:p>
+    <w:p>
+      <w:r>
+        <w:t xml:space="preserve">Oh a drop of Nelson's blood wouldn't do us any harm.  </w:t>
+      </w:r>
+    </w:p>
+    <w:p>
+      <w:r>
+        <w:t xml:space="preserve">Oh a drop of Nelson's blood wouldn't do us any harm.  </w:t>
       </w:r>
     </w:p>
     <w:p>
@@ -5960,13 +5395,11 @@
       </w:pPr>
       <w:bookmarkStart w:id="10" w:name="_Toc205372242"/>
       <w:bookmarkStart w:id="11" w:name="_Hlk205302263"/>
-      <w:proofErr w:type="spellStart"/>
       <w:r>
         <w:lastRenderedPageBreak/>
         <w:t>Wellerman</w:t>
       </w:r>
       <w:bookmarkEnd w:id="10"/>
-      <w:proofErr w:type="spellEnd"/>
     </w:p>
     <w:bookmarkEnd w:id="11"/>
     <w:p>
@@ -6062,21 +5495,8 @@
       </w:r>
     </w:p>
     <w:p>
-      <w:proofErr w:type="gramStart"/>
-      <w:r>
-        <w:t>Oh</w:t>
-      </w:r>
-      <w:proofErr w:type="gramEnd"/>
-      <w:r>
-        <w:t xml:space="preserve"> blow my bully </w:t>
-      </w:r>
-      <w:proofErr w:type="gramStart"/>
-      <w:r>
-        <w:t>boys</w:t>
-      </w:r>
-      <w:proofErr w:type="gramEnd"/>
-      <w:r>
-        <w:t xml:space="preserve"> blow.</w:t>
+      <w:r>
+        <w:t>Oh blow my bully boys blow.</w:t>
       </w:r>
     </w:p>
     <w:p/>
@@ -6114,15 +5534,7 @@
         </w:pBdr>
       </w:pPr>
       <w:r>
-        <w:t xml:space="preserve">Soon may the </w:t>
-      </w:r>
-      <w:proofErr w:type="spellStart"/>
-      <w:r>
-        <w:t>Wellerman</w:t>
-      </w:r>
-      <w:proofErr w:type="spellEnd"/>
-      <w:r>
-        <w:t xml:space="preserve"> come</w:t>
+        <w:t>Soon may the Wellerman come</w:t>
       </w:r>
     </w:p>
     <w:p>
@@ -6164,15 +5576,7 @@
         </w:pBdr>
       </w:pPr>
       <w:r>
-        <w:t xml:space="preserve">One day the </w:t>
-      </w:r>
-      <w:proofErr w:type="spellStart"/>
-      <w:r>
-        <w:t>tonguin</w:t>
-      </w:r>
-      <w:proofErr w:type="spellEnd"/>
-      <w:r>
-        <w:t xml:space="preserve"> is done</w:t>
+        <w:t>One day the tonguin is done</w:t>
       </w:r>
     </w:p>
     <w:p>
@@ -6358,28 +5762,12 @@
     </w:p>
     <w:p>
       <w:r>
-        <w:t xml:space="preserve">The line's not cut and the </w:t>
-      </w:r>
-      <w:proofErr w:type="gramStart"/>
-      <w:r>
-        <w:t>whale's</w:t>
-      </w:r>
-      <w:proofErr w:type="gramEnd"/>
-      <w:r>
-        <w:t xml:space="preserve"> not gone.</w:t>
-      </w:r>
-    </w:p>
-    <w:p>
-      <w:r>
-        <w:t xml:space="preserve">The </w:t>
-      </w:r>
-      <w:proofErr w:type="spellStart"/>
-      <w:r>
-        <w:t>Wellerman</w:t>
-      </w:r>
-      <w:proofErr w:type="spellEnd"/>
-      <w:r>
-        <w:t xml:space="preserve"> makes his regular call</w:t>
+        <w:t>The line's not cut and the whale's not gone.</w:t>
+      </w:r>
+    </w:p>
+    <w:p>
+      <w:r>
+        <w:t>The Wellerman makes his regular call</w:t>
       </w:r>
     </w:p>
     <w:p>
@@ -6499,14 +5887,12 @@
       <w:r>
         <w:t>B</w:t>
       </w:r>
-      <w:proofErr w:type="gramStart"/>
       <w:r>
         <w:t>7</w:t>
       </w:r>
       <w:r>
         <w:t xml:space="preserve">  E</w:t>
       </w:r>
-      <w:proofErr w:type="gramEnd"/>
       <w:r>
         <w:t xml:space="preserve"> </w:t>
       </w:r>
@@ -6612,14 +5998,12 @@
       <w:r>
         <w:t xml:space="preserve">                                    B</w:t>
       </w:r>
-      <w:proofErr w:type="gramStart"/>
       <w:r>
         <w:t>7</w:t>
       </w:r>
       <w:r>
         <w:t xml:space="preserve">  E</w:t>
       </w:r>
-      <w:proofErr w:type="gramEnd"/>
       <w:r>
         <w:t xml:space="preserve"> </w:t>
       </w:r>
@@ -6674,15 +6058,7 @@
     </w:p>
     <w:p>
       <w:r>
-        <w:t xml:space="preserve">I shook her </w:t>
-      </w:r>
-      <w:proofErr w:type="gramStart"/>
-      <w:r>
-        <w:t>up,</w:t>
-      </w:r>
-      <w:proofErr w:type="gramEnd"/>
-      <w:r>
-        <w:t xml:space="preserve"> I shook her down</w:t>
+        <w:t>I shook her up, I shook her down</w:t>
       </w:r>
     </w:p>
     <w:p>
@@ -6692,15 +6068,7 @@
     </w:p>
     <w:p>
       <w:r>
-        <w:t xml:space="preserve">I shook her </w:t>
-      </w:r>
-      <w:proofErr w:type="gramStart"/>
-      <w:r>
-        <w:t>round and round</w:t>
-      </w:r>
-      <w:proofErr w:type="gramEnd"/>
-      <w:r>
-        <w:t xml:space="preserve"> the town</w:t>
+        <w:t>I shook her round and round the town</w:t>
       </w:r>
     </w:p>
     <w:p>
@@ -6723,15 +6091,7 @@
     </w:p>
     <w:p>
       <w:r>
-        <w:t xml:space="preserve">There </w:t>
-      </w:r>
-      <w:proofErr w:type="spellStart"/>
-      <w:r>
-        <w:t>ain’t</w:t>
-      </w:r>
-      <w:proofErr w:type="spellEnd"/>
-      <w:r>
-        <w:t xml:space="preserve"> but one thing grieves my mind</w:t>
+        <w:t>There ain’t but one thing grieves my mind</w:t>
       </w:r>
     </w:p>
     <w:p>
@@ -6805,14 +6165,9 @@
         <w:pStyle w:val="Heading1"/>
       </w:pPr>
       <w:bookmarkStart w:id="13" w:name="_Toc205372244"/>
-      <w:proofErr w:type="spellStart"/>
       <w:r>
         <w:lastRenderedPageBreak/>
-        <w:t>Mingulay</w:t>
-      </w:r>
-      <w:proofErr w:type="spellEnd"/>
-      <w:r>
-        <w:t xml:space="preserve"> Boat Song</w:t>
+        <w:t>Mingulay Boat Song</w:t>
       </w:r>
       <w:bookmarkEnd w:id="13"/>
     </w:p>
@@ -6925,13 +6280,8 @@
         </w:pBdr>
       </w:pPr>
       <w:r>
-        <w:t xml:space="preserve">Sailing homeward to </w:t>
-      </w:r>
-      <w:proofErr w:type="spellStart"/>
-      <w:r>
-        <w:t>Mingulay</w:t>
-      </w:r>
-      <w:proofErr w:type="spellEnd"/>
+        <w:t>Sailing homeward to Mingulay</w:t>
+      </w:r>
     </w:p>
     <w:p>
       <w:pPr>
@@ -6946,23 +6296,7 @@
     </w:p>
     <w:p>
       <w:r>
-        <w:t xml:space="preserve">What care </w:t>
-      </w:r>
-      <w:proofErr w:type="gramStart"/>
-      <w:r>
-        <w:t>we</w:t>
-      </w:r>
-      <w:proofErr w:type="gramEnd"/>
-      <w:r>
-        <w:t xml:space="preserve">, though, </w:t>
-      </w:r>
-      <w:proofErr w:type="gramStart"/>
-      <w:r>
-        <w:t>white</w:t>
-      </w:r>
-      <w:proofErr w:type="gramEnd"/>
-      <w:r>
-        <w:t xml:space="preserve"> the Minch is?</w:t>
+        <w:t>What care we, though, white the Minch is?</w:t>
       </w:r>
     </w:p>
     <w:p>
@@ -6977,13 +6311,8 @@
     </w:p>
     <w:p>
       <w:r>
-        <w:t xml:space="preserve">Sailing homeward to </w:t>
-      </w:r>
-      <w:proofErr w:type="spellStart"/>
-      <w:r>
-        <w:t>Mingulay</w:t>
-      </w:r>
-      <w:proofErr w:type="spellEnd"/>
+        <w:t>Sailing homeward to Mingulay</w:t>
+      </w:r>
     </w:p>
     <w:p/>
     <w:p>
@@ -7026,13 +6355,8 @@
     </w:p>
     <w:p>
       <w:r>
-        <w:t xml:space="preserve">‘Ere the sun sets on </w:t>
-      </w:r>
-      <w:proofErr w:type="spellStart"/>
-      <w:r>
-        <w:t>Mingulay</w:t>
-      </w:r>
-      <w:proofErr w:type="spellEnd"/>
+        <w:t>‘Ere the sun sets on Mingulay</w:t>
+      </w:r>
     </w:p>
     <w:p/>
     <w:p>
@@ -7066,31 +6390,7 @@
     </w:p>
     <w:p>
       <w:r>
-        <w:t xml:space="preserve">Mothers </w:t>
-      </w:r>
-      <w:proofErr w:type="spellStart"/>
-      <w:r>
-        <w:t>holdin</w:t>
-      </w:r>
-      <w:proofErr w:type="spellEnd"/>
-      <w:r>
-        <w:t xml:space="preserve">’ </w:t>
-      </w:r>
-      <w:proofErr w:type="spellStart"/>
-      <w:r>
-        <w:t>bairns</w:t>
-      </w:r>
-      <w:proofErr w:type="spellEnd"/>
-      <w:r>
-        <w:t xml:space="preserve"> a-</w:t>
-      </w:r>
-      <w:proofErr w:type="spellStart"/>
-      <w:r>
-        <w:t>cryin</w:t>
-      </w:r>
-      <w:proofErr w:type="spellEnd"/>
-      <w:r>
-        <w:t>’</w:t>
+        <w:t>Mothers holdin’ bairns a-cryin’</w:t>
       </w:r>
     </w:p>
     <w:p>
@@ -7100,13 +6400,8 @@
     </w:p>
     <w:p>
       <w:r>
-        <w:t xml:space="preserve">Sailing homeward to </w:t>
-      </w:r>
-      <w:proofErr w:type="spellStart"/>
-      <w:r>
-        <w:t>Mingulay</w:t>
-      </w:r>
-      <w:proofErr w:type="spellEnd"/>
+        <w:t>Sailing homeward to Mingulay</w:t>
+      </w:r>
     </w:p>
     <w:p>
       <w:pPr>

</xml_diff>